<commit_message>
Allow use of characters for item codes
</commit_message>
<xml_diff>
--- a/vignettes/Attribute_and_method_types.docx
+++ b/vignettes/Attribute_and_method_types.docx
@@ -342,7 +342,7 @@
       </w:tblPr>
       <w:tblGrid>
         <w:gridCol w:w="700"/>
-        <w:gridCol w:w="1600"/>
+        <w:gridCol w:w="1691"/>
         <w:gridCol w:w="718"/>
         <w:gridCol w:w="1720"/>
         <w:gridCol w:w="700"/>
@@ -422,7 +422,23 @@
                 <w:color w:val="000000"/>
                 <w:lang w:val="en-US" w:eastAsia="fr-FR"/>
               </w:rPr>
-              <w:t>vector(numeric)</w:t>
+              <w:t>vector(</w:t>
+            </w:r>
+            <w:r>
+              <w:rPr>
+                <w:rFonts w:eastAsiaTheme="minorEastAsia"/>
+                <w:iCs/>
+                <w:lang w:val="en-US"/>
+              </w:rPr>
+              <w:t>character</w:t>
+            </w:r>
+            <w:r>
+              <w:rPr>
+                <w:rFonts w:ascii="Calibri" w:eastAsia="Times New Roman" w:hAnsi="Calibri" w:cs="Times New Roman"/>
+                <w:color w:val="000000"/>
+                <w:lang w:val="en-US" w:eastAsia="fr-FR"/>
+              </w:rPr>
+              <w:t>)</w:t>
             </w:r>
           </w:p>
         </w:tc>
@@ -715,7 +731,23 @@
                 <w:color w:val="000000"/>
                 <w:lang w:val="en-US" w:eastAsia="fr-FR"/>
               </w:rPr>
-              <w:t>vector(numeric)</w:t>
+              <w:t>vector(</w:t>
+            </w:r>
+            <w:r>
+              <w:rPr>
+                <w:rFonts w:eastAsiaTheme="minorEastAsia"/>
+                <w:iCs/>
+                <w:lang w:val="en-US"/>
+              </w:rPr>
+              <w:t>character</w:t>
+            </w:r>
+            <w:r>
+              <w:rPr>
+                <w:rFonts w:ascii="Calibri" w:eastAsia="Times New Roman" w:hAnsi="Calibri" w:cs="Times New Roman"/>
+                <w:color w:val="000000"/>
+                <w:lang w:val="en-US" w:eastAsia="fr-FR"/>
+              </w:rPr>
+              <w:t>)</w:t>
             </w:r>
           </w:p>
         </w:tc>
@@ -1301,7 +1333,23 @@
                 <w:color w:val="000000"/>
                 <w:lang w:val="en-US" w:eastAsia="fr-FR"/>
               </w:rPr>
-              <w:t>vector(numeric)</w:t>
+              <w:t>vector(</w:t>
+            </w:r>
+            <w:r>
+              <w:rPr>
+                <w:rFonts w:eastAsiaTheme="minorEastAsia"/>
+                <w:iCs/>
+                <w:lang w:val="en-US"/>
+              </w:rPr>
+              <w:t>character</w:t>
+            </w:r>
+            <w:r>
+              <w:rPr>
+                <w:rFonts w:ascii="Calibri" w:eastAsia="Times New Roman" w:hAnsi="Calibri" w:cs="Times New Roman"/>
+                <w:color w:val="000000"/>
+                <w:lang w:val="en-US" w:eastAsia="fr-FR"/>
+              </w:rPr>
+              <w:t>)</w:t>
             </w:r>
           </w:p>
         </w:tc>
@@ -1548,7 +1596,21 @@
         <w:rPr>
           <w:lang w:val="en-US"/>
         </w:rPr>
-        <w:t>: vector(numeric)</w:t>
+        <w:t>: vector(</w:t>
+      </w:r>
+      <w:r>
+        <w:rPr>
+          <w:rFonts w:eastAsiaTheme="minorEastAsia"/>
+          <w:iCs/>
+          <w:lang w:val="en-US"/>
+        </w:rPr>
+        <w:t>character</w:t>
+      </w:r>
+      <w:r>
+        <w:rPr>
+          <w:lang w:val="en-US"/>
+        </w:rPr>
+        <w:t>)</w:t>
       </w:r>
     </w:p>
     <w:p>
@@ -2681,7 +2743,7 @@
         <w:tblLook w:val="04A0" w:firstRow="1" w:lastRow="0" w:firstColumn="1" w:lastColumn="0" w:noHBand="0" w:noVBand="1"/>
       </w:tblPr>
       <w:tblGrid>
-        <w:gridCol w:w="1600"/>
+        <w:gridCol w:w="1691"/>
         <w:gridCol w:w="1000"/>
         <w:gridCol w:w="1240"/>
         <w:gridCol w:w="1180"/>
@@ -2877,7 +2939,23 @@
                 <w:color w:val="000000"/>
                 <w:lang w:val="en-US" w:eastAsia="fr-FR"/>
               </w:rPr>
-              <w:t>vector(numeric)</w:t>
+              <w:t>vector(</w:t>
+            </w:r>
+            <w:r>
+              <w:rPr>
+                <w:rFonts w:eastAsiaTheme="minorEastAsia"/>
+                <w:iCs/>
+                <w:lang w:val="en-US"/>
+              </w:rPr>
+              <w:t>character</w:t>
+            </w:r>
+            <w:r>
+              <w:rPr>
+                <w:rFonts w:ascii="Calibri" w:eastAsia="Times New Roman" w:hAnsi="Calibri" w:cs="Times New Roman"/>
+                <w:color w:val="000000"/>
+                <w:lang w:val="en-US" w:eastAsia="fr-FR"/>
+              </w:rPr>
+              <w:t>)</w:t>
             </w:r>
           </w:p>
         </w:tc>
@@ -3032,7 +3110,7 @@
         <w:tblLook w:val="04A0" w:firstRow="1" w:lastRow="0" w:firstColumn="1" w:lastColumn="0" w:noHBand="0" w:noVBand="1"/>
       </w:tblPr>
       <w:tblGrid>
-        <w:gridCol w:w="1600"/>
+        <w:gridCol w:w="1691"/>
         <w:gridCol w:w="1180"/>
         <w:gridCol w:w="1240"/>
       </w:tblGrid>
@@ -3191,7 +3269,23 @@
                 <w:color w:val="000000"/>
                 <w:lang w:val="en-US" w:eastAsia="fr-FR"/>
               </w:rPr>
-              <w:t>vector(numeric)</w:t>
+              <w:t>vector(</w:t>
+            </w:r>
+            <w:r>
+              <w:rPr>
+                <w:rFonts w:eastAsiaTheme="minorEastAsia"/>
+                <w:iCs/>
+                <w:lang w:val="en-US"/>
+              </w:rPr>
+              <w:t>character</w:t>
+            </w:r>
+            <w:r>
+              <w:rPr>
+                <w:rFonts w:ascii="Calibri" w:eastAsia="Times New Roman" w:hAnsi="Calibri" w:cs="Times New Roman"/>
+                <w:color w:val="000000"/>
+                <w:lang w:val="en-US" w:eastAsia="fr-FR"/>
+              </w:rPr>
+              <w:t>)</w:t>
             </w:r>
           </w:p>
         </w:tc>
@@ -6692,8 +6786,8 @@
         <w:tblLook w:val="04A0" w:firstRow="1" w:lastRow="0" w:firstColumn="1" w:lastColumn="0" w:noHBand="0" w:noVBand="1"/>
       </w:tblPr>
       <w:tblGrid>
-        <w:gridCol w:w="1600"/>
-        <w:gridCol w:w="995"/>
+        <w:gridCol w:w="1691"/>
+        <w:gridCol w:w="904"/>
         <w:gridCol w:w="1276"/>
         <w:gridCol w:w="992"/>
         <w:gridCol w:w="1019"/>
@@ -7003,7 +7097,23 @@
                 <w:color w:val="000000"/>
                 <w:lang w:val="en-US" w:eastAsia="fr-FR"/>
               </w:rPr>
-              <w:t>vector(numeric)</w:t>
+              <w:t>vector(</w:t>
+            </w:r>
+            <w:r>
+              <w:rPr>
+                <w:rFonts w:eastAsiaTheme="minorEastAsia"/>
+                <w:iCs/>
+                <w:lang w:val="en-US"/>
+              </w:rPr>
+              <w:t>character</w:t>
+            </w:r>
+            <w:r>
+              <w:rPr>
+                <w:rFonts w:ascii="Calibri" w:eastAsia="Times New Roman" w:hAnsi="Calibri" w:cs="Times New Roman"/>
+                <w:color w:val="000000"/>
+                <w:lang w:val="en-US" w:eastAsia="fr-FR"/>
+              </w:rPr>
+              <w:t>)</w:t>
             </w:r>
           </w:p>
         </w:tc>
@@ -9059,18 +9169,16 @@
                 <w:lang w:val="en-US" w:eastAsia="fr-FR"/>
               </w:rPr>
             </w:pPr>
-            <w:proofErr w:type="gramStart"/>
-            <w:r>
-              <w:rPr>
-                <w:rFonts w:ascii="Calibri" w:eastAsia="Times New Roman" w:hAnsi="Calibri" w:cs="Times New Roman"/>
-                <w:b/>
-                <w:bCs/>
-                <w:color w:val="FFFFFF"/>
-                <w:lang w:val="en-US" w:eastAsia="fr-FR"/>
-              </w:rPr>
-              <w:t>category  1</w:t>
-            </w:r>
-            <w:proofErr w:type="gramEnd"/>
+            <w:r>
+              <w:rPr>
+                <w:rFonts w:ascii="Calibri" w:eastAsia="Times New Roman" w:hAnsi="Calibri" w:cs="Times New Roman"/>
+                <w:b/>
+                <w:bCs/>
+                <w:color w:val="FFFFFF"/>
+                <w:lang w:val="en-US" w:eastAsia="fr-FR"/>
+              </w:rPr>
+              <w:t>category 1</w:t>
+            </w:r>
           </w:p>
         </w:tc>
         <w:tc>
@@ -9097,18 +9205,16 @@
                 <w:lang w:val="en-US" w:eastAsia="fr-FR"/>
               </w:rPr>
             </w:pPr>
-            <w:proofErr w:type="gramStart"/>
-            <w:r>
-              <w:rPr>
-                <w:rFonts w:ascii="Calibri" w:eastAsia="Times New Roman" w:hAnsi="Calibri" w:cs="Times New Roman"/>
-                <w:b/>
-                <w:bCs/>
-                <w:color w:val="FFFFFF"/>
-                <w:lang w:val="en-US" w:eastAsia="fr-FR"/>
-              </w:rPr>
-              <w:t>category  2</w:t>
-            </w:r>
-            <w:proofErr w:type="gramEnd"/>
+            <w:r>
+              <w:rPr>
+                <w:rFonts w:ascii="Calibri" w:eastAsia="Times New Roman" w:hAnsi="Calibri" w:cs="Times New Roman"/>
+                <w:b/>
+                <w:bCs/>
+                <w:color w:val="FFFFFF"/>
+                <w:lang w:val="en-US" w:eastAsia="fr-FR"/>
+              </w:rPr>
+              <w:t>category 2</w:t>
+            </w:r>
           </w:p>
         </w:tc>
         <w:tc>
@@ -9171,18 +9277,16 @@
                 <w:lang w:val="en-US" w:eastAsia="fr-FR"/>
               </w:rPr>
             </w:pPr>
-            <w:proofErr w:type="gramStart"/>
-            <w:r>
-              <w:rPr>
-                <w:rFonts w:ascii="Calibri" w:eastAsia="Times New Roman" w:hAnsi="Calibri" w:cs="Times New Roman"/>
-                <w:b/>
-                <w:bCs/>
-                <w:color w:val="FFFFFF"/>
-                <w:lang w:val="en-US" w:eastAsia="fr-FR"/>
-              </w:rPr>
-              <w:t>category  C</w:t>
-            </w:r>
-            <w:proofErr w:type="gramEnd"/>
+            <w:r>
+              <w:rPr>
+                <w:rFonts w:ascii="Calibri" w:eastAsia="Times New Roman" w:hAnsi="Calibri" w:cs="Times New Roman"/>
+                <w:b/>
+                <w:bCs/>
+                <w:color w:val="FFFFFF"/>
+                <w:lang w:val="en-US" w:eastAsia="fr-FR"/>
+              </w:rPr>
+              <w:t>category C</w:t>
+            </w:r>
           </w:p>
         </w:tc>
       </w:tr>
@@ -9216,11 +9320,11 @@
             </w:pPr>
             <w:r>
               <w:rPr>
-                <w:rFonts w:ascii="Calibri" w:eastAsia="Times New Roman" w:hAnsi="Calibri" w:cs="Times New Roman"/>
-                <w:color w:val="000000"/>
-                <w:lang w:val="en-US" w:eastAsia="fr-FR"/>
-              </w:rPr>
-              <w:t>numeric</w:t>
+                <w:rFonts w:eastAsiaTheme="minorEastAsia"/>
+                <w:iCs/>
+                <w:lang w:val="en-US"/>
+              </w:rPr>
+              <w:t>character</w:t>
             </w:r>
           </w:p>
         </w:tc>
@@ -9254,7 +9358,7 @@
                 <w:color w:val="000000"/>
                 <w:lang w:val="en-US" w:eastAsia="fr-FR"/>
               </w:rPr>
-              <w:t>F</w:t>
+              <w:t>f</w:t>
             </w:r>
             <w:r>
               <w:rPr>
@@ -9934,7 +10038,7 @@
         <w:tblLook w:val="04A0" w:firstRow="1" w:lastRow="0" w:firstColumn="1" w:lastColumn="0" w:noHBand="0" w:noVBand="1"/>
       </w:tblPr>
       <w:tblGrid>
-        <w:gridCol w:w="1600"/>
+        <w:gridCol w:w="1691"/>
         <w:gridCol w:w="980"/>
       </w:tblGrid>
       <w:tr>
@@ -10052,7 +10156,23 @@
                 <w:color w:val="000000"/>
                 <w:lang w:val="en-US" w:eastAsia="fr-FR"/>
               </w:rPr>
-              <w:t>vector(numeric)</w:t>
+              <w:t>vector(</w:t>
+            </w:r>
+            <w:r>
+              <w:rPr>
+                <w:rFonts w:eastAsiaTheme="minorEastAsia"/>
+                <w:iCs/>
+                <w:lang w:val="en-US"/>
+              </w:rPr>
+              <w:t>character</w:t>
+            </w:r>
+            <w:r>
+              <w:rPr>
+                <w:rFonts w:ascii="Calibri" w:eastAsia="Times New Roman" w:hAnsi="Calibri" w:cs="Times New Roman"/>
+                <w:color w:val="000000"/>
+                <w:lang w:val="en-US" w:eastAsia="fr-FR"/>
+              </w:rPr>
+              <w:t>)</w:t>
             </w:r>
           </w:p>
         </w:tc>
@@ -10781,7 +10901,7 @@
         <w:tblLook w:val="04A0" w:firstRow="1" w:lastRow="0" w:firstColumn="1" w:lastColumn="0" w:noHBand="0" w:noVBand="1"/>
       </w:tblPr>
       <w:tblGrid>
-        <w:gridCol w:w="1579"/>
+        <w:gridCol w:w="1691"/>
         <w:gridCol w:w="1200"/>
       </w:tblGrid>
       <w:tr>
@@ -10901,7 +11021,23 @@
                 <w:color w:val="000000"/>
                 <w:lang w:val="en-US" w:eastAsia="fr-FR"/>
               </w:rPr>
-              <w:t>vector(numeric)</w:t>
+              <w:t>vector(</w:t>
+            </w:r>
+            <w:r>
+              <w:rPr>
+                <w:rFonts w:eastAsiaTheme="minorEastAsia"/>
+                <w:iCs/>
+                <w:lang w:val="en-US"/>
+              </w:rPr>
+              <w:t>character</w:t>
+            </w:r>
+            <w:r>
+              <w:rPr>
+                <w:rFonts w:ascii="Calibri" w:eastAsia="Times New Roman" w:hAnsi="Calibri" w:cs="Times New Roman"/>
+                <w:color w:val="000000"/>
+                <w:lang w:val="en-US" w:eastAsia="fr-FR"/>
+              </w:rPr>
+              <w:t>)</w:t>
             </w:r>
           </w:p>
         </w:tc>
@@ -11363,7 +11499,7 @@
         <w:tblLook w:val="04A0" w:firstRow="1" w:lastRow="0" w:firstColumn="1" w:lastColumn="0" w:noHBand="0" w:noVBand="1"/>
       </w:tblPr>
       <w:tblGrid>
-        <w:gridCol w:w="1579"/>
+        <w:gridCol w:w="1691"/>
         <w:gridCol w:w="1200"/>
         <w:gridCol w:w="1200"/>
       </w:tblGrid>
@@ -11522,7 +11658,23 @@
                 <w:color w:val="000000"/>
                 <w:lang w:val="en-US" w:eastAsia="fr-FR"/>
               </w:rPr>
-              <w:t>vector(numeric)</w:t>
+              <w:t>vector(</w:t>
+            </w:r>
+            <w:r>
+              <w:rPr>
+                <w:rFonts w:eastAsiaTheme="minorEastAsia"/>
+                <w:iCs/>
+                <w:lang w:val="en-US"/>
+              </w:rPr>
+              <w:t>character</w:t>
+            </w:r>
+            <w:r>
+              <w:rPr>
+                <w:rFonts w:ascii="Calibri" w:eastAsia="Times New Roman" w:hAnsi="Calibri" w:cs="Times New Roman"/>
+                <w:color w:val="000000"/>
+                <w:lang w:val="en-US" w:eastAsia="fr-FR"/>
+              </w:rPr>
+              <w:t>)</w:t>
             </w:r>
           </w:p>
         </w:tc>
@@ -11782,7 +11934,7 @@
         <w:tblLook w:val="04A0" w:firstRow="1" w:lastRow="0" w:firstColumn="1" w:lastColumn="0" w:noHBand="0" w:noVBand="1"/>
       </w:tblPr>
       <w:tblGrid>
-        <w:gridCol w:w="1579"/>
+        <w:gridCol w:w="1691"/>
         <w:gridCol w:w="1200"/>
       </w:tblGrid>
       <w:tr>
@@ -11910,7 +12062,23 @@
                 <w:color w:val="000000"/>
                 <w:lang w:val="en-US" w:eastAsia="fr-FR"/>
               </w:rPr>
-              <w:t>vector(numeric)</w:t>
+              <w:t>vector(</w:t>
+            </w:r>
+            <w:r>
+              <w:rPr>
+                <w:rFonts w:eastAsiaTheme="minorEastAsia"/>
+                <w:iCs/>
+                <w:lang w:val="en-US"/>
+              </w:rPr>
+              <w:t>character</w:t>
+            </w:r>
+            <w:r>
+              <w:rPr>
+                <w:rFonts w:ascii="Calibri" w:eastAsia="Times New Roman" w:hAnsi="Calibri" w:cs="Times New Roman"/>
+                <w:color w:val="000000"/>
+                <w:lang w:val="en-US" w:eastAsia="fr-FR"/>
+              </w:rPr>
+              <w:t>)</w:t>
             </w:r>
           </w:p>
         </w:tc>
@@ -11944,7 +12112,7 @@
                 <w:color w:val="000000"/>
                 <w:lang w:val="en-US" w:eastAsia="fr-FR"/>
               </w:rPr>
-              <w:t>C</w:t>
+              <w:t>c</w:t>
             </w:r>
             <w:r>
               <w:rPr>
@@ -12148,8 +12316,8 @@
         <w:tblLook w:val="04A0" w:firstRow="1" w:lastRow="0" w:firstColumn="1" w:lastColumn="0" w:noHBand="0" w:noVBand="1"/>
       </w:tblPr>
       <w:tblGrid>
-        <w:gridCol w:w="1038"/>
-        <w:gridCol w:w="1600"/>
+        <w:gridCol w:w="947"/>
+        <w:gridCol w:w="1691"/>
         <w:gridCol w:w="1280"/>
         <w:gridCol w:w="980"/>
         <w:gridCol w:w="880"/>
@@ -12490,7 +12658,23 @@
                 <w:color w:val="000000"/>
                 <w:lang w:val="en-US" w:eastAsia="fr-FR"/>
               </w:rPr>
-              <w:t>vector(numeric)</w:t>
+              <w:t>vector(</w:t>
+            </w:r>
+            <w:r>
+              <w:rPr>
+                <w:rFonts w:eastAsiaTheme="minorEastAsia"/>
+                <w:iCs/>
+                <w:lang w:val="en-US"/>
+              </w:rPr>
+              <w:t>character</w:t>
+            </w:r>
+            <w:r>
+              <w:rPr>
+                <w:rFonts w:ascii="Calibri" w:eastAsia="Times New Roman" w:hAnsi="Calibri" w:cs="Times New Roman"/>
+                <w:color w:val="000000"/>
+                <w:lang w:val="en-US" w:eastAsia="fr-FR"/>
+              </w:rPr>
+              <w:t>)</w:t>
             </w:r>
           </w:p>
         </w:tc>
@@ -12992,7 +13176,7 @@
                 <w:color w:val="000000"/>
                 <w:lang w:val="en-US" w:eastAsia="fr-FR"/>
               </w:rPr>
-              <w:t>N</w:t>
+              <w:t>n</w:t>
             </w:r>
             <w:r>
               <w:rPr>
@@ -14146,8 +14330,8 @@
         <w:tblLook w:val="04A0" w:firstRow="1" w:lastRow="0" w:firstColumn="1" w:lastColumn="0" w:noHBand="0" w:noVBand="1"/>
       </w:tblPr>
       <w:tblGrid>
-        <w:gridCol w:w="1038"/>
-        <w:gridCol w:w="1600"/>
+        <w:gridCol w:w="947"/>
+        <w:gridCol w:w="1691"/>
         <w:gridCol w:w="1280"/>
         <w:gridCol w:w="980"/>
       </w:tblGrid>
@@ -14371,7 +14555,23 @@
                 <w:color w:val="000000"/>
                 <w:lang w:val="en-US" w:eastAsia="fr-FR"/>
               </w:rPr>
-              <w:t>vector(numeric)</w:t>
+              <w:t>vector(</w:t>
+            </w:r>
+            <w:r>
+              <w:rPr>
+                <w:rFonts w:eastAsiaTheme="minorEastAsia"/>
+                <w:iCs/>
+                <w:lang w:val="en-US"/>
+              </w:rPr>
+              <w:t>character</w:t>
+            </w:r>
+            <w:r>
+              <w:rPr>
+                <w:rFonts w:ascii="Calibri" w:eastAsia="Times New Roman" w:hAnsi="Calibri" w:cs="Times New Roman"/>
+                <w:color w:val="000000"/>
+                <w:lang w:val="en-US" w:eastAsia="fr-FR"/>
+              </w:rPr>
+              <w:t>)</w:t>
             </w:r>
           </w:p>
         </w:tc>
@@ -14468,8 +14668,8 @@
         <w:tblLook w:val="04A0" w:firstRow="1" w:lastRow="0" w:firstColumn="1" w:lastColumn="0" w:noHBand="0" w:noVBand="1"/>
       </w:tblPr>
       <w:tblGrid>
-        <w:gridCol w:w="1038"/>
-        <w:gridCol w:w="1600"/>
+        <w:gridCol w:w="947"/>
+        <w:gridCol w:w="1691"/>
         <w:gridCol w:w="1280"/>
         <w:gridCol w:w="980"/>
         <w:gridCol w:w="880"/>
@@ -14810,7 +15010,23 @@
                 <w:color w:val="000000"/>
                 <w:lang w:val="en-US" w:eastAsia="fr-FR"/>
               </w:rPr>
-              <w:t>vector(numeric)</w:t>
+              <w:t>vector(</w:t>
+            </w:r>
+            <w:r>
+              <w:rPr>
+                <w:rFonts w:eastAsiaTheme="minorEastAsia"/>
+                <w:iCs/>
+                <w:lang w:val="en-US"/>
+              </w:rPr>
+              <w:t>character</w:t>
+            </w:r>
+            <w:r>
+              <w:rPr>
+                <w:rFonts w:ascii="Calibri" w:eastAsia="Times New Roman" w:hAnsi="Calibri" w:cs="Times New Roman"/>
+                <w:color w:val="000000"/>
+                <w:lang w:val="en-US" w:eastAsia="fr-FR"/>
+              </w:rPr>
+              <w:t>)</w:t>
             </w:r>
           </w:p>
         </w:tc>
@@ -15971,8 +16187,8 @@
         <w:tblLook w:val="04A0" w:firstRow="1" w:lastRow="0" w:firstColumn="1" w:lastColumn="0" w:noHBand="0" w:noVBand="1"/>
       </w:tblPr>
       <w:tblGrid>
-        <w:gridCol w:w="1038"/>
-        <w:gridCol w:w="1600"/>
+        <w:gridCol w:w="947"/>
+        <w:gridCol w:w="1691"/>
         <w:gridCol w:w="1280"/>
         <w:gridCol w:w="980"/>
       </w:tblGrid>
@@ -16196,7 +16412,23 @@
                 <w:color w:val="000000"/>
                 <w:lang w:val="en-US" w:eastAsia="fr-FR"/>
               </w:rPr>
-              <w:t>vector(numeric)</w:t>
+              <w:t>vector(</w:t>
+            </w:r>
+            <w:r>
+              <w:rPr>
+                <w:rFonts w:eastAsiaTheme="minorEastAsia"/>
+                <w:iCs/>
+                <w:lang w:val="en-US"/>
+              </w:rPr>
+              <w:t>character</w:t>
+            </w:r>
+            <w:r>
+              <w:rPr>
+                <w:rFonts w:ascii="Calibri" w:eastAsia="Times New Roman" w:hAnsi="Calibri" w:cs="Times New Roman"/>
+                <w:color w:val="000000"/>
+                <w:lang w:val="en-US" w:eastAsia="fr-FR"/>
+              </w:rPr>
+              <w:t>)</w:t>
             </w:r>
           </w:p>
         </w:tc>
@@ -16299,8 +16531,8 @@
         <w:tblLook w:val="04A0" w:firstRow="1" w:lastRow="0" w:firstColumn="1" w:lastColumn="0" w:noHBand="0" w:noVBand="1"/>
       </w:tblPr>
       <w:tblGrid>
-        <w:gridCol w:w="1038"/>
-        <w:gridCol w:w="1600"/>
+        <w:gridCol w:w="947"/>
+        <w:gridCol w:w="1691"/>
         <w:gridCol w:w="1280"/>
         <w:gridCol w:w="980"/>
         <w:gridCol w:w="880"/>
@@ -16641,7 +16873,23 @@
                 <w:color w:val="000000"/>
                 <w:lang w:val="en-US" w:eastAsia="fr-FR"/>
               </w:rPr>
-              <w:t>vector(numeric)</w:t>
+              <w:t>vector(</w:t>
+            </w:r>
+            <w:r>
+              <w:rPr>
+                <w:rFonts w:eastAsiaTheme="minorEastAsia"/>
+                <w:iCs/>
+                <w:lang w:val="en-US"/>
+              </w:rPr>
+              <w:t>character</w:t>
+            </w:r>
+            <w:r>
+              <w:rPr>
+                <w:rFonts w:ascii="Calibri" w:eastAsia="Times New Roman" w:hAnsi="Calibri" w:cs="Times New Roman"/>
+                <w:color w:val="000000"/>
+                <w:lang w:val="en-US" w:eastAsia="fr-FR"/>
+              </w:rPr>
+              <w:t>)</w:t>
             </w:r>
           </w:p>
         </w:tc>
@@ -18383,7 +18631,7 @@
         </mc:Choice>
         <mc:Fallback>
           <w:pict>
-            <v:rect w14:anchorId="7CE9DFCA" id="Rectangle 38" o:spid="_x0000_s1026" style="position:absolute;margin-left:1.15pt;margin-top:-7.8pt;width:466.5pt;height:1.45pt;z-index:251660288;visibility:visible;mso-wrap-style:square;mso-wrap-distance-left:9pt;mso-wrap-distance-top:0;mso-wrap-distance-right:9pt;mso-wrap-distance-bottom:0;mso-position-horizontal:absolute;mso-position-horizontal-relative:text;mso-position-vertical:absolute;mso-position-vertical-relative:text;v-text-anchor:middle" o:gfxdata="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" fillcolor="black [3213]" stroked="f" strokeweight="1pt">
+            <v:rect w14:anchorId="20019B3E" id="Rectangle 38" o:spid="_x0000_s1026" style="position:absolute;margin-left:1.15pt;margin-top:-7.8pt;width:466.5pt;height:1.45pt;z-index:251660288;visibility:visible;mso-wrap-style:square;mso-wrap-distance-left:9pt;mso-wrap-distance-top:0;mso-wrap-distance-right:9pt;mso-wrap-distance-bottom:0;mso-position-horizontal:absolute;mso-position-horizontal-relative:text;mso-position-vertical:absolute;mso-position-vertical-relative:text;v-text-anchor:middle" o:gfxdata="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" fillcolor="black [3213]" stroked="f" strokeweight="1pt">
               <w10:wrap type="square"/>
             </v:rect>
           </w:pict>

</xml_diff>

<commit_message>
Refactor one attribute of SA for consistency
Modification of the attribute node_per_year. It was a data.frame of
columns "node", "weight" and "year". It now has the same structure as
the attribute patterns_per_year, avoiding duplication of data and using
a more efficient structure.

The internal (Roxygen) and external (vignettes) documentation as well
as the functions that used the attribute have changed accordingly.

We can note a slight decrease in the total weight of the final object:
 - With a set of 6.389 nodes: 415.9 MB -> 412.3 MB
 - With a set of 3.952 nodes: 293.3 MB -> 236 MB
 - With a set of 9.025 nodes: 814.7 MB -> 811.2 MB
As well as slight improvements in time:
 - With 6.389 nodes: step 1: [07s] -> [04s]; step 7: [12s] -> [00s]
 - With 3.952 nodes: step 1: [07s] -> [05s]; step 7: [12s] -> [00s]
 - With 9.025 nodes: step 1: [07s] -> [02s]; step 7: [22s] -> [00s]
</commit_message>
<xml_diff>
--- a/vignettes/Attribute_and_method_types.docx
+++ b/vignettes/Attribute_and_method_types.docx
@@ -2722,20 +2722,16 @@
         </w:rPr>
         <w:t xml:space="preserve">: </w:t>
       </w:r>
-      <w:proofErr w:type="spellStart"/>
-      <w:proofErr w:type="gramStart"/>
-      <w:r>
-        <w:rPr>
-          <w:lang w:val="en-US"/>
-        </w:rPr>
-        <w:t>data.frame</w:t>
-      </w:r>
-      <w:proofErr w:type="spellEnd"/>
-      <w:proofErr w:type="gramEnd"/>
+      <w:r>
+        <w:rPr>
+          <w:lang w:val="en-US"/>
+        </w:rPr>
+        <w:t>matrix</w:t>
+      </w:r>
     </w:p>
     <w:tbl>
       <w:tblPr>
-        <w:tblW w:w="5020" w:type="dxa"/>
+        <w:tblW w:w="5600" w:type="dxa"/>
         <w:tblCellMar>
           <w:left w:w="70" w:type="dxa"/>
           <w:right w:w="70" w:type="dxa"/>
@@ -2743,10 +2739,11 @@
         <w:tblLook w:val="04A0" w:firstRow="1" w:lastRow="0" w:firstColumn="1" w:lastColumn="0" w:noHBand="0" w:noVBand="1"/>
       </w:tblPr>
       <w:tblGrid>
-        <w:gridCol w:w="1691"/>
-        <w:gridCol w:w="1000"/>
-        <w:gridCol w:w="1240"/>
-        <w:gridCol w:w="1180"/>
+        <w:gridCol w:w="1120"/>
+        <w:gridCol w:w="1120"/>
+        <w:gridCol w:w="1120"/>
+        <w:gridCol w:w="1120"/>
+        <w:gridCol w:w="1120"/>
       </w:tblGrid>
       <w:tr>
         <w:trPr>
@@ -2754,153 +2751,184 @@
         </w:trPr>
         <w:tc>
           <w:tcPr>
-            <w:tcW w:w="1600" w:type="dxa"/>
+            <w:tcW w:w="1120" w:type="dxa"/>
+            <w:tcBorders>
+              <w:bottom w:val="single" w:sz="4" w:space="0" w:color="auto"/>
+              <w:right w:val="single" w:sz="4" w:space="0" w:color="auto"/>
+            </w:tcBorders>
+            <w:shd w:val="clear" w:color="auto" w:fill="auto"/>
+            <w:noWrap/>
+            <w:vAlign w:val="center"/>
+            <w:hideMark/>
+          </w:tcPr>
+          <w:p>
+            <w:pPr>
+              <w:spacing w:after="0" w:line="240" w:lineRule="auto"/>
+              <w:jc w:val="center"/>
+              <w:rPr>
+                <w:rFonts w:ascii="Calibri" w:eastAsia="Times New Roman" w:hAnsi="Calibri" w:cs="Times New Roman"/>
+                <w:color w:val="000000"/>
+                <w:lang w:val="en-US" w:eastAsia="fr-FR"/>
+              </w:rPr>
+            </w:pPr>
+            <w:r>
+              <w:rPr>
+                <w:rFonts w:ascii="Calibri" w:eastAsia="Times New Roman" w:hAnsi="Calibri" w:cs="Times New Roman"/>
+                <w:color w:val="000000"/>
+                <w:lang w:val="en-US" w:eastAsia="fr-FR"/>
+              </w:rPr>
+              <w:t> </w:t>
+            </w:r>
+          </w:p>
+        </w:tc>
+        <w:tc>
+          <w:tcPr>
+            <w:tcW w:w="1120" w:type="dxa"/>
             <w:tcBorders>
               <w:top w:val="single" w:sz="4" w:space="0" w:color="auto"/>
               <w:left w:val="single" w:sz="4" w:space="0" w:color="auto"/>
               <w:bottom w:val="single" w:sz="4" w:space="0" w:color="auto"/>
               <w:right w:val="single" w:sz="4" w:space="0" w:color="auto"/>
             </w:tcBorders>
-            <w:shd w:val="clear" w:color="A5A5A5" w:fill="A5A5A5"/>
-            <w:noWrap/>
-            <w:vAlign w:val="center"/>
-            <w:hideMark/>
-          </w:tcPr>
-          <w:p>
-            <w:pPr>
-              <w:spacing w:after="0" w:line="240" w:lineRule="auto"/>
-              <w:jc w:val="center"/>
-              <w:rPr>
-                <w:rFonts w:ascii="Calibri" w:eastAsia="Times New Roman" w:hAnsi="Calibri" w:cs="Times New Roman"/>
-                <w:b/>
-                <w:bCs/>
-                <w:color w:val="FFFFFF"/>
-                <w:lang w:val="en-US" w:eastAsia="fr-FR"/>
-              </w:rPr>
-            </w:pPr>
-            <w:r>
-              <w:rPr>
-                <w:rFonts w:ascii="Calibri" w:eastAsia="Times New Roman" w:hAnsi="Calibri" w:cs="Times New Roman"/>
-                <w:b/>
-                <w:bCs/>
-                <w:color w:val="FFFFFF"/>
-                <w:lang w:val="en-US" w:eastAsia="fr-FR"/>
-              </w:rPr>
-              <w:t>node</w:t>
-            </w:r>
-          </w:p>
-        </w:tc>
-        <w:tc>
-          <w:tcPr>
-            <w:tcW w:w="1000" w:type="dxa"/>
+            <w:shd w:val="clear" w:color="000000" w:fill="A6A6A6"/>
+            <w:noWrap/>
+            <w:vAlign w:val="center"/>
+            <w:hideMark/>
+          </w:tcPr>
+          <w:p>
+            <w:pPr>
+              <w:spacing w:after="0" w:line="240" w:lineRule="auto"/>
+              <w:jc w:val="center"/>
+              <w:rPr>
+                <w:rFonts w:ascii="Calibri" w:eastAsia="Times New Roman" w:hAnsi="Calibri" w:cs="Times New Roman"/>
+                <w:b/>
+                <w:bCs/>
+                <w:color w:val="FFFFFF"/>
+                <w:lang w:val="en-US" w:eastAsia="fr-FR"/>
+              </w:rPr>
+            </w:pPr>
+            <w:r>
+              <w:rPr>
+                <w:rFonts w:ascii="Calibri" w:eastAsia="Times New Roman" w:hAnsi="Calibri" w:cs="Times New Roman"/>
+                <w:b/>
+                <w:bCs/>
+                <w:color w:val="FFFFFF"/>
+                <w:lang w:val="en-US" w:eastAsia="fr-FR"/>
+              </w:rPr>
+              <w:t>year 1</w:t>
+            </w:r>
+          </w:p>
+        </w:tc>
+        <w:tc>
+          <w:tcPr>
+            <w:tcW w:w="1120" w:type="dxa"/>
             <w:tcBorders>
               <w:top w:val="single" w:sz="4" w:space="0" w:color="auto"/>
-              <w:left w:val="single" w:sz="4" w:space="0" w:color="auto"/>
-              <w:bottom w:val="single" w:sz="4" w:space="0" w:color="auto"/>
-              <w:right w:val="single" w:sz="4" w:space="0" w:color="auto"/>
-            </w:tcBorders>
-            <w:shd w:val="clear" w:color="A5A5A5" w:fill="A5A5A5"/>
-            <w:noWrap/>
-            <w:vAlign w:val="center"/>
-            <w:hideMark/>
-          </w:tcPr>
-          <w:p>
-            <w:pPr>
-              <w:spacing w:after="0" w:line="240" w:lineRule="auto"/>
-              <w:jc w:val="center"/>
-              <w:rPr>
-                <w:rFonts w:ascii="Calibri" w:eastAsia="Times New Roman" w:hAnsi="Calibri" w:cs="Times New Roman"/>
-                <w:b/>
-                <w:bCs/>
-                <w:color w:val="FFFFFF"/>
-                <w:lang w:val="en-US" w:eastAsia="fr-FR"/>
-              </w:rPr>
-            </w:pPr>
-            <w:r>
-              <w:rPr>
-                <w:rFonts w:ascii="Calibri" w:eastAsia="Times New Roman" w:hAnsi="Calibri" w:cs="Times New Roman"/>
-                <w:b/>
-                <w:bCs/>
-                <w:color w:val="FFFFFF"/>
-                <w:lang w:val="en-US" w:eastAsia="fr-FR"/>
-              </w:rPr>
-              <w:t>year</w:t>
-            </w:r>
-          </w:p>
-        </w:tc>
-        <w:tc>
-          <w:tcPr>
-            <w:tcW w:w="1240" w:type="dxa"/>
+              <w:left w:val="nil"/>
+              <w:bottom w:val="single" w:sz="4" w:space="0" w:color="auto"/>
+              <w:right w:val="single" w:sz="4" w:space="0" w:color="auto"/>
+            </w:tcBorders>
+            <w:shd w:val="clear" w:color="000000" w:fill="A6A6A6"/>
+            <w:noWrap/>
+            <w:vAlign w:val="center"/>
+            <w:hideMark/>
+          </w:tcPr>
+          <w:p>
+            <w:pPr>
+              <w:spacing w:after="0" w:line="240" w:lineRule="auto"/>
+              <w:jc w:val="center"/>
+              <w:rPr>
+                <w:rFonts w:ascii="Calibri" w:eastAsia="Times New Roman" w:hAnsi="Calibri" w:cs="Times New Roman"/>
+                <w:b/>
+                <w:bCs/>
+                <w:color w:val="FFFFFF"/>
+                <w:lang w:val="en-US" w:eastAsia="fr-FR"/>
+              </w:rPr>
+            </w:pPr>
+            <w:r>
+              <w:rPr>
+                <w:rFonts w:ascii="Calibri" w:eastAsia="Times New Roman" w:hAnsi="Calibri" w:cs="Times New Roman"/>
+                <w:b/>
+                <w:bCs/>
+                <w:color w:val="FFFFFF"/>
+                <w:lang w:val="en-US" w:eastAsia="fr-FR"/>
+              </w:rPr>
+              <w:t>year 2</w:t>
+            </w:r>
+          </w:p>
+        </w:tc>
+        <w:tc>
+          <w:tcPr>
+            <w:tcW w:w="1120" w:type="dxa"/>
             <w:tcBorders>
               <w:top w:val="single" w:sz="4" w:space="0" w:color="auto"/>
-              <w:left w:val="single" w:sz="4" w:space="0" w:color="auto"/>
-              <w:bottom w:val="single" w:sz="4" w:space="0" w:color="auto"/>
-              <w:right w:val="single" w:sz="4" w:space="0" w:color="auto"/>
-            </w:tcBorders>
-            <w:shd w:val="clear" w:color="A5A5A5" w:fill="A5A5A5"/>
-            <w:noWrap/>
-            <w:vAlign w:val="center"/>
-            <w:hideMark/>
-          </w:tcPr>
-          <w:p>
-            <w:pPr>
-              <w:spacing w:after="0" w:line="240" w:lineRule="auto"/>
-              <w:jc w:val="center"/>
-              <w:rPr>
-                <w:rFonts w:ascii="Calibri" w:eastAsia="Times New Roman" w:hAnsi="Calibri" w:cs="Times New Roman"/>
-                <w:b/>
-                <w:bCs/>
-                <w:color w:val="FFFFFF"/>
-                <w:lang w:val="en-US" w:eastAsia="fr-FR"/>
-              </w:rPr>
-            </w:pPr>
-            <w:r>
-              <w:rPr>
-                <w:rFonts w:ascii="Calibri" w:eastAsia="Times New Roman" w:hAnsi="Calibri" w:cs="Times New Roman"/>
-                <w:b/>
-                <w:bCs/>
-                <w:color w:val="FFFFFF"/>
-                <w:lang w:val="en-US" w:eastAsia="fr-FR"/>
-              </w:rPr>
-              <w:t>weight</w:t>
-            </w:r>
-          </w:p>
-        </w:tc>
-        <w:tc>
-          <w:tcPr>
-            <w:tcW w:w="1180" w:type="dxa"/>
+              <w:left w:val="nil"/>
+              <w:bottom w:val="single" w:sz="4" w:space="0" w:color="auto"/>
+              <w:right w:val="single" w:sz="4" w:space="0" w:color="auto"/>
+            </w:tcBorders>
+            <w:shd w:val="clear" w:color="000000" w:fill="A6A6A6"/>
+            <w:noWrap/>
+            <w:vAlign w:val="center"/>
+            <w:hideMark/>
+          </w:tcPr>
+          <w:p>
+            <w:pPr>
+              <w:spacing w:after="0" w:line="240" w:lineRule="auto"/>
+              <w:jc w:val="center"/>
+              <w:rPr>
+                <w:rFonts w:ascii="Calibri" w:eastAsia="Times New Roman" w:hAnsi="Calibri" w:cs="Times New Roman"/>
+                <w:b/>
+                <w:bCs/>
+                <w:color w:val="FFFFFF"/>
+                <w:lang w:val="en-US" w:eastAsia="fr-FR"/>
+              </w:rPr>
+            </w:pPr>
+            <w:r>
+              <w:rPr>
+                <w:rFonts w:ascii="Calibri" w:eastAsia="Times New Roman" w:hAnsi="Calibri" w:cs="Times New Roman"/>
+                <w:b/>
+                <w:bCs/>
+                <w:color w:val="FFFFFF"/>
+                <w:lang w:val="en-US" w:eastAsia="fr-FR"/>
+              </w:rPr>
+              <w:t>…</w:t>
+            </w:r>
+          </w:p>
+        </w:tc>
+        <w:tc>
+          <w:tcPr>
+            <w:tcW w:w="1120" w:type="dxa"/>
             <w:tcBorders>
               <w:top w:val="single" w:sz="4" w:space="0" w:color="auto"/>
-              <w:left w:val="single" w:sz="4" w:space="0" w:color="auto"/>
-              <w:bottom w:val="single" w:sz="4" w:space="0" w:color="auto"/>
-              <w:right w:val="single" w:sz="4" w:space="0" w:color="auto"/>
-            </w:tcBorders>
-            <w:shd w:val="clear" w:color="A5A5A5" w:fill="A5A5A5"/>
-            <w:noWrap/>
-            <w:vAlign w:val="center"/>
-            <w:hideMark/>
-          </w:tcPr>
-          <w:p>
-            <w:pPr>
-              <w:spacing w:after="0" w:line="240" w:lineRule="auto"/>
-              <w:jc w:val="center"/>
-              <w:rPr>
-                <w:rFonts w:ascii="Calibri" w:eastAsia="Times New Roman" w:hAnsi="Calibri" w:cs="Times New Roman"/>
-                <w:b/>
-                <w:bCs/>
-                <w:color w:val="FFFFFF"/>
-                <w:lang w:val="en-US" w:eastAsia="fr-FR"/>
-              </w:rPr>
-            </w:pPr>
-            <w:r>
-              <w:rPr>
-                <w:rFonts w:ascii="Calibri" w:eastAsia="Times New Roman" w:hAnsi="Calibri" w:cs="Times New Roman"/>
-                <w:b/>
-                <w:bCs/>
-                <w:color w:val="FFFFFF"/>
-                <w:lang w:val="en-US" w:eastAsia="fr-FR"/>
-              </w:rPr>
-              <w:t>length</w:t>
+              <w:left w:val="nil"/>
+              <w:bottom w:val="single" w:sz="4" w:space="0" w:color="auto"/>
+              <w:right w:val="single" w:sz="4" w:space="0" w:color="auto"/>
+            </w:tcBorders>
+            <w:shd w:val="clear" w:color="000000" w:fill="A6A6A6"/>
+            <w:noWrap/>
+            <w:vAlign w:val="center"/>
+          </w:tcPr>
+          <w:p>
+            <w:pPr>
+              <w:spacing w:after="0" w:line="240" w:lineRule="auto"/>
+              <w:jc w:val="center"/>
+              <w:rPr>
+                <w:rFonts w:ascii="Calibri" w:eastAsia="Times New Roman" w:hAnsi="Calibri" w:cs="Times New Roman"/>
+                <w:b/>
+                <w:bCs/>
+                <w:color w:val="FFFFFF"/>
+                <w:lang w:val="en-US" w:eastAsia="fr-FR"/>
+              </w:rPr>
+            </w:pPr>
+            <w:r>
+              <w:rPr>
+                <w:rFonts w:ascii="Calibri" w:eastAsia="Times New Roman" w:hAnsi="Calibri" w:cs="Times New Roman"/>
+                <w:b/>
+                <w:bCs/>
+                <w:color w:val="FFFFFF"/>
+                <w:lang w:val="en-US" w:eastAsia="fr-FR"/>
+              </w:rPr>
+              <w:t>year Y</w:t>
             </w:r>
           </w:p>
         </w:tc>
@@ -2911,13 +2939,61 @@
         </w:trPr>
         <w:tc>
           <w:tcPr>
-            <w:tcW w:w="1600" w:type="dxa"/>
+            <w:tcW w:w="1120" w:type="dxa"/>
             <w:tcBorders>
               <w:top w:val="single" w:sz="4" w:space="0" w:color="auto"/>
               <w:left w:val="single" w:sz="4" w:space="0" w:color="auto"/>
               <w:bottom w:val="single" w:sz="4" w:space="0" w:color="auto"/>
               <w:right w:val="single" w:sz="4" w:space="0" w:color="auto"/>
             </w:tcBorders>
+            <w:shd w:val="clear" w:color="000000" w:fill="A6A6A6"/>
+            <w:noWrap/>
+            <w:vAlign w:val="center"/>
+            <w:hideMark/>
+          </w:tcPr>
+          <w:p>
+            <w:pPr>
+              <w:spacing w:after="0" w:line="240" w:lineRule="auto"/>
+              <w:jc w:val="center"/>
+              <w:rPr>
+                <w:rFonts w:ascii="Calibri" w:eastAsia="Times New Roman" w:hAnsi="Calibri" w:cs="Times New Roman"/>
+                <w:b/>
+                <w:bCs/>
+                <w:color w:val="FFFFFF"/>
+                <w:lang w:val="en-US" w:eastAsia="fr-FR"/>
+              </w:rPr>
+            </w:pPr>
+            <w:r>
+              <w:rPr>
+                <w:rFonts w:ascii="Calibri" w:eastAsia="Times New Roman" w:hAnsi="Calibri" w:cs="Times New Roman"/>
+                <w:b/>
+                <w:bCs/>
+                <w:color w:val="FFFFFF"/>
+                <w:lang w:val="en-US" w:eastAsia="fr-FR"/>
+              </w:rPr>
+              <w:t>node</w:t>
+            </w:r>
+            <w:r>
+              <w:rPr>
+                <w:rFonts w:ascii="Calibri" w:eastAsia="Times New Roman" w:hAnsi="Calibri" w:cs="Times New Roman"/>
+                <w:b/>
+                <w:bCs/>
+                <w:color w:val="FFFFFF"/>
+                <w:lang w:val="en-US" w:eastAsia="fr-FR"/>
+              </w:rPr>
+              <w:t xml:space="preserve"> 1</w:t>
+            </w:r>
+          </w:p>
+        </w:tc>
+        <w:tc>
+          <w:tcPr>
+            <w:tcW w:w="1120" w:type="dxa"/>
+            <w:tcBorders>
+              <w:top w:val="nil"/>
+              <w:left w:val="nil"/>
+              <w:bottom w:val="single" w:sz="4" w:space="0" w:color="auto"/>
+              <w:right w:val="single" w:sz="4" w:space="0" w:color="auto"/>
+            </w:tcBorders>
             <w:shd w:val="clear" w:color="auto" w:fill="auto"/>
             <w:noWrap/>
             <w:vAlign w:val="center"/>
@@ -2939,35 +3015,174 @@
                 <w:color w:val="000000"/>
                 <w:lang w:val="en-US" w:eastAsia="fr-FR"/>
               </w:rPr>
-              <w:t>vector(</w:t>
-            </w:r>
-            <w:r>
-              <w:rPr>
-                <w:rFonts w:eastAsiaTheme="minorEastAsia"/>
-                <w:iCs/>
-                <w:lang w:val="en-US"/>
-              </w:rPr>
-              <w:t>character</w:t>
-            </w:r>
-            <w:r>
-              <w:rPr>
-                <w:rFonts w:ascii="Calibri" w:eastAsia="Times New Roman" w:hAnsi="Calibri" w:cs="Times New Roman"/>
-                <w:color w:val="000000"/>
-                <w:lang w:val="en-US" w:eastAsia="fr-FR"/>
-              </w:rPr>
-              <w:t>)</w:t>
-            </w:r>
-          </w:p>
-        </w:tc>
-        <w:tc>
-          <w:tcPr>
-            <w:tcW w:w="1000" w:type="dxa"/>
-            <w:tcBorders>
-              <w:top w:val="single" w:sz="4" w:space="0" w:color="auto"/>
+              <w:t>numeric</w:t>
+            </w:r>
+          </w:p>
+        </w:tc>
+        <w:tc>
+          <w:tcPr>
+            <w:tcW w:w="1120" w:type="dxa"/>
+            <w:tcBorders>
+              <w:top w:val="nil"/>
+              <w:left w:val="nil"/>
+              <w:bottom w:val="single" w:sz="4" w:space="0" w:color="auto"/>
+              <w:right w:val="single" w:sz="4" w:space="0" w:color="auto"/>
+            </w:tcBorders>
+            <w:shd w:val="clear" w:color="auto" w:fill="auto"/>
+            <w:noWrap/>
+            <w:vAlign w:val="center"/>
+            <w:hideMark/>
+          </w:tcPr>
+          <w:p>
+            <w:pPr>
+              <w:spacing w:after="0" w:line="240" w:lineRule="auto"/>
+              <w:jc w:val="center"/>
+              <w:rPr>
+                <w:rFonts w:ascii="Calibri" w:eastAsia="Times New Roman" w:hAnsi="Calibri" w:cs="Times New Roman"/>
+                <w:color w:val="000000"/>
+                <w:lang w:val="en-US" w:eastAsia="fr-FR"/>
+              </w:rPr>
+            </w:pPr>
+            <w:r>
+              <w:rPr>
+                <w:rFonts w:ascii="Calibri" w:eastAsia="Times New Roman" w:hAnsi="Calibri" w:cs="Times New Roman"/>
+                <w:color w:val="000000"/>
+                <w:lang w:val="en-US" w:eastAsia="fr-FR"/>
+              </w:rPr>
+              <w:t>numeric</w:t>
+            </w:r>
+          </w:p>
+        </w:tc>
+        <w:tc>
+          <w:tcPr>
+            <w:tcW w:w="1120" w:type="dxa"/>
+            <w:tcBorders>
+              <w:top w:val="nil"/>
+              <w:left w:val="nil"/>
+              <w:bottom w:val="single" w:sz="4" w:space="0" w:color="auto"/>
+              <w:right w:val="single" w:sz="4" w:space="0" w:color="auto"/>
+            </w:tcBorders>
+            <w:shd w:val="clear" w:color="auto" w:fill="auto"/>
+            <w:noWrap/>
+            <w:vAlign w:val="center"/>
+            <w:hideMark/>
+          </w:tcPr>
+          <w:p>
+            <w:pPr>
+              <w:spacing w:after="0" w:line="240" w:lineRule="auto"/>
+              <w:jc w:val="center"/>
+              <w:rPr>
+                <w:rFonts w:ascii="Calibri" w:eastAsia="Times New Roman" w:hAnsi="Calibri" w:cs="Times New Roman"/>
+                <w:color w:val="000000"/>
+                <w:lang w:val="en-US" w:eastAsia="fr-FR"/>
+              </w:rPr>
+            </w:pPr>
+            <w:r>
+              <w:rPr>
+                <w:rFonts w:ascii="Calibri" w:eastAsia="Times New Roman" w:hAnsi="Calibri" w:cs="Times New Roman"/>
+                <w:color w:val="000000"/>
+                <w:lang w:val="en-US" w:eastAsia="fr-FR"/>
+              </w:rPr>
+              <w:t>…</w:t>
+            </w:r>
+          </w:p>
+        </w:tc>
+        <w:tc>
+          <w:tcPr>
+            <w:tcW w:w="1120" w:type="dxa"/>
+            <w:tcBorders>
+              <w:top w:val="nil"/>
+              <w:left w:val="nil"/>
+              <w:bottom w:val="single" w:sz="4" w:space="0" w:color="auto"/>
+              <w:right w:val="single" w:sz="4" w:space="0" w:color="auto"/>
+            </w:tcBorders>
+            <w:shd w:val="clear" w:color="auto" w:fill="auto"/>
+            <w:noWrap/>
+            <w:vAlign w:val="center"/>
+            <w:hideMark/>
+          </w:tcPr>
+          <w:p>
+            <w:pPr>
+              <w:spacing w:after="0" w:line="240" w:lineRule="auto"/>
+              <w:jc w:val="center"/>
+              <w:rPr>
+                <w:rFonts w:ascii="Calibri" w:eastAsia="Times New Roman" w:hAnsi="Calibri" w:cs="Times New Roman"/>
+                <w:color w:val="000000"/>
+                <w:lang w:val="en-US" w:eastAsia="fr-FR"/>
+              </w:rPr>
+            </w:pPr>
+            <w:r>
+              <w:rPr>
+                <w:rFonts w:ascii="Calibri" w:eastAsia="Times New Roman" w:hAnsi="Calibri" w:cs="Times New Roman"/>
+                <w:color w:val="000000"/>
+                <w:lang w:val="en-US" w:eastAsia="fr-FR"/>
+              </w:rPr>
+              <w:t>numeric</w:t>
+            </w:r>
+          </w:p>
+        </w:tc>
+      </w:tr>
+      <w:tr>
+        <w:trPr>
+          <w:trHeight w:val="300"/>
+        </w:trPr>
+        <w:tc>
+          <w:tcPr>
+            <w:tcW w:w="1120" w:type="dxa"/>
+            <w:tcBorders>
+              <w:top w:val="nil"/>
               <w:left w:val="single" w:sz="4" w:space="0" w:color="auto"/>
               <w:bottom w:val="single" w:sz="4" w:space="0" w:color="auto"/>
               <w:right w:val="single" w:sz="4" w:space="0" w:color="auto"/>
             </w:tcBorders>
+            <w:shd w:val="clear" w:color="000000" w:fill="A6A6A6"/>
+            <w:noWrap/>
+            <w:vAlign w:val="center"/>
+            <w:hideMark/>
+          </w:tcPr>
+          <w:p>
+            <w:pPr>
+              <w:spacing w:after="0" w:line="240" w:lineRule="auto"/>
+              <w:jc w:val="center"/>
+              <w:rPr>
+                <w:rFonts w:ascii="Calibri" w:eastAsia="Times New Roman" w:hAnsi="Calibri" w:cs="Times New Roman"/>
+                <w:b/>
+                <w:bCs/>
+                <w:color w:val="FFFFFF"/>
+                <w:lang w:val="en-US" w:eastAsia="fr-FR"/>
+              </w:rPr>
+            </w:pPr>
+            <w:r>
+              <w:rPr>
+                <w:rFonts w:ascii="Calibri" w:eastAsia="Times New Roman" w:hAnsi="Calibri" w:cs="Times New Roman"/>
+                <w:b/>
+                <w:bCs/>
+                <w:color w:val="FFFFFF"/>
+                <w:lang w:val="en-US" w:eastAsia="fr-FR"/>
+              </w:rPr>
+              <w:t>node</w:t>
+            </w:r>
+            <w:r>
+              <w:rPr>
+                <w:rFonts w:ascii="Calibri" w:eastAsia="Times New Roman" w:hAnsi="Calibri" w:cs="Times New Roman"/>
+                <w:b/>
+                <w:bCs/>
+                <w:color w:val="FFFFFF"/>
+                <w:lang w:val="en-US" w:eastAsia="fr-FR"/>
+              </w:rPr>
+              <w:t xml:space="preserve"> 2</w:t>
+            </w:r>
+          </w:p>
+        </w:tc>
+        <w:tc>
+          <w:tcPr>
+            <w:tcW w:w="1120" w:type="dxa"/>
+            <w:tcBorders>
+              <w:top w:val="nil"/>
+              <w:left w:val="nil"/>
+              <w:bottom w:val="single" w:sz="4" w:space="0" w:color="auto"/>
+              <w:right w:val="single" w:sz="4" w:space="0" w:color="auto"/>
+            </w:tcBorders>
             <w:shd w:val="clear" w:color="auto" w:fill="auto"/>
             <w:noWrap/>
             <w:vAlign w:val="center"/>
@@ -2995,13 +3210,158 @@
         </w:tc>
         <w:tc>
           <w:tcPr>
-            <w:tcW w:w="1240" w:type="dxa"/>
-            <w:tcBorders>
-              <w:top w:val="single" w:sz="4" w:space="0" w:color="auto"/>
+            <w:tcW w:w="1120" w:type="dxa"/>
+            <w:tcBorders>
+              <w:top w:val="nil"/>
+              <w:left w:val="nil"/>
+              <w:bottom w:val="single" w:sz="4" w:space="0" w:color="auto"/>
+              <w:right w:val="single" w:sz="4" w:space="0" w:color="auto"/>
+            </w:tcBorders>
+            <w:shd w:val="clear" w:color="auto" w:fill="auto"/>
+            <w:noWrap/>
+            <w:vAlign w:val="center"/>
+            <w:hideMark/>
+          </w:tcPr>
+          <w:p>
+            <w:pPr>
+              <w:spacing w:after="0" w:line="240" w:lineRule="auto"/>
+              <w:jc w:val="center"/>
+              <w:rPr>
+                <w:rFonts w:ascii="Calibri" w:eastAsia="Times New Roman" w:hAnsi="Calibri" w:cs="Times New Roman"/>
+                <w:color w:val="000000"/>
+                <w:lang w:val="en-US" w:eastAsia="fr-FR"/>
+              </w:rPr>
+            </w:pPr>
+            <w:r>
+              <w:rPr>
+                <w:rFonts w:ascii="Calibri" w:eastAsia="Times New Roman" w:hAnsi="Calibri" w:cs="Times New Roman"/>
+                <w:color w:val="000000"/>
+                <w:lang w:val="en-US" w:eastAsia="fr-FR"/>
+              </w:rPr>
+              <w:t>numeric</w:t>
+            </w:r>
+          </w:p>
+        </w:tc>
+        <w:tc>
+          <w:tcPr>
+            <w:tcW w:w="1120" w:type="dxa"/>
+            <w:tcBorders>
+              <w:top w:val="nil"/>
+              <w:left w:val="nil"/>
+              <w:bottom w:val="single" w:sz="4" w:space="0" w:color="auto"/>
+              <w:right w:val="single" w:sz="4" w:space="0" w:color="auto"/>
+            </w:tcBorders>
+            <w:shd w:val="clear" w:color="auto" w:fill="auto"/>
+            <w:noWrap/>
+            <w:vAlign w:val="center"/>
+            <w:hideMark/>
+          </w:tcPr>
+          <w:p>
+            <w:pPr>
+              <w:spacing w:after="0" w:line="240" w:lineRule="auto"/>
+              <w:jc w:val="center"/>
+              <w:rPr>
+                <w:rFonts w:ascii="Calibri" w:eastAsia="Times New Roman" w:hAnsi="Calibri" w:cs="Times New Roman"/>
+                <w:color w:val="000000"/>
+                <w:lang w:val="en-US" w:eastAsia="fr-FR"/>
+              </w:rPr>
+            </w:pPr>
+            <w:r>
+              <w:rPr>
+                <w:rFonts w:ascii="Calibri" w:eastAsia="Times New Roman" w:hAnsi="Calibri" w:cs="Times New Roman"/>
+                <w:color w:val="000000"/>
+                <w:lang w:val="en-US" w:eastAsia="fr-FR"/>
+              </w:rPr>
+              <w:t>…</w:t>
+            </w:r>
+          </w:p>
+        </w:tc>
+        <w:tc>
+          <w:tcPr>
+            <w:tcW w:w="1120" w:type="dxa"/>
+            <w:tcBorders>
+              <w:top w:val="nil"/>
+              <w:left w:val="nil"/>
+              <w:bottom w:val="single" w:sz="4" w:space="0" w:color="auto"/>
+              <w:right w:val="single" w:sz="4" w:space="0" w:color="auto"/>
+            </w:tcBorders>
+            <w:shd w:val="clear" w:color="auto" w:fill="auto"/>
+            <w:noWrap/>
+            <w:vAlign w:val="center"/>
+            <w:hideMark/>
+          </w:tcPr>
+          <w:p>
+            <w:pPr>
+              <w:spacing w:after="0" w:line="240" w:lineRule="auto"/>
+              <w:jc w:val="center"/>
+              <w:rPr>
+                <w:rFonts w:ascii="Calibri" w:eastAsia="Times New Roman" w:hAnsi="Calibri" w:cs="Times New Roman"/>
+                <w:color w:val="000000"/>
+                <w:lang w:val="en-US" w:eastAsia="fr-FR"/>
+              </w:rPr>
+            </w:pPr>
+            <w:r>
+              <w:rPr>
+                <w:rFonts w:ascii="Calibri" w:eastAsia="Times New Roman" w:hAnsi="Calibri" w:cs="Times New Roman"/>
+                <w:color w:val="000000"/>
+                <w:lang w:val="en-US" w:eastAsia="fr-FR"/>
+              </w:rPr>
+              <w:t>numeric</w:t>
+            </w:r>
+          </w:p>
+        </w:tc>
+      </w:tr>
+      <w:tr>
+        <w:trPr>
+          <w:trHeight w:val="300"/>
+        </w:trPr>
+        <w:tc>
+          <w:tcPr>
+            <w:tcW w:w="1120" w:type="dxa"/>
+            <w:tcBorders>
+              <w:top w:val="nil"/>
               <w:left w:val="single" w:sz="4" w:space="0" w:color="auto"/>
               <w:bottom w:val="single" w:sz="4" w:space="0" w:color="auto"/>
               <w:right w:val="single" w:sz="4" w:space="0" w:color="auto"/>
             </w:tcBorders>
+            <w:shd w:val="clear" w:color="000000" w:fill="A6A6A6"/>
+            <w:noWrap/>
+            <w:vAlign w:val="center"/>
+            <w:hideMark/>
+          </w:tcPr>
+          <w:p>
+            <w:pPr>
+              <w:spacing w:after="0" w:line="240" w:lineRule="auto"/>
+              <w:jc w:val="center"/>
+              <w:rPr>
+                <w:rFonts w:ascii="Calibri" w:eastAsia="Times New Roman" w:hAnsi="Calibri" w:cs="Times New Roman"/>
+                <w:b/>
+                <w:bCs/>
+                <w:color w:val="FFFFFF"/>
+                <w:lang w:val="en-US" w:eastAsia="fr-FR"/>
+              </w:rPr>
+            </w:pPr>
+            <w:r>
+              <w:rPr>
+                <w:rFonts w:ascii="Calibri" w:eastAsia="Times New Roman" w:hAnsi="Calibri" w:cs="Times New Roman"/>
+                <w:b/>
+                <w:bCs/>
+                <w:color w:val="FFFFFF"/>
+                <w:lang w:val="en-US" w:eastAsia="fr-FR"/>
+              </w:rPr>
+              <w:t>…</w:t>
+            </w:r>
+          </w:p>
+        </w:tc>
+        <w:tc>
+          <w:tcPr>
+            <w:tcW w:w="1120" w:type="dxa"/>
+            <w:tcBorders>
+              <w:top w:val="nil"/>
+              <w:left w:val="nil"/>
+              <w:bottom w:val="single" w:sz="4" w:space="0" w:color="auto"/>
+              <w:right w:val="single" w:sz="4" w:space="0" w:color="auto"/>
+            </w:tcBorders>
             <w:shd w:val="clear" w:color="auto" w:fill="auto"/>
             <w:noWrap/>
             <w:vAlign w:val="center"/>
@@ -3023,16 +3383,263 @@
                 <w:color w:val="000000"/>
                 <w:lang w:val="en-US" w:eastAsia="fr-FR"/>
               </w:rPr>
+              <w:t>…</w:t>
+            </w:r>
+          </w:p>
+        </w:tc>
+        <w:tc>
+          <w:tcPr>
+            <w:tcW w:w="1120" w:type="dxa"/>
+            <w:tcBorders>
+              <w:top w:val="nil"/>
+              <w:left w:val="nil"/>
+              <w:bottom w:val="single" w:sz="4" w:space="0" w:color="auto"/>
+              <w:right w:val="single" w:sz="4" w:space="0" w:color="auto"/>
+            </w:tcBorders>
+            <w:shd w:val="clear" w:color="auto" w:fill="auto"/>
+            <w:noWrap/>
+            <w:vAlign w:val="center"/>
+            <w:hideMark/>
+          </w:tcPr>
+          <w:p>
+            <w:pPr>
+              <w:spacing w:after="0" w:line="240" w:lineRule="auto"/>
+              <w:jc w:val="center"/>
+              <w:rPr>
+                <w:rFonts w:ascii="Calibri" w:eastAsia="Times New Roman" w:hAnsi="Calibri" w:cs="Times New Roman"/>
+                <w:color w:val="000000"/>
+                <w:lang w:val="en-US" w:eastAsia="fr-FR"/>
+              </w:rPr>
+            </w:pPr>
+            <w:r>
+              <w:rPr>
+                <w:rFonts w:ascii="Calibri" w:eastAsia="Times New Roman" w:hAnsi="Calibri" w:cs="Times New Roman"/>
+                <w:color w:val="000000"/>
+                <w:lang w:val="en-US" w:eastAsia="fr-FR"/>
+              </w:rPr>
+              <w:t>…</w:t>
+            </w:r>
+          </w:p>
+        </w:tc>
+        <w:tc>
+          <w:tcPr>
+            <w:tcW w:w="1120" w:type="dxa"/>
+            <w:tcBorders>
+              <w:top w:val="nil"/>
+              <w:left w:val="nil"/>
+              <w:bottom w:val="single" w:sz="4" w:space="0" w:color="auto"/>
+              <w:right w:val="single" w:sz="4" w:space="0" w:color="auto"/>
+            </w:tcBorders>
+            <w:shd w:val="clear" w:color="auto" w:fill="auto"/>
+            <w:noWrap/>
+            <w:vAlign w:val="center"/>
+            <w:hideMark/>
+          </w:tcPr>
+          <w:p>
+            <w:pPr>
+              <w:spacing w:after="0" w:line="240" w:lineRule="auto"/>
+              <w:jc w:val="center"/>
+              <w:rPr>
+                <w:rFonts w:ascii="Calibri" w:eastAsia="Times New Roman" w:hAnsi="Calibri" w:cs="Times New Roman"/>
+                <w:color w:val="000000"/>
+                <w:lang w:val="en-US" w:eastAsia="fr-FR"/>
+              </w:rPr>
+            </w:pPr>
+            <w:r>
+              <w:rPr>
+                <w:rFonts w:ascii="Calibri" w:eastAsia="Times New Roman" w:hAnsi="Calibri" w:cs="Times New Roman"/>
+                <w:color w:val="000000"/>
+                <w:lang w:val="en-US" w:eastAsia="fr-FR"/>
+              </w:rPr>
+              <w:t>…</w:t>
+            </w:r>
+          </w:p>
+        </w:tc>
+        <w:tc>
+          <w:tcPr>
+            <w:tcW w:w="1120" w:type="dxa"/>
+            <w:tcBorders>
+              <w:top w:val="nil"/>
+              <w:left w:val="nil"/>
+              <w:bottom w:val="single" w:sz="4" w:space="0" w:color="auto"/>
+              <w:right w:val="single" w:sz="4" w:space="0" w:color="auto"/>
+            </w:tcBorders>
+            <w:shd w:val="clear" w:color="auto" w:fill="auto"/>
+            <w:noWrap/>
+            <w:vAlign w:val="center"/>
+            <w:hideMark/>
+          </w:tcPr>
+          <w:p>
+            <w:pPr>
+              <w:spacing w:after="0" w:line="240" w:lineRule="auto"/>
+              <w:jc w:val="center"/>
+              <w:rPr>
+                <w:rFonts w:ascii="Calibri" w:eastAsia="Times New Roman" w:hAnsi="Calibri" w:cs="Times New Roman"/>
+                <w:color w:val="000000"/>
+                <w:lang w:val="en-US" w:eastAsia="fr-FR"/>
+              </w:rPr>
+            </w:pPr>
+            <w:r>
+              <w:rPr>
+                <w:rFonts w:ascii="Calibri" w:eastAsia="Times New Roman" w:hAnsi="Calibri" w:cs="Times New Roman"/>
+                <w:color w:val="000000"/>
+                <w:lang w:val="en-US" w:eastAsia="fr-FR"/>
+              </w:rPr>
+              <w:t>…</w:t>
+            </w:r>
+          </w:p>
+        </w:tc>
+      </w:tr>
+      <w:tr>
+        <w:trPr>
+          <w:trHeight w:val="300"/>
+        </w:trPr>
+        <w:tc>
+          <w:tcPr>
+            <w:tcW w:w="1120" w:type="dxa"/>
+            <w:tcBorders>
+              <w:top w:val="nil"/>
+              <w:left w:val="single" w:sz="4" w:space="0" w:color="auto"/>
+              <w:bottom w:val="single" w:sz="4" w:space="0" w:color="auto"/>
+              <w:right w:val="single" w:sz="4" w:space="0" w:color="auto"/>
+            </w:tcBorders>
+            <w:shd w:val="clear" w:color="000000" w:fill="A6A6A6"/>
+            <w:noWrap/>
+            <w:vAlign w:val="center"/>
+            <w:hideMark/>
+          </w:tcPr>
+          <w:p>
+            <w:pPr>
+              <w:spacing w:after="0" w:line="240" w:lineRule="auto"/>
+              <w:jc w:val="center"/>
+              <w:rPr>
+                <w:rFonts w:ascii="Calibri" w:eastAsia="Times New Roman" w:hAnsi="Calibri" w:cs="Times New Roman"/>
+                <w:b/>
+                <w:bCs/>
+                <w:color w:val="FFFFFF"/>
+                <w:lang w:val="en-US" w:eastAsia="fr-FR"/>
+              </w:rPr>
+            </w:pPr>
+            <w:r>
+              <w:rPr>
+                <w:rFonts w:ascii="Calibri" w:eastAsia="Times New Roman" w:hAnsi="Calibri" w:cs="Times New Roman"/>
+                <w:b/>
+                <w:bCs/>
+                <w:color w:val="FFFFFF"/>
+                <w:lang w:val="en-US" w:eastAsia="fr-FR"/>
+              </w:rPr>
+              <w:t>node N</w:t>
+            </w:r>
+          </w:p>
+        </w:tc>
+        <w:tc>
+          <w:tcPr>
+            <w:tcW w:w="1120" w:type="dxa"/>
+            <w:tcBorders>
+              <w:top w:val="nil"/>
+              <w:left w:val="nil"/>
+              <w:bottom w:val="single" w:sz="4" w:space="0" w:color="auto"/>
+              <w:right w:val="single" w:sz="4" w:space="0" w:color="auto"/>
+            </w:tcBorders>
+            <w:shd w:val="clear" w:color="auto" w:fill="auto"/>
+            <w:noWrap/>
+            <w:vAlign w:val="center"/>
+            <w:hideMark/>
+          </w:tcPr>
+          <w:p>
+            <w:pPr>
+              <w:spacing w:after="0" w:line="240" w:lineRule="auto"/>
+              <w:jc w:val="center"/>
+              <w:rPr>
+                <w:rFonts w:ascii="Calibri" w:eastAsia="Times New Roman" w:hAnsi="Calibri" w:cs="Times New Roman"/>
+                <w:color w:val="000000"/>
+                <w:lang w:val="en-US" w:eastAsia="fr-FR"/>
+              </w:rPr>
+            </w:pPr>
+            <w:r>
+              <w:rPr>
+                <w:rFonts w:ascii="Calibri" w:eastAsia="Times New Roman" w:hAnsi="Calibri" w:cs="Times New Roman"/>
+                <w:color w:val="000000"/>
+                <w:lang w:val="en-US" w:eastAsia="fr-FR"/>
+              </w:rPr>
               <w:t>numeric</w:t>
             </w:r>
           </w:p>
         </w:tc>
         <w:tc>
           <w:tcPr>
-            <w:tcW w:w="1180" w:type="dxa"/>
-            <w:tcBorders>
-              <w:top w:val="single" w:sz="4" w:space="0" w:color="auto"/>
-              <w:left w:val="single" w:sz="4" w:space="0" w:color="auto"/>
+            <w:tcW w:w="1120" w:type="dxa"/>
+            <w:tcBorders>
+              <w:top w:val="nil"/>
+              <w:left w:val="nil"/>
+              <w:bottom w:val="single" w:sz="4" w:space="0" w:color="auto"/>
+              <w:right w:val="single" w:sz="4" w:space="0" w:color="auto"/>
+            </w:tcBorders>
+            <w:shd w:val="clear" w:color="auto" w:fill="auto"/>
+            <w:noWrap/>
+            <w:vAlign w:val="center"/>
+            <w:hideMark/>
+          </w:tcPr>
+          <w:p>
+            <w:pPr>
+              <w:spacing w:after="0" w:line="240" w:lineRule="auto"/>
+              <w:jc w:val="center"/>
+              <w:rPr>
+                <w:rFonts w:ascii="Calibri" w:eastAsia="Times New Roman" w:hAnsi="Calibri" w:cs="Times New Roman"/>
+                <w:color w:val="000000"/>
+                <w:lang w:val="en-US" w:eastAsia="fr-FR"/>
+              </w:rPr>
+            </w:pPr>
+            <w:r>
+              <w:rPr>
+                <w:rFonts w:ascii="Calibri" w:eastAsia="Times New Roman" w:hAnsi="Calibri" w:cs="Times New Roman"/>
+                <w:color w:val="000000"/>
+                <w:lang w:val="en-US" w:eastAsia="fr-FR"/>
+              </w:rPr>
+              <w:t>numeric</w:t>
+            </w:r>
+          </w:p>
+        </w:tc>
+        <w:tc>
+          <w:tcPr>
+            <w:tcW w:w="1120" w:type="dxa"/>
+            <w:tcBorders>
+              <w:top w:val="nil"/>
+              <w:left w:val="nil"/>
+              <w:bottom w:val="single" w:sz="4" w:space="0" w:color="auto"/>
+              <w:right w:val="single" w:sz="4" w:space="0" w:color="auto"/>
+            </w:tcBorders>
+            <w:shd w:val="clear" w:color="auto" w:fill="auto"/>
+            <w:noWrap/>
+            <w:vAlign w:val="center"/>
+            <w:hideMark/>
+          </w:tcPr>
+          <w:p>
+            <w:pPr>
+              <w:spacing w:after="0" w:line="240" w:lineRule="auto"/>
+              <w:jc w:val="center"/>
+              <w:rPr>
+                <w:rFonts w:ascii="Calibri" w:eastAsia="Times New Roman" w:hAnsi="Calibri" w:cs="Times New Roman"/>
+                <w:color w:val="000000"/>
+                <w:lang w:val="en-US" w:eastAsia="fr-FR"/>
+              </w:rPr>
+            </w:pPr>
+            <w:r>
+              <w:rPr>
+                <w:rFonts w:ascii="Calibri" w:eastAsia="Times New Roman" w:hAnsi="Calibri" w:cs="Times New Roman"/>
+                <w:color w:val="000000"/>
+                <w:lang w:val="en-US" w:eastAsia="fr-FR"/>
+              </w:rPr>
+              <w:t>…</w:t>
+            </w:r>
+          </w:p>
+        </w:tc>
+        <w:tc>
+          <w:tcPr>
+            <w:tcW w:w="1120" w:type="dxa"/>
+            <w:tcBorders>
+              <w:top w:val="nil"/>
+              <w:left w:val="nil"/>
               <w:bottom w:val="single" w:sz="4" w:space="0" w:color="auto"/>
               <w:right w:val="single" w:sz="4" w:space="0" w:color="auto"/>
             </w:tcBorders>
@@ -3072,15 +3679,30 @@
     </w:p>
     <w:p>
       <w:pPr>
+        <w:spacing w:after="160"/>
         <w:rPr>
           <w:lang w:val="en-US"/>
         </w:rPr>
       </w:pPr>
       <w:r>
         <w:rPr>
-          <w:b/>
-          <w:lang w:val="en-US"/>
-        </w:rPr>
+          <w:lang w:val="en-US"/>
+        </w:rPr>
+        <w:br w:type="page"/>
+      </w:r>
+    </w:p>
+    <w:p>
+      <w:pPr>
+        <w:rPr>
+          <w:lang w:val="en-US"/>
+        </w:rPr>
+      </w:pPr>
+      <w:r>
+        <w:rPr>
+          <w:b/>
+          <w:lang w:val="en-US"/>
+        </w:rPr>
+        <w:lastRenderedPageBreak/>
         <w:t>nodes</w:t>
       </w:r>
       <w:r>
@@ -3372,20 +3994,12 @@
           <w:lang w:val="en-US"/>
         </w:rPr>
       </w:pPr>
-    </w:p>
-    <w:p>
-      <w:pPr>
-        <w:rPr>
-          <w:lang w:val="en-US"/>
-        </w:rPr>
-      </w:pPr>
       <w:proofErr w:type="spellStart"/>
       <w:r>
         <w:rPr>
           <w:b/>
           <w:lang w:val="en-US"/>
         </w:rPr>
-        <w:lastRenderedPageBreak/>
         <w:t>n_</w:t>
       </w:r>
       <w:r>
@@ -8767,24 +9381,11 @@
     </w:tbl>
     <w:p>
       <w:pPr>
+        <w:spacing w:after="160"/>
         <w:rPr>
           <w:lang w:val="en-US"/>
         </w:rPr>
       </w:pPr>
-    </w:p>
-    <w:p>
-      <w:pPr>
-        <w:spacing w:after="160"/>
-        <w:rPr>
-          <w:lang w:val="en-US"/>
-        </w:rPr>
-      </w:pPr>
-      <w:r>
-        <w:rPr>
-          <w:lang w:val="en-US"/>
-        </w:rPr>
-        <w:br w:type="page"/>
-      </w:r>
     </w:p>
     <w:p>
       <w:pPr>
@@ -18631,7 +19232,7 @@
         </mc:Choice>
         <mc:Fallback>
           <w:pict>
-            <v:rect w14:anchorId="20019B3E" id="Rectangle 38" o:spid="_x0000_s1026" style="position:absolute;margin-left:1.15pt;margin-top:-7.8pt;width:466.5pt;height:1.45pt;z-index:251660288;visibility:visible;mso-wrap-style:square;mso-wrap-distance-left:9pt;mso-wrap-distance-top:0;mso-wrap-distance-right:9pt;mso-wrap-distance-bottom:0;mso-position-horizontal:absolute;mso-position-horizontal-relative:text;mso-position-vertical:absolute;mso-position-vertical-relative:text;v-text-anchor:middle" o:gfxdata="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" fillcolor="black [3213]" stroked="f" strokeweight="1pt">
+            <v:rect w14:anchorId="53E974EF" id="Rectangle 38" o:spid="_x0000_s1026" style="position:absolute;margin-left:1.15pt;margin-top:-7.8pt;width:466.5pt;height:1.45pt;z-index:251660288;visibility:visible;mso-wrap-style:square;mso-wrap-distance-left:9pt;mso-wrap-distance-top:0;mso-wrap-distance-right:9pt;mso-wrap-distance-bottom:0;mso-position-horizontal:absolute;mso-position-horizontal-relative:text;mso-position-vertical:absolute;mso-position-vertical-relative:text;v-text-anchor:middle" o:gfxdata="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" fillcolor="black [3213]" stroked="f" strokeweight="1pt">
               <w10:wrap type="square"/>
             </v:rect>
           </w:pict>
@@ -18853,7 +19454,28 @@
         <w:color w:val="808080" w:themeColor="background1" w:themeShade="80"/>
         <w:lang w:val="en-US"/>
       </w:rPr>
-      <w:t xml:space="preserve"> on May 15</w:t>
+      <w:t xml:space="preserve"> on </w:t>
+    </w:r>
+    <w:r>
+      <w:rPr>
+        <w:color w:val="808080" w:themeColor="background1" w:themeShade="80"/>
+        <w:lang w:val="en-US"/>
+      </w:rPr>
+      <w:t>June</w:t>
+    </w:r>
+    <w:r>
+      <w:rPr>
+        <w:color w:val="808080" w:themeColor="background1" w:themeShade="80"/>
+        <w:lang w:val="en-US"/>
+      </w:rPr>
+      <w:t xml:space="preserve"> </w:t>
+    </w:r>
+    <w:r>
+      <w:rPr>
+        <w:color w:val="808080" w:themeColor="background1" w:themeShade="80"/>
+        <w:lang w:val="en-US"/>
+      </w:rPr>
+      <w:t>4</w:t>
     </w:r>
     <w:r>
       <w:rPr>

</xml_diff>

<commit_message>
Integrate multi-association tree making
Integrate and generalize Delphine Bosson-Rieutort's code to generate
the multi-association tree the way it is in the article of 2020
"Occupational Co-exposures to Multiple Chemical Agents from Workplace
Measurements by the US Occupational Safety and Health Administration".
And slightly beautify the output charts.

Two main differences:
 - Real names of the items are not displayed. Item codes are.
 - The "preponderant agents found in combinations" are not represented.
</commit_message>
<xml_diff>
--- a/vignettes/Attribute_and_method_types.docx
+++ b/vignettes/Attribute_and_method_types.docx
@@ -11477,13 +11477,22 @@
         </w:rPr>
         <w:t>:</w:t>
       </w:r>
-      <w:r>
-        <w:rPr>
-          <w:lang w:val="en-US"/>
-        </w:rPr>
-        <w:t xml:space="preserve"> </w:t>
+    </w:p>
+    <w:p>
+      <w:pPr>
+        <w:ind w:left="1416" w:firstLine="708"/>
+        <w:rPr>
+          <w:lang w:val="en-US"/>
+        </w:rPr>
+      </w:pPr>
+      <w:r>
+        <w:rPr>
+          <w:lang w:val="en-US"/>
+        </w:rPr>
+        <w:t xml:space="preserve">          </w:t>
       </w:r>
       <w:proofErr w:type="spellStart"/>
+      <w:proofErr w:type="gramStart"/>
       <w:r>
         <w:rPr>
           <w:lang w:val="en-US"/>
@@ -11491,6 +11500,7 @@
         <w:t>data.frame</w:t>
       </w:r>
       <w:proofErr w:type="spellEnd"/>
+      <w:proofErr w:type="gramEnd"/>
     </w:p>
     <w:tbl>
       <w:tblPr>
@@ -12727,6 +12737,13 @@
         </w:tc>
       </w:tr>
     </w:tbl>
+    <w:p>
+      <w:pPr>
+        <w:rPr>
+          <w:lang w:val="en-US"/>
+        </w:rPr>
+      </w:pPr>
+    </w:p>
     <w:p>
       <w:pPr>
         <w:rPr>
@@ -13838,20 +13855,6 @@
           <w:lang w:val="en-US"/>
         </w:rPr>
       </w:pPr>
-    </w:p>
-    <w:p>
-      <w:pPr>
-        <w:rPr>
-          <w:lang w:val="en-US"/>
-        </w:rPr>
-      </w:pPr>
-    </w:p>
-    <w:p>
-      <w:pPr>
-        <w:rPr>
-          <w:lang w:val="en-US"/>
-        </w:rPr>
-      </w:pPr>
       <w:proofErr w:type="spellStart"/>
       <w:r>
         <w:rPr>
@@ -14643,13 +14646,6 @@
           </w:cols>
           <w:docGrid w:linePitch="360"/>
         </w:sectPr>
-      </w:pPr>
-    </w:p>
-    <w:p>
-      <w:pPr>
-        <w:rPr>
-          <w:lang w:val="en-US"/>
-        </w:rPr>
       </w:pPr>
     </w:p>
     <w:p>
@@ -16637,7 +16633,6 @@
           <w:b/>
           <w:lang w:val="en-US"/>
         </w:rPr>
-        <w:lastRenderedPageBreak/>
         <w:t>cluster_</w:t>
       </w:r>
       <w:proofErr w:type="gramStart"/>
@@ -16775,6 +16770,7 @@
         <w:rPr>
           <w:lang w:val="en-US"/>
         </w:rPr>
+        <w:lastRenderedPageBreak/>
         <w:t>[["vertices"]]:</w:t>
       </w:r>
     </w:p>
@@ -17765,14 +17761,42 @@
       <w:r>
         <w:rPr>
           <w:b/>
-          <w:lang w:val="en-US"/>
-        </w:rPr>
-        <w:t>save_</w:t>
+          <w:bCs/>
+          <w:lang w:val="en-US"/>
+        </w:rPr>
+        <w:t>tree_</w:t>
       </w:r>
       <w:proofErr w:type="gramStart"/>
       <w:r>
         <w:rPr>
           <w:b/>
+          <w:bCs/>
+          <w:lang w:val="en-US"/>
+        </w:rPr>
+        <w:t>chart</w:t>
+      </w:r>
+      <w:proofErr w:type="spellEnd"/>
+      <w:r>
+        <w:rPr>
+          <w:b/>
+          <w:bCs/>
+          <w:lang w:val="en-US"/>
+        </w:rPr>
+        <w:t>(</w:t>
+      </w:r>
+      <w:proofErr w:type="spellStart"/>
+      <w:proofErr w:type="gramEnd"/>
+      <w:r>
+        <w:rPr>
+          <w:b/>
+          <w:bCs/>
+          <w:lang w:val="en-US"/>
+        </w:rPr>
+        <w:t>patterns_</w:t>
+      </w:r>
+      <w:r>
+        <w:rPr>
+          <w:b/>
           <w:lang w:val="en-US"/>
         </w:rPr>
         <w:t>characteristics</w:t>
@@ -17780,115 +17804,704 @@
       <w:proofErr w:type="spellEnd"/>
       <w:r>
         <w:rPr>
-          <w:b/>
-          <w:lang w:val="en-US"/>
-        </w:rPr>
-        <w:t>(</w:t>
-      </w:r>
+          <w:lang w:val="en-US"/>
+        </w:rPr>
+        <w:t xml:space="preserve">: </w:t>
+      </w:r>
+      <w:r>
+        <w:rPr>
+          <w:lang w:val="en-US"/>
+        </w:rPr>
+        <w:t>see</w:t>
+      </w:r>
+      <w:r>
+        <w:rPr>
+          <w:lang w:val="en-US"/>
+        </w:rPr>
+        <w:t xml:space="preserve"> attribut</w:t>
+      </w:r>
+      <w:r>
+        <w:rPr>
+          <w:lang w:val="en-US"/>
+        </w:rPr>
+        <w:t>e</w:t>
+      </w:r>
+      <w:r>
+        <w:rPr>
+          <w:b/>
+          <w:lang w:val="en-US"/>
+        </w:rPr>
+        <w:t xml:space="preserve"> patterns</w:t>
+      </w:r>
+      <w:r>
+        <w:rPr>
+          <w:lang w:val="en-US"/>
+        </w:rPr>
+        <w:t xml:space="preserve">, </w:t>
+      </w:r>
+      <w:proofErr w:type="spellStart"/>
+      <w:r>
+        <w:rPr>
+          <w:b/>
+          <w:bCs/>
+          <w:lang w:val="en-US"/>
+        </w:rPr>
+        <w:t>display_text</w:t>
+      </w:r>
+      <w:proofErr w:type="spellEnd"/>
+      <w:r>
+        <w:rPr>
+          <w:lang w:val="en-US"/>
+        </w:rPr>
+        <w:t>: character,</w:t>
+      </w:r>
+      <w:r>
+        <w:rPr>
+          <w:lang w:val="en-US"/>
+        </w:rPr>
+        <w:t xml:space="preserve"> </w:t>
+      </w:r>
+      <w:r>
+        <w:rPr>
+          <w:b/>
+          <w:bCs/>
+          <w:lang w:val="en-US"/>
+        </w:rPr>
+        <w:t>cutoff</w:t>
+      </w:r>
+      <w:r>
+        <w:rPr>
+          <w:lang w:val="en-US"/>
+        </w:rPr>
+        <w:t>: numeric,</w:t>
+      </w:r>
+    </w:p>
+    <w:p>
+      <w:pPr>
+        <w:ind w:left="708"/>
+        <w:rPr>
+          <w:lang w:val="en-US"/>
+        </w:rPr>
+      </w:pPr>
+      <w:r>
+        <w:rPr>
+          <w:b/>
+          <w:bCs/>
+          <w:lang w:val="en-US"/>
+        </w:rPr>
+        <w:t xml:space="preserve">      </w:t>
+      </w:r>
+      <w:r>
+        <w:rPr>
+          <w:b/>
+          <w:bCs/>
+          <w:lang w:val="en-US"/>
+        </w:rPr>
+        <w:t>path</w:t>
+      </w:r>
+      <w:r>
+        <w:rPr>
+          <w:lang w:val="en-US"/>
+        </w:rPr>
+        <w:t xml:space="preserve">: character, </w:t>
+      </w:r>
+      <w:r>
+        <w:rPr>
+          <w:b/>
+          <w:bCs/>
+          <w:lang w:val="en-US"/>
+        </w:rPr>
+        <w:t>name</w:t>
+      </w:r>
+      <w:r>
+        <w:rPr>
+          <w:lang w:val="en-US"/>
+        </w:rPr>
+        <w:t xml:space="preserve">: character, </w:t>
+      </w:r>
+      <w:r>
+        <w:rPr>
+          <w:b/>
+          <w:bCs/>
+          <w:lang w:val="en-US"/>
+        </w:rPr>
+        <w:t>title</w:t>
+      </w:r>
+      <w:r>
+        <w:rPr>
+          <w:lang w:val="en-US"/>
+        </w:rPr>
+        <w:t>: character</w:t>
+      </w:r>
+      <w:r>
+        <w:rPr>
+          <w:b/>
+          <w:bCs/>
+          <w:lang w:val="en-US"/>
+        </w:rPr>
+        <w:t>)</w:t>
+      </w:r>
+      <w:r>
+        <w:rPr>
+          <w:lang w:val="en-US"/>
+        </w:rPr>
+        <w:t xml:space="preserve">: </w:t>
+      </w:r>
+      <w:proofErr w:type="spellStart"/>
+      <w:proofErr w:type="gramStart"/>
+      <w:r>
+        <w:rPr>
+          <w:lang w:val="en-US"/>
+        </w:rPr>
+        <w:t>data.frame</w:t>
+      </w:r>
+      <w:proofErr w:type="spellEnd"/>
       <w:proofErr w:type="gramEnd"/>
-      <w:r>
-        <w:rPr>
-          <w:b/>
-          <w:lang w:val="en-US"/>
-        </w:rPr>
-        <w:t>entities</w:t>
-      </w:r>
-      <w:r>
-        <w:rPr>
-          <w:lang w:val="en-US"/>
-        </w:rPr>
-        <w:t xml:space="preserve">: character, </w:t>
-      </w:r>
-      <w:r>
-        <w:rPr>
-          <w:b/>
-          <w:lang w:val="en-US"/>
-        </w:rPr>
-        <w:t>characteristics</w:t>
-      </w:r>
-      <w:r>
-        <w:rPr>
-          <w:lang w:val="en-US"/>
-        </w:rPr>
-        <w:t xml:space="preserve">: </w:t>
-      </w:r>
-      <w:r>
-        <w:rPr>
-          <w:lang w:val="en-US"/>
-        </w:rPr>
-        <w:t>see</w:t>
-      </w:r>
-      <w:r>
-        <w:rPr>
-          <w:lang w:val="en-US"/>
-        </w:rPr>
-        <w:t xml:space="preserve"> attribut</w:t>
-      </w:r>
-      <w:r>
-        <w:rPr>
-          <w:lang w:val="en-US"/>
-        </w:rPr>
-        <w:t>e</w:t>
-      </w:r>
-      <w:r>
-        <w:rPr>
-          <w:lang w:val="en-US"/>
-        </w:rPr>
-        <w:t xml:space="preserve"> </w:t>
-      </w:r>
-      <w:r>
-        <w:rPr>
-          <w:b/>
-          <w:lang w:val="en-US"/>
-        </w:rPr>
-        <w:t>nodes</w:t>
-      </w:r>
-      <w:r>
-        <w:rPr>
-          <w:lang w:val="en-US"/>
-        </w:rPr>
-        <w:t xml:space="preserve"> o</w:t>
-      </w:r>
-      <w:r>
-        <w:rPr>
-          <w:lang w:val="en-US"/>
-        </w:rPr>
-        <w:t>r</w:t>
-      </w:r>
-      <w:r>
-        <w:rPr>
-          <w:lang w:val="en-US"/>
-        </w:rPr>
-        <w:t xml:space="preserve"> </w:t>
-      </w:r>
-      <w:r>
-        <w:rPr>
-          <w:b/>
-          <w:lang w:val="en-US"/>
-        </w:rPr>
-        <w:t>patterns</w:t>
-      </w:r>
-      <w:r>
-        <w:rPr>
-          <w:lang w:val="en-US"/>
-        </w:rPr>
-        <w:t xml:space="preserve">, </w:t>
-      </w:r>
-      <w:r>
-        <w:rPr>
-          <w:b/>
-          <w:lang w:val="en-US"/>
-        </w:rPr>
-        <w:t>…</w:t>
-      </w:r>
-      <w:r>
-        <w:rPr>
-          <w:b/>
-          <w:lang w:val="en-US"/>
-        </w:rPr>
-        <w:t>)</w:t>
-      </w:r>
     </w:p>
+    <w:tbl>
+      <w:tblPr>
+        <w:tblW w:w="8047" w:type="dxa"/>
+        <w:tblCellMar>
+          <w:left w:w="70" w:type="dxa"/>
+          <w:right w:w="70" w:type="dxa"/>
+        </w:tblCellMar>
+        <w:tblLook w:val="04A0" w:firstRow="1" w:lastRow="0" w:firstColumn="1" w:lastColumn="0" w:noHBand="0" w:noVBand="1"/>
+      </w:tblPr>
+      <w:tblGrid>
+        <w:gridCol w:w="947"/>
+        <w:gridCol w:w="1691"/>
+        <w:gridCol w:w="1280"/>
+        <w:gridCol w:w="980"/>
+        <w:gridCol w:w="880"/>
+        <w:gridCol w:w="1280"/>
+        <w:gridCol w:w="989"/>
+      </w:tblGrid>
+      <w:tr>
+        <w:trPr>
+          <w:trHeight w:val="300"/>
+        </w:trPr>
+        <w:tc>
+          <w:tcPr>
+            <w:tcW w:w="1038" w:type="dxa"/>
+            <w:tcBorders>
+              <w:top w:val="single" w:sz="4" w:space="0" w:color="auto"/>
+              <w:left w:val="single" w:sz="4" w:space="0" w:color="auto"/>
+              <w:bottom w:val="single" w:sz="4" w:space="0" w:color="auto"/>
+              <w:right w:val="single" w:sz="4" w:space="0" w:color="auto"/>
+            </w:tcBorders>
+            <w:shd w:val="clear" w:color="A5A5A5" w:fill="A5A5A5"/>
+            <w:vAlign w:val="center"/>
+          </w:tcPr>
+          <w:p>
+            <w:pPr>
+              <w:spacing w:after="0" w:line="240" w:lineRule="auto"/>
+              <w:jc w:val="center"/>
+              <w:rPr>
+                <w:rFonts w:ascii="Calibri" w:eastAsia="Times New Roman" w:hAnsi="Calibri" w:cs="Times New Roman"/>
+                <w:b/>
+                <w:bCs/>
+                <w:color w:val="FFFFFF"/>
+                <w:lang w:val="en-US" w:eastAsia="fr-FR"/>
+              </w:rPr>
+            </w:pPr>
+            <w:r>
+              <w:rPr>
+                <w:rFonts w:ascii="Calibri" w:eastAsia="Times New Roman" w:hAnsi="Calibri" w:cs="Times New Roman"/>
+                <w:b/>
+                <w:bCs/>
+                <w:color w:val="FFFFFF"/>
+                <w:lang w:val="en-US" w:eastAsia="fr-FR"/>
+              </w:rPr>
+              <w:t>ID</w:t>
+            </w:r>
+          </w:p>
+        </w:tc>
+        <w:tc>
+          <w:tcPr>
+            <w:tcW w:w="1600" w:type="dxa"/>
+            <w:tcBorders>
+              <w:top w:val="single" w:sz="4" w:space="0" w:color="auto"/>
+              <w:left w:val="single" w:sz="4" w:space="0" w:color="auto"/>
+              <w:bottom w:val="single" w:sz="4" w:space="0" w:color="auto"/>
+              <w:right w:val="single" w:sz="4" w:space="0" w:color="auto"/>
+            </w:tcBorders>
+            <w:shd w:val="clear" w:color="A5A5A5" w:fill="A5A5A5"/>
+            <w:noWrap/>
+            <w:vAlign w:val="center"/>
+            <w:hideMark/>
+          </w:tcPr>
+          <w:p>
+            <w:pPr>
+              <w:spacing w:after="0" w:line="240" w:lineRule="auto"/>
+              <w:jc w:val="center"/>
+              <w:rPr>
+                <w:rFonts w:ascii="Calibri" w:eastAsia="Times New Roman" w:hAnsi="Calibri" w:cs="Times New Roman"/>
+                <w:b/>
+                <w:bCs/>
+                <w:color w:val="FFFFFF"/>
+                <w:lang w:val="en-US" w:eastAsia="fr-FR"/>
+              </w:rPr>
+            </w:pPr>
+            <w:r>
+              <w:rPr>
+                <w:rFonts w:ascii="Calibri" w:eastAsia="Times New Roman" w:hAnsi="Calibri" w:cs="Times New Roman"/>
+                <w:b/>
+                <w:bCs/>
+                <w:color w:val="FFFFFF"/>
+                <w:lang w:val="en-US" w:eastAsia="fr-FR"/>
+              </w:rPr>
+              <w:t>pattern</w:t>
+            </w:r>
+          </w:p>
+        </w:tc>
+        <w:tc>
+          <w:tcPr>
+            <w:tcW w:w="1280" w:type="dxa"/>
+            <w:tcBorders>
+              <w:top w:val="single" w:sz="4" w:space="0" w:color="auto"/>
+              <w:left w:val="single" w:sz="4" w:space="0" w:color="auto"/>
+              <w:bottom w:val="single" w:sz="4" w:space="0" w:color="auto"/>
+              <w:right w:val="single" w:sz="4" w:space="0" w:color="auto"/>
+            </w:tcBorders>
+            <w:shd w:val="clear" w:color="A5A5A5" w:fill="A5A5A5"/>
+            <w:noWrap/>
+            <w:vAlign w:val="center"/>
+            <w:hideMark/>
+          </w:tcPr>
+          <w:p>
+            <w:pPr>
+              <w:spacing w:after="0" w:line="240" w:lineRule="auto"/>
+              <w:jc w:val="center"/>
+              <w:rPr>
+                <w:rFonts w:ascii="Calibri" w:eastAsia="Times New Roman" w:hAnsi="Calibri" w:cs="Times New Roman"/>
+                <w:b/>
+                <w:bCs/>
+                <w:color w:val="FFFFFF"/>
+                <w:lang w:val="en-US" w:eastAsia="fr-FR"/>
+              </w:rPr>
+            </w:pPr>
+            <w:r>
+              <w:rPr>
+                <w:rFonts w:ascii="Calibri" w:eastAsia="Times New Roman" w:hAnsi="Calibri" w:cs="Times New Roman"/>
+                <w:b/>
+                <w:bCs/>
+                <w:color w:val="FFFFFF"/>
+                <w:lang w:val="en-US" w:eastAsia="fr-FR"/>
+              </w:rPr>
+              <w:t>frequency</w:t>
+            </w:r>
+          </w:p>
+        </w:tc>
+        <w:tc>
+          <w:tcPr>
+            <w:tcW w:w="980" w:type="dxa"/>
+            <w:tcBorders>
+              <w:top w:val="single" w:sz="4" w:space="0" w:color="auto"/>
+              <w:left w:val="single" w:sz="4" w:space="0" w:color="auto"/>
+              <w:bottom w:val="single" w:sz="4" w:space="0" w:color="auto"/>
+              <w:right w:val="single" w:sz="4" w:space="0" w:color="auto"/>
+            </w:tcBorders>
+            <w:shd w:val="clear" w:color="A5A5A5" w:fill="A5A5A5"/>
+            <w:noWrap/>
+            <w:vAlign w:val="center"/>
+            <w:hideMark/>
+          </w:tcPr>
+          <w:p>
+            <w:pPr>
+              <w:spacing w:after="0" w:line="240" w:lineRule="auto"/>
+              <w:jc w:val="center"/>
+              <w:rPr>
+                <w:rFonts w:ascii="Calibri" w:eastAsia="Times New Roman" w:hAnsi="Calibri" w:cs="Times New Roman"/>
+                <w:b/>
+                <w:bCs/>
+                <w:color w:val="FFFFFF"/>
+                <w:lang w:val="en-US" w:eastAsia="fr-FR"/>
+              </w:rPr>
+            </w:pPr>
+            <w:r>
+              <w:rPr>
+                <w:rFonts w:ascii="Calibri" w:eastAsia="Times New Roman" w:hAnsi="Calibri" w:cs="Times New Roman"/>
+                <w:b/>
+                <w:bCs/>
+                <w:color w:val="FFFFFF"/>
+                <w:lang w:val="en-US" w:eastAsia="fr-FR"/>
+              </w:rPr>
+              <w:t>weight</w:t>
+            </w:r>
+          </w:p>
+        </w:tc>
+        <w:tc>
+          <w:tcPr>
+            <w:tcW w:w="880" w:type="dxa"/>
+            <w:tcBorders>
+              <w:top w:val="single" w:sz="4" w:space="0" w:color="auto"/>
+              <w:left w:val="single" w:sz="4" w:space="0" w:color="auto"/>
+              <w:bottom w:val="single" w:sz="4" w:space="0" w:color="auto"/>
+              <w:right w:val="single" w:sz="4" w:space="0" w:color="auto"/>
+            </w:tcBorders>
+            <w:shd w:val="clear" w:color="A5A5A5" w:fill="A5A5A5"/>
+            <w:noWrap/>
+            <w:vAlign w:val="center"/>
+            <w:hideMark/>
+          </w:tcPr>
+          <w:p>
+            <w:pPr>
+              <w:spacing w:after="0" w:line="240" w:lineRule="auto"/>
+              <w:jc w:val="center"/>
+              <w:rPr>
+                <w:rFonts w:ascii="Calibri" w:eastAsia="Times New Roman" w:hAnsi="Calibri" w:cs="Times New Roman"/>
+                <w:b/>
+                <w:bCs/>
+                <w:color w:val="FFFFFF"/>
+                <w:lang w:val="en-US" w:eastAsia="fr-FR"/>
+              </w:rPr>
+            </w:pPr>
+            <w:r>
+              <w:rPr>
+                <w:rFonts w:ascii="Calibri" w:eastAsia="Times New Roman" w:hAnsi="Calibri" w:cs="Times New Roman"/>
+                <w:b/>
+                <w:bCs/>
+                <w:color w:val="FFFFFF"/>
+                <w:lang w:val="en-US" w:eastAsia="fr-FR"/>
+              </w:rPr>
+              <w:t>order</w:t>
+            </w:r>
+          </w:p>
+        </w:tc>
+        <w:tc>
+          <w:tcPr>
+            <w:tcW w:w="1280" w:type="dxa"/>
+            <w:tcBorders>
+              <w:top w:val="single" w:sz="4" w:space="0" w:color="auto"/>
+              <w:left w:val="single" w:sz="4" w:space="0" w:color="auto"/>
+              <w:bottom w:val="single" w:sz="4" w:space="0" w:color="auto"/>
+              <w:right w:val="single" w:sz="4" w:space="0" w:color="auto"/>
+            </w:tcBorders>
+            <w:shd w:val="clear" w:color="A5A5A5" w:fill="A5A5A5"/>
+            <w:noWrap/>
+            <w:vAlign w:val="center"/>
+            <w:hideMark/>
+          </w:tcPr>
+          <w:p>
+            <w:pPr>
+              <w:spacing w:after="0" w:line="240" w:lineRule="auto"/>
+              <w:jc w:val="center"/>
+              <w:rPr>
+                <w:rFonts w:ascii="Calibri" w:eastAsia="Times New Roman" w:hAnsi="Calibri" w:cs="Times New Roman"/>
+                <w:b/>
+                <w:bCs/>
+                <w:color w:val="FFFFFF"/>
+                <w:lang w:val="en-US" w:eastAsia="fr-FR"/>
+              </w:rPr>
+            </w:pPr>
+            <w:r>
+              <w:rPr>
+                <w:rFonts w:ascii="Calibri" w:eastAsia="Times New Roman" w:hAnsi="Calibri" w:cs="Times New Roman"/>
+                <w:b/>
+                <w:bCs/>
+                <w:color w:val="FFFFFF"/>
+                <w:lang w:val="en-US" w:eastAsia="fr-FR"/>
+              </w:rPr>
+              <w:t>specificity</w:t>
+            </w:r>
+          </w:p>
+        </w:tc>
+        <w:tc>
+          <w:tcPr>
+            <w:tcW w:w="989" w:type="dxa"/>
+            <w:tcBorders>
+              <w:top w:val="single" w:sz="4" w:space="0" w:color="auto"/>
+              <w:left w:val="single" w:sz="4" w:space="0" w:color="auto"/>
+              <w:bottom w:val="single" w:sz="4" w:space="0" w:color="auto"/>
+              <w:right w:val="single" w:sz="4" w:space="0" w:color="auto"/>
+            </w:tcBorders>
+            <w:shd w:val="clear" w:color="A5A5A5" w:fill="A5A5A5"/>
+            <w:noWrap/>
+            <w:vAlign w:val="center"/>
+            <w:hideMark/>
+          </w:tcPr>
+          <w:p>
+            <w:pPr>
+              <w:spacing w:after="0" w:line="240" w:lineRule="auto"/>
+              <w:jc w:val="center"/>
+              <w:rPr>
+                <w:rFonts w:ascii="Calibri" w:eastAsia="Times New Roman" w:hAnsi="Calibri" w:cs="Times New Roman"/>
+                <w:b/>
+                <w:bCs/>
+                <w:color w:val="FFFFFF"/>
+                <w:lang w:val="en-US" w:eastAsia="fr-FR"/>
+              </w:rPr>
+            </w:pPr>
+            <w:r>
+              <w:rPr>
+                <w:rFonts w:ascii="Calibri" w:eastAsia="Times New Roman" w:hAnsi="Calibri" w:cs="Times New Roman"/>
+                <w:b/>
+                <w:bCs/>
+                <w:color w:val="FFFFFF"/>
+                <w:lang w:val="en-US" w:eastAsia="fr-FR"/>
+              </w:rPr>
+              <w:t>status</w:t>
+            </w:r>
+          </w:p>
+        </w:tc>
+      </w:tr>
+      <w:tr>
+        <w:trPr>
+          <w:trHeight w:val="300"/>
+        </w:trPr>
+        <w:tc>
+          <w:tcPr>
+            <w:tcW w:w="1038" w:type="dxa"/>
+            <w:tcBorders>
+              <w:top w:val="single" w:sz="4" w:space="0" w:color="auto"/>
+              <w:left w:val="single" w:sz="4" w:space="0" w:color="auto"/>
+              <w:bottom w:val="single" w:sz="4" w:space="0" w:color="auto"/>
+              <w:right w:val="single" w:sz="4" w:space="0" w:color="auto"/>
+            </w:tcBorders>
+            <w:vAlign w:val="center"/>
+          </w:tcPr>
+          <w:p>
+            <w:pPr>
+              <w:spacing w:after="0" w:line="240" w:lineRule="auto"/>
+              <w:jc w:val="center"/>
+              <w:rPr>
+                <w:rFonts w:ascii="Calibri" w:eastAsia="Times New Roman" w:hAnsi="Calibri" w:cs="Times New Roman"/>
+                <w:color w:val="000000"/>
+                <w:lang w:val="en-US" w:eastAsia="fr-FR"/>
+              </w:rPr>
+            </w:pPr>
+            <w:r>
+              <w:rPr>
+                <w:rFonts w:ascii="Calibri" w:eastAsia="Times New Roman" w:hAnsi="Calibri" w:cs="Times New Roman"/>
+                <w:color w:val="000000"/>
+                <w:lang w:val="en-US" w:eastAsia="fr-FR"/>
+              </w:rPr>
+              <w:t>numeric</w:t>
+            </w:r>
+          </w:p>
+        </w:tc>
+        <w:tc>
+          <w:tcPr>
+            <w:tcW w:w="1600" w:type="dxa"/>
+            <w:tcBorders>
+              <w:top w:val="single" w:sz="4" w:space="0" w:color="auto"/>
+              <w:left w:val="single" w:sz="4" w:space="0" w:color="auto"/>
+              <w:bottom w:val="single" w:sz="4" w:space="0" w:color="auto"/>
+              <w:right w:val="single" w:sz="4" w:space="0" w:color="auto"/>
+            </w:tcBorders>
+            <w:shd w:val="clear" w:color="auto" w:fill="auto"/>
+            <w:noWrap/>
+            <w:vAlign w:val="center"/>
+            <w:hideMark/>
+          </w:tcPr>
+          <w:p>
+            <w:pPr>
+              <w:spacing w:after="0" w:line="240" w:lineRule="auto"/>
+              <w:jc w:val="center"/>
+              <w:rPr>
+                <w:rFonts w:ascii="Calibri" w:eastAsia="Times New Roman" w:hAnsi="Calibri" w:cs="Times New Roman"/>
+                <w:color w:val="000000"/>
+                <w:lang w:val="en-US" w:eastAsia="fr-FR"/>
+              </w:rPr>
+            </w:pPr>
+            <w:r>
+              <w:rPr>
+                <w:rFonts w:ascii="Calibri" w:eastAsia="Times New Roman" w:hAnsi="Calibri" w:cs="Times New Roman"/>
+                <w:color w:val="000000"/>
+                <w:lang w:val="en-US" w:eastAsia="fr-FR"/>
+              </w:rPr>
+              <w:t>vector(</w:t>
+            </w:r>
+            <w:r>
+              <w:rPr>
+                <w:rFonts w:eastAsiaTheme="minorEastAsia"/>
+                <w:iCs/>
+                <w:lang w:val="en-US"/>
+              </w:rPr>
+              <w:t>character</w:t>
+            </w:r>
+            <w:r>
+              <w:rPr>
+                <w:rFonts w:ascii="Calibri" w:eastAsia="Times New Roman" w:hAnsi="Calibri" w:cs="Times New Roman"/>
+                <w:color w:val="000000"/>
+                <w:lang w:val="en-US" w:eastAsia="fr-FR"/>
+              </w:rPr>
+              <w:t>)</w:t>
+            </w:r>
+          </w:p>
+        </w:tc>
+        <w:tc>
+          <w:tcPr>
+            <w:tcW w:w="1280" w:type="dxa"/>
+            <w:tcBorders>
+              <w:top w:val="single" w:sz="4" w:space="0" w:color="auto"/>
+              <w:left w:val="single" w:sz="4" w:space="0" w:color="auto"/>
+              <w:bottom w:val="single" w:sz="4" w:space="0" w:color="auto"/>
+              <w:right w:val="single" w:sz="4" w:space="0" w:color="auto"/>
+            </w:tcBorders>
+            <w:shd w:val="clear" w:color="auto" w:fill="auto"/>
+            <w:noWrap/>
+            <w:vAlign w:val="center"/>
+            <w:hideMark/>
+          </w:tcPr>
+          <w:p>
+            <w:pPr>
+              <w:spacing w:after="0" w:line="240" w:lineRule="auto"/>
+              <w:jc w:val="center"/>
+              <w:rPr>
+                <w:rFonts w:ascii="Calibri" w:eastAsia="Times New Roman" w:hAnsi="Calibri" w:cs="Times New Roman"/>
+                <w:color w:val="000000"/>
+                <w:lang w:val="en-US" w:eastAsia="fr-FR"/>
+              </w:rPr>
+            </w:pPr>
+            <w:r>
+              <w:rPr>
+                <w:rFonts w:ascii="Calibri" w:eastAsia="Times New Roman" w:hAnsi="Calibri" w:cs="Times New Roman"/>
+                <w:color w:val="000000"/>
+                <w:lang w:val="en-US" w:eastAsia="fr-FR"/>
+              </w:rPr>
+              <w:t>numeric</w:t>
+            </w:r>
+          </w:p>
+        </w:tc>
+        <w:tc>
+          <w:tcPr>
+            <w:tcW w:w="980" w:type="dxa"/>
+            <w:tcBorders>
+              <w:top w:val="single" w:sz="4" w:space="0" w:color="auto"/>
+              <w:left w:val="single" w:sz="4" w:space="0" w:color="auto"/>
+              <w:bottom w:val="single" w:sz="4" w:space="0" w:color="auto"/>
+              <w:right w:val="single" w:sz="4" w:space="0" w:color="auto"/>
+            </w:tcBorders>
+            <w:shd w:val="clear" w:color="auto" w:fill="auto"/>
+            <w:noWrap/>
+            <w:vAlign w:val="center"/>
+            <w:hideMark/>
+          </w:tcPr>
+          <w:p>
+            <w:pPr>
+              <w:spacing w:after="0" w:line="240" w:lineRule="auto"/>
+              <w:jc w:val="center"/>
+              <w:rPr>
+                <w:rFonts w:ascii="Calibri" w:eastAsia="Times New Roman" w:hAnsi="Calibri" w:cs="Times New Roman"/>
+                <w:color w:val="000000"/>
+                <w:lang w:val="en-US" w:eastAsia="fr-FR"/>
+              </w:rPr>
+            </w:pPr>
+            <w:r>
+              <w:rPr>
+                <w:rFonts w:ascii="Calibri" w:eastAsia="Times New Roman" w:hAnsi="Calibri" w:cs="Times New Roman"/>
+                <w:color w:val="000000"/>
+                <w:lang w:val="en-US" w:eastAsia="fr-FR"/>
+              </w:rPr>
+              <w:t>numeric</w:t>
+            </w:r>
+          </w:p>
+        </w:tc>
+        <w:tc>
+          <w:tcPr>
+            <w:tcW w:w="880" w:type="dxa"/>
+            <w:tcBorders>
+              <w:top w:val="single" w:sz="4" w:space="0" w:color="auto"/>
+              <w:left w:val="single" w:sz="4" w:space="0" w:color="auto"/>
+              <w:bottom w:val="single" w:sz="4" w:space="0" w:color="auto"/>
+              <w:right w:val="single" w:sz="4" w:space="0" w:color="auto"/>
+            </w:tcBorders>
+            <w:shd w:val="clear" w:color="auto" w:fill="auto"/>
+            <w:noWrap/>
+            <w:vAlign w:val="center"/>
+            <w:hideMark/>
+          </w:tcPr>
+          <w:p>
+            <w:pPr>
+              <w:spacing w:after="0" w:line="240" w:lineRule="auto"/>
+              <w:jc w:val="center"/>
+              <w:rPr>
+                <w:rFonts w:ascii="Calibri" w:eastAsia="Times New Roman" w:hAnsi="Calibri" w:cs="Times New Roman"/>
+                <w:color w:val="000000"/>
+                <w:lang w:val="en-US" w:eastAsia="fr-FR"/>
+              </w:rPr>
+            </w:pPr>
+            <w:r>
+              <w:rPr>
+                <w:rFonts w:ascii="Calibri" w:eastAsia="Times New Roman" w:hAnsi="Calibri" w:cs="Times New Roman"/>
+                <w:color w:val="000000"/>
+                <w:lang w:val="en-US" w:eastAsia="fr-FR"/>
+              </w:rPr>
+              <w:t>numeric</w:t>
+            </w:r>
+          </w:p>
+        </w:tc>
+        <w:tc>
+          <w:tcPr>
+            <w:tcW w:w="1280" w:type="dxa"/>
+            <w:tcBorders>
+              <w:top w:val="single" w:sz="4" w:space="0" w:color="auto"/>
+              <w:left w:val="single" w:sz="4" w:space="0" w:color="auto"/>
+              <w:bottom w:val="single" w:sz="4" w:space="0" w:color="auto"/>
+              <w:right w:val="single" w:sz="4" w:space="0" w:color="auto"/>
+            </w:tcBorders>
+            <w:shd w:val="clear" w:color="auto" w:fill="auto"/>
+            <w:noWrap/>
+            <w:vAlign w:val="center"/>
+            <w:hideMark/>
+          </w:tcPr>
+          <w:p>
+            <w:pPr>
+              <w:spacing w:after="0" w:line="240" w:lineRule="auto"/>
+              <w:jc w:val="center"/>
+              <w:rPr>
+                <w:rFonts w:ascii="Calibri" w:eastAsia="Times New Roman" w:hAnsi="Calibri" w:cs="Times New Roman"/>
+                <w:color w:val="000000"/>
+                <w:lang w:val="en-US" w:eastAsia="fr-FR"/>
+              </w:rPr>
+            </w:pPr>
+            <w:r>
+              <w:rPr>
+                <w:rFonts w:ascii="Calibri" w:eastAsia="Times New Roman" w:hAnsi="Calibri" w:cs="Times New Roman"/>
+                <w:color w:val="000000"/>
+                <w:lang w:val="en-US" w:eastAsia="fr-FR"/>
+              </w:rPr>
+              <w:t>numeric</w:t>
+            </w:r>
+          </w:p>
+        </w:tc>
+        <w:tc>
+          <w:tcPr>
+            <w:tcW w:w="989" w:type="dxa"/>
+            <w:tcBorders>
+              <w:top w:val="single" w:sz="4" w:space="0" w:color="auto"/>
+              <w:left w:val="single" w:sz="4" w:space="0" w:color="auto"/>
+              <w:bottom w:val="single" w:sz="4" w:space="0" w:color="auto"/>
+              <w:right w:val="single" w:sz="4" w:space="0" w:color="auto"/>
+            </w:tcBorders>
+            <w:shd w:val="clear" w:color="auto" w:fill="auto"/>
+            <w:noWrap/>
+            <w:vAlign w:val="center"/>
+            <w:hideMark/>
+          </w:tcPr>
+          <w:p>
+            <w:pPr>
+              <w:spacing w:after="0" w:line="240" w:lineRule="auto"/>
+              <w:jc w:val="center"/>
+              <w:rPr>
+                <w:rFonts w:ascii="Calibri" w:eastAsia="Times New Roman" w:hAnsi="Calibri" w:cs="Times New Roman"/>
+                <w:color w:val="000000"/>
+                <w:lang w:val="en-US" w:eastAsia="fr-FR"/>
+              </w:rPr>
+            </w:pPr>
+            <w:r>
+              <w:rPr>
+                <w:rFonts w:ascii="Calibri" w:eastAsia="Times New Roman" w:hAnsi="Calibri" w:cs="Times New Roman"/>
+                <w:color w:val="000000"/>
+                <w:lang w:val="en-US" w:eastAsia="fr-FR"/>
+              </w:rPr>
+              <w:t>character</w:t>
+            </w:r>
+          </w:p>
+        </w:tc>
+      </w:tr>
+    </w:tbl>
     <w:p>
       <w:pPr>
         <w:rPr>
@@ -17906,6 +18519,561 @@
       <w:r>
         <w:rPr>
           <w:b/>
+          <w:bCs/>
+          <w:lang w:val="en-US"/>
+        </w:rPr>
+        <w:t>create_tree_</w:t>
+      </w:r>
+      <w:proofErr w:type="gramStart"/>
+      <w:r>
+        <w:rPr>
+          <w:b/>
+          <w:bCs/>
+          <w:lang w:val="en-US"/>
+        </w:rPr>
+        <w:t>chart</w:t>
+      </w:r>
+      <w:proofErr w:type="spellEnd"/>
+      <w:r>
+        <w:rPr>
+          <w:b/>
+          <w:bCs/>
+          <w:lang w:val="en-US"/>
+        </w:rPr>
+        <w:t>(</w:t>
+      </w:r>
+      <w:proofErr w:type="spellStart"/>
+      <w:proofErr w:type="gramEnd"/>
+      <w:r>
+        <w:rPr>
+          <w:b/>
+          <w:bCs/>
+          <w:lang w:val="en-US"/>
+        </w:rPr>
+        <w:t>patterns_</w:t>
+      </w:r>
+      <w:r>
+        <w:rPr>
+          <w:b/>
+          <w:lang w:val="en-US"/>
+        </w:rPr>
+        <w:t>characteristics</w:t>
+      </w:r>
+      <w:proofErr w:type="spellEnd"/>
+      <w:r>
+        <w:rPr>
+          <w:lang w:val="en-US"/>
+        </w:rPr>
+        <w:t xml:space="preserve">: </w:t>
+      </w:r>
+      <w:r>
+        <w:rPr>
+          <w:lang w:val="en-US"/>
+        </w:rPr>
+        <w:t>see</w:t>
+      </w:r>
+      <w:r>
+        <w:rPr>
+          <w:lang w:val="en-US"/>
+        </w:rPr>
+        <w:t xml:space="preserve"> attribut</w:t>
+      </w:r>
+      <w:r>
+        <w:rPr>
+          <w:lang w:val="en-US"/>
+        </w:rPr>
+        <w:t>e</w:t>
+      </w:r>
+      <w:r>
+        <w:rPr>
+          <w:b/>
+          <w:lang w:val="en-US"/>
+        </w:rPr>
+        <w:t xml:space="preserve"> patterns</w:t>
+      </w:r>
+      <w:r>
+        <w:rPr>
+          <w:lang w:val="en-US"/>
+        </w:rPr>
+        <w:t>,</w:t>
+      </w:r>
+    </w:p>
+    <w:p>
+      <w:pPr>
+        <w:ind w:left="1716"/>
+        <w:rPr>
+          <w:lang w:val="en-US"/>
+        </w:rPr>
+      </w:pPr>
+      <w:proofErr w:type="spellStart"/>
+      <w:r>
+        <w:rPr>
+          <w:b/>
+          <w:bCs/>
+          <w:lang w:val="en-US"/>
+        </w:rPr>
+        <w:t>items_category</w:t>
+      </w:r>
+      <w:proofErr w:type="spellEnd"/>
+      <w:r>
+        <w:rPr>
+          <w:b/>
+          <w:bCs/>
+          <w:lang w:val="en-US"/>
+        </w:rPr>
+        <w:t>:</w:t>
+      </w:r>
+      <w:r>
+        <w:rPr>
+          <w:lang w:val="en-US"/>
+        </w:rPr>
+        <w:t xml:space="preserve"> </w:t>
+      </w:r>
+      <w:r>
+        <w:rPr>
+          <w:lang w:val="en-US"/>
+        </w:rPr>
+        <w:t>see</w:t>
+      </w:r>
+      <w:r>
+        <w:rPr>
+          <w:lang w:val="en-US"/>
+        </w:rPr>
+        <w:t xml:space="preserve"> </w:t>
+      </w:r>
+      <w:proofErr w:type="spellStart"/>
+      <w:proofErr w:type="gramStart"/>
+      <w:r>
+        <w:rPr>
+          <w:lang w:val="en-US"/>
+        </w:rPr>
+        <w:t>data.frame</w:t>
+      </w:r>
+      <w:proofErr w:type="spellEnd"/>
+      <w:proofErr w:type="gramEnd"/>
+      <w:r>
+        <w:rPr>
+          <w:lang w:val="en-US"/>
+        </w:rPr>
+        <w:t xml:space="preserve"> </w:t>
+      </w:r>
+      <w:r>
+        <w:rPr>
+          <w:lang w:val="en-US"/>
+        </w:rPr>
+        <w:t>below</w:t>
+      </w:r>
+      <w:r>
+        <w:rPr>
+          <w:lang w:val="en-US"/>
+        </w:rPr>
+        <w:t xml:space="preserve"> , </w:t>
+      </w:r>
+      <w:r>
+        <w:rPr>
+          <w:b/>
+          <w:bCs/>
+          <w:lang w:val="en-US"/>
+        </w:rPr>
+        <w:t>category:</w:t>
+      </w:r>
+      <w:r>
+        <w:rPr>
+          <w:lang w:val="en-US"/>
+        </w:rPr>
+        <w:t xml:space="preserve"> character, </w:t>
+      </w:r>
+      <w:r>
+        <w:rPr>
+          <w:b/>
+          <w:bCs/>
+          <w:lang w:val="en-US"/>
+        </w:rPr>
+        <w:t>cutoff:</w:t>
+      </w:r>
+      <w:r>
+        <w:rPr>
+          <w:lang w:val="en-US"/>
+        </w:rPr>
+        <w:t xml:space="preserve"> numeric, </w:t>
+      </w:r>
+      <w:proofErr w:type="spellStart"/>
+      <w:r>
+        <w:rPr>
+          <w:b/>
+          <w:bCs/>
+          <w:lang w:val="en-US"/>
+        </w:rPr>
+        <w:t>display_text</w:t>
+      </w:r>
+      <w:proofErr w:type="spellEnd"/>
+      <w:r>
+        <w:rPr>
+          <w:b/>
+          <w:bCs/>
+          <w:lang w:val="en-US"/>
+        </w:rPr>
+        <w:t>:</w:t>
+      </w:r>
+      <w:r>
+        <w:rPr>
+          <w:lang w:val="en-US"/>
+        </w:rPr>
+        <w:t xml:space="preserve"> character, </w:t>
+      </w:r>
+      <w:r>
+        <w:rPr>
+          <w:b/>
+          <w:bCs/>
+          <w:lang w:val="en-US"/>
+        </w:rPr>
+        <w:t>title:</w:t>
+      </w:r>
+      <w:r>
+        <w:rPr>
+          <w:lang w:val="en-US"/>
+        </w:rPr>
+        <w:t xml:space="preserve"> character)</w:t>
+      </w:r>
+    </w:p>
+    <w:tbl>
+      <w:tblPr>
+        <w:tblW w:w="2410" w:type="dxa"/>
+        <w:tblInd w:w="1771" w:type="dxa"/>
+        <w:tblCellMar>
+          <w:left w:w="70" w:type="dxa"/>
+          <w:right w:w="70" w:type="dxa"/>
+        </w:tblCellMar>
+        <w:tblLook w:val="04A0" w:firstRow="1" w:lastRow="0" w:firstColumn="1" w:lastColumn="0" w:noHBand="0" w:noVBand="1"/>
+      </w:tblPr>
+      <w:tblGrid>
+        <w:gridCol w:w="1134"/>
+        <w:gridCol w:w="1276"/>
+      </w:tblGrid>
+      <w:tr>
+        <w:trPr>
+          <w:trHeight w:val="300"/>
+        </w:trPr>
+        <w:tc>
+          <w:tcPr>
+            <w:tcW w:w="1134" w:type="dxa"/>
+            <w:tcBorders>
+              <w:top w:val="single" w:sz="4" w:space="0" w:color="auto"/>
+              <w:left w:val="single" w:sz="4" w:space="0" w:color="auto"/>
+              <w:bottom w:val="single" w:sz="4" w:space="0" w:color="auto"/>
+              <w:right w:val="single" w:sz="4" w:space="0" w:color="auto"/>
+            </w:tcBorders>
+            <w:shd w:val="clear" w:color="A5A5A5" w:fill="A5A5A5"/>
+            <w:noWrap/>
+            <w:vAlign w:val="center"/>
+            <w:hideMark/>
+          </w:tcPr>
+          <w:p>
+            <w:pPr>
+              <w:spacing w:after="0" w:line="240" w:lineRule="auto"/>
+              <w:jc w:val="center"/>
+              <w:rPr>
+                <w:rFonts w:ascii="Calibri" w:eastAsia="Times New Roman" w:hAnsi="Calibri" w:cs="Times New Roman"/>
+                <w:b/>
+                <w:bCs/>
+                <w:color w:val="FFFFFF"/>
+                <w:lang w:val="en-US" w:eastAsia="fr-FR"/>
+              </w:rPr>
+            </w:pPr>
+            <w:r>
+              <w:rPr>
+                <w:rFonts w:ascii="Calibri" w:eastAsia="Times New Roman" w:hAnsi="Calibri" w:cs="Times New Roman"/>
+                <w:b/>
+                <w:bCs/>
+                <w:color w:val="FFFFFF"/>
+                <w:lang w:val="en-US" w:eastAsia="fr-FR"/>
+              </w:rPr>
+              <w:t>item</w:t>
+            </w:r>
+          </w:p>
+        </w:tc>
+        <w:tc>
+          <w:tcPr>
+            <w:tcW w:w="1276" w:type="dxa"/>
+            <w:tcBorders>
+              <w:top w:val="single" w:sz="4" w:space="0" w:color="auto"/>
+              <w:left w:val="single" w:sz="4" w:space="0" w:color="auto"/>
+              <w:bottom w:val="single" w:sz="4" w:space="0" w:color="auto"/>
+              <w:right w:val="single" w:sz="4" w:space="0" w:color="auto"/>
+            </w:tcBorders>
+            <w:shd w:val="clear" w:color="A5A5A5" w:fill="A5A5A5"/>
+            <w:noWrap/>
+            <w:vAlign w:val="center"/>
+            <w:hideMark/>
+          </w:tcPr>
+          <w:p>
+            <w:pPr>
+              <w:spacing w:after="0" w:line="240" w:lineRule="auto"/>
+              <w:jc w:val="center"/>
+              <w:rPr>
+                <w:rFonts w:ascii="Calibri" w:eastAsia="Times New Roman" w:hAnsi="Calibri" w:cs="Times New Roman"/>
+                <w:b/>
+                <w:bCs/>
+                <w:color w:val="FFFFFF"/>
+                <w:lang w:val="en-US" w:eastAsia="fr-FR"/>
+              </w:rPr>
+            </w:pPr>
+            <w:r>
+              <w:rPr>
+                <w:rFonts w:ascii="Calibri" w:eastAsia="Times New Roman" w:hAnsi="Calibri" w:cs="Times New Roman"/>
+                <w:b/>
+                <w:bCs/>
+                <w:color w:val="FFFFFF"/>
+                <w:lang w:val="en-US" w:eastAsia="fr-FR"/>
+              </w:rPr>
+              <w:t>category</w:t>
+            </w:r>
+          </w:p>
+        </w:tc>
+      </w:tr>
+      <w:tr>
+        <w:trPr>
+          <w:trHeight w:val="300"/>
+        </w:trPr>
+        <w:tc>
+          <w:tcPr>
+            <w:tcW w:w="1134" w:type="dxa"/>
+            <w:tcBorders>
+              <w:top w:val="single" w:sz="4" w:space="0" w:color="auto"/>
+              <w:left w:val="single" w:sz="4" w:space="0" w:color="auto"/>
+              <w:bottom w:val="single" w:sz="4" w:space="0" w:color="auto"/>
+              <w:right w:val="single" w:sz="4" w:space="0" w:color="auto"/>
+            </w:tcBorders>
+            <w:shd w:val="clear" w:color="auto" w:fill="auto"/>
+            <w:noWrap/>
+            <w:vAlign w:val="center"/>
+            <w:hideMark/>
+          </w:tcPr>
+          <w:p>
+            <w:pPr>
+              <w:spacing w:after="0" w:line="240" w:lineRule="auto"/>
+              <w:jc w:val="center"/>
+              <w:rPr>
+                <w:rFonts w:ascii="Calibri" w:eastAsia="Times New Roman" w:hAnsi="Calibri" w:cs="Times New Roman"/>
+                <w:color w:val="000000"/>
+                <w:lang w:val="en-US" w:eastAsia="fr-FR"/>
+              </w:rPr>
+            </w:pPr>
+            <w:r>
+              <w:rPr>
+                <w:rFonts w:ascii="Calibri" w:eastAsia="Times New Roman" w:hAnsi="Calibri" w:cs="Times New Roman"/>
+                <w:color w:val="000000"/>
+                <w:lang w:val="en-US" w:eastAsia="fr-FR"/>
+              </w:rPr>
+              <w:t>character</w:t>
+            </w:r>
+          </w:p>
+        </w:tc>
+        <w:tc>
+          <w:tcPr>
+            <w:tcW w:w="1276" w:type="dxa"/>
+            <w:tcBorders>
+              <w:top w:val="single" w:sz="4" w:space="0" w:color="auto"/>
+              <w:left w:val="single" w:sz="4" w:space="0" w:color="auto"/>
+              <w:bottom w:val="single" w:sz="4" w:space="0" w:color="auto"/>
+              <w:right w:val="single" w:sz="4" w:space="0" w:color="auto"/>
+            </w:tcBorders>
+            <w:shd w:val="clear" w:color="auto" w:fill="auto"/>
+            <w:noWrap/>
+            <w:vAlign w:val="center"/>
+            <w:hideMark/>
+          </w:tcPr>
+          <w:p>
+            <w:pPr>
+              <w:spacing w:after="0" w:line="240" w:lineRule="auto"/>
+              <w:jc w:val="center"/>
+              <w:rPr>
+                <w:rFonts w:ascii="Calibri" w:eastAsia="Times New Roman" w:hAnsi="Calibri" w:cs="Times New Roman"/>
+                <w:color w:val="000000"/>
+                <w:lang w:val="en-US" w:eastAsia="fr-FR"/>
+              </w:rPr>
+            </w:pPr>
+            <w:proofErr w:type="spellStart"/>
+            <w:r>
+              <w:rPr>
+                <w:rFonts w:ascii="Calibri" w:eastAsia="Times New Roman" w:hAnsi="Calibri" w:cs="Times New Roman"/>
+                <w:color w:val="000000"/>
+                <w:lang w:val="en-US" w:eastAsia="fr-FR"/>
+              </w:rPr>
+              <w:t>charatcter</w:t>
+            </w:r>
+            <w:proofErr w:type="spellEnd"/>
+          </w:p>
+        </w:tc>
+      </w:tr>
+    </w:tbl>
+    <w:p>
+      <w:pPr>
+        <w:rPr>
+          <w:b/>
+          <w:lang w:val="en-US"/>
+        </w:rPr>
+      </w:pPr>
+    </w:p>
+    <w:p>
+      <w:pPr>
+        <w:rPr>
+          <w:b/>
+          <w:lang w:val="en-US"/>
+        </w:rPr>
+      </w:pPr>
+    </w:p>
+    <w:p>
+      <w:pPr>
+        <w:rPr>
+          <w:lang w:val="en-US"/>
+        </w:rPr>
+      </w:pPr>
+      <w:proofErr w:type="spellStart"/>
+      <w:r>
+        <w:rPr>
+          <w:b/>
+          <w:lang w:val="en-US"/>
+        </w:rPr>
+        <w:t>save_</w:t>
+      </w:r>
+      <w:proofErr w:type="gramStart"/>
+      <w:r>
+        <w:rPr>
+          <w:b/>
+          <w:lang w:val="en-US"/>
+        </w:rPr>
+        <w:t>characteristics</w:t>
+      </w:r>
+      <w:proofErr w:type="spellEnd"/>
+      <w:r>
+        <w:rPr>
+          <w:b/>
+          <w:lang w:val="en-US"/>
+        </w:rPr>
+        <w:t>(</w:t>
+      </w:r>
+      <w:proofErr w:type="gramEnd"/>
+      <w:r>
+        <w:rPr>
+          <w:b/>
+          <w:lang w:val="en-US"/>
+        </w:rPr>
+        <w:t>entities</w:t>
+      </w:r>
+      <w:r>
+        <w:rPr>
+          <w:lang w:val="en-US"/>
+        </w:rPr>
+        <w:t xml:space="preserve">: character, </w:t>
+      </w:r>
+      <w:r>
+        <w:rPr>
+          <w:b/>
+          <w:lang w:val="en-US"/>
+        </w:rPr>
+        <w:t>characteristics</w:t>
+      </w:r>
+      <w:r>
+        <w:rPr>
+          <w:lang w:val="en-US"/>
+        </w:rPr>
+        <w:t xml:space="preserve">: </w:t>
+      </w:r>
+      <w:r>
+        <w:rPr>
+          <w:lang w:val="en-US"/>
+        </w:rPr>
+        <w:t>see</w:t>
+      </w:r>
+      <w:r>
+        <w:rPr>
+          <w:lang w:val="en-US"/>
+        </w:rPr>
+        <w:t xml:space="preserve"> attribut</w:t>
+      </w:r>
+      <w:r>
+        <w:rPr>
+          <w:lang w:val="en-US"/>
+        </w:rPr>
+        <w:t>e</w:t>
+      </w:r>
+      <w:r>
+        <w:rPr>
+          <w:lang w:val="en-US"/>
+        </w:rPr>
+        <w:t xml:space="preserve"> </w:t>
+      </w:r>
+      <w:r>
+        <w:rPr>
+          <w:b/>
+          <w:lang w:val="en-US"/>
+        </w:rPr>
+        <w:t>nodes</w:t>
+      </w:r>
+      <w:r>
+        <w:rPr>
+          <w:lang w:val="en-US"/>
+        </w:rPr>
+        <w:t xml:space="preserve"> o</w:t>
+      </w:r>
+      <w:r>
+        <w:rPr>
+          <w:lang w:val="en-US"/>
+        </w:rPr>
+        <w:t>r</w:t>
+      </w:r>
+      <w:r>
+        <w:rPr>
+          <w:lang w:val="en-US"/>
+        </w:rPr>
+        <w:t xml:space="preserve"> </w:t>
+      </w:r>
+      <w:r>
+        <w:rPr>
+          <w:b/>
+          <w:lang w:val="en-US"/>
+        </w:rPr>
+        <w:t>patterns</w:t>
+      </w:r>
+      <w:r>
+        <w:rPr>
+          <w:lang w:val="en-US"/>
+        </w:rPr>
+        <w:t xml:space="preserve">, </w:t>
+      </w:r>
+      <w:r>
+        <w:rPr>
+          <w:b/>
+          <w:lang w:val="en-US"/>
+        </w:rPr>
+        <w:t>…</w:t>
+      </w:r>
+      <w:r>
+        <w:rPr>
+          <w:b/>
+          <w:lang w:val="en-US"/>
+        </w:rPr>
+        <w:t>)</w:t>
+      </w:r>
+    </w:p>
+    <w:p>
+      <w:pPr>
+        <w:rPr>
+          <w:lang w:val="en-US"/>
+        </w:rPr>
+      </w:pPr>
+    </w:p>
+    <w:p>
+      <w:pPr>
+        <w:rPr>
+          <w:lang w:val="en-US"/>
+        </w:rPr>
+      </w:pPr>
+      <w:proofErr w:type="spellStart"/>
+      <w:r>
+        <w:rPr>
+          <w:b/>
           <w:lang w:val="en-US"/>
         </w:rPr>
         <w:t>extract_</w:t>
@@ -19107,13 +20275,6 @@
         </w:rPr>
         <w:t>nodes</w:t>
       </w:r>
-    </w:p>
-    <w:p>
-      <w:pPr>
-        <w:rPr>
-          <w:lang w:val="en-US"/>
-        </w:rPr>
-      </w:pPr>
     </w:p>
     <w:sectPr>
       <w:type w:val="continuous"/>
@@ -19232,7 +20393,7 @@
         </mc:Choice>
         <mc:Fallback>
           <w:pict>
-            <v:rect w14:anchorId="53E974EF" id="Rectangle 38" o:spid="_x0000_s1026" style="position:absolute;margin-left:1.15pt;margin-top:-7.8pt;width:466.5pt;height:1.45pt;z-index:251660288;visibility:visible;mso-wrap-style:square;mso-wrap-distance-left:9pt;mso-wrap-distance-top:0;mso-wrap-distance-right:9pt;mso-wrap-distance-bottom:0;mso-position-horizontal:absolute;mso-position-horizontal-relative:text;mso-position-vertical:absolute;mso-position-vertical-relative:text;v-text-anchor:middle" o:gfxdata="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" fillcolor="black [3213]" stroked="f" strokeweight="1pt">
+            <v:rect w14:anchorId="3CFF9742" id="Rectangle 38" o:spid="_x0000_s1026" style="position:absolute;margin-left:1.15pt;margin-top:-7.8pt;width:466.5pt;height:1.45pt;z-index:251660288;visibility:visible;mso-wrap-style:square;mso-wrap-distance-left:9pt;mso-wrap-distance-top:0;mso-wrap-distance-right:9pt;mso-wrap-distance-bottom:0;mso-position-horizontal:absolute;mso-position-horizontal-relative:text;mso-position-vertical:absolute;mso-position-vertical-relative:text;v-text-anchor:middle" o:gfxdata="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" fillcolor="black [3213]" stroked="f" strokeweight="1pt">
               <w10:wrap type="square"/>
             </v:rect>
           </w:pict>
@@ -19447,14 +20608,7 @@
         <w:color w:val="808080" w:themeColor="background1" w:themeShade="80"/>
         <w:lang w:val="en-US"/>
       </w:rPr>
-      <w:t>Last update</w:t>
-    </w:r>
-    <w:r>
-      <w:rPr>
-        <w:color w:val="808080" w:themeColor="background1" w:themeShade="80"/>
-        <w:lang w:val="en-US"/>
-      </w:rPr>
-      <w:t xml:space="preserve"> on </w:t>
+      <w:t xml:space="preserve">Last update on </w:t>
     </w:r>
     <w:r>
       <w:rPr>
@@ -19475,7 +20629,7 @@
         <w:color w:val="808080" w:themeColor="background1" w:themeShade="80"/>
         <w:lang w:val="en-US"/>
       </w:rPr>
-      <w:t>4</w:t>
+      <w:t>17</w:t>
     </w:r>
     <w:r>
       <w:rPr>
@@ -20048,7 +21202,6 @@
   <w:style w:type="character" w:default="1" w:styleId="Policepardfaut">
     <w:name w:val="Default Paragraph Font"/>
     <w:uiPriority w:val="1"/>
-    <w:semiHidden/>
     <w:unhideWhenUsed/>
   </w:style>
   <w:style w:type="table" w:default="1" w:styleId="TableauNormal">

</xml_diff>

<commit_message>
Add a function to compute the degree of a vertex
Add a function to compute the degree of a vertex and use it to add this
information in the output vertex data frame of the function creating
spectrosomes.
</commit_message>
<xml_diff>
--- a/vignettes/Attribute_and_method_types.docx
+++ b/vignettes/Attribute_and_method_types.docx
@@ -14919,7 +14919,7 @@
     </w:p>
     <w:tbl>
       <w:tblPr>
-        <w:tblW w:w="4898" w:type="dxa"/>
+        <w:tblW w:w="5878" w:type="dxa"/>
         <w:tblCellMar>
           <w:left w:w="70" w:type="dxa"/>
           <w:right w:w="70" w:type="dxa"/>
@@ -14931,6 +14931,7 @@
         <w:gridCol w:w="1691"/>
         <w:gridCol w:w="1280"/>
         <w:gridCol w:w="980"/>
+        <w:gridCol w:w="980"/>
       </w:tblGrid>
       <w:tr>
         <w:trPr>
@@ -14938,7 +14939,7 @@
         </w:trPr>
         <w:tc>
           <w:tcPr>
-            <w:tcW w:w="1038" w:type="dxa"/>
+            <w:tcW w:w="947" w:type="dxa"/>
             <w:tcBorders>
               <w:top w:val="single" w:sz="4" w:space="0" w:color="auto"/>
               <w:left w:val="single" w:sz="4" w:space="0" w:color="auto"/>
@@ -14974,7 +14975,7 @@
         </w:tc>
         <w:tc>
           <w:tcPr>
-            <w:tcW w:w="1600" w:type="dxa"/>
+            <w:tcW w:w="1691" w:type="dxa"/>
             <w:tcBorders>
               <w:top w:val="single" w:sz="4" w:space="0" w:color="auto"/>
               <w:left w:val="single" w:sz="4" w:space="0" w:color="auto"/>
@@ -15083,6 +15084,41 @@
                 <w:lang w:val="en-US" w:eastAsia="fr-FR"/>
               </w:rPr>
               <w:t>weight</w:t>
+            </w:r>
+          </w:p>
+        </w:tc>
+        <w:tc>
+          <w:tcPr>
+            <w:tcW w:w="980" w:type="dxa"/>
+            <w:tcBorders>
+              <w:top w:val="single" w:sz="4" w:space="0" w:color="auto"/>
+              <w:left w:val="single" w:sz="4" w:space="0" w:color="auto"/>
+              <w:bottom w:val="single" w:sz="4" w:space="0" w:color="auto"/>
+              <w:right w:val="single" w:sz="4" w:space="0" w:color="auto"/>
+            </w:tcBorders>
+            <w:shd w:val="clear" w:color="A5A5A5" w:fill="A5A5A5"/>
+          </w:tcPr>
+          <w:p>
+            <w:pPr>
+              <w:spacing w:after="0" w:line="240" w:lineRule="auto"/>
+              <w:jc w:val="center"/>
+              <w:rPr>
+                <w:rFonts w:ascii="Calibri" w:eastAsia="Times New Roman" w:hAnsi="Calibri" w:cs="Times New Roman"/>
+                <w:b/>
+                <w:bCs/>
+                <w:color w:val="FFFFFF"/>
+                <w:lang w:val="en-US" w:eastAsia="fr-FR"/>
+              </w:rPr>
+            </w:pPr>
+            <w:r>
+              <w:rPr>
+                <w:rFonts w:ascii="Calibri" w:eastAsia="Times New Roman" w:hAnsi="Calibri" w:cs="Times New Roman"/>
+                <w:b/>
+                <w:bCs/>
+                <w:color w:val="FFFFFF"/>
+                <w:lang w:val="en-US" w:eastAsia="fr-FR"/>
+              </w:rPr>
+              <w:t>degree</w:t>
             </w:r>
           </w:p>
         </w:tc>
@@ -15093,7 +15129,7 @@
         </w:trPr>
         <w:tc>
           <w:tcPr>
-            <w:tcW w:w="1038" w:type="dxa"/>
+            <w:tcW w:w="947" w:type="dxa"/>
             <w:tcBorders>
               <w:top w:val="single" w:sz="4" w:space="0" w:color="auto"/>
               <w:left w:val="single" w:sz="4" w:space="0" w:color="auto"/>
@@ -15124,7 +15160,7 @@
         </w:tc>
         <w:tc>
           <w:tcPr>
-            <w:tcW w:w="1600" w:type="dxa"/>
+            <w:tcW w:w="1691" w:type="dxa"/>
             <w:tcBorders>
               <w:top w:val="single" w:sz="4" w:space="0" w:color="auto"/>
               <w:left w:val="single" w:sz="4" w:space="0" w:color="auto"/>
@@ -15219,6 +15255,36 @@
             <w:noWrap/>
             <w:vAlign w:val="center"/>
             <w:hideMark/>
+          </w:tcPr>
+          <w:p>
+            <w:pPr>
+              <w:spacing w:after="0" w:line="240" w:lineRule="auto"/>
+              <w:jc w:val="center"/>
+              <w:rPr>
+                <w:rFonts w:ascii="Calibri" w:eastAsia="Times New Roman" w:hAnsi="Calibri" w:cs="Times New Roman"/>
+                <w:color w:val="000000"/>
+                <w:lang w:val="en-US" w:eastAsia="fr-FR"/>
+              </w:rPr>
+            </w:pPr>
+            <w:r>
+              <w:rPr>
+                <w:rFonts w:ascii="Calibri" w:eastAsia="Times New Roman" w:hAnsi="Calibri" w:cs="Times New Roman"/>
+                <w:color w:val="000000"/>
+                <w:lang w:val="en-US" w:eastAsia="fr-FR"/>
+              </w:rPr>
+              <w:t>numeric</w:t>
+            </w:r>
+          </w:p>
+        </w:tc>
+        <w:tc>
+          <w:tcPr>
+            <w:tcW w:w="980" w:type="dxa"/>
+            <w:tcBorders>
+              <w:top w:val="single" w:sz="4" w:space="0" w:color="auto"/>
+              <w:left w:val="single" w:sz="4" w:space="0" w:color="auto"/>
+              <w:bottom w:val="single" w:sz="4" w:space="0" w:color="auto"/>
+              <w:right w:val="single" w:sz="4" w:space="0" w:color="auto"/>
+            </w:tcBorders>
           </w:tcPr>
           <w:p>
             <w:pPr>
@@ -15257,7 +15323,7 @@
     </w:p>
     <w:tbl>
       <w:tblPr>
-        <w:tblW w:w="8047" w:type="dxa"/>
+        <w:tblW w:w="9036" w:type="dxa"/>
         <w:tblCellMar>
           <w:left w:w="70" w:type="dxa"/>
           <w:right w:w="70" w:type="dxa"/>
@@ -15272,6 +15338,7 @@
         <w:gridCol w:w="880"/>
         <w:gridCol w:w="1280"/>
         <w:gridCol w:w="989"/>
+        <w:gridCol w:w="989"/>
       </w:tblGrid>
       <w:tr>
         <w:trPr>
@@ -15279,7 +15346,7 @@
         </w:trPr>
         <w:tc>
           <w:tcPr>
-            <w:tcW w:w="1038" w:type="dxa"/>
+            <w:tcW w:w="947" w:type="dxa"/>
             <w:tcBorders>
               <w:top w:val="single" w:sz="4" w:space="0" w:color="auto"/>
               <w:left w:val="single" w:sz="4" w:space="0" w:color="auto"/>
@@ -15315,7 +15382,7 @@
         </w:tc>
         <w:tc>
           <w:tcPr>
-            <w:tcW w:w="1600" w:type="dxa"/>
+            <w:tcW w:w="1691" w:type="dxa"/>
             <w:tcBorders>
               <w:top w:val="single" w:sz="4" w:space="0" w:color="auto"/>
               <w:left w:val="single" w:sz="4" w:space="0" w:color="auto"/>
@@ -15538,6 +15605,41 @@
                 <w:lang w:val="en-US" w:eastAsia="fr-FR"/>
               </w:rPr>
               <w:t>status</w:t>
+            </w:r>
+          </w:p>
+        </w:tc>
+        <w:tc>
+          <w:tcPr>
+            <w:tcW w:w="989" w:type="dxa"/>
+            <w:tcBorders>
+              <w:top w:val="single" w:sz="4" w:space="0" w:color="auto"/>
+              <w:left w:val="single" w:sz="4" w:space="0" w:color="auto"/>
+              <w:bottom w:val="single" w:sz="4" w:space="0" w:color="auto"/>
+              <w:right w:val="single" w:sz="4" w:space="0" w:color="auto"/>
+            </w:tcBorders>
+            <w:shd w:val="clear" w:color="A5A5A5" w:fill="A5A5A5"/>
+          </w:tcPr>
+          <w:p>
+            <w:pPr>
+              <w:spacing w:after="0" w:line="240" w:lineRule="auto"/>
+              <w:jc w:val="center"/>
+              <w:rPr>
+                <w:rFonts w:ascii="Calibri" w:eastAsia="Times New Roman" w:hAnsi="Calibri" w:cs="Times New Roman"/>
+                <w:b/>
+                <w:bCs/>
+                <w:color w:val="FFFFFF"/>
+                <w:lang w:val="en-US" w:eastAsia="fr-FR"/>
+              </w:rPr>
+            </w:pPr>
+            <w:r>
+              <w:rPr>
+                <w:rFonts w:ascii="Calibri" w:eastAsia="Times New Roman" w:hAnsi="Calibri" w:cs="Times New Roman"/>
+                <w:b/>
+                <w:bCs/>
+                <w:color w:val="FFFFFF"/>
+                <w:lang w:val="en-US" w:eastAsia="fr-FR"/>
+              </w:rPr>
+              <w:t>degree</w:t>
             </w:r>
           </w:p>
         </w:tc>
@@ -15548,7 +15650,7 @@
         </w:trPr>
         <w:tc>
           <w:tcPr>
-            <w:tcW w:w="1038" w:type="dxa"/>
+            <w:tcW w:w="947" w:type="dxa"/>
             <w:tcBorders>
               <w:top w:val="single" w:sz="4" w:space="0" w:color="auto"/>
               <w:left w:val="single" w:sz="4" w:space="0" w:color="auto"/>
@@ -15579,7 +15681,7 @@
         </w:tc>
         <w:tc>
           <w:tcPr>
-            <w:tcW w:w="1600" w:type="dxa"/>
+            <w:tcW w:w="1691" w:type="dxa"/>
             <w:tcBorders>
               <w:top w:val="single" w:sz="4" w:space="0" w:color="auto"/>
               <w:left w:val="single" w:sz="4" w:space="0" w:color="auto"/>
@@ -15794,6 +15896,36 @@
                 <w:lang w:val="en-US" w:eastAsia="fr-FR"/>
               </w:rPr>
               <w:t>character</w:t>
+            </w:r>
+          </w:p>
+        </w:tc>
+        <w:tc>
+          <w:tcPr>
+            <w:tcW w:w="989" w:type="dxa"/>
+            <w:tcBorders>
+              <w:top w:val="single" w:sz="4" w:space="0" w:color="auto"/>
+              <w:left w:val="single" w:sz="4" w:space="0" w:color="auto"/>
+              <w:bottom w:val="single" w:sz="4" w:space="0" w:color="auto"/>
+              <w:right w:val="single" w:sz="4" w:space="0" w:color="auto"/>
+            </w:tcBorders>
+          </w:tcPr>
+          <w:p>
+            <w:pPr>
+              <w:spacing w:after="0" w:line="240" w:lineRule="auto"/>
+              <w:jc w:val="center"/>
+              <w:rPr>
+                <w:rFonts w:ascii="Calibri" w:eastAsia="Times New Roman" w:hAnsi="Calibri" w:cs="Times New Roman"/>
+                <w:color w:val="000000"/>
+                <w:lang w:val="en-US" w:eastAsia="fr-FR"/>
+              </w:rPr>
+            </w:pPr>
+            <w:r>
+              <w:rPr>
+                <w:rFonts w:ascii="Calibri" w:eastAsia="Times New Roman" w:hAnsi="Calibri" w:cs="Times New Roman"/>
+                <w:color w:val="000000"/>
+                <w:lang w:val="en-US" w:eastAsia="fr-FR"/>
+              </w:rPr>
+              <w:t>numeric</w:t>
             </w:r>
           </w:p>
         </w:tc>
@@ -16627,12 +16759,27 @@
           <w:lang w:val="en-US"/>
         </w:rPr>
       </w:pPr>
+    </w:p>
+    <w:p>
+      <w:pPr>
+        <w:rPr>
+          <w:lang w:val="en-US"/>
+        </w:rPr>
+      </w:pPr>
+    </w:p>
+    <w:p>
+      <w:pPr>
+        <w:rPr>
+          <w:lang w:val="en-US"/>
+        </w:rPr>
+      </w:pPr>
       <w:proofErr w:type="spellStart"/>
       <w:r>
         <w:rPr>
           <w:b/>
           <w:lang w:val="en-US"/>
         </w:rPr>
+        <w:lastRenderedPageBreak/>
         <w:t>cluster_</w:t>
       </w:r>
       <w:proofErr w:type="gramStart"/>
@@ -16770,13 +16917,12 @@
         <w:rPr>
           <w:lang w:val="en-US"/>
         </w:rPr>
-        <w:lastRenderedPageBreak/>
         <w:t>[["vertices"]]:</w:t>
       </w:r>
     </w:p>
     <w:tbl>
       <w:tblPr>
-        <w:tblW w:w="4898" w:type="dxa"/>
+        <w:tblW w:w="5878" w:type="dxa"/>
         <w:tblCellMar>
           <w:left w:w="70" w:type="dxa"/>
           <w:right w:w="70" w:type="dxa"/>
@@ -16788,6 +16934,7 @@
         <w:gridCol w:w="1691"/>
         <w:gridCol w:w="1280"/>
         <w:gridCol w:w="980"/>
+        <w:gridCol w:w="980"/>
       </w:tblGrid>
       <w:tr>
         <w:trPr>
@@ -16795,7 +16942,7 @@
         </w:trPr>
         <w:tc>
           <w:tcPr>
-            <w:tcW w:w="1038" w:type="dxa"/>
+            <w:tcW w:w="947" w:type="dxa"/>
             <w:tcBorders>
               <w:top w:val="single" w:sz="4" w:space="0" w:color="auto"/>
               <w:left w:val="single" w:sz="4" w:space="0" w:color="auto"/>
@@ -16831,7 +16978,7 @@
         </w:tc>
         <w:tc>
           <w:tcPr>
-            <w:tcW w:w="1600" w:type="dxa"/>
+            <w:tcW w:w="1691" w:type="dxa"/>
             <w:tcBorders>
               <w:top w:val="single" w:sz="4" w:space="0" w:color="auto"/>
               <w:left w:val="single" w:sz="4" w:space="0" w:color="auto"/>
@@ -16940,6 +17087,41 @@
                 <w:lang w:val="en-US" w:eastAsia="fr-FR"/>
               </w:rPr>
               <w:t>weight</w:t>
+            </w:r>
+          </w:p>
+        </w:tc>
+        <w:tc>
+          <w:tcPr>
+            <w:tcW w:w="980" w:type="dxa"/>
+            <w:tcBorders>
+              <w:top w:val="single" w:sz="4" w:space="0" w:color="auto"/>
+              <w:left w:val="single" w:sz="4" w:space="0" w:color="auto"/>
+              <w:bottom w:val="single" w:sz="4" w:space="0" w:color="auto"/>
+              <w:right w:val="single" w:sz="4" w:space="0" w:color="auto"/>
+            </w:tcBorders>
+            <w:shd w:val="clear" w:color="A5A5A5" w:fill="A5A5A5"/>
+          </w:tcPr>
+          <w:p>
+            <w:pPr>
+              <w:spacing w:after="0" w:line="240" w:lineRule="auto"/>
+              <w:jc w:val="center"/>
+              <w:rPr>
+                <w:rFonts w:ascii="Calibri" w:eastAsia="Times New Roman" w:hAnsi="Calibri" w:cs="Times New Roman"/>
+                <w:b/>
+                <w:bCs/>
+                <w:color w:val="FFFFFF"/>
+                <w:lang w:val="en-US" w:eastAsia="fr-FR"/>
+              </w:rPr>
+            </w:pPr>
+            <w:r>
+              <w:rPr>
+                <w:rFonts w:ascii="Calibri" w:eastAsia="Times New Roman" w:hAnsi="Calibri" w:cs="Times New Roman"/>
+                <w:b/>
+                <w:bCs/>
+                <w:color w:val="FFFFFF"/>
+                <w:lang w:val="en-US" w:eastAsia="fr-FR"/>
+              </w:rPr>
+              <w:t>degree</w:t>
             </w:r>
           </w:p>
         </w:tc>
@@ -16950,7 +17132,7 @@
         </w:trPr>
         <w:tc>
           <w:tcPr>
-            <w:tcW w:w="1038" w:type="dxa"/>
+            <w:tcW w:w="947" w:type="dxa"/>
             <w:tcBorders>
               <w:top w:val="single" w:sz="4" w:space="0" w:color="auto"/>
               <w:left w:val="single" w:sz="4" w:space="0" w:color="auto"/>
@@ -16981,7 +17163,7 @@
         </w:tc>
         <w:tc>
           <w:tcPr>
-            <w:tcW w:w="1600" w:type="dxa"/>
+            <w:tcW w:w="1691" w:type="dxa"/>
             <w:tcBorders>
               <w:top w:val="single" w:sz="4" w:space="0" w:color="auto"/>
               <w:left w:val="single" w:sz="4" w:space="0" w:color="auto"/>
@@ -17076,6 +17258,36 @@
             <w:noWrap/>
             <w:vAlign w:val="center"/>
             <w:hideMark/>
+          </w:tcPr>
+          <w:p>
+            <w:pPr>
+              <w:spacing w:after="0" w:line="240" w:lineRule="auto"/>
+              <w:jc w:val="center"/>
+              <w:rPr>
+                <w:rFonts w:ascii="Calibri" w:eastAsia="Times New Roman" w:hAnsi="Calibri" w:cs="Times New Roman"/>
+                <w:color w:val="000000"/>
+                <w:lang w:val="en-US" w:eastAsia="fr-FR"/>
+              </w:rPr>
+            </w:pPr>
+            <w:r>
+              <w:rPr>
+                <w:rFonts w:ascii="Calibri" w:eastAsia="Times New Roman" w:hAnsi="Calibri" w:cs="Times New Roman"/>
+                <w:color w:val="000000"/>
+                <w:lang w:val="en-US" w:eastAsia="fr-FR"/>
+              </w:rPr>
+              <w:t>numeric</w:t>
+            </w:r>
+          </w:p>
+        </w:tc>
+        <w:tc>
+          <w:tcPr>
+            <w:tcW w:w="980" w:type="dxa"/>
+            <w:tcBorders>
+              <w:top w:val="single" w:sz="4" w:space="0" w:color="auto"/>
+              <w:left w:val="single" w:sz="4" w:space="0" w:color="auto"/>
+              <w:bottom w:val="single" w:sz="4" w:space="0" w:color="auto"/>
+              <w:right w:val="single" w:sz="4" w:space="0" w:color="auto"/>
+            </w:tcBorders>
           </w:tcPr>
           <w:p>
             <w:pPr>
@@ -17120,7 +17332,7 @@
     </w:p>
     <w:tbl>
       <w:tblPr>
-        <w:tblW w:w="8047" w:type="dxa"/>
+        <w:tblW w:w="9036" w:type="dxa"/>
         <w:tblCellMar>
           <w:left w:w="70" w:type="dxa"/>
           <w:right w:w="70" w:type="dxa"/>
@@ -17135,6 +17347,7 @@
         <w:gridCol w:w="880"/>
         <w:gridCol w:w="1280"/>
         <w:gridCol w:w="989"/>
+        <w:gridCol w:w="989"/>
       </w:tblGrid>
       <w:tr>
         <w:trPr>
@@ -17142,7 +17355,7 @@
         </w:trPr>
         <w:tc>
           <w:tcPr>
-            <w:tcW w:w="1038" w:type="dxa"/>
+            <w:tcW w:w="947" w:type="dxa"/>
             <w:tcBorders>
               <w:top w:val="single" w:sz="4" w:space="0" w:color="auto"/>
               <w:left w:val="single" w:sz="4" w:space="0" w:color="auto"/>
@@ -17178,7 +17391,7 @@
         </w:tc>
         <w:tc>
           <w:tcPr>
-            <w:tcW w:w="1600" w:type="dxa"/>
+            <w:tcW w:w="1691" w:type="dxa"/>
             <w:tcBorders>
               <w:top w:val="single" w:sz="4" w:space="0" w:color="auto"/>
               <w:left w:val="single" w:sz="4" w:space="0" w:color="auto"/>
@@ -17401,6 +17614,41 @@
                 <w:lang w:val="en-US" w:eastAsia="fr-FR"/>
               </w:rPr>
               <w:t>status</w:t>
+            </w:r>
+          </w:p>
+        </w:tc>
+        <w:tc>
+          <w:tcPr>
+            <w:tcW w:w="989" w:type="dxa"/>
+            <w:tcBorders>
+              <w:top w:val="single" w:sz="4" w:space="0" w:color="auto"/>
+              <w:left w:val="single" w:sz="4" w:space="0" w:color="auto"/>
+              <w:bottom w:val="single" w:sz="4" w:space="0" w:color="auto"/>
+              <w:right w:val="single" w:sz="4" w:space="0" w:color="auto"/>
+            </w:tcBorders>
+            <w:shd w:val="clear" w:color="A5A5A5" w:fill="A5A5A5"/>
+          </w:tcPr>
+          <w:p>
+            <w:pPr>
+              <w:spacing w:after="0" w:line="240" w:lineRule="auto"/>
+              <w:jc w:val="center"/>
+              <w:rPr>
+                <w:rFonts w:ascii="Calibri" w:eastAsia="Times New Roman" w:hAnsi="Calibri" w:cs="Times New Roman"/>
+                <w:b/>
+                <w:bCs/>
+                <w:color w:val="FFFFFF"/>
+                <w:lang w:val="en-US" w:eastAsia="fr-FR"/>
+              </w:rPr>
+            </w:pPr>
+            <w:r>
+              <w:rPr>
+                <w:rFonts w:ascii="Calibri" w:eastAsia="Times New Roman" w:hAnsi="Calibri" w:cs="Times New Roman"/>
+                <w:b/>
+                <w:bCs/>
+                <w:color w:val="FFFFFF"/>
+                <w:lang w:val="en-US" w:eastAsia="fr-FR"/>
+              </w:rPr>
+              <w:t>degree</w:t>
             </w:r>
           </w:p>
         </w:tc>
@@ -17411,7 +17659,7 @@
         </w:trPr>
         <w:tc>
           <w:tcPr>
-            <w:tcW w:w="1038" w:type="dxa"/>
+            <w:tcW w:w="947" w:type="dxa"/>
             <w:tcBorders>
               <w:top w:val="single" w:sz="4" w:space="0" w:color="auto"/>
               <w:left w:val="single" w:sz="4" w:space="0" w:color="auto"/>
@@ -17442,7 +17690,7 @@
         </w:tc>
         <w:tc>
           <w:tcPr>
-            <w:tcW w:w="1600" w:type="dxa"/>
+            <w:tcW w:w="1691" w:type="dxa"/>
             <w:tcBorders>
               <w:top w:val="single" w:sz="4" w:space="0" w:color="auto"/>
               <w:left w:val="single" w:sz="4" w:space="0" w:color="auto"/>
@@ -17657,6 +17905,36 @@
                 <w:lang w:val="en-US" w:eastAsia="fr-FR"/>
               </w:rPr>
               <w:t>character</w:t>
+            </w:r>
+          </w:p>
+        </w:tc>
+        <w:tc>
+          <w:tcPr>
+            <w:tcW w:w="989" w:type="dxa"/>
+            <w:tcBorders>
+              <w:top w:val="single" w:sz="4" w:space="0" w:color="auto"/>
+              <w:left w:val="single" w:sz="4" w:space="0" w:color="auto"/>
+              <w:bottom w:val="single" w:sz="4" w:space="0" w:color="auto"/>
+              <w:right w:val="single" w:sz="4" w:space="0" w:color="auto"/>
+            </w:tcBorders>
+          </w:tcPr>
+          <w:p>
+            <w:pPr>
+              <w:spacing w:after="0" w:line="240" w:lineRule="auto"/>
+              <w:jc w:val="center"/>
+              <w:rPr>
+                <w:rFonts w:ascii="Calibri" w:eastAsia="Times New Roman" w:hAnsi="Calibri" w:cs="Times New Roman"/>
+                <w:color w:val="000000"/>
+                <w:lang w:val="en-US" w:eastAsia="fr-FR"/>
+              </w:rPr>
+            </w:pPr>
+            <w:r>
+              <w:rPr>
+                <w:rFonts w:ascii="Calibri" w:eastAsia="Times New Roman" w:hAnsi="Calibri" w:cs="Times New Roman"/>
+                <w:color w:val="000000"/>
+                <w:lang w:val="en-US" w:eastAsia="fr-FR"/>
+              </w:rPr>
+              <w:t>numeric</w:t>
             </w:r>
           </w:p>
         </w:tc>
@@ -17835,6 +18113,104 @@
           <w:lang w:val="en-US"/>
         </w:rPr>
         <w:t>:</w:t>
+      </w:r>
+      <w:r>
+        <w:rPr>
+          <w:bCs/>
+          <w:lang w:val="en-US"/>
+        </w:rPr>
+        <w:t xml:space="preserve"> numeric</w:t>
+      </w:r>
+    </w:p>
+    <w:p>
+      <w:pPr>
+        <w:rPr>
+          <w:bCs/>
+          <w:lang w:val="en-US"/>
+        </w:rPr>
+      </w:pPr>
+      <w:proofErr w:type="gramStart"/>
+      <w:r>
+        <w:rPr>
+          <w:b/>
+          <w:lang w:val="en-US"/>
+        </w:rPr>
+        <w:t>degree</w:t>
+      </w:r>
+      <w:r>
+        <w:rPr>
+          <w:b/>
+          <w:lang w:val="en-US"/>
+        </w:rPr>
+        <w:t>(</w:t>
+      </w:r>
+      <w:proofErr w:type="gramEnd"/>
+      <w:r>
+        <w:rPr>
+          <w:b/>
+          <w:lang w:val="en-US"/>
+        </w:rPr>
+        <w:t>ID:</w:t>
+      </w:r>
+      <w:r>
+        <w:rPr>
+          <w:bCs/>
+          <w:lang w:val="en-US"/>
+        </w:rPr>
+        <w:t xml:space="preserve"> numeric</w:t>
+      </w:r>
+      <w:r>
+        <w:rPr>
+          <w:b/>
+          <w:lang w:val="en-US"/>
+        </w:rPr>
+        <w:t>, links:</w:t>
+      </w:r>
+      <w:r>
+        <w:rPr>
+          <w:bCs/>
+          <w:lang w:val="en-US"/>
+        </w:rPr>
+        <w:t xml:space="preserve"> </w:t>
+      </w:r>
+      <w:r>
+        <w:rPr>
+          <w:bCs/>
+          <w:lang w:val="en-US"/>
+        </w:rPr>
+        <w:t xml:space="preserve">see attribute </w:t>
+      </w:r>
+      <w:proofErr w:type="spellStart"/>
+      <w:r>
+        <w:rPr>
+          <w:b/>
+          <w:lang w:val="en-US"/>
+        </w:rPr>
+        <w:t>nodes_links</w:t>
+      </w:r>
+      <w:proofErr w:type="spellEnd"/>
+      <w:r>
+        <w:rPr>
+          <w:bCs/>
+          <w:lang w:val="en-US"/>
+        </w:rPr>
+        <w:t xml:space="preserve"> or </w:t>
+      </w:r>
+      <w:proofErr w:type="spellStart"/>
+      <w:r>
+        <w:rPr>
+          <w:b/>
+          <w:lang w:val="en-US"/>
+        </w:rPr>
+        <w:t>patterns_links</w:t>
+      </w:r>
+      <w:proofErr w:type="spellEnd"/>
+      <w:r>
+        <w:rPr>
+          <w:b/>
+          <w:lang w:val="en-US"/>
+        </w:rPr>
+        <w:t>):</w:t>
       </w:r>
       <w:r>
         <w:rPr>
@@ -20054,6 +20430,20 @@
     <w:p>
       <w:pPr>
         <w:rPr>
+          <w:lang w:val="en-US"/>
+        </w:rPr>
+      </w:pPr>
+    </w:p>
+    <w:p>
+      <w:pPr>
+        <w:rPr>
+          <w:lang w:val="en-US"/>
+        </w:rPr>
+      </w:pPr>
+    </w:p>
+    <w:p>
+      <w:pPr>
+        <w:rPr>
           <w:b/>
           <w:lang w:val="en-US"/>
         </w:rPr>
@@ -20064,6 +20454,7 @@
           <w:b/>
           <w:lang w:val="en-US"/>
         </w:rPr>
+        <w:lastRenderedPageBreak/>
         <w:t>check_access_for_</w:t>
       </w:r>
       <w:proofErr w:type="gramStart"/>
@@ -20492,7 +20883,7 @@
         </mc:Choice>
         <mc:Fallback>
           <w:pict>
-            <v:rect w14:anchorId="5EE3A95E" id="Rectangle 38" o:spid="_x0000_s1026" style="position:absolute;margin-left:1.15pt;margin-top:-7.8pt;width:466.5pt;height:1.45pt;z-index:251660288;visibility:visible;mso-wrap-style:square;mso-wrap-distance-left:9pt;mso-wrap-distance-top:0;mso-wrap-distance-right:9pt;mso-wrap-distance-bottom:0;mso-position-horizontal:absolute;mso-position-horizontal-relative:text;mso-position-vertical:absolute;mso-position-vertical-relative:text;v-text-anchor:middle" o:gfxdata="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" fillcolor="black [3213]" stroked="f" strokeweight="1pt">
+            <v:rect w14:anchorId="19060492" id="Rectangle 38" o:spid="_x0000_s1026" style="position:absolute;margin-left:1.15pt;margin-top:-7.8pt;width:466.5pt;height:1.45pt;z-index:251660288;visibility:visible;mso-wrap-style:square;mso-wrap-distance-left:9pt;mso-wrap-distance-top:0;mso-wrap-distance-right:9pt;mso-wrap-distance-bottom:0;mso-position-horizontal:absolute;mso-position-horizontal-relative:text;mso-position-vertical:absolute;mso-position-vertical-relative:text;v-text-anchor:middle" o:gfxdata="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" fillcolor="black [3213]" stroked="f" strokeweight="1pt">
               <w10:wrap type="square"/>
             </v:rect>
           </w:pict>

</xml_diff>

<commit_message>
Add a function to extract links
Add a function to extract links from a subset of nodes or patterns.
Shorten the spectrosome_chart function by using it.
</commit_message>
<xml_diff>
--- a/vignettes/Attribute_and_method_types.docx
+++ b/vignettes/Attribute_and_method_types.docx
@@ -18109,7 +18109,7 @@
       </w:r>
       <w:r>
         <w:rPr>
-          <w:b/>
+          <w:bCs/>
           <w:lang w:val="en-US"/>
         </w:rPr>
         <w:t>:</w:t>
@@ -18171,14 +18171,23 @@
           <w:bCs/>
           <w:lang w:val="en-US"/>
         </w:rPr>
-        <w:t xml:space="preserve"> </w:t>
-      </w:r>
+        <w:t xml:space="preserve"> see attribute </w:t>
+      </w:r>
+      <w:proofErr w:type="spellStart"/>
+      <w:r>
+        <w:rPr>
+          <w:b/>
+          <w:lang w:val="en-US"/>
+        </w:rPr>
+        <w:t>nodes_links</w:t>
+      </w:r>
+      <w:proofErr w:type="spellEnd"/>
       <w:r>
         <w:rPr>
           <w:bCs/>
           <w:lang w:val="en-US"/>
         </w:rPr>
-        <w:t xml:space="preserve">see attribute </w:t>
+        <w:t xml:space="preserve"> or </w:t>
       </w:r>
       <w:proofErr w:type="spellStart"/>
       <w:r>
@@ -18186,31 +18195,22 @@
           <w:b/>
           <w:lang w:val="en-US"/>
         </w:rPr>
-        <w:t>nodes_links</w:t>
+        <w:t>patterns_links</w:t>
       </w:r>
       <w:proofErr w:type="spellEnd"/>
       <w:r>
         <w:rPr>
+          <w:b/>
+          <w:lang w:val="en-US"/>
+        </w:rPr>
+        <w:t>)</w:t>
+      </w:r>
+      <w:r>
+        <w:rPr>
           <w:bCs/>
           <w:lang w:val="en-US"/>
         </w:rPr>
-        <w:t xml:space="preserve"> or </w:t>
-      </w:r>
-      <w:proofErr w:type="spellStart"/>
-      <w:r>
-        <w:rPr>
-          <w:b/>
-          <w:lang w:val="en-US"/>
-        </w:rPr>
-        <w:t>patterns_links</w:t>
-      </w:r>
-      <w:proofErr w:type="spellEnd"/>
-      <w:r>
-        <w:rPr>
-          <w:b/>
-          <w:lang w:val="en-US"/>
-        </w:rPr>
-        <w:t>):</w:t>
+        <w:t>:</w:t>
       </w:r>
       <w:r>
         <w:rPr>
@@ -20699,6 +20699,7 @@
       <w:pPr>
         <w:ind w:left="2124" w:firstLine="708"/>
         <w:rPr>
+          <w:b/>
           <w:lang w:val="en-US"/>
         </w:rPr>
       </w:pPr>
@@ -20765,6 +20766,181 @@
         </w:rPr>
         <w:t>nodes</w:t>
       </w:r>
+    </w:p>
+    <w:p>
+      <w:pPr>
+        <w:rPr>
+          <w:b/>
+          <w:lang w:val="en-US"/>
+        </w:rPr>
+      </w:pPr>
+    </w:p>
+    <w:p>
+      <w:pPr>
+        <w:rPr>
+          <w:bCs/>
+          <w:lang w:val="en-US"/>
+        </w:rPr>
+      </w:pPr>
+      <w:proofErr w:type="spellStart"/>
+      <w:r>
+        <w:rPr>
+          <w:b/>
+          <w:lang w:val="en-US"/>
+        </w:rPr>
+        <w:t>extract_</w:t>
+      </w:r>
+      <w:proofErr w:type="gramStart"/>
+      <w:r>
+        <w:rPr>
+          <w:b/>
+          <w:lang w:val="en-US"/>
+        </w:rPr>
+        <w:t>links</w:t>
+      </w:r>
+      <w:proofErr w:type="spellEnd"/>
+      <w:r>
+        <w:rPr>
+          <w:b/>
+          <w:lang w:val="en-US"/>
+        </w:rPr>
+        <w:t>(</w:t>
+      </w:r>
+      <w:proofErr w:type="gramEnd"/>
+      <w:r>
+        <w:rPr>
+          <w:b/>
+          <w:lang w:val="en-US"/>
+        </w:rPr>
+        <w:t>entities </w:t>
+      </w:r>
+      <w:r>
+        <w:rPr>
+          <w:lang w:val="en-US"/>
+        </w:rPr>
+        <w:t xml:space="preserve">: character, </w:t>
+      </w:r>
+      <w:r>
+        <w:rPr>
+          <w:b/>
+          <w:lang w:val="en-US"/>
+        </w:rPr>
+        <w:t>characteristics</w:t>
+      </w:r>
+      <w:r>
+        <w:rPr>
+          <w:lang w:val="en-US"/>
+        </w:rPr>
+        <w:t>: see attribut</w:t>
+      </w:r>
+      <w:r>
+        <w:rPr>
+          <w:lang w:val="en-US"/>
+        </w:rPr>
+        <w:t>e</w:t>
+      </w:r>
+      <w:r>
+        <w:rPr>
+          <w:b/>
+          <w:lang w:val="en-US"/>
+        </w:rPr>
+        <w:t xml:space="preserve"> nodes</w:t>
+      </w:r>
+      <w:r>
+        <w:rPr>
+          <w:lang w:val="en-US"/>
+        </w:rPr>
+        <w:t xml:space="preserve"> o</w:t>
+      </w:r>
+      <w:r>
+        <w:rPr>
+          <w:lang w:val="en-US"/>
+        </w:rPr>
+        <w:t>r</w:t>
+      </w:r>
+      <w:r>
+        <w:rPr>
+          <w:lang w:val="en-US"/>
+        </w:rPr>
+        <w:t xml:space="preserve"> </w:t>
+      </w:r>
+      <w:r>
+        <w:rPr>
+          <w:b/>
+          <w:lang w:val="en-US"/>
+        </w:rPr>
+        <w:t>patterns</w:t>
+      </w:r>
+      <w:r>
+        <w:rPr>
+          <w:b/>
+          <w:lang w:val="en-US"/>
+        </w:rPr>
+        <w:t>)</w:t>
+      </w:r>
+      <w:r>
+        <w:rPr>
+          <w:bCs/>
+          <w:lang w:val="en-US"/>
+        </w:rPr>
+        <w:t>: see attribute</w:t>
+      </w:r>
+    </w:p>
+    <w:p>
+      <w:pPr>
+        <w:ind w:left="708"/>
+        <w:rPr>
+          <w:bCs/>
+          <w:lang w:val="en-US"/>
+        </w:rPr>
+      </w:pPr>
+      <w:r>
+        <w:rPr>
+          <w:bCs/>
+          <w:lang w:val="en-US"/>
+        </w:rPr>
+        <w:t xml:space="preserve">           </w:t>
+      </w:r>
+      <w:proofErr w:type="spellStart"/>
+      <w:r>
+        <w:rPr>
+          <w:b/>
+          <w:lang w:val="en-US"/>
+        </w:rPr>
+        <w:t>nodes_links</w:t>
+      </w:r>
+      <w:proofErr w:type="spellEnd"/>
+      <w:r>
+        <w:rPr>
+          <w:bCs/>
+          <w:lang w:val="en-US"/>
+        </w:rPr>
+        <w:t xml:space="preserve"> or </w:t>
+      </w:r>
+      <w:proofErr w:type="spellStart"/>
+      <w:r>
+        <w:rPr>
+          <w:b/>
+          <w:lang w:val="en-US"/>
+        </w:rPr>
+        <w:t>patterns_</w:t>
+      </w:r>
+      <w:r>
+        <w:rPr>
+          <w:b/>
+          <w:lang w:val="en-US"/>
+        </w:rPr>
+        <w:t>links</w:t>
+      </w:r>
+      <w:proofErr w:type="spellEnd"/>
+    </w:p>
+    <w:p>
+      <w:pPr>
+        <w:rPr>
+          <w:bCs/>
+          <w:lang w:val="en-US"/>
+        </w:rPr>
+      </w:pPr>
     </w:p>
     <w:sectPr>
       <w:type w:val="continuous"/>
@@ -20883,7 +21059,7 @@
         </mc:Choice>
         <mc:Fallback>
           <w:pict>
-            <v:rect w14:anchorId="19060492" id="Rectangle 38" o:spid="_x0000_s1026" style="position:absolute;margin-left:1.15pt;margin-top:-7.8pt;width:466.5pt;height:1.45pt;z-index:251660288;visibility:visible;mso-wrap-style:square;mso-wrap-distance-left:9pt;mso-wrap-distance-top:0;mso-wrap-distance-right:9pt;mso-wrap-distance-bottom:0;mso-position-horizontal:absolute;mso-position-horizontal-relative:text;mso-position-vertical:absolute;mso-position-vertical-relative:text;v-text-anchor:middle" o:gfxdata="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" fillcolor="black [3213]" stroked="f" strokeweight="1pt">
+            <v:rect w14:anchorId="544E112A" id="Rectangle 38" o:spid="_x0000_s1026" style="position:absolute;margin-left:1.15pt;margin-top:-7.8pt;width:466.5pt;height:1.45pt;z-index:251660288;visibility:visible;mso-wrap-style:square;mso-wrap-distance-left:9pt;mso-wrap-distance-top:0;mso-wrap-distance-right:9pt;mso-wrap-distance-bottom:0;mso-position-horizontal:absolute;mso-position-horizontal-relative:text;mso-position-vertical:absolute;mso-position-vertical-relative:text;v-text-anchor:middle" o:gfxdata="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" fillcolor="black [3213]" stroked="f" strokeweight="1pt">
               <w10:wrap type="square"/>
             </v:rect>
           </w:pict>
@@ -21119,14 +21295,7 @@
         <w:color w:val="808080" w:themeColor="background1" w:themeShade="80"/>
         <w:lang w:val="en-US"/>
       </w:rPr>
-      <w:t>1</w:t>
-    </w:r>
-    <w:r>
-      <w:rPr>
-        <w:color w:val="808080" w:themeColor="background1" w:themeShade="80"/>
-        <w:lang w:val="en-US"/>
-      </w:rPr>
-      <w:t>8</w:t>
+      <w:t>22</w:t>
     </w:r>
     <w:r>
       <w:rPr>
@@ -21134,7 +21303,7 @@
         <w:vertAlign w:val="superscript"/>
         <w:lang w:val="en-US"/>
       </w:rPr>
-      <w:t>th</w:t>
+      <w:t>nd</w:t>
     </w:r>
     <w:r>
       <w:rPr>

</xml_diff>

<commit_message>
feat: Allow to extract from category for a subset
The functions extract_patterns_from_category and
extract_nodes_from_category can now be call with a subset of patterns
or nodes.
</commit_message>
<xml_diff>
--- a/vignettes/Attribute_and_method_types.docx
+++ b/vignettes/Attribute_and_method_types.docx
@@ -16,23 +16,7 @@
           <w:b/>
           <w:lang w:val="en-US"/>
         </w:rPr>
-        <w:t xml:space="preserve">Attribute and method types of the </w:t>
-      </w:r>
-      <w:proofErr w:type="spellStart"/>
-      <w:r>
-        <w:rPr>
-          <w:b/>
-          <w:lang w:val="en-US"/>
-        </w:rPr>
-        <w:t>SpectralAnalyzer</w:t>
-      </w:r>
-      <w:proofErr w:type="spellEnd"/>
-      <w:r>
-        <w:rPr>
-          <w:b/>
-          <w:lang w:val="en-US"/>
-        </w:rPr>
-        <w:t xml:space="preserve"> class</w:t>
+        <w:t>Attribute and method types of the SpectralAnalyzer class</w:t>
       </w:r>
     </w:p>
     <w:p>
@@ -1330,7 +1314,6 @@
           <w:lang w:val="en-US"/>
         </w:rPr>
       </w:pPr>
-      <w:proofErr w:type="spellStart"/>
       <w:r>
         <w:rPr>
           <w:b/>
@@ -1338,23 +1321,18 @@
         </w:rPr>
         <w:t>items_categories</w:t>
       </w:r>
-      <w:proofErr w:type="spellEnd"/>
       <w:r>
         <w:rPr>
           <w:lang w:val="en-US"/>
         </w:rPr>
         <w:t xml:space="preserve">: </w:t>
       </w:r>
-      <w:proofErr w:type="spellStart"/>
-      <w:proofErr w:type="gramStart"/>
       <w:r>
         <w:rPr>
           <w:lang w:val="en-US"/>
         </w:rPr>
         <w:t>data.frame</w:t>
       </w:r>
-      <w:proofErr w:type="spellEnd"/>
-      <w:proofErr w:type="gramEnd"/>
     </w:p>
     <w:tbl>
       <w:tblPr>
@@ -2342,7 +2320,6 @@
           <w:lang w:val="en-US"/>
         </w:rPr>
       </w:pPr>
-      <w:proofErr w:type="spellStart"/>
       <w:r>
         <w:rPr>
           <w:b/>
@@ -2350,7 +2327,6 @@
         </w:rPr>
         <w:t>min_length</w:t>
       </w:r>
-      <w:proofErr w:type="spellEnd"/>
       <w:r>
         <w:rPr>
           <w:lang w:val="en-US"/>
@@ -2365,7 +2341,6 @@
           <w:lang w:val="en-US"/>
         </w:rPr>
       </w:pPr>
-      <w:proofErr w:type="spellStart"/>
       <w:r>
         <w:rPr>
           <w:b/>
@@ -2373,7 +2348,6 @@
         </w:rPr>
         <w:t>max_length</w:t>
       </w:r>
-      <w:proofErr w:type="spellEnd"/>
       <w:r>
         <w:rPr>
           <w:lang w:val="en-US"/>
@@ -2388,7 +2362,6 @@
           <w:lang w:val="en-US"/>
         </w:rPr>
       </w:pPr>
-      <w:proofErr w:type="spellStart"/>
       <w:r>
         <w:rPr>
           <w:b/>
@@ -2396,7 +2369,6 @@
         </w:rPr>
         <w:t>status_limit</w:t>
       </w:r>
-      <w:proofErr w:type="spellEnd"/>
       <w:r>
         <w:rPr>
           <w:lang w:val="en-US"/>
@@ -2417,7 +2389,6 @@
           <w:lang w:val="en-US"/>
         </w:rPr>
       </w:pPr>
-      <w:proofErr w:type="spellStart"/>
       <w:r>
         <w:rPr>
           <w:b/>
@@ -2425,7 +2396,6 @@
         </w:rPr>
         <w:t>nodes_per_year</w:t>
       </w:r>
-      <w:proofErr w:type="spellEnd"/>
       <w:r>
         <w:rPr>
           <w:lang w:val="en-US"/>
@@ -3419,18 +3389,8 @@
         <w:rPr>
           <w:lang w:val="en-US"/>
         </w:rPr>
-        <w:t xml:space="preserve">: </w:t>
-      </w:r>
-      <w:proofErr w:type="spellStart"/>
-      <w:proofErr w:type="gramStart"/>
-      <w:r>
-        <w:rPr>
-          <w:lang w:val="en-US"/>
-        </w:rPr>
-        <w:t>data.frame</w:t>
-      </w:r>
-      <w:proofErr w:type="spellEnd"/>
-      <w:proofErr w:type="gramEnd"/>
+        <w:t>: data.frame</w:t>
+      </w:r>
     </w:p>
     <w:tbl>
       <w:tblPr>
@@ -3552,7 +3512,6 @@
                 <w:lang w:val="en-US" w:eastAsia="fr-FR"/>
               </w:rPr>
             </w:pPr>
-            <w:proofErr w:type="spellStart"/>
             <w:r>
               <w:rPr>
                 <w:rFonts w:ascii="Calibri" w:eastAsia="Times New Roman" w:hAnsi="Calibri" w:cs="Times New Roman"/>
@@ -3563,7 +3522,6 @@
               </w:rPr>
               <w:t>weigth</w:t>
             </w:r>
-            <w:proofErr w:type="spellEnd"/>
           </w:p>
         </w:tc>
       </w:tr>
@@ -3704,7 +3662,6 @@
           <w:lang w:val="en-US"/>
         </w:rPr>
       </w:pPr>
-      <w:proofErr w:type="spellStart"/>
       <w:r>
         <w:rPr>
           <w:b/>
@@ -3719,7 +3676,6 @@
         </w:rPr>
         <w:t>links</w:t>
       </w:r>
-      <w:proofErr w:type="spellEnd"/>
       <w:r>
         <w:rPr>
           <w:lang w:val="en-US"/>
@@ -4662,7 +4618,6 @@
           <w:lang w:val="en-US"/>
         </w:rPr>
       </w:pPr>
-      <w:proofErr w:type="spellStart"/>
       <w:r>
         <w:rPr>
           <w:b/>
@@ -4670,23 +4625,12 @@
         </w:rPr>
         <w:t>nodes_links</w:t>
       </w:r>
-      <w:proofErr w:type="spellEnd"/>
-      <w:r>
-        <w:rPr>
-          <w:lang w:val="en-US"/>
-        </w:rPr>
-        <w:t xml:space="preserve">: </w:t>
-      </w:r>
-      <w:proofErr w:type="spellStart"/>
-      <w:proofErr w:type="gramStart"/>
-      <w:r>
-        <w:rPr>
-          <w:lang w:val="en-US"/>
-        </w:rPr>
-        <w:t>data.frame</w:t>
-      </w:r>
-      <w:proofErr w:type="spellEnd"/>
-      <w:proofErr w:type="gramEnd"/>
+      <w:r>
+        <w:rPr>
+          <w:lang w:val="en-US"/>
+        </w:rPr>
+        <w:t>: data.frame</w:t>
+      </w:r>
     </w:p>
     <w:tbl>
       <w:tblPr>
@@ -5083,7 +5027,6 @@
           <w:lang w:val="en-US"/>
         </w:rPr>
       </w:pPr>
-      <w:proofErr w:type="spellStart"/>
       <w:r>
         <w:rPr>
           <w:b/>
@@ -5091,7 +5034,6 @@
         </w:rPr>
         <w:t>obs_patterns</w:t>
       </w:r>
-      <w:proofErr w:type="spellEnd"/>
       <w:r>
         <w:rPr>
           <w:lang w:val="en-US"/>
@@ -6100,7 +6042,6 @@
           <w:lang w:val="en-US"/>
         </w:rPr>
       </w:pPr>
-      <w:proofErr w:type="spellStart"/>
       <w:r>
         <w:rPr>
           <w:b/>
@@ -6108,7 +6049,6 @@
         </w:rPr>
         <w:t>patterns_per_year</w:t>
       </w:r>
-      <w:proofErr w:type="spellEnd"/>
       <w:r>
         <w:rPr>
           <w:lang w:val="en-US"/>
@@ -7087,18 +7027,8 @@
         <w:rPr>
           <w:lang w:val="en-US"/>
         </w:rPr>
-        <w:t xml:space="preserve">: </w:t>
-      </w:r>
-      <w:proofErr w:type="spellStart"/>
-      <w:proofErr w:type="gramStart"/>
-      <w:r>
-        <w:rPr>
-          <w:lang w:val="en-US"/>
-        </w:rPr>
-        <w:t>data.frame</w:t>
-      </w:r>
-      <w:proofErr w:type="spellEnd"/>
-      <w:proofErr w:type="gramEnd"/>
+        <w:t>: data.frame</w:t>
+      </w:r>
     </w:p>
     <w:tbl>
       <w:tblPr>
@@ -7657,7 +7587,6 @@
           <w:lang w:val="en-US"/>
         </w:rPr>
       </w:pPr>
-      <w:proofErr w:type="spellStart"/>
       <w:r>
         <w:rPr>
           <w:b/>
@@ -7665,7 +7594,6 @@
         </w:rPr>
         <w:t>p_links</w:t>
       </w:r>
-      <w:proofErr w:type="spellEnd"/>
       <w:r>
         <w:rPr>
           <w:lang w:val="en-US"/>
@@ -8608,7 +8536,6 @@
           <w:lang w:val="en-US"/>
         </w:rPr>
       </w:pPr>
-      <w:proofErr w:type="spellStart"/>
       <w:r>
         <w:rPr>
           <w:b/>
@@ -8616,23 +8543,12 @@
         </w:rPr>
         <w:t>patterns_links</w:t>
       </w:r>
-      <w:proofErr w:type="spellEnd"/>
-      <w:r>
-        <w:rPr>
-          <w:lang w:val="en-US"/>
-        </w:rPr>
-        <w:t xml:space="preserve">: </w:t>
-      </w:r>
-      <w:proofErr w:type="spellStart"/>
-      <w:proofErr w:type="gramStart"/>
-      <w:r>
-        <w:rPr>
-          <w:lang w:val="en-US"/>
-        </w:rPr>
-        <w:t>data.frame</w:t>
-      </w:r>
-      <w:proofErr w:type="spellEnd"/>
-      <w:proofErr w:type="gramEnd"/>
+      <w:r>
+        <w:rPr>
+          <w:lang w:val="en-US"/>
+        </w:rPr>
+        <w:t>: data.frame</w:t>
+      </w:r>
     </w:p>
     <w:tbl>
       <w:tblPr>
@@ -9141,8 +9057,6 @@
           <w:lang w:val="en-US"/>
         </w:rPr>
       </w:pPr>
-      <w:proofErr w:type="spellStart"/>
-      <w:proofErr w:type="gramStart"/>
       <w:r>
         <w:rPr>
           <w:b/>
@@ -9162,16 +9076,7 @@
           <w:b/>
           <w:lang w:val="en-US"/>
         </w:rPr>
-        <w:t>er</w:t>
-      </w:r>
-      <w:proofErr w:type="spellEnd"/>
-      <w:proofErr w:type="gramEnd"/>
-      <w:r>
-        <w:rPr>
-          <w:b/>
-          <w:lang w:val="en-US"/>
-        </w:rPr>
-        <w:t>(observations</w:t>
+        <w:t>er(observations</w:t>
       </w:r>
       <w:r>
         <w:rPr>
@@ -9252,21 +9157,7 @@
         <w:rPr>
           <w:lang w:val="en-US"/>
         </w:rPr>
-        <w:t xml:space="preserve"> </w:t>
-      </w:r>
-      <w:proofErr w:type="spellStart"/>
-      <w:r>
-        <w:rPr>
-          <w:lang w:val="en-US"/>
-        </w:rPr>
-        <w:t>data.frame</w:t>
-      </w:r>
-      <w:proofErr w:type="spellEnd"/>
-      <w:r>
-        <w:rPr>
-          <w:lang w:val="en-US"/>
-        </w:rPr>
-        <w:t xml:space="preserve"> </w:t>
+        <w:t xml:space="preserve"> data.frame </w:t>
       </w:r>
       <w:r>
         <w:rPr>
@@ -9326,7 +9217,6 @@
         </w:rPr>
         <w:t xml:space="preserve"> </w:t>
       </w:r>
-      <w:proofErr w:type="spellStart"/>
       <w:r>
         <w:rPr>
           <w:b/>
@@ -9334,14 +9224,12 @@
         </w:rPr>
         <w:t>min_length</w:t>
       </w:r>
-      <w:proofErr w:type="spellEnd"/>
       <w:r>
         <w:rPr>
           <w:lang w:val="en-US"/>
         </w:rPr>
         <w:t xml:space="preserve">: numeric, </w:t>
       </w:r>
-      <w:proofErr w:type="spellStart"/>
       <w:r>
         <w:rPr>
           <w:b/>
@@ -9349,7 +9237,6 @@
         </w:rPr>
         <w:t>max_length</w:t>
       </w:r>
-      <w:proofErr w:type="spellEnd"/>
       <w:r>
         <w:rPr>
           <w:lang w:val="en-US"/>
@@ -9372,7 +9259,6 @@
         </w:rPr>
         <w:t xml:space="preserve">    </w:t>
       </w:r>
-      <w:proofErr w:type="spellStart"/>
       <w:r>
         <w:rPr>
           <w:b/>
@@ -9380,7 +9266,6 @@
         </w:rPr>
         <w:t>status_limit</w:t>
       </w:r>
-      <w:proofErr w:type="spellEnd"/>
       <w:r>
         <w:rPr>
           <w:lang w:val="en-US"/>
@@ -9787,37 +9672,12 @@
           <w:lang w:val="en-US"/>
         </w:rPr>
       </w:pPr>
-      <w:proofErr w:type="spellStart"/>
-      <w:r>
-        <w:rPr>
-          <w:b/>
-          <w:lang w:val="en-US"/>
-        </w:rPr>
-        <w:t>list_obs_per_</w:t>
-      </w:r>
-      <w:proofErr w:type="gramStart"/>
-      <w:r>
-        <w:rPr>
-          <w:b/>
-          <w:lang w:val="en-US"/>
-        </w:rPr>
-        <w:t>year</w:t>
-      </w:r>
-      <w:proofErr w:type="spellEnd"/>
-      <w:r>
-        <w:rPr>
-          <w:b/>
-          <w:lang w:val="en-US"/>
-        </w:rPr>
-        <w:t>(</w:t>
-      </w:r>
-      <w:proofErr w:type="gramEnd"/>
-      <w:r>
-        <w:rPr>
-          <w:b/>
-          <w:lang w:val="en-US"/>
-        </w:rPr>
-        <w:t>)</w:t>
+      <w:r>
+        <w:rPr>
+          <w:b/>
+          <w:lang w:val="en-US"/>
+        </w:rPr>
+        <w:t>list_obs_per_year()</w:t>
       </w:r>
       <w:r>
         <w:rPr>
@@ -9856,7 +9716,6 @@
         </w:rPr>
         <w:t xml:space="preserve"> </w:t>
       </w:r>
-      <w:proofErr w:type="spellStart"/>
       <w:r>
         <w:rPr>
           <w:b/>
@@ -9864,7 +9723,6 @@
         </w:rPr>
         <w:t>nodes_per_year</w:t>
       </w:r>
-      <w:proofErr w:type="spellEnd"/>
     </w:p>
     <w:p>
       <w:pPr>
@@ -9873,37 +9731,12 @@
           <w:lang w:val="en-US"/>
         </w:rPr>
       </w:pPr>
-      <w:proofErr w:type="spellStart"/>
-      <w:r>
-        <w:rPr>
-          <w:b/>
-          <w:lang w:val="en-US"/>
-        </w:rPr>
-        <w:t>list_separate_</w:t>
-      </w:r>
-      <w:proofErr w:type="gramStart"/>
-      <w:r>
-        <w:rPr>
-          <w:b/>
-          <w:lang w:val="en-US"/>
-        </w:rPr>
-        <w:t>obs</w:t>
-      </w:r>
-      <w:proofErr w:type="spellEnd"/>
-      <w:r>
-        <w:rPr>
-          <w:b/>
-          <w:lang w:val="en-US"/>
-        </w:rPr>
-        <w:t>(</w:t>
-      </w:r>
-      <w:proofErr w:type="gramEnd"/>
-      <w:r>
-        <w:rPr>
-          <w:b/>
-          <w:lang w:val="en-US"/>
-        </w:rPr>
-        <w:t>)</w:t>
+      <w:r>
+        <w:rPr>
+          <w:b/>
+          <w:lang w:val="en-US"/>
+        </w:rPr>
+        <w:t>list_separate_obs()</w:t>
       </w:r>
       <w:r>
         <w:rPr>
@@ -9956,15 +9789,76 @@
           <w:lang w:val="en-US"/>
         </w:rPr>
       </w:pPr>
-      <w:proofErr w:type="spellStart"/>
-      <w:r>
-        <w:rPr>
-          <w:b/>
-          <w:lang w:val="en-US"/>
-        </w:rPr>
-        <w:t>count_</w:t>
-      </w:r>
-      <w:proofErr w:type="gramStart"/>
+      <w:r>
+        <w:rPr>
+          <w:b/>
+          <w:lang w:val="en-US"/>
+        </w:rPr>
+        <w:t>count_links(</w:t>
+      </w:r>
+      <w:r>
+        <w:rPr>
+          <w:b/>
+          <w:lang w:val="en-US"/>
+        </w:rPr>
+        <w:t>entities</w:t>
+      </w:r>
+      <w:r>
+        <w:rPr>
+          <w:lang w:val="en-US"/>
+        </w:rPr>
+        <w:t>: character</w:t>
+      </w:r>
+      <w:r>
+        <w:rPr>
+          <w:b/>
+          <w:lang w:val="en-US"/>
+        </w:rPr>
+        <w:t>)</w:t>
+      </w:r>
+      <w:r>
+        <w:rPr>
+          <w:lang w:val="en-US"/>
+        </w:rPr>
+        <w:t xml:space="preserve">: </w:t>
+      </w:r>
+      <w:r>
+        <w:rPr>
+          <w:lang w:val="en-US"/>
+        </w:rPr>
+        <w:t>see</w:t>
+      </w:r>
+      <w:r>
+        <w:rPr>
+          <w:lang w:val="en-US"/>
+        </w:rPr>
+        <w:t xml:space="preserve"> </w:t>
+      </w:r>
+      <w:r>
+        <w:rPr>
+          <w:lang w:val="en-US"/>
+        </w:rPr>
+        <w:t>attribut</w:t>
+      </w:r>
+      <w:r>
+        <w:rPr>
+          <w:lang w:val="en-US"/>
+        </w:rPr>
+        <w:t>es</w:t>
+      </w:r>
+      <w:r>
+        <w:rPr>
+          <w:lang w:val="en-US"/>
+        </w:rPr>
+        <w:t xml:space="preserve"> </w:t>
+      </w:r>
+      <w:r>
+        <w:rPr>
+          <w:b/>
+          <w:lang w:val="en-US"/>
+        </w:rPr>
+        <w:t>n_</w:t>
+      </w:r>
       <w:r>
         <w:rPr>
           <w:b/>
@@ -9972,47 +9866,6 @@
         </w:rPr>
         <w:t>links</w:t>
       </w:r>
-      <w:proofErr w:type="spellEnd"/>
-      <w:r>
-        <w:rPr>
-          <w:b/>
-          <w:lang w:val="en-US"/>
-        </w:rPr>
-        <w:t>(</w:t>
-      </w:r>
-      <w:proofErr w:type="gramEnd"/>
-      <w:r>
-        <w:rPr>
-          <w:b/>
-          <w:lang w:val="en-US"/>
-        </w:rPr>
-        <w:t>entities</w:t>
-      </w:r>
-      <w:r>
-        <w:rPr>
-          <w:lang w:val="en-US"/>
-        </w:rPr>
-        <w:t>: character</w:t>
-      </w:r>
-      <w:r>
-        <w:rPr>
-          <w:b/>
-          <w:lang w:val="en-US"/>
-        </w:rPr>
-        <w:t>)</w:t>
-      </w:r>
-      <w:r>
-        <w:rPr>
-          <w:lang w:val="en-US"/>
-        </w:rPr>
-        <w:t xml:space="preserve">: </w:t>
-      </w:r>
-      <w:r>
-        <w:rPr>
-          <w:lang w:val="en-US"/>
-        </w:rPr>
-        <w:t>see</w:t>
-      </w:r>
       <w:r>
         <w:rPr>
           <w:lang w:val="en-US"/>
@@ -10023,13 +9876,7 @@
         <w:rPr>
           <w:lang w:val="en-US"/>
         </w:rPr>
-        <w:t>attribut</w:t>
-      </w:r>
-      <w:r>
-        <w:rPr>
-          <w:lang w:val="en-US"/>
-        </w:rPr>
-        <w:t>es</w:t>
+        <w:t>and</w:t>
       </w:r>
       <w:r>
         <w:rPr>
@@ -10037,41 +9884,6 @@
         </w:rPr>
         <w:t xml:space="preserve"> </w:t>
       </w:r>
-      <w:proofErr w:type="spellStart"/>
-      <w:r>
-        <w:rPr>
-          <w:b/>
-          <w:lang w:val="en-US"/>
-        </w:rPr>
-        <w:t>n_</w:t>
-      </w:r>
-      <w:r>
-        <w:rPr>
-          <w:b/>
-          <w:lang w:val="en-US"/>
-        </w:rPr>
-        <w:t>links</w:t>
-      </w:r>
-      <w:proofErr w:type="spellEnd"/>
-      <w:r>
-        <w:rPr>
-          <w:lang w:val="en-US"/>
-        </w:rPr>
-        <w:t xml:space="preserve"> </w:t>
-      </w:r>
-      <w:r>
-        <w:rPr>
-          <w:lang w:val="en-US"/>
-        </w:rPr>
-        <w:t>and</w:t>
-      </w:r>
-      <w:r>
-        <w:rPr>
-          <w:lang w:val="en-US"/>
-        </w:rPr>
-        <w:t xml:space="preserve"> </w:t>
-      </w:r>
-      <w:proofErr w:type="spellStart"/>
       <w:r>
         <w:rPr>
           <w:b/>
@@ -10079,7 +9891,6 @@
         </w:rPr>
         <w:t>p_links</w:t>
       </w:r>
-      <w:proofErr w:type="spellEnd"/>
     </w:p>
     <w:p>
       <w:pPr>
@@ -10088,37 +9899,12 @@
           <w:lang w:val="en-US"/>
         </w:rPr>
       </w:pPr>
-      <w:proofErr w:type="spellStart"/>
-      <w:r>
-        <w:rPr>
-          <w:b/>
-          <w:lang w:val="en-US"/>
-        </w:rPr>
-        <w:t>search_</w:t>
-      </w:r>
-      <w:proofErr w:type="gramStart"/>
-      <w:r>
-        <w:rPr>
-          <w:b/>
-          <w:lang w:val="en-US"/>
-        </w:rPr>
-        <w:t>links</w:t>
-      </w:r>
-      <w:proofErr w:type="spellEnd"/>
-      <w:r>
-        <w:rPr>
-          <w:b/>
-          <w:lang w:val="en-US"/>
-        </w:rPr>
-        <w:t>(</w:t>
-      </w:r>
-      <w:proofErr w:type="gramEnd"/>
-      <w:r>
-        <w:rPr>
-          <w:b/>
-          <w:lang w:val="en-US"/>
-        </w:rPr>
-        <w:t>entities</w:t>
+      <w:r>
+        <w:rPr>
+          <w:b/>
+          <w:lang w:val="en-US"/>
+        </w:rPr>
+        <w:t>search_links(entities</w:t>
       </w:r>
       <w:r>
         <w:rPr>
@@ -10170,7 +9956,6 @@
         </w:rPr>
         <w:t xml:space="preserve"> </w:t>
       </w:r>
-      <w:proofErr w:type="spellStart"/>
       <w:r>
         <w:rPr>
           <w:b/>
@@ -10178,7 +9963,6 @@
         </w:rPr>
         <w:t>nodes_links</w:t>
       </w:r>
-      <w:proofErr w:type="spellEnd"/>
       <w:r>
         <w:rPr>
           <w:lang w:val="en-US"/>
@@ -10197,7 +9981,6 @@
         </w:rPr>
         <w:t xml:space="preserve"> </w:t>
       </w:r>
-      <w:proofErr w:type="spellStart"/>
       <w:r>
         <w:rPr>
           <w:b/>
@@ -10205,7 +9988,6 @@
         </w:rPr>
         <w:t>patterns_links</w:t>
       </w:r>
-      <w:proofErr w:type="spellEnd"/>
     </w:p>
     <w:p>
       <w:pPr>
@@ -10220,31 +10002,13 @@
           <w:lang w:val="en-US"/>
         </w:rPr>
       </w:pPr>
-      <w:proofErr w:type="spellStart"/>
-      <w:r>
-        <w:rPr>
-          <w:b/>
-          <w:lang w:val="en-US"/>
-        </w:rPr>
-        <w:t>list_separate_</w:t>
-      </w:r>
-      <w:proofErr w:type="gramStart"/>
-      <w:r>
-        <w:rPr>
-          <w:b/>
-          <w:lang w:val="en-US"/>
-        </w:rPr>
-        <w:t>patterns</w:t>
-      </w:r>
-      <w:proofErr w:type="spellEnd"/>
-      <w:r>
-        <w:rPr>
-          <w:b/>
-          <w:lang w:val="en-US"/>
-        </w:rPr>
-        <w:t>(</w:t>
-      </w:r>
-      <w:proofErr w:type="gramEnd"/>
+      <w:r>
+        <w:rPr>
+          <w:b/>
+          <w:lang w:val="en-US"/>
+        </w:rPr>
+        <w:t>list_separate_patterns(</w:t>
+      </w:r>
       <w:r>
         <w:rPr>
           <w:b/>
@@ -10271,7 +10035,6 @@
         </w:rPr>
         <w:t xml:space="preserve">: numeric, </w:t>
       </w:r>
-      <w:proofErr w:type="spellStart"/>
       <w:r>
         <w:rPr>
           <w:b/>
@@ -10279,7 +10042,6 @@
         </w:rPr>
         <w:t>min_length</w:t>
       </w:r>
-      <w:proofErr w:type="spellEnd"/>
       <w:r>
         <w:rPr>
           <w:lang w:val="en-US"/>
@@ -10300,7 +10062,6 @@
           <w:lang w:val="en-US"/>
         </w:rPr>
       </w:pPr>
-      <w:proofErr w:type="spellStart"/>
       <w:r>
         <w:rPr>
           <w:b/>
@@ -10308,7 +10069,6 @@
         </w:rPr>
         <w:t>max_length</w:t>
       </w:r>
-      <w:proofErr w:type="spellEnd"/>
       <w:r>
         <w:rPr>
           <w:lang w:val="en-US"/>
@@ -10326,18 +10086,8 @@
         <w:rPr>
           <w:lang w:val="en-US"/>
         </w:rPr>
-        <w:t xml:space="preserve">: </w:t>
-      </w:r>
-      <w:proofErr w:type="spellStart"/>
-      <w:proofErr w:type="gramStart"/>
-      <w:r>
-        <w:rPr>
-          <w:lang w:val="en-US"/>
-        </w:rPr>
-        <w:t>data.frame</w:t>
-      </w:r>
-      <w:proofErr w:type="spellEnd"/>
-      <w:proofErr w:type="gramEnd"/>
+        <w:t>: data.frame</w:t>
+      </w:r>
     </w:p>
     <w:tbl>
       <w:tblPr>
@@ -10537,37 +10287,12 @@
           <w:lang w:val="en-US"/>
         </w:rPr>
       </w:pPr>
-      <w:proofErr w:type="spellStart"/>
-      <w:r>
-        <w:rPr>
-          <w:b/>
-          <w:lang w:val="en-US"/>
-        </w:rPr>
-        <w:t>list_patterns_by_</w:t>
-      </w:r>
-      <w:proofErr w:type="gramStart"/>
-      <w:r>
-        <w:rPr>
-          <w:b/>
-          <w:lang w:val="en-US"/>
-        </w:rPr>
-        <w:t>obs</w:t>
-      </w:r>
-      <w:proofErr w:type="spellEnd"/>
-      <w:r>
-        <w:rPr>
-          <w:b/>
-          <w:lang w:val="en-US"/>
-        </w:rPr>
-        <w:t>(</w:t>
-      </w:r>
-      <w:proofErr w:type="gramEnd"/>
-      <w:r>
-        <w:rPr>
-          <w:b/>
-          <w:lang w:val="en-US"/>
-        </w:rPr>
-        <w:t>)</w:t>
+      <w:r>
+        <w:rPr>
+          <w:b/>
+          <w:lang w:val="en-US"/>
+        </w:rPr>
+        <w:t>list_patterns_by_obs()</w:t>
       </w:r>
       <w:r>
         <w:rPr>
@@ -10605,7 +10330,6 @@
         </w:rPr>
         <w:t xml:space="preserve"> </w:t>
       </w:r>
-      <w:proofErr w:type="spellStart"/>
       <w:r>
         <w:rPr>
           <w:b/>
@@ -10613,7 +10337,6 @@
         </w:rPr>
         <w:t>obs_patterns</w:t>
       </w:r>
-      <w:proofErr w:type="spellEnd"/>
     </w:p>
     <w:p>
       <w:pPr>
@@ -10622,37 +10345,12 @@
           <w:lang w:val="en-US"/>
         </w:rPr>
       </w:pPr>
-      <w:proofErr w:type="spellStart"/>
-      <w:r>
-        <w:rPr>
-          <w:b/>
-          <w:lang w:val="en-US"/>
-        </w:rPr>
-        <w:t>list_patterns_per_</w:t>
-      </w:r>
-      <w:proofErr w:type="gramStart"/>
-      <w:r>
-        <w:rPr>
-          <w:b/>
-          <w:lang w:val="en-US"/>
-        </w:rPr>
-        <w:t>year</w:t>
-      </w:r>
-      <w:proofErr w:type="spellEnd"/>
-      <w:r>
-        <w:rPr>
-          <w:b/>
-          <w:lang w:val="en-US"/>
-        </w:rPr>
-        <w:t>(</w:t>
-      </w:r>
-      <w:proofErr w:type="gramEnd"/>
-      <w:r>
-        <w:rPr>
-          <w:b/>
-          <w:lang w:val="en-US"/>
-        </w:rPr>
-        <w:t>)</w:t>
+      <w:r>
+        <w:rPr>
+          <w:b/>
+          <w:lang w:val="en-US"/>
+        </w:rPr>
+        <w:t>list_patterns_per_year()</w:t>
       </w:r>
       <w:r>
         <w:rPr>
@@ -10690,7 +10388,6 @@
         </w:rPr>
         <w:t xml:space="preserve"> </w:t>
       </w:r>
-      <w:proofErr w:type="spellStart"/>
       <w:r>
         <w:rPr>
           <w:b/>
@@ -10698,7 +10395,6 @@
         </w:rPr>
         <w:t>patterns_per_year</w:t>
       </w:r>
-      <w:proofErr w:type="spellEnd"/>
     </w:p>
     <w:p>
       <w:pPr>
@@ -10707,37 +10403,12 @@
           <w:lang w:val="en-US"/>
         </w:rPr>
       </w:pPr>
-      <w:proofErr w:type="spellStart"/>
-      <w:r>
-        <w:rPr>
-          <w:b/>
-          <w:lang w:val="en-US"/>
-        </w:rPr>
-        <w:t>compute_patterns_</w:t>
-      </w:r>
-      <w:proofErr w:type="gramStart"/>
-      <w:r>
-        <w:rPr>
-          <w:b/>
-          <w:lang w:val="en-US"/>
-        </w:rPr>
-        <w:t>characteristics</w:t>
-      </w:r>
-      <w:proofErr w:type="spellEnd"/>
-      <w:r>
-        <w:rPr>
-          <w:b/>
-          <w:lang w:val="en-US"/>
-        </w:rPr>
-        <w:t>(</w:t>
-      </w:r>
-      <w:proofErr w:type="gramEnd"/>
-      <w:r>
-        <w:rPr>
-          <w:b/>
-          <w:lang w:val="en-US"/>
-        </w:rPr>
-        <w:t>)</w:t>
+      <w:r>
+        <w:rPr>
+          <w:b/>
+          <w:lang w:val="en-US"/>
+        </w:rPr>
+        <w:t>compute_patterns_characteristics()</w:t>
       </w:r>
       <w:r>
         <w:rPr>
@@ -10797,37 +10468,19 @@
           <w:lang w:val="en-US"/>
         </w:rPr>
       </w:pPr>
-      <w:proofErr w:type="spellStart"/>
-      <w:r>
-        <w:rPr>
-          <w:b/>
-          <w:lang w:val="en-US"/>
-        </w:rPr>
-        <w:t>compute_</w:t>
-      </w:r>
-      <w:proofErr w:type="gramStart"/>
-      <w:r>
-        <w:rPr>
-          <w:b/>
-          <w:lang w:val="en-US"/>
-        </w:rPr>
-        <w:t>specificity</w:t>
-      </w:r>
-      <w:proofErr w:type="spellEnd"/>
-      <w:r>
-        <w:rPr>
-          <w:b/>
-          <w:lang w:val="en-US"/>
-        </w:rPr>
-        <w:t>(</w:t>
-      </w:r>
-      <w:proofErr w:type="gramEnd"/>
-      <w:r>
-        <w:rPr>
-          <w:b/>
-          <w:lang w:val="en-US"/>
-        </w:rPr>
-        <w:t>patterns</w:t>
+      <w:r>
+        <w:rPr>
+          <w:b/>
+          <w:lang w:val="en-US"/>
+        </w:rPr>
+        <w:t>compute_specificity</w:t>
+      </w:r>
+      <w:r>
+        <w:rPr>
+          <w:b/>
+          <w:lang w:val="en-US"/>
+        </w:rPr>
+        <w:t>(patterns</w:t>
       </w:r>
       <w:r>
         <w:rPr>
@@ -10950,40 +10603,13 @@
           <w:lang w:val="en-US"/>
         </w:rPr>
       </w:pPr>
-      <w:proofErr w:type="spellStart"/>
-      <w:r>
-        <w:rPr>
-          <w:b/>
-          <w:lang w:val="en-US"/>
-        </w:rPr>
-        <w:t>compute_ksi_</w:t>
-      </w:r>
-      <w:proofErr w:type="gramStart"/>
-      <w:r>
-        <w:rPr>
-          <w:b/>
-          <w:lang w:val="en-US"/>
-        </w:rPr>
-        <w:t>threshold</w:t>
-      </w:r>
-      <w:proofErr w:type="spellEnd"/>
-      <w:r>
-        <w:rPr>
-          <w:b/>
-          <w:lang w:val="en-US"/>
-        </w:rPr>
-        <w:t>(</w:t>
-      </w:r>
-      <w:proofErr w:type="spellStart"/>
-      <w:proofErr w:type="gramEnd"/>
-      <w:r>
-        <w:rPr>
-          <w:b/>
-          <w:lang w:val="en-US"/>
-        </w:rPr>
-        <w:t>reporting_indexes</w:t>
-      </w:r>
-      <w:proofErr w:type="spellEnd"/>
+      <w:r>
+        <w:rPr>
+          <w:b/>
+          <w:lang w:val="en-US"/>
+        </w:rPr>
+        <w:t>compute_ksi_threshold(reporting_indexes</w:t>
+      </w:r>
       <w:r>
         <w:rPr>
           <w:lang w:val="en-US"/>
@@ -11010,40 +10636,13 @@
           <w:lang w:val="en-US"/>
         </w:rPr>
       </w:pPr>
-      <w:proofErr w:type="spellStart"/>
-      <w:r>
-        <w:rPr>
-          <w:b/>
-          <w:lang w:val="en-US"/>
-        </w:rPr>
-        <w:t>compute_ri_</w:t>
-      </w:r>
-      <w:proofErr w:type="gramStart"/>
-      <w:r>
-        <w:rPr>
-          <w:b/>
-          <w:lang w:val="en-US"/>
-        </w:rPr>
-        <w:t>threshold</w:t>
-      </w:r>
-      <w:proofErr w:type="spellEnd"/>
-      <w:r>
-        <w:rPr>
-          <w:b/>
-          <w:lang w:val="en-US"/>
-        </w:rPr>
-        <w:t>(</w:t>
-      </w:r>
-      <w:proofErr w:type="spellStart"/>
-      <w:proofErr w:type="gramEnd"/>
-      <w:r>
-        <w:rPr>
-          <w:b/>
-          <w:lang w:val="en-US"/>
-        </w:rPr>
-        <w:t>reporting_indexes</w:t>
-      </w:r>
-      <w:proofErr w:type="spellEnd"/>
+      <w:r>
+        <w:rPr>
+          <w:b/>
+          <w:lang w:val="en-US"/>
+        </w:rPr>
+        <w:t>compute_ri_threshold(reporting_indexes</w:t>
+      </w:r>
       <w:r>
         <w:rPr>
           <w:lang w:val="en-US"/>
@@ -11056,7 +10655,6 @@
         </w:rPr>
         <w:t xml:space="preserve">, </w:t>
       </w:r>
-      <w:proofErr w:type="spellStart"/>
       <w:r>
         <w:rPr>
           <w:b/>
@@ -11064,7 +10662,6 @@
         </w:rPr>
         <w:t>ksi</w:t>
       </w:r>
-      <w:proofErr w:type="spellEnd"/>
       <w:r>
         <w:rPr>
           <w:lang w:val="en-US"/>
@@ -11098,23 +10695,13 @@
           <w:lang w:val="en-US"/>
         </w:rPr>
       </w:pPr>
-      <w:proofErr w:type="spellStart"/>
-      <w:r>
-        <w:rPr>
-          <w:b/>
-          <w:lang w:val="en-US"/>
-        </w:rPr>
-        <w:t>compute_reporting_</w:t>
-      </w:r>
-      <w:proofErr w:type="gramStart"/>
-      <w:r>
-        <w:rPr>
-          <w:b/>
-          <w:lang w:val="en-US"/>
-        </w:rPr>
-        <w:t>indexes</w:t>
-      </w:r>
-      <w:proofErr w:type="spellEnd"/>
+      <w:r>
+        <w:rPr>
+          <w:b/>
+          <w:lang w:val="en-US"/>
+        </w:rPr>
+        <w:t>compute_reporting_indexes</w:t>
+      </w:r>
       <w:r>
         <w:rPr>
           <w:b/>
@@ -11122,7 +10709,6 @@
         </w:rPr>
         <w:t>(</w:t>
       </w:r>
-      <w:proofErr w:type="gramEnd"/>
       <w:r>
         <w:rPr>
           <w:b/>
@@ -11201,16 +10787,12 @@
         </w:rPr>
         <w:t xml:space="preserve">          </w:t>
       </w:r>
-      <w:proofErr w:type="spellStart"/>
-      <w:proofErr w:type="gramStart"/>
       <w:r>
         <w:rPr>
           <w:lang w:val="en-US"/>
         </w:rPr>
         <w:t>data.frame</w:t>
       </w:r>
-      <w:proofErr w:type="spellEnd"/>
-      <w:proofErr w:type="gramEnd"/>
     </w:p>
     <w:tbl>
       <w:tblPr>
@@ -11293,7 +10875,6 @@
                 <w:lang w:val="en-US" w:eastAsia="fr-FR"/>
               </w:rPr>
             </w:pPr>
-            <w:proofErr w:type="spellStart"/>
             <w:r>
               <w:rPr>
                 <w:rFonts w:ascii="Calibri" w:eastAsia="Times New Roman" w:hAnsi="Calibri" w:cs="Times New Roman"/>
@@ -11304,7 +10885,6 @@
               </w:rPr>
               <w:t>ri</w:t>
             </w:r>
-            <w:proofErr w:type="spellEnd"/>
           </w:p>
         </w:tc>
       </w:tr>
@@ -11411,37 +10991,19 @@
           <w:lang w:val="en-US"/>
         </w:rPr>
       </w:pPr>
-      <w:proofErr w:type="spellStart"/>
-      <w:r>
-        <w:rPr>
-          <w:b/>
-          <w:lang w:val="en-US"/>
-        </w:rPr>
-        <w:t>check_params_for_</w:t>
-      </w:r>
-      <w:proofErr w:type="gramStart"/>
-      <w:r>
-        <w:rPr>
-          <w:b/>
-          <w:lang w:val="en-US"/>
-        </w:rPr>
-        <w:t>RI</w:t>
-      </w:r>
-      <w:proofErr w:type="spellEnd"/>
-      <w:r>
-        <w:rPr>
-          <w:b/>
-          <w:lang w:val="en-US"/>
-        </w:rPr>
-        <w:t>(</w:t>
-      </w:r>
-      <w:proofErr w:type="gramEnd"/>
-      <w:r>
-        <w:rPr>
-          <w:b/>
-          <w:lang w:val="en-US"/>
-        </w:rPr>
-        <w:t>t</w:t>
+      <w:r>
+        <w:rPr>
+          <w:b/>
+          <w:lang w:val="en-US"/>
+        </w:rPr>
+        <w:t>check_params_for_RI</w:t>
+      </w:r>
+      <w:r>
+        <w:rPr>
+          <w:b/>
+          <w:lang w:val="en-US"/>
+        </w:rPr>
+        <w:t>(t</w:t>
       </w:r>
       <w:r>
         <w:rPr>
@@ -11675,23 +11237,13 @@
           <w:lang w:val="en-US"/>
         </w:rPr>
       </w:pPr>
-      <w:proofErr w:type="spellStart"/>
-      <w:r>
-        <w:rPr>
-          <w:b/>
-          <w:lang w:val="en-US"/>
-        </w:rPr>
-        <w:t>compute_reporting_indexes_</w:t>
-      </w:r>
-      <w:proofErr w:type="gramStart"/>
-      <w:r>
-        <w:rPr>
-          <w:b/>
-          <w:lang w:val="en-US"/>
-        </w:rPr>
-        <w:t>limits</w:t>
-      </w:r>
-      <w:proofErr w:type="spellEnd"/>
+      <w:r>
+        <w:rPr>
+          <w:b/>
+          <w:lang w:val="en-US"/>
+        </w:rPr>
+        <w:t>compute_reporting_indexes_limits</w:t>
+      </w:r>
       <w:r>
         <w:rPr>
           <w:b/>
@@ -11699,7 +11251,6 @@
         </w:rPr>
         <w:t>(</w:t>
       </w:r>
-      <w:proofErr w:type="gramEnd"/>
       <w:r>
         <w:rPr>
           <w:b/>
@@ -11719,7 +11270,6 @@
         </w:rPr>
         <w:t xml:space="preserve">, </w:t>
       </w:r>
-      <w:proofErr w:type="spellStart"/>
       <w:r>
         <w:rPr>
           <w:b/>
@@ -11727,7 +11277,6 @@
         </w:rPr>
         <w:t>first_limit</w:t>
       </w:r>
-      <w:proofErr w:type="spellEnd"/>
       <w:r>
         <w:rPr>
           <w:lang w:val="en-US"/>
@@ -11797,18 +11346,8 @@
         <w:rPr>
           <w:lang w:val="en-US"/>
         </w:rPr>
-        <w:t xml:space="preserve"> </w:t>
-      </w:r>
-      <w:proofErr w:type="spellStart"/>
-      <w:proofErr w:type="gramStart"/>
-      <w:r>
-        <w:rPr>
-          <w:lang w:val="en-US"/>
-        </w:rPr>
-        <w:t>data.frame</w:t>
-      </w:r>
-      <w:proofErr w:type="spellEnd"/>
-      <w:proofErr w:type="gramEnd"/>
+        <w:t xml:space="preserve"> data.frame</w:t>
+      </w:r>
     </w:p>
     <w:tbl>
       <w:tblPr>
@@ -11930,7 +11469,6 @@
                 <w:lang w:val="en-US" w:eastAsia="fr-FR"/>
               </w:rPr>
             </w:pPr>
-            <w:proofErr w:type="spellStart"/>
             <w:r>
               <w:rPr>
                 <w:rFonts w:ascii="Calibri" w:eastAsia="Times New Roman" w:hAnsi="Calibri" w:cs="Times New Roman"/>
@@ -11941,7 +11479,6 @@
               </w:rPr>
               <w:t>ri_period</w:t>
             </w:r>
-            <w:proofErr w:type="spellEnd"/>
           </w:p>
         </w:tc>
       </w:tr>
@@ -12097,24 +11634,14 @@
           <w:lang w:val="en-US"/>
         </w:rPr>
       </w:pPr>
-      <w:proofErr w:type="spellStart"/>
       <w:r>
         <w:rPr>
           <w:b/>
           <w:lang w:val="en-US"/>
         </w:rPr>
         <w:lastRenderedPageBreak/>
-        <w:t>define_dynamic_</w:t>
-      </w:r>
-      <w:proofErr w:type="gramStart"/>
-      <w:r>
-        <w:rPr>
-          <w:b/>
-          <w:lang w:val="en-US"/>
-        </w:rPr>
-        <w:t>status</w:t>
-      </w:r>
-      <w:proofErr w:type="spellEnd"/>
+        <w:t>define_dynamic_status</w:t>
+      </w:r>
       <w:r>
         <w:rPr>
           <w:b/>
@@ -12122,7 +11649,6 @@
         </w:rPr>
         <w:t>(</w:t>
       </w:r>
-      <w:proofErr w:type="gramEnd"/>
       <w:r>
         <w:rPr>
           <w:b/>
@@ -12148,7 +11674,6 @@
         </w:rPr>
         <w:t xml:space="preserve"> </w:t>
       </w:r>
-      <w:proofErr w:type="spellStart"/>
       <w:r>
         <w:rPr>
           <w:b/>
@@ -12156,7 +11681,6 @@
         </w:rPr>
         <w:t>status_limit</w:t>
       </w:r>
-      <w:proofErr w:type="spellEnd"/>
       <w:r>
         <w:rPr>
           <w:lang w:val="en-US"/>
@@ -12232,18 +11756,8 @@
         <w:rPr>
           <w:lang w:val="en-US"/>
         </w:rPr>
-        <w:t xml:space="preserve"> </w:t>
-      </w:r>
-      <w:proofErr w:type="spellStart"/>
-      <w:proofErr w:type="gramStart"/>
-      <w:r>
-        <w:rPr>
-          <w:lang w:val="en-US"/>
-        </w:rPr>
-        <w:t>data.frame</w:t>
-      </w:r>
-      <w:proofErr w:type="spellEnd"/>
-      <w:proofErr w:type="gramEnd"/>
+        <w:t xml:space="preserve"> data.frame</w:t>
+      </w:r>
     </w:p>
     <w:tbl>
       <w:tblPr>
@@ -12467,40 +11981,13 @@
           <w:lang w:val="en-US"/>
         </w:rPr>
       </w:pPr>
-      <w:proofErr w:type="spellStart"/>
-      <w:r>
-        <w:rPr>
-          <w:b/>
-          <w:lang w:val="en-US"/>
-        </w:rPr>
-        <w:t>spectrum_</w:t>
-      </w:r>
-      <w:proofErr w:type="gramStart"/>
-      <w:r>
-        <w:rPr>
-          <w:b/>
-          <w:lang w:val="en-US"/>
-        </w:rPr>
-        <w:t>chart</w:t>
-      </w:r>
-      <w:proofErr w:type="spellEnd"/>
-      <w:r>
-        <w:rPr>
-          <w:b/>
-          <w:lang w:val="en-US"/>
-        </w:rPr>
-        <w:t>(</w:t>
-      </w:r>
-      <w:proofErr w:type="spellStart"/>
-      <w:proofErr w:type="gramEnd"/>
-      <w:r>
-        <w:rPr>
-          <w:b/>
-          <w:lang w:val="en-US"/>
-        </w:rPr>
-        <w:t>patterns_characteristics</w:t>
-      </w:r>
-      <w:proofErr w:type="spellEnd"/>
+      <w:r>
+        <w:rPr>
+          <w:b/>
+          <w:lang w:val="en-US"/>
+        </w:rPr>
+        <w:t>spectrum_chart(patterns_characteristics</w:t>
+      </w:r>
       <w:r>
         <w:rPr>
           <w:lang w:val="en-US"/>
@@ -12621,18 +12108,8 @@
         <w:rPr>
           <w:lang w:val="en-US"/>
         </w:rPr>
-        <w:t xml:space="preserve">: </w:t>
-      </w:r>
-      <w:proofErr w:type="spellStart"/>
-      <w:proofErr w:type="gramStart"/>
-      <w:r>
-        <w:rPr>
-          <w:lang w:val="en-US"/>
-        </w:rPr>
-        <w:t>data.frame</w:t>
-      </w:r>
-      <w:proofErr w:type="spellEnd"/>
-      <w:proofErr w:type="gramEnd"/>
+        <w:t>: data.frame</w:t>
+      </w:r>
     </w:p>
     <w:tbl>
       <w:tblPr>
@@ -13191,40 +12668,13 @@
           <w:lang w:val="en-US"/>
         </w:rPr>
       </w:pPr>
-      <w:proofErr w:type="spellStart"/>
-      <w:r>
-        <w:rPr>
-          <w:b/>
-          <w:lang w:val="en-US"/>
-        </w:rPr>
-        <w:t>create_spectrum_</w:t>
-      </w:r>
-      <w:proofErr w:type="gramStart"/>
-      <w:r>
-        <w:rPr>
-          <w:b/>
-          <w:lang w:val="en-US"/>
-        </w:rPr>
-        <w:t>chart</w:t>
-      </w:r>
-      <w:proofErr w:type="spellEnd"/>
-      <w:r>
-        <w:rPr>
-          <w:b/>
-          <w:lang w:val="en-US"/>
-        </w:rPr>
-        <w:t>(</w:t>
-      </w:r>
-      <w:proofErr w:type="spellStart"/>
-      <w:proofErr w:type="gramEnd"/>
-      <w:r>
-        <w:rPr>
-          <w:b/>
-          <w:lang w:val="en-US"/>
-        </w:rPr>
-        <w:t>patterns_characteristics</w:t>
-      </w:r>
-      <w:proofErr w:type="spellEnd"/>
+      <w:r>
+        <w:rPr>
+          <w:b/>
+          <w:lang w:val="en-US"/>
+        </w:rPr>
+        <w:t>create_spectrum_chart(patterns_characteristics</w:t>
+      </w:r>
       <w:r>
         <w:rPr>
           <w:lang w:val="en-US"/>
@@ -13289,7 +12739,6 @@
         </w:rPr>
         <w:t xml:space="preserve"> </w:t>
       </w:r>
-      <w:proofErr w:type="spellStart"/>
       <w:r>
         <w:rPr>
           <w:b/>
@@ -13297,7 +12746,6 @@
         </w:rPr>
         <w:t>weights_by_node_type</w:t>
       </w:r>
-      <w:proofErr w:type="spellEnd"/>
       <w:r>
         <w:rPr>
           <w:lang w:val="en-US"/>
@@ -13322,16 +12770,12 @@
         </w:rPr>
         <w:t xml:space="preserve"> </w:t>
       </w:r>
-      <w:proofErr w:type="spellStart"/>
-      <w:proofErr w:type="gramStart"/>
       <w:r>
         <w:rPr>
           <w:lang w:val="en-US"/>
         </w:rPr>
         <w:t>data.frame</w:t>
       </w:r>
-      <w:proofErr w:type="spellEnd"/>
-      <w:proofErr w:type="gramEnd"/>
       <w:r>
         <w:rPr>
           <w:lang w:val="en-US"/>
@@ -13415,7 +12859,6 @@
                 <w:lang w:val="en-US" w:eastAsia="fr-FR"/>
               </w:rPr>
             </w:pPr>
-            <w:proofErr w:type="spellStart"/>
             <w:r>
               <w:rPr>
                 <w:rFonts w:ascii="Calibri" w:eastAsia="Times New Roman" w:hAnsi="Calibri" w:cs="Times New Roman"/>
@@ -13426,7 +12869,6 @@
               </w:rPr>
               <w:t>complex_nodes</w:t>
             </w:r>
-            <w:proofErr w:type="spellEnd"/>
           </w:p>
         </w:tc>
         <w:tc>
@@ -13455,7 +12897,6 @@
                 <w:lang w:val="en-US" w:eastAsia="fr-FR"/>
               </w:rPr>
             </w:pPr>
-            <w:proofErr w:type="spellStart"/>
             <w:r>
               <w:rPr>
                 <w:rFonts w:ascii="Calibri" w:eastAsia="Times New Roman" w:hAnsi="Calibri" w:cs="Times New Roman"/>
@@ -13466,7 +12907,6 @@
               </w:rPr>
               <w:t>simple_node</w:t>
             </w:r>
-            <w:proofErr w:type="spellEnd"/>
           </w:p>
         </w:tc>
       </w:tr>
@@ -13565,37 +13005,12 @@
           <w:lang w:val="en-US"/>
         </w:rPr>
       </w:pPr>
-      <w:proofErr w:type="spellStart"/>
-      <w:r>
-        <w:rPr>
-          <w:b/>
-          <w:lang w:val="en-US"/>
-        </w:rPr>
-        <w:t>compute_pattern_distribution_in_</w:t>
-      </w:r>
-      <w:proofErr w:type="gramStart"/>
-      <w:r>
-        <w:rPr>
-          <w:b/>
-          <w:lang w:val="en-US"/>
-        </w:rPr>
-        <w:t>nodes</w:t>
-      </w:r>
-      <w:proofErr w:type="spellEnd"/>
-      <w:r>
-        <w:rPr>
-          <w:b/>
-          <w:lang w:val="en-US"/>
-        </w:rPr>
-        <w:t>(</w:t>
-      </w:r>
-      <w:proofErr w:type="gramEnd"/>
-      <w:r>
-        <w:rPr>
-          <w:b/>
-          <w:lang w:val="en-US"/>
-        </w:rPr>
-        <w:t>patterns</w:t>
+      <w:r>
+        <w:rPr>
+          <w:b/>
+          <w:lang w:val="en-US"/>
+        </w:rPr>
+        <w:t>compute_pattern_distribution_in_nodes(patterns</w:t>
       </w:r>
       <w:r>
         <w:rPr>
@@ -13647,21 +13062,7 @@
         <w:rPr>
           <w:lang w:val="en-US"/>
         </w:rPr>
-        <w:t>"</w:t>
-      </w:r>
-      <w:proofErr w:type="spellStart"/>
-      <w:r>
-        <w:rPr>
-          <w:lang w:val="en-US"/>
-        </w:rPr>
-        <w:t>weight_distribution</w:t>
-      </w:r>
-      <w:proofErr w:type="spellEnd"/>
-      <w:r>
-        <w:rPr>
-          <w:lang w:val="en-US"/>
-        </w:rPr>
-        <w:t>"</w:t>
+        <w:t>"weight_distribution"</w:t>
       </w:r>
       <w:r>
         <w:rPr>
@@ -14002,21 +13403,7 @@
         <w:rPr>
           <w:lang w:val="en-US"/>
         </w:rPr>
-        <w:t>[["</w:t>
-      </w:r>
-      <w:proofErr w:type="spellStart"/>
-      <w:r>
-        <w:rPr>
-          <w:lang w:val="en-US"/>
-        </w:rPr>
-        <w:t>length_distribution</w:t>
-      </w:r>
-      <w:proofErr w:type="spellEnd"/>
-      <w:r>
-        <w:rPr>
-          <w:lang w:val="en-US"/>
-        </w:rPr>
-        <w:t>"]]:</w:t>
+        <w:t>[["length_distribution"]]:</w:t>
       </w:r>
     </w:p>
     <w:tbl>
@@ -14371,31 +13758,13 @@
           <w:lang w:val="en-US"/>
         </w:rPr>
       </w:pPr>
-      <w:proofErr w:type="spellStart"/>
-      <w:r>
-        <w:rPr>
-          <w:b/>
-          <w:lang w:val="en-US"/>
-        </w:rPr>
-        <w:t>spectrosome_</w:t>
-      </w:r>
-      <w:proofErr w:type="gramStart"/>
-      <w:r>
-        <w:rPr>
-          <w:b/>
-          <w:lang w:val="en-US"/>
-        </w:rPr>
-        <w:t>chart</w:t>
-      </w:r>
-      <w:proofErr w:type="spellEnd"/>
-      <w:r>
-        <w:rPr>
-          <w:b/>
-          <w:lang w:val="en-US"/>
-        </w:rPr>
-        <w:t>(</w:t>
-      </w:r>
-      <w:proofErr w:type="gramEnd"/>
+      <w:r>
+        <w:rPr>
+          <w:b/>
+          <w:lang w:val="en-US"/>
+        </w:rPr>
+        <w:t>spectrosome_chart(</w:t>
+      </w:r>
       <w:r>
         <w:rPr>
           <w:b/>
@@ -14505,7 +13874,6 @@
         </w:rPr>
         <w:t xml:space="preserve">        </w:t>
       </w:r>
-      <w:proofErr w:type="spellStart"/>
       <w:r>
         <w:rPr>
           <w:b/>
@@ -14513,7 +13881,6 @@
         </w:rPr>
         <w:t>nb_graph</w:t>
       </w:r>
-      <w:proofErr w:type="spellEnd"/>
       <w:r>
         <w:rPr>
           <w:lang w:val="en-US"/>
@@ -14532,7 +13899,6 @@
         </w:rPr>
         <w:t xml:space="preserve"> </w:t>
       </w:r>
-      <w:proofErr w:type="spellStart"/>
       <w:r>
         <w:rPr>
           <w:b/>
@@ -14540,7 +13906,6 @@
         </w:rPr>
         <w:t>vertex_size</w:t>
       </w:r>
-      <w:proofErr w:type="spellEnd"/>
       <w:r>
         <w:rPr>
           <w:lang w:val="en-US"/>
@@ -15698,49 +15063,38 @@
         </w:rPr>
         <w:t xml:space="preserve"> </w:t>
       </w:r>
-      <w:proofErr w:type="spellStart"/>
-      <w:r>
-        <w:rPr>
-          <w:b/>
-          <w:lang w:val="en-US"/>
-        </w:rPr>
-        <w:t>nodes_links</w:t>
-      </w:r>
-      <w:proofErr w:type="spellEnd"/>
-      <w:r>
-        <w:rPr>
-          <w:b/>
+      <w:r>
+        <w:rPr>
+          <w:b/>
+          <w:lang w:val="en-US"/>
+        </w:rPr>
+        <w:t xml:space="preserve">nodes_links </w:t>
+      </w:r>
+      <w:r>
+        <w:rPr>
+          <w:lang w:val="en-US"/>
+        </w:rPr>
+        <w:t>o</w:t>
+      </w:r>
+      <w:r>
+        <w:rPr>
+          <w:lang w:val="en-US"/>
+        </w:rPr>
+        <w:t>r</w:t>
+      </w:r>
+      <w:r>
+        <w:rPr>
           <w:lang w:val="en-US"/>
         </w:rPr>
         <w:t xml:space="preserve"> </w:t>
       </w:r>
       <w:r>
         <w:rPr>
-          <w:lang w:val="en-US"/>
-        </w:rPr>
-        <w:t>o</w:t>
-      </w:r>
-      <w:r>
-        <w:rPr>
-          <w:lang w:val="en-US"/>
-        </w:rPr>
-        <w:t>r</w:t>
-      </w:r>
-      <w:r>
-        <w:rPr>
-          <w:lang w:val="en-US"/>
-        </w:rPr>
-        <w:t xml:space="preserve"> </w:t>
-      </w:r>
-      <w:proofErr w:type="spellStart"/>
-      <w:r>
-        <w:rPr>
           <w:b/>
           <w:lang w:val="en-US"/>
         </w:rPr>
         <w:t>patterns_links</w:t>
       </w:r>
-      <w:proofErr w:type="spellEnd"/>
     </w:p>
     <w:p>
       <w:pPr>
@@ -15763,37 +15117,12 @@
         </w:rPr>
         <w:t xml:space="preserve"> </w:t>
       </w:r>
-      <w:proofErr w:type="spellStart"/>
-      <w:r>
-        <w:rPr>
-          <w:b/>
-          <w:lang w:val="en-US"/>
-        </w:rPr>
-        <w:t>cluster_</w:t>
-      </w:r>
-      <w:proofErr w:type="gramStart"/>
-      <w:r>
-        <w:rPr>
-          <w:b/>
-          <w:lang w:val="en-US"/>
-        </w:rPr>
-        <w:t>text</w:t>
-      </w:r>
-      <w:proofErr w:type="spellEnd"/>
-      <w:r>
-        <w:rPr>
-          <w:b/>
-          <w:lang w:val="en-US"/>
-        </w:rPr>
-        <w:t>(</w:t>
-      </w:r>
-      <w:proofErr w:type="gramEnd"/>
-      <w:r>
-        <w:rPr>
-          <w:b/>
-          <w:lang w:val="en-US"/>
-        </w:rPr>
-        <w:t>graph</w:t>
+      <w:r>
+        <w:rPr>
+          <w:b/>
+          <w:lang w:val="en-US"/>
+        </w:rPr>
+        <w:t>cluster_text(graph</w:t>
       </w:r>
       <w:r>
         <w:rPr>
@@ -15881,7 +15210,6 @@
         </w:rPr>
         <w:t xml:space="preserve"> </w:t>
       </w:r>
-      <w:proofErr w:type="spellStart"/>
       <w:r>
         <w:rPr>
           <w:b/>
@@ -15889,7 +15217,6 @@
         </w:rPr>
         <w:t>patterns_links</w:t>
       </w:r>
-      <w:proofErr w:type="spellEnd"/>
       <w:r>
         <w:rPr>
           <w:b/>
@@ -16497,38 +15824,13 @@
           <w:lang w:val="en-US"/>
         </w:rPr>
       </w:pPr>
-      <w:proofErr w:type="spellStart"/>
       <w:r>
         <w:rPr>
           <w:b/>
           <w:lang w:val="en-US"/>
         </w:rPr>
         <w:lastRenderedPageBreak/>
-        <w:t>cluster_</w:t>
-      </w:r>
-      <w:proofErr w:type="gramStart"/>
-      <w:r>
-        <w:rPr>
-          <w:b/>
-          <w:lang w:val="en-US"/>
-        </w:rPr>
-        <w:t>chart</w:t>
-      </w:r>
-      <w:proofErr w:type="spellEnd"/>
-      <w:r>
-        <w:rPr>
-          <w:b/>
-          <w:lang w:val="en-US"/>
-        </w:rPr>
-        <w:t>(</w:t>
-      </w:r>
-      <w:proofErr w:type="gramEnd"/>
-      <w:r>
-        <w:rPr>
-          <w:b/>
-          <w:lang w:val="en-US"/>
-        </w:rPr>
-        <w:t>entities</w:t>
+        <w:t>cluster_chart(entities</w:t>
       </w:r>
       <w:r>
         <w:rPr>
@@ -16549,7 +15851,6 @@
         </w:rPr>
         <w:t xml:space="preserve">: numeric, </w:t>
       </w:r>
-      <w:proofErr w:type="spellStart"/>
       <w:r>
         <w:rPr>
           <w:b/>
@@ -16557,7 +15858,6 @@
         </w:rPr>
         <w:t>vertex_size</w:t>
       </w:r>
-      <w:proofErr w:type="spellEnd"/>
       <w:r>
         <w:rPr>
           <w:lang w:val="en-US"/>
@@ -17715,49 +17015,38 @@
         </w:rPr>
         <w:t xml:space="preserve"> </w:t>
       </w:r>
-      <w:proofErr w:type="spellStart"/>
-      <w:r>
-        <w:rPr>
-          <w:b/>
-          <w:lang w:val="en-US"/>
-        </w:rPr>
-        <w:t>nodes_links</w:t>
-      </w:r>
-      <w:proofErr w:type="spellEnd"/>
-      <w:r>
-        <w:rPr>
-          <w:b/>
+      <w:r>
+        <w:rPr>
+          <w:b/>
+          <w:lang w:val="en-US"/>
+        </w:rPr>
+        <w:t xml:space="preserve">nodes_links </w:t>
+      </w:r>
+      <w:r>
+        <w:rPr>
+          <w:lang w:val="en-US"/>
+        </w:rPr>
+        <w:t>o</w:t>
+      </w:r>
+      <w:r>
+        <w:rPr>
+          <w:lang w:val="en-US"/>
+        </w:rPr>
+        <w:t>r</w:t>
+      </w:r>
+      <w:r>
+        <w:rPr>
           <w:lang w:val="en-US"/>
         </w:rPr>
         <w:t xml:space="preserve"> </w:t>
       </w:r>
       <w:r>
         <w:rPr>
-          <w:lang w:val="en-US"/>
-        </w:rPr>
-        <w:t>o</w:t>
-      </w:r>
-      <w:r>
-        <w:rPr>
-          <w:lang w:val="en-US"/>
-        </w:rPr>
-        <w:t>r</w:t>
-      </w:r>
-      <w:r>
-        <w:rPr>
-          <w:lang w:val="en-US"/>
-        </w:rPr>
-        <w:t xml:space="preserve"> </w:t>
-      </w:r>
-      <w:proofErr w:type="spellStart"/>
-      <w:r>
-        <w:rPr>
           <w:b/>
           <w:lang w:val="en-US"/>
         </w:rPr>
         <w:t>patterns_links</w:t>
       </w:r>
-      <w:proofErr w:type="spellEnd"/>
     </w:p>
     <w:p>
       <w:pPr>
@@ -17774,37 +17063,19 @@
           <w:lang w:val="en-US"/>
         </w:rPr>
       </w:pPr>
-      <w:proofErr w:type="spellStart"/>
-      <w:r>
-        <w:rPr>
-          <w:b/>
-          <w:lang w:val="en-US"/>
-        </w:rPr>
-        <w:t>network_</w:t>
-      </w:r>
-      <w:proofErr w:type="gramStart"/>
-      <w:r>
-        <w:rPr>
-          <w:b/>
-          <w:lang w:val="en-US"/>
-        </w:rPr>
-        <w:t>density</w:t>
-      </w:r>
-      <w:proofErr w:type="spellEnd"/>
-      <w:r>
-        <w:rPr>
-          <w:b/>
-          <w:lang w:val="en-US"/>
-        </w:rPr>
-        <w:t>(</w:t>
-      </w:r>
-      <w:proofErr w:type="gramEnd"/>
-      <w:r>
-        <w:rPr>
-          <w:b/>
-          <w:lang w:val="en-US"/>
-        </w:rPr>
-        <w:t>links:</w:t>
+      <w:r>
+        <w:rPr>
+          <w:b/>
+          <w:lang w:val="en-US"/>
+        </w:rPr>
+        <w:t>network_density</w:t>
+      </w:r>
+      <w:r>
+        <w:rPr>
+          <w:b/>
+          <w:lang w:val="en-US"/>
+        </w:rPr>
+        <w:t>(links:</w:t>
       </w:r>
       <w:r>
         <w:rPr>
@@ -17813,7 +17084,6 @@
         </w:rPr>
         <w:t xml:space="preserve"> see attribute </w:t>
       </w:r>
-      <w:proofErr w:type="spellStart"/>
       <w:r>
         <w:rPr>
           <w:b/>
@@ -17821,7 +17091,6 @@
         </w:rPr>
         <w:t>nodes_links</w:t>
       </w:r>
-      <w:proofErr w:type="spellEnd"/>
       <w:r>
         <w:rPr>
           <w:bCs/>
@@ -17829,7 +17098,6 @@
         </w:rPr>
         <w:t xml:space="preserve"> or </w:t>
       </w:r>
-      <w:proofErr w:type="spellStart"/>
       <w:r>
         <w:rPr>
           <w:b/>
@@ -17837,7 +17105,6 @@
         </w:rPr>
         <w:t>patterns_links</w:t>
       </w:r>
-      <w:proofErr w:type="spellEnd"/>
       <w:r>
         <w:rPr>
           <w:b/>
@@ -17867,7 +17134,6 @@
           <w:lang w:val="en-US"/>
         </w:rPr>
       </w:pPr>
-      <w:proofErr w:type="gramStart"/>
       <w:r>
         <w:rPr>
           <w:b/>
@@ -17880,15 +17146,7 @@
           <w:b/>
           <w:lang w:val="en-US"/>
         </w:rPr>
-        <w:t>(</w:t>
-      </w:r>
-      <w:proofErr w:type="gramEnd"/>
-      <w:r>
-        <w:rPr>
-          <w:b/>
-          <w:lang w:val="en-US"/>
-        </w:rPr>
-        <w:t>ID:</w:t>
+        <w:t>(ID:</w:t>
       </w:r>
       <w:r>
         <w:rPr>
@@ -17911,7 +17169,6 @@
         </w:rPr>
         <w:t xml:space="preserve"> see attribute </w:t>
       </w:r>
-      <w:proofErr w:type="spellStart"/>
       <w:r>
         <w:rPr>
           <w:b/>
@@ -17919,7 +17176,6 @@
         </w:rPr>
         <w:t>nodes_links</w:t>
       </w:r>
-      <w:proofErr w:type="spellEnd"/>
       <w:r>
         <w:rPr>
           <w:bCs/>
@@ -17927,21 +17183,12 @@
         </w:rPr>
         <w:t xml:space="preserve"> or </w:t>
       </w:r>
-      <w:proofErr w:type="spellStart"/>
-      <w:r>
-        <w:rPr>
-          <w:b/>
-          <w:lang w:val="en-US"/>
-        </w:rPr>
-        <w:t>patterns_links</w:t>
-      </w:r>
-      <w:proofErr w:type="spellEnd"/>
-      <w:r>
-        <w:rPr>
-          <w:b/>
-          <w:lang w:val="en-US"/>
-        </w:rPr>
-        <w:t>)</w:t>
+      <w:r>
+        <w:rPr>
+          <w:b/>
+          <w:lang w:val="en-US"/>
+        </w:rPr>
+        <w:t>patterns_links)</w:t>
       </w:r>
       <w:r>
         <w:rPr>
@@ -17972,98 +17219,74 @@
           <w:lang w:val="en-US"/>
         </w:rPr>
       </w:pPr>
-      <w:proofErr w:type="spellStart"/>
       <w:r>
         <w:rPr>
           <w:b/>
           <w:bCs/>
           <w:lang w:val="en-US"/>
         </w:rPr>
-        <w:t>tree_</w:t>
-      </w:r>
-      <w:proofErr w:type="gramStart"/>
+        <w:t>tree_chart</w:t>
+      </w:r>
       <w:r>
         <w:rPr>
           <w:b/>
           <w:bCs/>
           <w:lang w:val="en-US"/>
         </w:rPr>
-        <w:t>chart</w:t>
-      </w:r>
-      <w:proofErr w:type="spellEnd"/>
+        <w:t>(patterns_</w:t>
+      </w:r>
+      <w:r>
+        <w:rPr>
+          <w:b/>
+          <w:lang w:val="en-US"/>
+        </w:rPr>
+        <w:t>characteristics</w:t>
+      </w:r>
+      <w:r>
+        <w:rPr>
+          <w:lang w:val="en-US"/>
+        </w:rPr>
+        <w:t xml:space="preserve">: </w:t>
+      </w:r>
+      <w:r>
+        <w:rPr>
+          <w:lang w:val="en-US"/>
+        </w:rPr>
+        <w:t>see</w:t>
+      </w:r>
+      <w:r>
+        <w:rPr>
+          <w:lang w:val="en-US"/>
+        </w:rPr>
+        <w:t xml:space="preserve"> attribut</w:t>
+      </w:r>
+      <w:r>
+        <w:rPr>
+          <w:lang w:val="en-US"/>
+        </w:rPr>
+        <w:t>e</w:t>
+      </w:r>
+      <w:r>
+        <w:rPr>
+          <w:b/>
+          <w:lang w:val="en-US"/>
+        </w:rPr>
+        <w:t xml:space="preserve"> patterns</w:t>
+      </w:r>
+      <w:r>
+        <w:rPr>
+          <w:lang w:val="en-US"/>
+        </w:rPr>
+        <w:t xml:space="preserve">, </w:t>
+      </w:r>
       <w:r>
         <w:rPr>
           <w:b/>
           <w:bCs/>
           <w:lang w:val="en-US"/>
         </w:rPr>
-        <w:t>(</w:t>
-      </w:r>
-      <w:proofErr w:type="spellStart"/>
-      <w:proofErr w:type="gramEnd"/>
-      <w:r>
-        <w:rPr>
-          <w:b/>
-          <w:bCs/>
-          <w:lang w:val="en-US"/>
-        </w:rPr>
-        <w:t>patterns_</w:t>
-      </w:r>
-      <w:r>
-        <w:rPr>
-          <w:b/>
-          <w:lang w:val="en-US"/>
-        </w:rPr>
-        <w:t>characteristics</w:t>
-      </w:r>
-      <w:proofErr w:type="spellEnd"/>
-      <w:r>
-        <w:rPr>
-          <w:lang w:val="en-US"/>
-        </w:rPr>
-        <w:t xml:space="preserve">: </w:t>
-      </w:r>
-      <w:r>
-        <w:rPr>
-          <w:lang w:val="en-US"/>
-        </w:rPr>
-        <w:t>see</w:t>
-      </w:r>
-      <w:r>
-        <w:rPr>
-          <w:lang w:val="en-US"/>
-        </w:rPr>
-        <w:t xml:space="preserve"> attribut</w:t>
-      </w:r>
-      <w:r>
-        <w:rPr>
-          <w:lang w:val="en-US"/>
-        </w:rPr>
-        <w:t>e</w:t>
-      </w:r>
-      <w:r>
-        <w:rPr>
-          <w:b/>
-          <w:lang w:val="en-US"/>
-        </w:rPr>
-        <w:t xml:space="preserve"> patterns</w:t>
-      </w:r>
-      <w:r>
-        <w:rPr>
-          <w:lang w:val="en-US"/>
-        </w:rPr>
-        <w:t xml:space="preserve">, </w:t>
-      </w:r>
-      <w:proofErr w:type="spellStart"/>
-      <w:r>
-        <w:rPr>
-          <w:b/>
-          <w:bCs/>
-          <w:lang w:val="en-US"/>
-        </w:rPr>
         <w:t>display_text</w:t>
       </w:r>
-      <w:proofErr w:type="spellEnd"/>
       <w:r>
         <w:rPr>
           <w:lang w:val="en-US"/>
@@ -18160,18 +17383,8 @@
         <w:rPr>
           <w:lang w:val="en-US"/>
         </w:rPr>
-        <w:t xml:space="preserve">: </w:t>
-      </w:r>
-      <w:proofErr w:type="spellStart"/>
-      <w:proofErr w:type="gramStart"/>
-      <w:r>
-        <w:rPr>
-          <w:lang w:val="en-US"/>
-        </w:rPr>
-        <w:t>data.frame</w:t>
-      </w:r>
-      <w:proofErr w:type="spellEnd"/>
-      <w:proofErr w:type="gramEnd"/>
+        <w:t>: data.frame</w:t>
+      </w:r>
     </w:p>
     <w:tbl>
       <w:tblPr>
@@ -18730,42 +17943,13 @@
           <w:lang w:val="en-US"/>
         </w:rPr>
       </w:pPr>
-      <w:proofErr w:type="spellStart"/>
       <w:r>
         <w:rPr>
           <w:b/>
           <w:bCs/>
           <w:lang w:val="en-US"/>
         </w:rPr>
-        <w:t>create_tree_</w:t>
-      </w:r>
-      <w:proofErr w:type="gramStart"/>
-      <w:r>
-        <w:rPr>
-          <w:b/>
-          <w:bCs/>
-          <w:lang w:val="en-US"/>
-        </w:rPr>
-        <w:t>chart</w:t>
-      </w:r>
-      <w:proofErr w:type="spellEnd"/>
-      <w:r>
-        <w:rPr>
-          <w:b/>
-          <w:bCs/>
-          <w:lang w:val="en-US"/>
-        </w:rPr>
-        <w:t>(</w:t>
-      </w:r>
-      <w:proofErr w:type="spellStart"/>
-      <w:proofErr w:type="gramEnd"/>
-      <w:r>
-        <w:rPr>
-          <w:b/>
-          <w:bCs/>
-          <w:lang w:val="en-US"/>
-        </w:rPr>
-        <w:t>patterns_</w:t>
+        <w:t>create_tree_chart(patterns_</w:t>
       </w:r>
       <w:r>
         <w:rPr>
@@ -18774,7 +17958,6 @@
         </w:rPr>
         <w:t>characteristics</w:t>
       </w:r>
-      <w:proofErr w:type="spellEnd"/>
       <w:r>
         <w:rPr>
           <w:lang w:val="en-US"/>
@@ -18820,7 +18003,6 @@
           <w:lang w:val="en-US"/>
         </w:rPr>
       </w:pPr>
-      <w:proofErr w:type="spellStart"/>
       <w:r>
         <w:rPr>
           <w:b/>
@@ -18829,7 +18011,6 @@
         </w:rPr>
         <w:t>items_category</w:t>
       </w:r>
-      <w:proofErr w:type="spellEnd"/>
       <w:r>
         <w:rPr>
           <w:b/>
@@ -18854,23 +18035,7 @@
         <w:rPr>
           <w:lang w:val="en-US"/>
         </w:rPr>
-        <w:t xml:space="preserve"> </w:t>
-      </w:r>
-      <w:proofErr w:type="spellStart"/>
-      <w:proofErr w:type="gramStart"/>
-      <w:r>
-        <w:rPr>
-          <w:lang w:val="en-US"/>
-        </w:rPr>
-        <w:t>data.frame</w:t>
-      </w:r>
-      <w:proofErr w:type="spellEnd"/>
-      <w:proofErr w:type="gramEnd"/>
-      <w:r>
-        <w:rPr>
-          <w:lang w:val="en-US"/>
-        </w:rPr>
-        <w:t xml:space="preserve"> </w:t>
+        <w:t xml:space="preserve"> data.frame </w:t>
       </w:r>
       <w:r>
         <w:rPr>
@@ -18912,23 +18077,13 @@
         </w:rPr>
         <w:t xml:space="preserve"> numeric, </w:t>
       </w:r>
-      <w:proofErr w:type="spellStart"/>
       <w:r>
         <w:rPr>
           <w:b/>
           <w:bCs/>
           <w:lang w:val="en-US"/>
         </w:rPr>
-        <w:t>display_text</w:t>
-      </w:r>
-      <w:proofErr w:type="spellEnd"/>
-      <w:r>
-        <w:rPr>
-          <w:b/>
-          <w:bCs/>
-          <w:lang w:val="en-US"/>
-        </w:rPr>
-        <w:t>:</w:t>
+        <w:t>display_text:</w:t>
       </w:r>
       <w:r>
         <w:rPr>
@@ -19142,37 +18297,12 @@
           <w:lang w:val="en-US"/>
         </w:rPr>
       </w:pPr>
-      <w:proofErr w:type="spellStart"/>
-      <w:r>
-        <w:rPr>
-          <w:b/>
-          <w:lang w:val="en-US"/>
-        </w:rPr>
-        <w:t>save_</w:t>
-      </w:r>
-      <w:proofErr w:type="gramStart"/>
-      <w:r>
-        <w:rPr>
-          <w:b/>
-          <w:lang w:val="en-US"/>
-        </w:rPr>
-        <w:t>characteristics</w:t>
-      </w:r>
-      <w:proofErr w:type="spellEnd"/>
-      <w:r>
-        <w:rPr>
-          <w:b/>
-          <w:lang w:val="en-US"/>
-        </w:rPr>
-        <w:t>(</w:t>
-      </w:r>
-      <w:proofErr w:type="gramEnd"/>
-      <w:r>
-        <w:rPr>
-          <w:b/>
-          <w:lang w:val="en-US"/>
-        </w:rPr>
-        <w:t>entities</w:t>
+      <w:r>
+        <w:rPr>
+          <w:b/>
+          <w:lang w:val="en-US"/>
+        </w:rPr>
+        <w:t>save_characteristics(entities</w:t>
       </w:r>
       <w:r>
         <w:rPr>
@@ -19283,7 +18413,6 @@
           <w:lang w:val="en-US"/>
         </w:rPr>
       </w:pPr>
-      <w:proofErr w:type="spellStart"/>
       <w:r>
         <w:rPr>
           <w:b/>
@@ -19303,17 +18432,8 @@
           <w:b/>
           <w:lang w:val="en-US"/>
         </w:rPr>
-        <w:t>_from_</w:t>
-      </w:r>
-      <w:proofErr w:type="gramStart"/>
-      <w:r>
-        <w:rPr>
-          <w:b/>
-          <w:lang w:val="en-US"/>
-        </w:rPr>
-        <w:t>items</w:t>
-      </w:r>
-      <w:proofErr w:type="spellEnd"/>
+        <w:t>_from_items</w:t>
+      </w:r>
       <w:r>
         <w:rPr>
           <w:b/>
@@ -19321,8 +18441,6 @@
         </w:rPr>
         <w:t>(</w:t>
       </w:r>
-      <w:proofErr w:type="spellStart"/>
-      <w:proofErr w:type="gramEnd"/>
       <w:r>
         <w:rPr>
           <w:b/>
@@ -19330,7 +18448,6 @@
         </w:rPr>
         <w:t>patterns_characteristics</w:t>
       </w:r>
-      <w:proofErr w:type="spellEnd"/>
       <w:r>
         <w:rPr>
           <w:lang w:val="en-US"/>
@@ -19466,40 +18583,13 @@
           <w:lang w:val="en-US"/>
         </w:rPr>
       </w:pPr>
-      <w:proofErr w:type="spellStart"/>
-      <w:r>
-        <w:rPr>
-          <w:b/>
-          <w:lang w:val="en-US"/>
-        </w:rPr>
-        <w:t>extract_patterns_from_</w:t>
-      </w:r>
-      <w:proofErr w:type="gramStart"/>
-      <w:r>
-        <w:rPr>
-          <w:b/>
-          <w:lang w:val="en-US"/>
-        </w:rPr>
-        <w:t>characteristic</w:t>
-      </w:r>
-      <w:proofErr w:type="spellEnd"/>
-      <w:r>
-        <w:rPr>
-          <w:b/>
-          <w:lang w:val="en-US"/>
-        </w:rPr>
-        <w:t>(</w:t>
-      </w:r>
-      <w:proofErr w:type="spellStart"/>
-      <w:proofErr w:type="gramEnd"/>
-      <w:r>
-        <w:rPr>
-          <w:b/>
-          <w:lang w:val="en-US"/>
-        </w:rPr>
-        <w:t>patterns_characteristics</w:t>
-      </w:r>
-      <w:proofErr w:type="spellEnd"/>
+      <w:r>
+        <w:rPr>
+          <w:b/>
+          <w:lang w:val="en-US"/>
+        </w:rPr>
+        <w:t>extract_patterns_from_characteristic(patterns_characteristics</w:t>
+      </w:r>
       <w:r>
         <w:rPr>
           <w:lang w:val="en-US"/>
@@ -19649,40 +18739,13 @@
           <w:lang w:val="en-US"/>
         </w:rPr>
       </w:pPr>
-      <w:proofErr w:type="spellStart"/>
-      <w:r>
-        <w:rPr>
-          <w:b/>
-          <w:lang w:val="en-US"/>
-        </w:rPr>
-        <w:t>extract_patterns_from_</w:t>
-      </w:r>
-      <w:proofErr w:type="gramStart"/>
-      <w:r>
-        <w:rPr>
-          <w:b/>
-          <w:lang w:val="en-US"/>
-        </w:rPr>
-        <w:t>status</w:t>
-      </w:r>
-      <w:proofErr w:type="spellEnd"/>
-      <w:r>
-        <w:rPr>
-          <w:b/>
-          <w:lang w:val="en-US"/>
-        </w:rPr>
-        <w:t>(</w:t>
-      </w:r>
-      <w:proofErr w:type="spellStart"/>
-      <w:proofErr w:type="gramEnd"/>
-      <w:r>
-        <w:rPr>
-          <w:b/>
-          <w:lang w:val="en-US"/>
-        </w:rPr>
-        <w:t>patterns_characteristics</w:t>
-      </w:r>
-      <w:proofErr w:type="spellEnd"/>
+      <w:r>
+        <w:rPr>
+          <w:b/>
+          <w:lang w:val="en-US"/>
+        </w:rPr>
+        <w:t>extract_patterns_from_status(patterns_characteristics</w:t>
+      </w:r>
       <w:r>
         <w:rPr>
           <w:lang w:val="en-US"/>
@@ -19819,40 +18882,13 @@
           <w:lang w:val="en-US"/>
         </w:rPr>
       </w:pPr>
-      <w:proofErr w:type="spellStart"/>
-      <w:r>
-        <w:rPr>
-          <w:b/>
-          <w:lang w:val="en-US"/>
-        </w:rPr>
-        <w:t>extract_nodes_from_</w:t>
-      </w:r>
-      <w:proofErr w:type="gramStart"/>
-      <w:r>
-        <w:rPr>
-          <w:b/>
-          <w:lang w:val="en-US"/>
-        </w:rPr>
-        <w:t>items</w:t>
-      </w:r>
-      <w:proofErr w:type="spellEnd"/>
-      <w:r>
-        <w:rPr>
-          <w:b/>
-          <w:lang w:val="en-US"/>
-        </w:rPr>
-        <w:t>(</w:t>
-      </w:r>
-      <w:proofErr w:type="spellStart"/>
-      <w:proofErr w:type="gramEnd"/>
-      <w:r>
-        <w:rPr>
-          <w:b/>
-          <w:lang w:val="en-US"/>
-        </w:rPr>
-        <w:t>nodes_characteristics</w:t>
-      </w:r>
-      <w:proofErr w:type="spellEnd"/>
+      <w:r>
+        <w:rPr>
+          <w:b/>
+          <w:lang w:val="en-US"/>
+        </w:rPr>
+        <w:t>extract_nodes_from_items(nodes_characteristics</w:t>
+      </w:r>
       <w:r>
         <w:rPr>
           <w:lang w:val="en-US"/>
@@ -19981,40 +19017,13 @@
           <w:lang w:val="en-US"/>
         </w:rPr>
       </w:pPr>
-      <w:proofErr w:type="spellStart"/>
-      <w:r>
-        <w:rPr>
-          <w:b/>
-          <w:lang w:val="en-US"/>
-        </w:rPr>
-        <w:t>extract_nodes_from_</w:t>
-      </w:r>
-      <w:proofErr w:type="gramStart"/>
-      <w:r>
-        <w:rPr>
-          <w:b/>
-          <w:lang w:val="en-US"/>
-        </w:rPr>
-        <w:t>characteristic</w:t>
-      </w:r>
-      <w:proofErr w:type="spellEnd"/>
-      <w:r>
-        <w:rPr>
-          <w:b/>
-          <w:lang w:val="en-US"/>
-        </w:rPr>
-        <w:t>(</w:t>
-      </w:r>
-      <w:proofErr w:type="spellStart"/>
-      <w:proofErr w:type="gramEnd"/>
-      <w:r>
-        <w:rPr>
-          <w:b/>
-          <w:lang w:val="en-US"/>
-        </w:rPr>
-        <w:t>nodes_characteristics</w:t>
-      </w:r>
-      <w:proofErr w:type="spellEnd"/>
+      <w:r>
+        <w:rPr>
+          <w:b/>
+          <w:lang w:val="en-US"/>
+        </w:rPr>
+        <w:t>extract_nodes_from_characteristic(nodes_characteristics</w:t>
+      </w:r>
       <w:r>
         <w:rPr>
           <w:lang w:val="en-US"/>
@@ -20186,38 +19195,13 @@
           <w:lang w:val="en-US"/>
         </w:rPr>
       </w:pPr>
-      <w:proofErr w:type="spellStart"/>
       <w:r>
         <w:rPr>
           <w:b/>
           <w:lang w:val="en-US"/>
         </w:rPr>
         <w:lastRenderedPageBreak/>
-        <w:t>check_access_for_</w:t>
-      </w:r>
-      <w:proofErr w:type="gramStart"/>
-      <w:r>
-        <w:rPr>
-          <w:b/>
-          <w:lang w:val="en-US"/>
-        </w:rPr>
-        <w:t>category</w:t>
-      </w:r>
-      <w:proofErr w:type="spellEnd"/>
-      <w:r>
-        <w:rPr>
-          <w:b/>
-          <w:lang w:val="en-US"/>
-        </w:rPr>
-        <w:t>(</w:t>
-      </w:r>
-      <w:proofErr w:type="gramEnd"/>
-      <w:r>
-        <w:rPr>
-          <w:b/>
-          <w:lang w:val="en-US"/>
-        </w:rPr>
-        <w:t>category</w:t>
+        <w:t>check_access_for_category(category</w:t>
       </w:r>
       <w:r>
         <w:rPr>
@@ -20252,56 +19236,62 @@
           <w:lang w:val="en-US"/>
         </w:rPr>
       </w:pPr>
-      <w:proofErr w:type="spellStart"/>
-      <w:r>
-        <w:rPr>
-          <w:b/>
-          <w:lang w:val="en-US"/>
-        </w:rPr>
-        <w:t>extract_patterns_from_</w:t>
-      </w:r>
-      <w:proofErr w:type="gramStart"/>
-      <w:r>
-        <w:rPr>
-          <w:b/>
-          <w:lang w:val="en-US"/>
-        </w:rPr>
-        <w:t>category</w:t>
-      </w:r>
-      <w:proofErr w:type="spellEnd"/>
-      <w:r>
-        <w:rPr>
-          <w:b/>
-          <w:lang w:val="en-US"/>
-        </w:rPr>
-        <w:t>(</w:t>
-      </w:r>
-      <w:proofErr w:type="gramEnd"/>
-      <w:r>
-        <w:rPr>
-          <w:b/>
-          <w:lang w:val="en-US"/>
-        </w:rPr>
-        <w:t>category</w:t>
-      </w:r>
-      <w:r>
-        <w:rPr>
-          <w:lang w:val="en-US"/>
-        </w:rPr>
-        <w:t xml:space="preserve">: character | numeric, </w:t>
-      </w:r>
-      <w:r>
-        <w:rPr>
-          <w:b/>
-          <w:lang w:val="en-US"/>
-        </w:rPr>
-        <w:t>value</w:t>
-      </w:r>
-      <w:r>
-        <w:rPr>
-          <w:lang w:val="en-US"/>
-        </w:rPr>
-        <w:t>: character,</w:t>
+      <w:r>
+        <w:rPr>
+          <w:b/>
+          <w:lang w:val="en-US"/>
+        </w:rPr>
+        <w:t>extract_patterns_from_category(</w:t>
+      </w:r>
+      <w:r>
+        <w:rPr>
+          <w:b/>
+          <w:lang w:val="en-US"/>
+        </w:rPr>
+        <w:t>patterns_characteristics</w:t>
+      </w:r>
+      <w:r>
+        <w:rPr>
+          <w:lang w:val="en-US"/>
+        </w:rPr>
+        <w:t xml:space="preserve">: </w:t>
+      </w:r>
+      <w:r>
+        <w:rPr>
+          <w:lang w:val="en-US"/>
+        </w:rPr>
+        <w:t>see</w:t>
+      </w:r>
+      <w:r>
+        <w:rPr>
+          <w:lang w:val="en-US"/>
+        </w:rPr>
+        <w:t xml:space="preserve"> attribut</w:t>
+      </w:r>
+      <w:r>
+        <w:rPr>
+          <w:lang w:val="en-US"/>
+        </w:rPr>
+        <w:t>e</w:t>
+      </w:r>
+      <w:r>
+        <w:rPr>
+          <w:lang w:val="en-US"/>
+        </w:rPr>
+        <w:t xml:space="preserve"> </w:t>
+      </w:r>
+      <w:r>
+        <w:rPr>
+          <w:b/>
+          <w:lang w:val="en-US"/>
+        </w:rPr>
+        <w:t>patterns</w:t>
+      </w:r>
+      <w:r>
+        <w:rPr>
+          <w:lang w:val="en-US"/>
+        </w:rPr>
+        <w:t>,</w:t>
       </w:r>
     </w:p>
     <w:p>
@@ -20315,127 +19305,108 @@
         <w:rPr>
           <w:lang w:val="en-US"/>
         </w:rPr>
-        <w:t xml:space="preserve">     </w:t>
-      </w:r>
-      <w:r>
-        <w:rPr>
-          <w:b/>
-          <w:lang w:val="en-US"/>
-        </w:rPr>
-        <w:t>target</w:t>
-      </w:r>
-      <w:r>
-        <w:rPr>
-          <w:lang w:val="en-US"/>
-        </w:rPr>
-        <w:t>: character</w:t>
-      </w:r>
-      <w:r>
-        <w:rPr>
-          <w:b/>
-          <w:lang w:val="en-US"/>
-        </w:rPr>
-        <w:t>)</w:t>
-      </w:r>
-      <w:r>
-        <w:rPr>
-          <w:lang w:val="en-US"/>
-        </w:rPr>
-        <w:t xml:space="preserve">: </w:t>
-      </w:r>
-      <w:r>
-        <w:rPr>
-          <w:lang w:val="en-US"/>
-        </w:rPr>
-        <w:t>see</w:t>
-      </w:r>
-      <w:r>
-        <w:rPr>
-          <w:lang w:val="en-US"/>
-        </w:rPr>
-        <w:t xml:space="preserve"> attribut</w:t>
-      </w:r>
-      <w:r>
-        <w:rPr>
-          <w:lang w:val="en-US"/>
-        </w:rPr>
-        <w:t>e</w:t>
-      </w:r>
-      <w:r>
-        <w:rPr>
-          <w:lang w:val="en-US"/>
-        </w:rPr>
-        <w:t xml:space="preserve"> </w:t>
-      </w:r>
-      <w:r>
-        <w:rPr>
-          <w:b/>
-          <w:lang w:val="en-US"/>
-        </w:rPr>
-        <w:t>patterns</w:t>
+        <w:t xml:space="preserve">    </w:t>
+      </w:r>
+      <w:r>
+        <w:rPr>
+          <w:b/>
+          <w:lang w:val="en-US"/>
+        </w:rPr>
+        <w:t>category</w:t>
+      </w:r>
+      <w:r>
+        <w:rPr>
+          <w:lang w:val="en-US"/>
+        </w:rPr>
+        <w:t xml:space="preserve">: character | numeric, </w:t>
+      </w:r>
+      <w:r>
+        <w:rPr>
+          <w:b/>
+          <w:lang w:val="en-US"/>
+        </w:rPr>
+        <w:t>value</w:t>
+      </w:r>
+      <w:r>
+        <w:rPr>
+          <w:lang w:val="en-US"/>
+        </w:rPr>
+        <w:t>: character,</w:t>
       </w:r>
     </w:p>
     <w:p>
       <w:pPr>
+        <w:ind w:left="2832"/>
         <w:rPr>
           <w:lang w:val="en-US"/>
         </w:rPr>
       </w:pPr>
-      <w:proofErr w:type="spellStart"/>
-      <w:r>
-        <w:rPr>
-          <w:b/>
-          <w:lang w:val="en-US"/>
-        </w:rPr>
-        <w:t>extract_nodes_from_</w:t>
-      </w:r>
-      <w:proofErr w:type="gramStart"/>
-      <w:r>
-        <w:rPr>
-          <w:b/>
-          <w:lang w:val="en-US"/>
-        </w:rPr>
-        <w:t>category</w:t>
-      </w:r>
-      <w:proofErr w:type="spellEnd"/>
-      <w:r>
-        <w:rPr>
-          <w:b/>
-          <w:lang w:val="en-US"/>
-        </w:rPr>
-        <w:t>(</w:t>
-      </w:r>
-      <w:proofErr w:type="gramEnd"/>
-      <w:r>
-        <w:rPr>
-          <w:b/>
-          <w:lang w:val="en-US"/>
-        </w:rPr>
-        <w:t>category</w:t>
-      </w:r>
-      <w:r>
-        <w:rPr>
-          <w:lang w:val="en-US"/>
-        </w:rPr>
-        <w:t xml:space="preserve">: character | numeric, </w:t>
-      </w:r>
-      <w:r>
-        <w:rPr>
-          <w:b/>
-          <w:lang w:val="en-US"/>
-        </w:rPr>
-        <w:t>value</w:t>
-      </w:r>
-      <w:r>
-        <w:rPr>
-          <w:lang w:val="en-US"/>
-        </w:rPr>
-        <w:t>: character,</w:t>
+      <w:r>
+        <w:rPr>
+          <w:lang w:val="en-US"/>
+        </w:rPr>
+        <w:t xml:space="preserve">    </w:t>
+      </w:r>
+      <w:r>
+        <w:rPr>
+          <w:b/>
+          <w:lang w:val="en-US"/>
+        </w:rPr>
+        <w:t>target</w:t>
+      </w:r>
+      <w:r>
+        <w:rPr>
+          <w:lang w:val="en-US"/>
+        </w:rPr>
+        <w:t>: character</w:t>
+      </w:r>
+      <w:r>
+        <w:rPr>
+          <w:b/>
+          <w:lang w:val="en-US"/>
+        </w:rPr>
+        <w:t>)</w:t>
+      </w:r>
+      <w:r>
+        <w:rPr>
+          <w:lang w:val="en-US"/>
+        </w:rPr>
+        <w:t xml:space="preserve">: </w:t>
+      </w:r>
+      <w:r>
+        <w:rPr>
+          <w:lang w:val="en-US"/>
+        </w:rPr>
+        <w:t>see</w:t>
+      </w:r>
+      <w:r>
+        <w:rPr>
+          <w:lang w:val="en-US"/>
+        </w:rPr>
+        <w:t xml:space="preserve"> attribut</w:t>
+      </w:r>
+      <w:r>
+        <w:rPr>
+          <w:lang w:val="en-US"/>
+        </w:rPr>
+        <w:t>e</w:t>
+      </w:r>
+      <w:r>
+        <w:rPr>
+          <w:lang w:val="en-US"/>
+        </w:rPr>
+        <w:t xml:space="preserve"> </w:t>
+      </w:r>
+      <w:r>
+        <w:rPr>
+          <w:b/>
+          <w:lang w:val="en-US"/>
+        </w:rPr>
+        <w:t>patterns</w:t>
       </w:r>
     </w:p>
     <w:p>
       <w:pPr>
-        <w:ind w:left="2124" w:firstLine="708"/>
         <w:rPr>
           <w:b/>
           <w:lang w:val="en-US"/>
@@ -20443,10 +19414,105 @@
       </w:pPr>
       <w:r>
         <w:rPr>
+          <w:b/>
+          <w:lang w:val="en-US"/>
+        </w:rPr>
+        <w:t>extract_nodes_from_category(</w:t>
+      </w:r>
+      <w:r>
+        <w:rPr>
+          <w:b/>
+          <w:lang w:val="en-US"/>
+        </w:rPr>
+        <w:t>nodes_characteristics</w:t>
+      </w:r>
+      <w:r>
+        <w:rPr>
+          <w:lang w:val="en-US"/>
+        </w:rPr>
+        <w:t xml:space="preserve">: </w:t>
+      </w:r>
+      <w:r>
+        <w:rPr>
+          <w:lang w:val="en-US"/>
+        </w:rPr>
+        <w:t>see</w:t>
+      </w:r>
+      <w:r>
+        <w:rPr>
+          <w:lang w:val="en-US"/>
+        </w:rPr>
+        <w:t xml:space="preserve"> attribut</w:t>
+      </w:r>
+      <w:r>
+        <w:rPr>
+          <w:lang w:val="en-US"/>
+        </w:rPr>
+        <w:t>e</w:t>
+      </w:r>
+      <w:r>
+        <w:rPr>
           <w:lang w:val="en-US"/>
         </w:rPr>
         <w:t xml:space="preserve"> </w:t>
       </w:r>
+      <w:r>
+        <w:rPr>
+          <w:b/>
+          <w:lang w:val="en-US"/>
+        </w:rPr>
+        <w:t>nodes</w:t>
+      </w:r>
+      <w:r>
+        <w:rPr>
+          <w:bCs/>
+          <w:lang w:val="en-US"/>
+        </w:rPr>
+        <w:t>,</w:t>
+      </w:r>
+    </w:p>
+    <w:p>
+      <w:pPr>
+        <w:ind w:left="2832"/>
+        <w:rPr>
+          <w:lang w:val="en-US"/>
+        </w:rPr>
+      </w:pPr>
+      <w:r>
+        <w:rPr>
+          <w:b/>
+          <w:lang w:val="en-US"/>
+        </w:rPr>
+        <w:t>category</w:t>
+      </w:r>
+      <w:r>
+        <w:rPr>
+          <w:lang w:val="en-US"/>
+        </w:rPr>
+        <w:t xml:space="preserve">: character | numeric, </w:t>
+      </w:r>
+      <w:r>
+        <w:rPr>
+          <w:b/>
+          <w:lang w:val="en-US"/>
+        </w:rPr>
+        <w:t>value</w:t>
+      </w:r>
+      <w:r>
+        <w:rPr>
+          <w:lang w:val="en-US"/>
+        </w:rPr>
+        <w:t>: character,</w:t>
+      </w:r>
+    </w:p>
+    <w:p>
+      <w:pPr>
+        <w:ind w:left="2832"/>
+        <w:rPr>
+          <w:b/>
+          <w:lang w:val="en-US"/>
+        </w:rPr>
+      </w:pPr>
       <w:r>
         <w:rPr>
           <w:b/>
@@ -20520,31 +19586,13 @@
           <w:lang w:val="en-US"/>
         </w:rPr>
       </w:pPr>
-      <w:proofErr w:type="spellStart"/>
-      <w:r>
-        <w:rPr>
-          <w:b/>
-          <w:lang w:val="en-US"/>
-        </w:rPr>
-        <w:t>extract_</w:t>
-      </w:r>
-      <w:proofErr w:type="gramStart"/>
-      <w:r>
-        <w:rPr>
-          <w:b/>
-          <w:lang w:val="en-US"/>
-        </w:rPr>
-        <w:t>links</w:t>
-      </w:r>
-      <w:proofErr w:type="spellEnd"/>
-      <w:r>
-        <w:rPr>
-          <w:b/>
-          <w:lang w:val="en-US"/>
-        </w:rPr>
-        <w:t>(</w:t>
-      </w:r>
-      <w:proofErr w:type="gramEnd"/>
+      <w:r>
+        <w:rPr>
+          <w:b/>
+          <w:lang w:val="en-US"/>
+        </w:rPr>
+        <w:t>extract_links(</w:t>
+      </w:r>
       <w:r>
         <w:rPr>
           <w:b/>
@@ -20639,7 +19687,6 @@
         </w:rPr>
         <w:t xml:space="preserve">           </w:t>
       </w:r>
-      <w:proofErr w:type="spellStart"/>
       <w:r>
         <w:rPr>
           <w:b/>
@@ -20647,7 +19694,6 @@
         </w:rPr>
         <w:t>nodes_links</w:t>
       </w:r>
-      <w:proofErr w:type="spellEnd"/>
       <w:r>
         <w:rPr>
           <w:bCs/>
@@ -20655,7 +19701,6 @@
         </w:rPr>
         <w:t xml:space="preserve"> or </w:t>
       </w:r>
-      <w:proofErr w:type="spellStart"/>
       <w:r>
         <w:rPr>
           <w:b/>
@@ -20670,7 +19715,6 @@
         </w:rPr>
         <w:t>links</w:t>
       </w:r>
-      <w:proofErr w:type="spellEnd"/>
     </w:p>
     <w:p>
       <w:pPr>
@@ -20797,7 +19841,7 @@
         </mc:Choice>
         <mc:Fallback>
           <w:pict>
-            <v:rect w14:anchorId="74084CE3" id="Rectangle 38" o:spid="_x0000_s1026" style="position:absolute;margin-left:1.15pt;margin-top:-7.8pt;width:466.5pt;height:1.45pt;z-index:251660288;visibility:visible;mso-wrap-style:square;mso-wrap-distance-left:9pt;mso-wrap-distance-top:0;mso-wrap-distance-right:9pt;mso-wrap-distance-bottom:0;mso-position-horizontal:absolute;mso-position-horizontal-relative:text;mso-position-vertical:absolute;mso-position-vertical-relative:text;v-text-anchor:middle" o:gfxdata="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" fillcolor="black [3213]" stroked="f" strokeweight="1pt">
+            <v:rect w14:anchorId="4B8F9CDA" id="Rectangle 38" o:spid="_x0000_s1026" style="position:absolute;margin-left:1.15pt;margin-top:-7.8pt;width:466.5pt;height:1.45pt;z-index:251660288;visibility:visible;mso-wrap-style:square;mso-wrap-distance-left:9pt;mso-wrap-distance-top:0;mso-wrap-distance-right:9pt;mso-wrap-distance-bottom:0;mso-position-horizontal:absolute;mso-position-horizontal-relative:text;mso-position-vertical:absolute;mso-position-vertical-relative:text;v-text-anchor:middle" o:gfxdata="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" fillcolor="black [3213]" stroked="f" strokeweight="1pt">
               <w10:wrap type="square"/>
             </v:rect>
           </w:pict>
@@ -21613,7 +20657,6 @@
   <w:style w:type="character" w:default="1" w:styleId="Policepardfaut">
     <w:name w:val="Default Paragraph Font"/>
     <w:uiPriority w:val="1"/>
-    <w:semiHidden/>
     <w:unhideWhenUsed/>
   </w:style>
   <w:style w:type="table" w:default="1" w:styleId="TableauNormal">

</xml_diff>

<commit_message>
refactor: Change the order of some functions
Change the order of some functions for semantic grouping.
All extract_nodes_* functions are grouped together.
All extract_patterns_* functions are grouped together.
The extract_nodes_* functions first, then the extract_patterns_*
functions.
</commit_message>
<xml_diff>
--- a/vignettes/Attribute_and_method_types.docx
+++ b/vignettes/Attribute_and_method_types.docx
@@ -16,7 +16,23 @@
           <w:b/>
           <w:lang w:val="en-US"/>
         </w:rPr>
-        <w:t>Attribute and method types of the SpectralAnalyzer class</w:t>
+        <w:t xml:space="preserve">Attribute and method types of the </w:t>
+      </w:r>
+      <w:proofErr w:type="spellStart"/>
+      <w:r>
+        <w:rPr>
+          <w:b/>
+          <w:lang w:val="en-US"/>
+        </w:rPr>
+        <w:t>SpectralAnalyzer</w:t>
+      </w:r>
+      <w:proofErr w:type="spellEnd"/>
+      <w:r>
+        <w:rPr>
+          <w:b/>
+          <w:lang w:val="en-US"/>
+        </w:rPr>
+        <w:t xml:space="preserve"> class</w:t>
       </w:r>
     </w:p>
     <w:p>
@@ -1314,6 +1330,7 @@
           <w:lang w:val="en-US"/>
         </w:rPr>
       </w:pPr>
+      <w:proofErr w:type="spellStart"/>
       <w:r>
         <w:rPr>
           <w:b/>
@@ -1321,18 +1338,23 @@
         </w:rPr>
         <w:t>items_categories</w:t>
       </w:r>
+      <w:proofErr w:type="spellEnd"/>
       <w:r>
         <w:rPr>
           <w:lang w:val="en-US"/>
         </w:rPr>
         <w:t xml:space="preserve">: </w:t>
       </w:r>
+      <w:proofErr w:type="spellStart"/>
+      <w:proofErr w:type="gramStart"/>
       <w:r>
         <w:rPr>
           <w:lang w:val="en-US"/>
         </w:rPr>
         <w:t>data.frame</w:t>
       </w:r>
+      <w:proofErr w:type="spellEnd"/>
+      <w:proofErr w:type="gramEnd"/>
     </w:p>
     <w:tbl>
       <w:tblPr>
@@ -2320,6 +2342,7 @@
           <w:lang w:val="en-US"/>
         </w:rPr>
       </w:pPr>
+      <w:proofErr w:type="spellStart"/>
       <w:r>
         <w:rPr>
           <w:b/>
@@ -2327,6 +2350,7 @@
         </w:rPr>
         <w:t>min_length</w:t>
       </w:r>
+      <w:proofErr w:type="spellEnd"/>
       <w:r>
         <w:rPr>
           <w:lang w:val="en-US"/>
@@ -2341,6 +2365,7 @@
           <w:lang w:val="en-US"/>
         </w:rPr>
       </w:pPr>
+      <w:proofErr w:type="spellStart"/>
       <w:r>
         <w:rPr>
           <w:b/>
@@ -2348,6 +2373,7 @@
         </w:rPr>
         <w:t>max_length</w:t>
       </w:r>
+      <w:proofErr w:type="spellEnd"/>
       <w:r>
         <w:rPr>
           <w:lang w:val="en-US"/>
@@ -2362,6 +2388,7 @@
           <w:lang w:val="en-US"/>
         </w:rPr>
       </w:pPr>
+      <w:proofErr w:type="spellStart"/>
       <w:r>
         <w:rPr>
           <w:b/>
@@ -2369,6 +2396,7 @@
         </w:rPr>
         <w:t>status_limit</w:t>
       </w:r>
+      <w:proofErr w:type="spellEnd"/>
       <w:r>
         <w:rPr>
           <w:lang w:val="en-US"/>
@@ -2389,6 +2417,7 @@
           <w:lang w:val="en-US"/>
         </w:rPr>
       </w:pPr>
+      <w:proofErr w:type="spellStart"/>
       <w:r>
         <w:rPr>
           <w:b/>
@@ -2396,6 +2425,7 @@
         </w:rPr>
         <w:t>nodes_per_year</w:t>
       </w:r>
+      <w:proofErr w:type="spellEnd"/>
       <w:r>
         <w:rPr>
           <w:lang w:val="en-US"/>
@@ -3389,8 +3419,18 @@
         <w:rPr>
           <w:lang w:val="en-US"/>
         </w:rPr>
-        <w:t>: data.frame</w:t>
-      </w:r>
+        <w:t xml:space="preserve">: </w:t>
+      </w:r>
+      <w:proofErr w:type="spellStart"/>
+      <w:proofErr w:type="gramStart"/>
+      <w:r>
+        <w:rPr>
+          <w:lang w:val="en-US"/>
+        </w:rPr>
+        <w:t>data.frame</w:t>
+      </w:r>
+      <w:proofErr w:type="spellEnd"/>
+      <w:proofErr w:type="gramEnd"/>
     </w:p>
     <w:tbl>
       <w:tblPr>
@@ -3512,6 +3552,7 @@
                 <w:lang w:val="en-US" w:eastAsia="fr-FR"/>
               </w:rPr>
             </w:pPr>
+            <w:proofErr w:type="spellStart"/>
             <w:r>
               <w:rPr>
                 <w:rFonts w:ascii="Calibri" w:eastAsia="Times New Roman" w:hAnsi="Calibri" w:cs="Times New Roman"/>
@@ -3522,6 +3563,7 @@
               </w:rPr>
               <w:t>weigth</w:t>
             </w:r>
+            <w:proofErr w:type="spellEnd"/>
           </w:p>
         </w:tc>
       </w:tr>
@@ -3662,6 +3704,7 @@
           <w:lang w:val="en-US"/>
         </w:rPr>
       </w:pPr>
+      <w:proofErr w:type="spellStart"/>
       <w:r>
         <w:rPr>
           <w:b/>
@@ -3676,6 +3719,7 @@
         </w:rPr>
         <w:t>links</w:t>
       </w:r>
+      <w:proofErr w:type="spellEnd"/>
       <w:r>
         <w:rPr>
           <w:lang w:val="en-US"/>
@@ -4618,6 +4662,7 @@
           <w:lang w:val="en-US"/>
         </w:rPr>
       </w:pPr>
+      <w:proofErr w:type="spellStart"/>
       <w:r>
         <w:rPr>
           <w:b/>
@@ -4625,12 +4670,23 @@
         </w:rPr>
         <w:t>nodes_links</w:t>
       </w:r>
-      <w:r>
-        <w:rPr>
-          <w:lang w:val="en-US"/>
-        </w:rPr>
-        <w:t>: data.frame</w:t>
-      </w:r>
+      <w:proofErr w:type="spellEnd"/>
+      <w:r>
+        <w:rPr>
+          <w:lang w:val="en-US"/>
+        </w:rPr>
+        <w:t xml:space="preserve">: </w:t>
+      </w:r>
+      <w:proofErr w:type="spellStart"/>
+      <w:proofErr w:type="gramStart"/>
+      <w:r>
+        <w:rPr>
+          <w:lang w:val="en-US"/>
+        </w:rPr>
+        <w:t>data.frame</w:t>
+      </w:r>
+      <w:proofErr w:type="spellEnd"/>
+      <w:proofErr w:type="gramEnd"/>
     </w:p>
     <w:tbl>
       <w:tblPr>
@@ -5027,6 +5083,7 @@
           <w:lang w:val="en-US"/>
         </w:rPr>
       </w:pPr>
+      <w:proofErr w:type="spellStart"/>
       <w:r>
         <w:rPr>
           <w:b/>
@@ -5034,6 +5091,7 @@
         </w:rPr>
         <w:t>obs_patterns</w:t>
       </w:r>
+      <w:proofErr w:type="spellEnd"/>
       <w:r>
         <w:rPr>
           <w:lang w:val="en-US"/>
@@ -6042,6 +6100,7 @@
           <w:lang w:val="en-US"/>
         </w:rPr>
       </w:pPr>
+      <w:proofErr w:type="spellStart"/>
       <w:r>
         <w:rPr>
           <w:b/>
@@ -6049,6 +6108,7 @@
         </w:rPr>
         <w:t>patterns_per_year</w:t>
       </w:r>
+      <w:proofErr w:type="spellEnd"/>
       <w:r>
         <w:rPr>
           <w:lang w:val="en-US"/>
@@ -7027,8 +7087,18 @@
         <w:rPr>
           <w:lang w:val="en-US"/>
         </w:rPr>
-        <w:t>: data.frame</w:t>
-      </w:r>
+        <w:t xml:space="preserve">: </w:t>
+      </w:r>
+      <w:proofErr w:type="spellStart"/>
+      <w:proofErr w:type="gramStart"/>
+      <w:r>
+        <w:rPr>
+          <w:lang w:val="en-US"/>
+        </w:rPr>
+        <w:t>data.frame</w:t>
+      </w:r>
+      <w:proofErr w:type="spellEnd"/>
+      <w:proofErr w:type="gramEnd"/>
     </w:p>
     <w:tbl>
       <w:tblPr>
@@ -7587,6 +7657,7 @@
           <w:lang w:val="en-US"/>
         </w:rPr>
       </w:pPr>
+      <w:proofErr w:type="spellStart"/>
       <w:r>
         <w:rPr>
           <w:b/>
@@ -7594,6 +7665,7 @@
         </w:rPr>
         <w:t>p_links</w:t>
       </w:r>
+      <w:proofErr w:type="spellEnd"/>
       <w:r>
         <w:rPr>
           <w:lang w:val="en-US"/>
@@ -8536,6 +8608,7 @@
           <w:lang w:val="en-US"/>
         </w:rPr>
       </w:pPr>
+      <w:proofErr w:type="spellStart"/>
       <w:r>
         <w:rPr>
           <w:b/>
@@ -8543,12 +8616,23 @@
         </w:rPr>
         <w:t>patterns_links</w:t>
       </w:r>
-      <w:r>
-        <w:rPr>
-          <w:lang w:val="en-US"/>
-        </w:rPr>
-        <w:t>: data.frame</w:t>
-      </w:r>
+      <w:proofErr w:type="spellEnd"/>
+      <w:r>
+        <w:rPr>
+          <w:lang w:val="en-US"/>
+        </w:rPr>
+        <w:t xml:space="preserve">: </w:t>
+      </w:r>
+      <w:proofErr w:type="spellStart"/>
+      <w:proofErr w:type="gramStart"/>
+      <w:r>
+        <w:rPr>
+          <w:lang w:val="en-US"/>
+        </w:rPr>
+        <w:t>data.frame</w:t>
+      </w:r>
+      <w:proofErr w:type="spellEnd"/>
+      <w:proofErr w:type="gramEnd"/>
     </w:p>
     <w:tbl>
       <w:tblPr>
@@ -9057,6 +9141,8 @@
           <w:lang w:val="en-US"/>
         </w:rPr>
       </w:pPr>
+      <w:proofErr w:type="spellStart"/>
+      <w:proofErr w:type="gramStart"/>
       <w:r>
         <w:rPr>
           <w:b/>
@@ -9076,7 +9162,16 @@
           <w:b/>
           <w:lang w:val="en-US"/>
         </w:rPr>
-        <w:t>er(observations</w:t>
+        <w:t>er</w:t>
+      </w:r>
+      <w:proofErr w:type="spellEnd"/>
+      <w:proofErr w:type="gramEnd"/>
+      <w:r>
+        <w:rPr>
+          <w:b/>
+          <w:lang w:val="en-US"/>
+        </w:rPr>
+        <w:t>(observations</w:t>
       </w:r>
       <w:r>
         <w:rPr>
@@ -9157,7 +9252,21 @@
         <w:rPr>
           <w:lang w:val="en-US"/>
         </w:rPr>
-        <w:t xml:space="preserve"> data.frame </w:t>
+        <w:t xml:space="preserve"> </w:t>
+      </w:r>
+      <w:proofErr w:type="spellStart"/>
+      <w:r>
+        <w:rPr>
+          <w:lang w:val="en-US"/>
+        </w:rPr>
+        <w:t>data.frame</w:t>
+      </w:r>
+      <w:proofErr w:type="spellEnd"/>
+      <w:r>
+        <w:rPr>
+          <w:lang w:val="en-US"/>
+        </w:rPr>
+        <w:t xml:space="preserve"> </w:t>
       </w:r>
       <w:r>
         <w:rPr>
@@ -9217,6 +9326,7 @@
         </w:rPr>
         <w:t xml:space="preserve"> </w:t>
       </w:r>
+      <w:proofErr w:type="spellStart"/>
       <w:r>
         <w:rPr>
           <w:b/>
@@ -9224,12 +9334,14 @@
         </w:rPr>
         <w:t>min_length</w:t>
       </w:r>
+      <w:proofErr w:type="spellEnd"/>
       <w:r>
         <w:rPr>
           <w:lang w:val="en-US"/>
         </w:rPr>
         <w:t xml:space="preserve">: numeric, </w:t>
       </w:r>
+      <w:proofErr w:type="spellStart"/>
       <w:r>
         <w:rPr>
           <w:b/>
@@ -9237,6 +9349,7 @@
         </w:rPr>
         <w:t>max_length</w:t>
       </w:r>
+      <w:proofErr w:type="spellEnd"/>
       <w:r>
         <w:rPr>
           <w:lang w:val="en-US"/>
@@ -9259,6 +9372,7 @@
         </w:rPr>
         <w:t xml:space="preserve">    </w:t>
       </w:r>
+      <w:proofErr w:type="spellStart"/>
       <w:r>
         <w:rPr>
           <w:b/>
@@ -9266,6 +9380,7 @@
         </w:rPr>
         <w:t>status_limit</w:t>
       </w:r>
+      <w:proofErr w:type="spellEnd"/>
       <w:r>
         <w:rPr>
           <w:lang w:val="en-US"/>
@@ -9672,12 +9787,37 @@
           <w:lang w:val="en-US"/>
         </w:rPr>
       </w:pPr>
-      <w:r>
-        <w:rPr>
-          <w:b/>
-          <w:lang w:val="en-US"/>
-        </w:rPr>
-        <w:t>list_obs_per_year()</w:t>
+      <w:proofErr w:type="spellStart"/>
+      <w:r>
+        <w:rPr>
+          <w:b/>
+          <w:lang w:val="en-US"/>
+        </w:rPr>
+        <w:t>list_obs_per_</w:t>
+      </w:r>
+      <w:proofErr w:type="gramStart"/>
+      <w:r>
+        <w:rPr>
+          <w:b/>
+          <w:lang w:val="en-US"/>
+        </w:rPr>
+        <w:t>year</w:t>
+      </w:r>
+      <w:proofErr w:type="spellEnd"/>
+      <w:r>
+        <w:rPr>
+          <w:b/>
+          <w:lang w:val="en-US"/>
+        </w:rPr>
+        <w:t>(</w:t>
+      </w:r>
+      <w:proofErr w:type="gramEnd"/>
+      <w:r>
+        <w:rPr>
+          <w:b/>
+          <w:lang w:val="en-US"/>
+        </w:rPr>
+        <w:t>)</w:t>
       </w:r>
       <w:r>
         <w:rPr>
@@ -9716,6 +9856,7 @@
         </w:rPr>
         <w:t xml:space="preserve"> </w:t>
       </w:r>
+      <w:proofErr w:type="spellStart"/>
       <w:r>
         <w:rPr>
           <w:b/>
@@ -9723,6 +9864,7 @@
         </w:rPr>
         <w:t>nodes_per_year</w:t>
       </w:r>
+      <w:proofErr w:type="spellEnd"/>
     </w:p>
     <w:p>
       <w:pPr>
@@ -9731,12 +9873,37 @@
           <w:lang w:val="en-US"/>
         </w:rPr>
       </w:pPr>
-      <w:r>
-        <w:rPr>
-          <w:b/>
-          <w:lang w:val="en-US"/>
-        </w:rPr>
-        <w:t>list_separate_obs()</w:t>
+      <w:proofErr w:type="spellStart"/>
+      <w:r>
+        <w:rPr>
+          <w:b/>
+          <w:lang w:val="en-US"/>
+        </w:rPr>
+        <w:t>list_separate_</w:t>
+      </w:r>
+      <w:proofErr w:type="gramStart"/>
+      <w:r>
+        <w:rPr>
+          <w:b/>
+          <w:lang w:val="en-US"/>
+        </w:rPr>
+        <w:t>obs</w:t>
+      </w:r>
+      <w:proofErr w:type="spellEnd"/>
+      <w:r>
+        <w:rPr>
+          <w:b/>
+          <w:lang w:val="en-US"/>
+        </w:rPr>
+        <w:t>(</w:t>
+      </w:r>
+      <w:proofErr w:type="gramEnd"/>
+      <w:r>
+        <w:rPr>
+          <w:b/>
+          <w:lang w:val="en-US"/>
+        </w:rPr>
+        <w:t>)</w:t>
       </w:r>
       <w:r>
         <w:rPr>
@@ -9789,13 +9956,31 @@
           <w:lang w:val="en-US"/>
         </w:rPr>
       </w:pPr>
-      <w:r>
-        <w:rPr>
-          <w:b/>
-          <w:lang w:val="en-US"/>
-        </w:rPr>
-        <w:t>count_links(</w:t>
-      </w:r>
+      <w:proofErr w:type="spellStart"/>
+      <w:r>
+        <w:rPr>
+          <w:b/>
+          <w:lang w:val="en-US"/>
+        </w:rPr>
+        <w:t>count_</w:t>
+      </w:r>
+      <w:proofErr w:type="gramStart"/>
+      <w:r>
+        <w:rPr>
+          <w:b/>
+          <w:lang w:val="en-US"/>
+        </w:rPr>
+        <w:t>links</w:t>
+      </w:r>
+      <w:proofErr w:type="spellEnd"/>
+      <w:r>
+        <w:rPr>
+          <w:b/>
+          <w:lang w:val="en-US"/>
+        </w:rPr>
+        <w:t>(</w:t>
+      </w:r>
+      <w:proofErr w:type="gramEnd"/>
       <w:r>
         <w:rPr>
           <w:b/>
@@ -9852,6 +10037,7 @@
         </w:rPr>
         <w:t xml:space="preserve"> </w:t>
       </w:r>
+      <w:proofErr w:type="spellStart"/>
       <w:r>
         <w:rPr>
           <w:b/>
@@ -9866,6 +10052,7 @@
         </w:rPr>
         <w:t>links</w:t>
       </w:r>
+      <w:proofErr w:type="spellEnd"/>
       <w:r>
         <w:rPr>
           <w:lang w:val="en-US"/>
@@ -9884,6 +10071,7 @@
         </w:rPr>
         <w:t xml:space="preserve"> </w:t>
       </w:r>
+      <w:proofErr w:type="spellStart"/>
       <w:r>
         <w:rPr>
           <w:b/>
@@ -9891,6 +10079,7 @@
         </w:rPr>
         <w:t>p_links</w:t>
       </w:r>
+      <w:proofErr w:type="spellEnd"/>
     </w:p>
     <w:p>
       <w:pPr>
@@ -9899,12 +10088,37 @@
           <w:lang w:val="en-US"/>
         </w:rPr>
       </w:pPr>
-      <w:r>
-        <w:rPr>
-          <w:b/>
-          <w:lang w:val="en-US"/>
-        </w:rPr>
-        <w:t>search_links(entities</w:t>
+      <w:proofErr w:type="spellStart"/>
+      <w:r>
+        <w:rPr>
+          <w:b/>
+          <w:lang w:val="en-US"/>
+        </w:rPr>
+        <w:t>search_</w:t>
+      </w:r>
+      <w:proofErr w:type="gramStart"/>
+      <w:r>
+        <w:rPr>
+          <w:b/>
+          <w:lang w:val="en-US"/>
+        </w:rPr>
+        <w:t>links</w:t>
+      </w:r>
+      <w:proofErr w:type="spellEnd"/>
+      <w:r>
+        <w:rPr>
+          <w:b/>
+          <w:lang w:val="en-US"/>
+        </w:rPr>
+        <w:t>(</w:t>
+      </w:r>
+      <w:proofErr w:type="gramEnd"/>
+      <w:r>
+        <w:rPr>
+          <w:b/>
+          <w:lang w:val="en-US"/>
+        </w:rPr>
+        <w:t>entities</w:t>
       </w:r>
       <w:r>
         <w:rPr>
@@ -9956,6 +10170,7 @@
         </w:rPr>
         <w:t xml:space="preserve"> </w:t>
       </w:r>
+      <w:proofErr w:type="spellStart"/>
       <w:r>
         <w:rPr>
           <w:b/>
@@ -9963,6 +10178,7 @@
         </w:rPr>
         <w:t>nodes_links</w:t>
       </w:r>
+      <w:proofErr w:type="spellEnd"/>
       <w:r>
         <w:rPr>
           <w:lang w:val="en-US"/>
@@ -9981,6 +10197,7 @@
         </w:rPr>
         <w:t xml:space="preserve"> </w:t>
       </w:r>
+      <w:proofErr w:type="spellStart"/>
       <w:r>
         <w:rPr>
           <w:b/>
@@ -9988,6 +10205,7 @@
         </w:rPr>
         <w:t>patterns_links</w:t>
       </w:r>
+      <w:proofErr w:type="spellEnd"/>
     </w:p>
     <w:p>
       <w:pPr>
@@ -10002,13 +10220,31 @@
           <w:lang w:val="en-US"/>
         </w:rPr>
       </w:pPr>
-      <w:r>
-        <w:rPr>
-          <w:b/>
-          <w:lang w:val="en-US"/>
-        </w:rPr>
-        <w:t>list_separate_patterns(</w:t>
-      </w:r>
+      <w:proofErr w:type="spellStart"/>
+      <w:r>
+        <w:rPr>
+          <w:b/>
+          <w:lang w:val="en-US"/>
+        </w:rPr>
+        <w:t>list_separate_</w:t>
+      </w:r>
+      <w:proofErr w:type="gramStart"/>
+      <w:r>
+        <w:rPr>
+          <w:b/>
+          <w:lang w:val="en-US"/>
+        </w:rPr>
+        <w:t>patterns</w:t>
+      </w:r>
+      <w:proofErr w:type="spellEnd"/>
+      <w:r>
+        <w:rPr>
+          <w:b/>
+          <w:lang w:val="en-US"/>
+        </w:rPr>
+        <w:t>(</w:t>
+      </w:r>
+      <w:proofErr w:type="gramEnd"/>
       <w:r>
         <w:rPr>
           <w:b/>
@@ -10035,6 +10271,7 @@
         </w:rPr>
         <w:t xml:space="preserve">: numeric, </w:t>
       </w:r>
+      <w:proofErr w:type="spellStart"/>
       <w:r>
         <w:rPr>
           <w:b/>
@@ -10042,6 +10279,7 @@
         </w:rPr>
         <w:t>min_length</w:t>
       </w:r>
+      <w:proofErr w:type="spellEnd"/>
       <w:r>
         <w:rPr>
           <w:lang w:val="en-US"/>
@@ -10062,6 +10300,7 @@
           <w:lang w:val="en-US"/>
         </w:rPr>
       </w:pPr>
+      <w:proofErr w:type="spellStart"/>
       <w:r>
         <w:rPr>
           <w:b/>
@@ -10069,6 +10308,7 @@
         </w:rPr>
         <w:t>max_length</w:t>
       </w:r>
+      <w:proofErr w:type="spellEnd"/>
       <w:r>
         <w:rPr>
           <w:lang w:val="en-US"/>
@@ -10086,8 +10326,18 @@
         <w:rPr>
           <w:lang w:val="en-US"/>
         </w:rPr>
-        <w:t>: data.frame</w:t>
-      </w:r>
+        <w:t xml:space="preserve">: </w:t>
+      </w:r>
+      <w:proofErr w:type="spellStart"/>
+      <w:proofErr w:type="gramStart"/>
+      <w:r>
+        <w:rPr>
+          <w:lang w:val="en-US"/>
+        </w:rPr>
+        <w:t>data.frame</w:t>
+      </w:r>
+      <w:proofErr w:type="spellEnd"/>
+      <w:proofErr w:type="gramEnd"/>
     </w:p>
     <w:tbl>
       <w:tblPr>
@@ -10287,12 +10537,37 @@
           <w:lang w:val="en-US"/>
         </w:rPr>
       </w:pPr>
-      <w:r>
-        <w:rPr>
-          <w:b/>
-          <w:lang w:val="en-US"/>
-        </w:rPr>
-        <w:t>list_patterns_by_obs()</w:t>
+      <w:proofErr w:type="spellStart"/>
+      <w:r>
+        <w:rPr>
+          <w:b/>
+          <w:lang w:val="en-US"/>
+        </w:rPr>
+        <w:t>list_patterns_by_</w:t>
+      </w:r>
+      <w:proofErr w:type="gramStart"/>
+      <w:r>
+        <w:rPr>
+          <w:b/>
+          <w:lang w:val="en-US"/>
+        </w:rPr>
+        <w:t>obs</w:t>
+      </w:r>
+      <w:proofErr w:type="spellEnd"/>
+      <w:r>
+        <w:rPr>
+          <w:b/>
+          <w:lang w:val="en-US"/>
+        </w:rPr>
+        <w:t>(</w:t>
+      </w:r>
+      <w:proofErr w:type="gramEnd"/>
+      <w:r>
+        <w:rPr>
+          <w:b/>
+          <w:lang w:val="en-US"/>
+        </w:rPr>
+        <w:t>)</w:t>
       </w:r>
       <w:r>
         <w:rPr>
@@ -10330,6 +10605,7 @@
         </w:rPr>
         <w:t xml:space="preserve"> </w:t>
       </w:r>
+      <w:proofErr w:type="spellStart"/>
       <w:r>
         <w:rPr>
           <w:b/>
@@ -10337,6 +10613,7 @@
         </w:rPr>
         <w:t>obs_patterns</w:t>
       </w:r>
+      <w:proofErr w:type="spellEnd"/>
     </w:p>
     <w:p>
       <w:pPr>
@@ -10345,12 +10622,37 @@
           <w:lang w:val="en-US"/>
         </w:rPr>
       </w:pPr>
-      <w:r>
-        <w:rPr>
-          <w:b/>
-          <w:lang w:val="en-US"/>
-        </w:rPr>
-        <w:t>list_patterns_per_year()</w:t>
+      <w:proofErr w:type="spellStart"/>
+      <w:r>
+        <w:rPr>
+          <w:b/>
+          <w:lang w:val="en-US"/>
+        </w:rPr>
+        <w:t>list_patterns_per_</w:t>
+      </w:r>
+      <w:proofErr w:type="gramStart"/>
+      <w:r>
+        <w:rPr>
+          <w:b/>
+          <w:lang w:val="en-US"/>
+        </w:rPr>
+        <w:t>year</w:t>
+      </w:r>
+      <w:proofErr w:type="spellEnd"/>
+      <w:r>
+        <w:rPr>
+          <w:b/>
+          <w:lang w:val="en-US"/>
+        </w:rPr>
+        <w:t>(</w:t>
+      </w:r>
+      <w:proofErr w:type="gramEnd"/>
+      <w:r>
+        <w:rPr>
+          <w:b/>
+          <w:lang w:val="en-US"/>
+        </w:rPr>
+        <w:t>)</w:t>
       </w:r>
       <w:r>
         <w:rPr>
@@ -10388,6 +10690,7 @@
         </w:rPr>
         <w:t xml:space="preserve"> </w:t>
       </w:r>
+      <w:proofErr w:type="spellStart"/>
       <w:r>
         <w:rPr>
           <w:b/>
@@ -10395,6 +10698,7 @@
         </w:rPr>
         <w:t>patterns_per_year</w:t>
       </w:r>
+      <w:proofErr w:type="spellEnd"/>
     </w:p>
     <w:p>
       <w:pPr>
@@ -10403,12 +10707,37 @@
           <w:lang w:val="en-US"/>
         </w:rPr>
       </w:pPr>
-      <w:r>
-        <w:rPr>
-          <w:b/>
-          <w:lang w:val="en-US"/>
-        </w:rPr>
-        <w:t>compute_patterns_characteristics()</w:t>
+      <w:proofErr w:type="spellStart"/>
+      <w:r>
+        <w:rPr>
+          <w:b/>
+          <w:lang w:val="en-US"/>
+        </w:rPr>
+        <w:t>compute_patterns_</w:t>
+      </w:r>
+      <w:proofErr w:type="gramStart"/>
+      <w:r>
+        <w:rPr>
+          <w:b/>
+          <w:lang w:val="en-US"/>
+        </w:rPr>
+        <w:t>characteristics</w:t>
+      </w:r>
+      <w:proofErr w:type="spellEnd"/>
+      <w:r>
+        <w:rPr>
+          <w:b/>
+          <w:lang w:val="en-US"/>
+        </w:rPr>
+        <w:t>(</w:t>
+      </w:r>
+      <w:proofErr w:type="gramEnd"/>
+      <w:r>
+        <w:rPr>
+          <w:b/>
+          <w:lang w:val="en-US"/>
+        </w:rPr>
+        <w:t>)</w:t>
       </w:r>
       <w:r>
         <w:rPr>
@@ -10468,19 +10797,37 @@
           <w:lang w:val="en-US"/>
         </w:rPr>
       </w:pPr>
-      <w:r>
-        <w:rPr>
-          <w:b/>
-          <w:lang w:val="en-US"/>
-        </w:rPr>
-        <w:t>compute_specificity</w:t>
-      </w:r>
-      <w:r>
-        <w:rPr>
-          <w:b/>
-          <w:lang w:val="en-US"/>
-        </w:rPr>
-        <w:t>(patterns</w:t>
+      <w:proofErr w:type="spellStart"/>
+      <w:r>
+        <w:rPr>
+          <w:b/>
+          <w:lang w:val="en-US"/>
+        </w:rPr>
+        <w:t>compute_</w:t>
+      </w:r>
+      <w:proofErr w:type="gramStart"/>
+      <w:r>
+        <w:rPr>
+          <w:b/>
+          <w:lang w:val="en-US"/>
+        </w:rPr>
+        <w:t>specificity</w:t>
+      </w:r>
+      <w:proofErr w:type="spellEnd"/>
+      <w:r>
+        <w:rPr>
+          <w:b/>
+          <w:lang w:val="en-US"/>
+        </w:rPr>
+        <w:t>(</w:t>
+      </w:r>
+      <w:proofErr w:type="gramEnd"/>
+      <w:r>
+        <w:rPr>
+          <w:b/>
+          <w:lang w:val="en-US"/>
+        </w:rPr>
+        <w:t>patterns</w:t>
       </w:r>
       <w:r>
         <w:rPr>
@@ -10603,13 +10950,40 @@
           <w:lang w:val="en-US"/>
         </w:rPr>
       </w:pPr>
-      <w:r>
-        <w:rPr>
-          <w:b/>
-          <w:lang w:val="en-US"/>
-        </w:rPr>
-        <w:t>compute_ksi_threshold(reporting_indexes</w:t>
-      </w:r>
+      <w:proofErr w:type="spellStart"/>
+      <w:r>
+        <w:rPr>
+          <w:b/>
+          <w:lang w:val="en-US"/>
+        </w:rPr>
+        <w:t>compute_ksi_</w:t>
+      </w:r>
+      <w:proofErr w:type="gramStart"/>
+      <w:r>
+        <w:rPr>
+          <w:b/>
+          <w:lang w:val="en-US"/>
+        </w:rPr>
+        <w:t>threshold</w:t>
+      </w:r>
+      <w:proofErr w:type="spellEnd"/>
+      <w:r>
+        <w:rPr>
+          <w:b/>
+          <w:lang w:val="en-US"/>
+        </w:rPr>
+        <w:t>(</w:t>
+      </w:r>
+      <w:proofErr w:type="spellStart"/>
+      <w:proofErr w:type="gramEnd"/>
+      <w:r>
+        <w:rPr>
+          <w:b/>
+          <w:lang w:val="en-US"/>
+        </w:rPr>
+        <w:t>reporting_indexes</w:t>
+      </w:r>
+      <w:proofErr w:type="spellEnd"/>
       <w:r>
         <w:rPr>
           <w:lang w:val="en-US"/>
@@ -10636,13 +11010,40 @@
           <w:lang w:val="en-US"/>
         </w:rPr>
       </w:pPr>
-      <w:r>
-        <w:rPr>
-          <w:b/>
-          <w:lang w:val="en-US"/>
-        </w:rPr>
-        <w:t>compute_ri_threshold(reporting_indexes</w:t>
-      </w:r>
+      <w:proofErr w:type="spellStart"/>
+      <w:r>
+        <w:rPr>
+          <w:b/>
+          <w:lang w:val="en-US"/>
+        </w:rPr>
+        <w:t>compute_ri_</w:t>
+      </w:r>
+      <w:proofErr w:type="gramStart"/>
+      <w:r>
+        <w:rPr>
+          <w:b/>
+          <w:lang w:val="en-US"/>
+        </w:rPr>
+        <w:t>threshold</w:t>
+      </w:r>
+      <w:proofErr w:type="spellEnd"/>
+      <w:r>
+        <w:rPr>
+          <w:b/>
+          <w:lang w:val="en-US"/>
+        </w:rPr>
+        <w:t>(</w:t>
+      </w:r>
+      <w:proofErr w:type="spellStart"/>
+      <w:proofErr w:type="gramEnd"/>
+      <w:r>
+        <w:rPr>
+          <w:b/>
+          <w:lang w:val="en-US"/>
+        </w:rPr>
+        <w:t>reporting_indexes</w:t>
+      </w:r>
+      <w:proofErr w:type="spellEnd"/>
       <w:r>
         <w:rPr>
           <w:lang w:val="en-US"/>
@@ -10655,6 +11056,7 @@
         </w:rPr>
         <w:t xml:space="preserve">, </w:t>
       </w:r>
+      <w:proofErr w:type="spellStart"/>
       <w:r>
         <w:rPr>
           <w:b/>
@@ -10662,6 +11064,7 @@
         </w:rPr>
         <w:t>ksi</w:t>
       </w:r>
+      <w:proofErr w:type="spellEnd"/>
       <w:r>
         <w:rPr>
           <w:lang w:val="en-US"/>
@@ -10695,13 +11098,23 @@
           <w:lang w:val="en-US"/>
         </w:rPr>
       </w:pPr>
-      <w:r>
-        <w:rPr>
-          <w:b/>
-          <w:lang w:val="en-US"/>
-        </w:rPr>
-        <w:t>compute_reporting_indexes</w:t>
-      </w:r>
+      <w:proofErr w:type="spellStart"/>
+      <w:r>
+        <w:rPr>
+          <w:b/>
+          <w:lang w:val="en-US"/>
+        </w:rPr>
+        <w:t>compute_reporting_</w:t>
+      </w:r>
+      <w:proofErr w:type="gramStart"/>
+      <w:r>
+        <w:rPr>
+          <w:b/>
+          <w:lang w:val="en-US"/>
+        </w:rPr>
+        <w:t>indexes</w:t>
+      </w:r>
+      <w:proofErr w:type="spellEnd"/>
       <w:r>
         <w:rPr>
           <w:b/>
@@ -10709,6 +11122,7 @@
         </w:rPr>
         <w:t>(</w:t>
       </w:r>
+      <w:proofErr w:type="gramEnd"/>
       <w:r>
         <w:rPr>
           <w:b/>
@@ -10787,12 +11201,16 @@
         </w:rPr>
         <w:t xml:space="preserve">          </w:t>
       </w:r>
+      <w:proofErr w:type="spellStart"/>
+      <w:proofErr w:type="gramStart"/>
       <w:r>
         <w:rPr>
           <w:lang w:val="en-US"/>
         </w:rPr>
         <w:t>data.frame</w:t>
       </w:r>
+      <w:proofErr w:type="spellEnd"/>
+      <w:proofErr w:type="gramEnd"/>
     </w:p>
     <w:tbl>
       <w:tblPr>
@@ -10875,6 +11293,7 @@
                 <w:lang w:val="en-US" w:eastAsia="fr-FR"/>
               </w:rPr>
             </w:pPr>
+            <w:proofErr w:type="spellStart"/>
             <w:r>
               <w:rPr>
                 <w:rFonts w:ascii="Calibri" w:eastAsia="Times New Roman" w:hAnsi="Calibri" w:cs="Times New Roman"/>
@@ -10885,6 +11304,7 @@
               </w:rPr>
               <w:t>ri</w:t>
             </w:r>
+            <w:proofErr w:type="spellEnd"/>
           </w:p>
         </w:tc>
       </w:tr>
@@ -10991,19 +11411,37 @@
           <w:lang w:val="en-US"/>
         </w:rPr>
       </w:pPr>
-      <w:r>
-        <w:rPr>
-          <w:b/>
-          <w:lang w:val="en-US"/>
-        </w:rPr>
-        <w:t>check_params_for_RI</w:t>
-      </w:r>
-      <w:r>
-        <w:rPr>
-          <w:b/>
-          <w:lang w:val="en-US"/>
-        </w:rPr>
-        <w:t>(t</w:t>
+      <w:proofErr w:type="spellStart"/>
+      <w:r>
+        <w:rPr>
+          <w:b/>
+          <w:lang w:val="en-US"/>
+        </w:rPr>
+        <w:t>check_params_for_</w:t>
+      </w:r>
+      <w:proofErr w:type="gramStart"/>
+      <w:r>
+        <w:rPr>
+          <w:b/>
+          <w:lang w:val="en-US"/>
+        </w:rPr>
+        <w:t>RI</w:t>
+      </w:r>
+      <w:proofErr w:type="spellEnd"/>
+      <w:r>
+        <w:rPr>
+          <w:b/>
+          <w:lang w:val="en-US"/>
+        </w:rPr>
+        <w:t>(</w:t>
+      </w:r>
+      <w:proofErr w:type="gramEnd"/>
+      <w:r>
+        <w:rPr>
+          <w:b/>
+          <w:lang w:val="en-US"/>
+        </w:rPr>
+        <w:t>t</w:t>
       </w:r>
       <w:r>
         <w:rPr>
@@ -11237,13 +11675,23 @@
           <w:lang w:val="en-US"/>
         </w:rPr>
       </w:pPr>
-      <w:r>
-        <w:rPr>
-          <w:b/>
-          <w:lang w:val="en-US"/>
-        </w:rPr>
-        <w:t>compute_reporting_indexes_limits</w:t>
-      </w:r>
+      <w:proofErr w:type="spellStart"/>
+      <w:r>
+        <w:rPr>
+          <w:b/>
+          <w:lang w:val="en-US"/>
+        </w:rPr>
+        <w:t>compute_reporting_indexes_</w:t>
+      </w:r>
+      <w:proofErr w:type="gramStart"/>
+      <w:r>
+        <w:rPr>
+          <w:b/>
+          <w:lang w:val="en-US"/>
+        </w:rPr>
+        <w:t>limits</w:t>
+      </w:r>
+      <w:proofErr w:type="spellEnd"/>
       <w:r>
         <w:rPr>
           <w:b/>
@@ -11251,6 +11699,7 @@
         </w:rPr>
         <w:t>(</w:t>
       </w:r>
+      <w:proofErr w:type="gramEnd"/>
       <w:r>
         <w:rPr>
           <w:b/>
@@ -11270,6 +11719,7 @@
         </w:rPr>
         <w:t xml:space="preserve">, </w:t>
       </w:r>
+      <w:proofErr w:type="spellStart"/>
       <w:r>
         <w:rPr>
           <w:b/>
@@ -11277,6 +11727,7 @@
         </w:rPr>
         <w:t>first_limit</w:t>
       </w:r>
+      <w:proofErr w:type="spellEnd"/>
       <w:r>
         <w:rPr>
           <w:lang w:val="en-US"/>
@@ -11346,8 +11797,18 @@
         <w:rPr>
           <w:lang w:val="en-US"/>
         </w:rPr>
-        <w:t xml:space="preserve"> data.frame</w:t>
-      </w:r>
+        <w:t xml:space="preserve"> </w:t>
+      </w:r>
+      <w:proofErr w:type="spellStart"/>
+      <w:proofErr w:type="gramStart"/>
+      <w:r>
+        <w:rPr>
+          <w:lang w:val="en-US"/>
+        </w:rPr>
+        <w:t>data.frame</w:t>
+      </w:r>
+      <w:proofErr w:type="spellEnd"/>
+      <w:proofErr w:type="gramEnd"/>
     </w:p>
     <w:tbl>
       <w:tblPr>
@@ -11469,6 +11930,7 @@
                 <w:lang w:val="en-US" w:eastAsia="fr-FR"/>
               </w:rPr>
             </w:pPr>
+            <w:proofErr w:type="spellStart"/>
             <w:r>
               <w:rPr>
                 <w:rFonts w:ascii="Calibri" w:eastAsia="Times New Roman" w:hAnsi="Calibri" w:cs="Times New Roman"/>
@@ -11479,6 +11941,7 @@
               </w:rPr>
               <w:t>ri_period</w:t>
             </w:r>
+            <w:proofErr w:type="spellEnd"/>
           </w:p>
         </w:tc>
       </w:tr>
@@ -11634,14 +12097,24 @@
           <w:lang w:val="en-US"/>
         </w:rPr>
       </w:pPr>
+      <w:proofErr w:type="spellStart"/>
       <w:r>
         <w:rPr>
           <w:b/>
           <w:lang w:val="en-US"/>
         </w:rPr>
         <w:lastRenderedPageBreak/>
-        <w:t>define_dynamic_status</w:t>
-      </w:r>
+        <w:t>define_dynamic_</w:t>
+      </w:r>
+      <w:proofErr w:type="gramStart"/>
+      <w:r>
+        <w:rPr>
+          <w:b/>
+          <w:lang w:val="en-US"/>
+        </w:rPr>
+        <w:t>status</w:t>
+      </w:r>
+      <w:proofErr w:type="spellEnd"/>
       <w:r>
         <w:rPr>
           <w:b/>
@@ -11649,6 +12122,7 @@
         </w:rPr>
         <w:t>(</w:t>
       </w:r>
+      <w:proofErr w:type="gramEnd"/>
       <w:r>
         <w:rPr>
           <w:b/>
@@ -11674,6 +12148,7 @@
         </w:rPr>
         <w:t xml:space="preserve"> </w:t>
       </w:r>
+      <w:proofErr w:type="spellStart"/>
       <w:r>
         <w:rPr>
           <w:b/>
@@ -11681,6 +12156,7 @@
         </w:rPr>
         <w:t>status_limit</w:t>
       </w:r>
+      <w:proofErr w:type="spellEnd"/>
       <w:r>
         <w:rPr>
           <w:lang w:val="en-US"/>
@@ -11756,8 +12232,18 @@
         <w:rPr>
           <w:lang w:val="en-US"/>
         </w:rPr>
-        <w:t xml:space="preserve"> data.frame</w:t>
-      </w:r>
+        <w:t xml:space="preserve"> </w:t>
+      </w:r>
+      <w:proofErr w:type="spellStart"/>
+      <w:proofErr w:type="gramStart"/>
+      <w:r>
+        <w:rPr>
+          <w:lang w:val="en-US"/>
+        </w:rPr>
+        <w:t>data.frame</w:t>
+      </w:r>
+      <w:proofErr w:type="spellEnd"/>
+      <w:proofErr w:type="gramEnd"/>
     </w:p>
     <w:tbl>
       <w:tblPr>
@@ -11981,13 +12467,40 @@
           <w:lang w:val="en-US"/>
         </w:rPr>
       </w:pPr>
-      <w:r>
-        <w:rPr>
-          <w:b/>
-          <w:lang w:val="en-US"/>
-        </w:rPr>
-        <w:t>spectrum_chart(patterns_characteristics</w:t>
-      </w:r>
+      <w:proofErr w:type="spellStart"/>
+      <w:r>
+        <w:rPr>
+          <w:b/>
+          <w:lang w:val="en-US"/>
+        </w:rPr>
+        <w:t>spectrum_</w:t>
+      </w:r>
+      <w:proofErr w:type="gramStart"/>
+      <w:r>
+        <w:rPr>
+          <w:b/>
+          <w:lang w:val="en-US"/>
+        </w:rPr>
+        <w:t>chart</w:t>
+      </w:r>
+      <w:proofErr w:type="spellEnd"/>
+      <w:r>
+        <w:rPr>
+          <w:b/>
+          <w:lang w:val="en-US"/>
+        </w:rPr>
+        <w:t>(</w:t>
+      </w:r>
+      <w:proofErr w:type="spellStart"/>
+      <w:proofErr w:type="gramEnd"/>
+      <w:r>
+        <w:rPr>
+          <w:b/>
+          <w:lang w:val="en-US"/>
+        </w:rPr>
+        <w:t>patterns_characteristics</w:t>
+      </w:r>
+      <w:proofErr w:type="spellEnd"/>
       <w:r>
         <w:rPr>
           <w:lang w:val="en-US"/>
@@ -12108,8 +12621,18 @@
         <w:rPr>
           <w:lang w:val="en-US"/>
         </w:rPr>
-        <w:t>: data.frame</w:t>
-      </w:r>
+        <w:t xml:space="preserve">: </w:t>
+      </w:r>
+      <w:proofErr w:type="spellStart"/>
+      <w:proofErr w:type="gramStart"/>
+      <w:r>
+        <w:rPr>
+          <w:lang w:val="en-US"/>
+        </w:rPr>
+        <w:t>data.frame</w:t>
+      </w:r>
+      <w:proofErr w:type="spellEnd"/>
+      <w:proofErr w:type="gramEnd"/>
     </w:p>
     <w:tbl>
       <w:tblPr>
@@ -12668,13 +13191,40 @@
           <w:lang w:val="en-US"/>
         </w:rPr>
       </w:pPr>
-      <w:r>
-        <w:rPr>
-          <w:b/>
-          <w:lang w:val="en-US"/>
-        </w:rPr>
-        <w:t>create_spectrum_chart(patterns_characteristics</w:t>
-      </w:r>
+      <w:proofErr w:type="spellStart"/>
+      <w:r>
+        <w:rPr>
+          <w:b/>
+          <w:lang w:val="en-US"/>
+        </w:rPr>
+        <w:t>create_spectrum_</w:t>
+      </w:r>
+      <w:proofErr w:type="gramStart"/>
+      <w:r>
+        <w:rPr>
+          <w:b/>
+          <w:lang w:val="en-US"/>
+        </w:rPr>
+        <w:t>chart</w:t>
+      </w:r>
+      <w:proofErr w:type="spellEnd"/>
+      <w:r>
+        <w:rPr>
+          <w:b/>
+          <w:lang w:val="en-US"/>
+        </w:rPr>
+        <w:t>(</w:t>
+      </w:r>
+      <w:proofErr w:type="spellStart"/>
+      <w:proofErr w:type="gramEnd"/>
+      <w:r>
+        <w:rPr>
+          <w:b/>
+          <w:lang w:val="en-US"/>
+        </w:rPr>
+        <w:t>patterns_characteristics</w:t>
+      </w:r>
+      <w:proofErr w:type="spellEnd"/>
       <w:r>
         <w:rPr>
           <w:lang w:val="en-US"/>
@@ -12739,6 +13289,7 @@
         </w:rPr>
         <w:t xml:space="preserve"> </w:t>
       </w:r>
+      <w:proofErr w:type="spellStart"/>
       <w:r>
         <w:rPr>
           <w:b/>
@@ -12746,6 +13297,7 @@
         </w:rPr>
         <w:t>weights_by_node_type</w:t>
       </w:r>
+      <w:proofErr w:type="spellEnd"/>
       <w:r>
         <w:rPr>
           <w:lang w:val="en-US"/>
@@ -12770,12 +13322,16 @@
         </w:rPr>
         <w:t xml:space="preserve"> </w:t>
       </w:r>
+      <w:proofErr w:type="spellStart"/>
+      <w:proofErr w:type="gramStart"/>
       <w:r>
         <w:rPr>
           <w:lang w:val="en-US"/>
         </w:rPr>
         <w:t>data.frame</w:t>
       </w:r>
+      <w:proofErr w:type="spellEnd"/>
+      <w:proofErr w:type="gramEnd"/>
       <w:r>
         <w:rPr>
           <w:lang w:val="en-US"/>
@@ -12859,6 +13415,7 @@
                 <w:lang w:val="en-US" w:eastAsia="fr-FR"/>
               </w:rPr>
             </w:pPr>
+            <w:proofErr w:type="spellStart"/>
             <w:r>
               <w:rPr>
                 <w:rFonts w:ascii="Calibri" w:eastAsia="Times New Roman" w:hAnsi="Calibri" w:cs="Times New Roman"/>
@@ -12869,6 +13426,7 @@
               </w:rPr>
               <w:t>complex_nodes</w:t>
             </w:r>
+            <w:proofErr w:type="spellEnd"/>
           </w:p>
         </w:tc>
         <w:tc>
@@ -12897,6 +13455,7 @@
                 <w:lang w:val="en-US" w:eastAsia="fr-FR"/>
               </w:rPr>
             </w:pPr>
+            <w:proofErr w:type="spellStart"/>
             <w:r>
               <w:rPr>
                 <w:rFonts w:ascii="Calibri" w:eastAsia="Times New Roman" w:hAnsi="Calibri" w:cs="Times New Roman"/>
@@ -12907,6 +13466,7 @@
               </w:rPr>
               <w:t>simple_node</w:t>
             </w:r>
+            <w:proofErr w:type="spellEnd"/>
           </w:p>
         </w:tc>
       </w:tr>
@@ -13005,12 +13565,37 @@
           <w:lang w:val="en-US"/>
         </w:rPr>
       </w:pPr>
-      <w:r>
-        <w:rPr>
-          <w:b/>
-          <w:lang w:val="en-US"/>
-        </w:rPr>
-        <w:t>compute_pattern_distribution_in_nodes(patterns</w:t>
+      <w:proofErr w:type="spellStart"/>
+      <w:r>
+        <w:rPr>
+          <w:b/>
+          <w:lang w:val="en-US"/>
+        </w:rPr>
+        <w:t>compute_pattern_distribution_in_</w:t>
+      </w:r>
+      <w:proofErr w:type="gramStart"/>
+      <w:r>
+        <w:rPr>
+          <w:b/>
+          <w:lang w:val="en-US"/>
+        </w:rPr>
+        <w:t>nodes</w:t>
+      </w:r>
+      <w:proofErr w:type="spellEnd"/>
+      <w:r>
+        <w:rPr>
+          <w:b/>
+          <w:lang w:val="en-US"/>
+        </w:rPr>
+        <w:t>(</w:t>
+      </w:r>
+      <w:proofErr w:type="gramEnd"/>
+      <w:r>
+        <w:rPr>
+          <w:b/>
+          <w:lang w:val="en-US"/>
+        </w:rPr>
+        <w:t>patterns</w:t>
       </w:r>
       <w:r>
         <w:rPr>
@@ -13062,7 +13647,21 @@
         <w:rPr>
           <w:lang w:val="en-US"/>
         </w:rPr>
-        <w:t>"weight_distribution"</w:t>
+        <w:t>"</w:t>
+      </w:r>
+      <w:proofErr w:type="spellStart"/>
+      <w:r>
+        <w:rPr>
+          <w:lang w:val="en-US"/>
+        </w:rPr>
+        <w:t>weight_distribution</w:t>
+      </w:r>
+      <w:proofErr w:type="spellEnd"/>
+      <w:r>
+        <w:rPr>
+          <w:lang w:val="en-US"/>
+        </w:rPr>
+        <w:t>"</w:t>
       </w:r>
       <w:r>
         <w:rPr>
@@ -13403,7 +14002,21 @@
         <w:rPr>
           <w:lang w:val="en-US"/>
         </w:rPr>
-        <w:t>[["length_distribution"]]:</w:t>
+        <w:t>[["</w:t>
+      </w:r>
+      <w:proofErr w:type="spellStart"/>
+      <w:r>
+        <w:rPr>
+          <w:lang w:val="en-US"/>
+        </w:rPr>
+        <w:t>length_distribution</w:t>
+      </w:r>
+      <w:proofErr w:type="spellEnd"/>
+      <w:r>
+        <w:rPr>
+          <w:lang w:val="en-US"/>
+        </w:rPr>
+        <w:t>"]]:</w:t>
       </w:r>
     </w:p>
     <w:tbl>
@@ -13758,13 +14371,31 @@
           <w:lang w:val="en-US"/>
         </w:rPr>
       </w:pPr>
-      <w:r>
-        <w:rPr>
-          <w:b/>
-          <w:lang w:val="en-US"/>
-        </w:rPr>
-        <w:t>spectrosome_chart(</w:t>
-      </w:r>
+      <w:proofErr w:type="spellStart"/>
+      <w:r>
+        <w:rPr>
+          <w:b/>
+          <w:lang w:val="en-US"/>
+        </w:rPr>
+        <w:t>spectrosome_</w:t>
+      </w:r>
+      <w:proofErr w:type="gramStart"/>
+      <w:r>
+        <w:rPr>
+          <w:b/>
+          <w:lang w:val="en-US"/>
+        </w:rPr>
+        <w:t>chart</w:t>
+      </w:r>
+      <w:proofErr w:type="spellEnd"/>
+      <w:r>
+        <w:rPr>
+          <w:b/>
+          <w:lang w:val="en-US"/>
+        </w:rPr>
+        <w:t>(</w:t>
+      </w:r>
+      <w:proofErr w:type="gramEnd"/>
       <w:r>
         <w:rPr>
           <w:b/>
@@ -13874,6 +14505,7 @@
         </w:rPr>
         <w:t xml:space="preserve">        </w:t>
       </w:r>
+      <w:proofErr w:type="spellStart"/>
       <w:r>
         <w:rPr>
           <w:b/>
@@ -13881,6 +14513,7 @@
         </w:rPr>
         <w:t>nb_graph</w:t>
       </w:r>
+      <w:proofErr w:type="spellEnd"/>
       <w:r>
         <w:rPr>
           <w:lang w:val="en-US"/>
@@ -13899,6 +14532,7 @@
         </w:rPr>
         <w:t xml:space="preserve"> </w:t>
       </w:r>
+      <w:proofErr w:type="spellStart"/>
       <w:r>
         <w:rPr>
           <w:b/>
@@ -13906,6 +14540,7 @@
         </w:rPr>
         <w:t>vertex_size</w:t>
       </w:r>
+      <w:proofErr w:type="spellEnd"/>
       <w:r>
         <w:rPr>
           <w:lang w:val="en-US"/>
@@ -15063,12 +15698,21 @@
         </w:rPr>
         <w:t xml:space="preserve"> </w:t>
       </w:r>
-      <w:r>
-        <w:rPr>
-          <w:b/>
-          <w:lang w:val="en-US"/>
-        </w:rPr>
-        <w:t xml:space="preserve">nodes_links </w:t>
+      <w:proofErr w:type="spellStart"/>
+      <w:r>
+        <w:rPr>
+          <w:b/>
+          <w:lang w:val="en-US"/>
+        </w:rPr>
+        <w:t>nodes_links</w:t>
+      </w:r>
+      <w:proofErr w:type="spellEnd"/>
+      <w:r>
+        <w:rPr>
+          <w:b/>
+          <w:lang w:val="en-US"/>
+        </w:rPr>
+        <w:t xml:space="preserve"> </w:t>
       </w:r>
       <w:r>
         <w:rPr>
@@ -15088,6 +15732,7 @@
         </w:rPr>
         <w:t xml:space="preserve"> </w:t>
       </w:r>
+      <w:proofErr w:type="spellStart"/>
       <w:r>
         <w:rPr>
           <w:b/>
@@ -15095,6 +15740,7 @@
         </w:rPr>
         <w:t>patterns_links</w:t>
       </w:r>
+      <w:proofErr w:type="spellEnd"/>
     </w:p>
     <w:p>
       <w:pPr>
@@ -15117,12 +15763,37 @@
         </w:rPr>
         <w:t xml:space="preserve"> </w:t>
       </w:r>
-      <w:r>
-        <w:rPr>
-          <w:b/>
-          <w:lang w:val="en-US"/>
-        </w:rPr>
-        <w:t>cluster_text(graph</w:t>
+      <w:proofErr w:type="spellStart"/>
+      <w:r>
+        <w:rPr>
+          <w:b/>
+          <w:lang w:val="en-US"/>
+        </w:rPr>
+        <w:t>cluster_</w:t>
+      </w:r>
+      <w:proofErr w:type="gramStart"/>
+      <w:r>
+        <w:rPr>
+          <w:b/>
+          <w:lang w:val="en-US"/>
+        </w:rPr>
+        <w:t>text</w:t>
+      </w:r>
+      <w:proofErr w:type="spellEnd"/>
+      <w:r>
+        <w:rPr>
+          <w:b/>
+          <w:lang w:val="en-US"/>
+        </w:rPr>
+        <w:t>(</w:t>
+      </w:r>
+      <w:proofErr w:type="gramEnd"/>
+      <w:r>
+        <w:rPr>
+          <w:b/>
+          <w:lang w:val="en-US"/>
+        </w:rPr>
+        <w:t>graph</w:t>
       </w:r>
       <w:r>
         <w:rPr>
@@ -15210,6 +15881,7 @@
         </w:rPr>
         <w:t xml:space="preserve"> </w:t>
       </w:r>
+      <w:proofErr w:type="spellStart"/>
       <w:r>
         <w:rPr>
           <w:b/>
@@ -15217,6 +15889,7 @@
         </w:rPr>
         <w:t>patterns_links</w:t>
       </w:r>
+      <w:proofErr w:type="spellEnd"/>
       <w:r>
         <w:rPr>
           <w:b/>
@@ -15824,13 +16497,38 @@
           <w:lang w:val="en-US"/>
         </w:rPr>
       </w:pPr>
+      <w:proofErr w:type="spellStart"/>
       <w:r>
         <w:rPr>
           <w:b/>
           <w:lang w:val="en-US"/>
         </w:rPr>
         <w:lastRenderedPageBreak/>
-        <w:t>cluster_chart(entities</w:t>
+        <w:t>cluster_</w:t>
+      </w:r>
+      <w:proofErr w:type="gramStart"/>
+      <w:r>
+        <w:rPr>
+          <w:b/>
+          <w:lang w:val="en-US"/>
+        </w:rPr>
+        <w:t>chart</w:t>
+      </w:r>
+      <w:proofErr w:type="spellEnd"/>
+      <w:r>
+        <w:rPr>
+          <w:b/>
+          <w:lang w:val="en-US"/>
+        </w:rPr>
+        <w:t>(</w:t>
+      </w:r>
+      <w:proofErr w:type="gramEnd"/>
+      <w:r>
+        <w:rPr>
+          <w:b/>
+          <w:lang w:val="en-US"/>
+        </w:rPr>
+        <w:t>entities</w:t>
       </w:r>
       <w:r>
         <w:rPr>
@@ -15851,6 +16549,7 @@
         </w:rPr>
         <w:t xml:space="preserve">: numeric, </w:t>
       </w:r>
+      <w:proofErr w:type="spellStart"/>
       <w:r>
         <w:rPr>
           <w:b/>
@@ -15858,6 +16557,7 @@
         </w:rPr>
         <w:t>vertex_size</w:t>
       </w:r>
+      <w:proofErr w:type="spellEnd"/>
       <w:r>
         <w:rPr>
           <w:lang w:val="en-US"/>
@@ -17015,12 +17715,21 @@
         </w:rPr>
         <w:t xml:space="preserve"> </w:t>
       </w:r>
-      <w:r>
-        <w:rPr>
-          <w:b/>
-          <w:lang w:val="en-US"/>
-        </w:rPr>
-        <w:t xml:space="preserve">nodes_links </w:t>
+      <w:proofErr w:type="spellStart"/>
+      <w:r>
+        <w:rPr>
+          <w:b/>
+          <w:lang w:val="en-US"/>
+        </w:rPr>
+        <w:t>nodes_links</w:t>
+      </w:r>
+      <w:proofErr w:type="spellEnd"/>
+      <w:r>
+        <w:rPr>
+          <w:b/>
+          <w:lang w:val="en-US"/>
+        </w:rPr>
+        <w:t xml:space="preserve"> </w:t>
       </w:r>
       <w:r>
         <w:rPr>
@@ -17040,6 +17749,7 @@
         </w:rPr>
         <w:t xml:space="preserve"> </w:t>
       </w:r>
+      <w:proofErr w:type="spellStart"/>
       <w:r>
         <w:rPr>
           <w:b/>
@@ -17047,6 +17757,7 @@
         </w:rPr>
         <w:t>patterns_links</w:t>
       </w:r>
+      <w:proofErr w:type="spellEnd"/>
     </w:p>
     <w:p>
       <w:pPr>
@@ -17063,19 +17774,37 @@
           <w:lang w:val="en-US"/>
         </w:rPr>
       </w:pPr>
-      <w:r>
-        <w:rPr>
-          <w:b/>
-          <w:lang w:val="en-US"/>
-        </w:rPr>
-        <w:t>network_density</w:t>
-      </w:r>
-      <w:r>
-        <w:rPr>
-          <w:b/>
-          <w:lang w:val="en-US"/>
-        </w:rPr>
-        <w:t>(links:</w:t>
+      <w:proofErr w:type="spellStart"/>
+      <w:r>
+        <w:rPr>
+          <w:b/>
+          <w:lang w:val="en-US"/>
+        </w:rPr>
+        <w:t>network_</w:t>
+      </w:r>
+      <w:proofErr w:type="gramStart"/>
+      <w:r>
+        <w:rPr>
+          <w:b/>
+          <w:lang w:val="en-US"/>
+        </w:rPr>
+        <w:t>density</w:t>
+      </w:r>
+      <w:proofErr w:type="spellEnd"/>
+      <w:r>
+        <w:rPr>
+          <w:b/>
+          <w:lang w:val="en-US"/>
+        </w:rPr>
+        <w:t>(</w:t>
+      </w:r>
+      <w:proofErr w:type="gramEnd"/>
+      <w:r>
+        <w:rPr>
+          <w:b/>
+          <w:lang w:val="en-US"/>
+        </w:rPr>
+        <w:t>links:</w:t>
       </w:r>
       <w:r>
         <w:rPr>
@@ -17084,6 +17813,7 @@
         </w:rPr>
         <w:t xml:space="preserve"> see attribute </w:t>
       </w:r>
+      <w:proofErr w:type="spellStart"/>
       <w:r>
         <w:rPr>
           <w:b/>
@@ -17091,6 +17821,7 @@
         </w:rPr>
         <w:t>nodes_links</w:t>
       </w:r>
+      <w:proofErr w:type="spellEnd"/>
       <w:r>
         <w:rPr>
           <w:bCs/>
@@ -17098,6 +17829,7 @@
         </w:rPr>
         <w:t xml:space="preserve"> or </w:t>
       </w:r>
+      <w:proofErr w:type="spellStart"/>
       <w:r>
         <w:rPr>
           <w:b/>
@@ -17105,6 +17837,7 @@
         </w:rPr>
         <w:t>patterns_links</w:t>
       </w:r>
+      <w:proofErr w:type="spellEnd"/>
       <w:r>
         <w:rPr>
           <w:b/>
@@ -17134,6 +17867,7 @@
           <w:lang w:val="en-US"/>
         </w:rPr>
       </w:pPr>
+      <w:proofErr w:type="gramStart"/>
       <w:r>
         <w:rPr>
           <w:b/>
@@ -17146,7 +17880,15 @@
           <w:b/>
           <w:lang w:val="en-US"/>
         </w:rPr>
-        <w:t>(ID:</w:t>
+        <w:t>(</w:t>
+      </w:r>
+      <w:proofErr w:type="gramEnd"/>
+      <w:r>
+        <w:rPr>
+          <w:b/>
+          <w:lang w:val="en-US"/>
+        </w:rPr>
+        <w:t>ID:</w:t>
       </w:r>
       <w:r>
         <w:rPr>
@@ -17169,6 +17911,7 @@
         </w:rPr>
         <w:t xml:space="preserve"> see attribute </w:t>
       </w:r>
+      <w:proofErr w:type="spellStart"/>
       <w:r>
         <w:rPr>
           <w:b/>
@@ -17176,6 +17919,7 @@
         </w:rPr>
         <w:t>nodes_links</w:t>
       </w:r>
+      <w:proofErr w:type="spellEnd"/>
       <w:r>
         <w:rPr>
           <w:bCs/>
@@ -17183,12 +17927,21 @@
         </w:rPr>
         <w:t xml:space="preserve"> or </w:t>
       </w:r>
-      <w:r>
-        <w:rPr>
-          <w:b/>
-          <w:lang w:val="en-US"/>
-        </w:rPr>
-        <w:t>patterns_links)</w:t>
+      <w:proofErr w:type="spellStart"/>
+      <w:r>
+        <w:rPr>
+          <w:b/>
+          <w:lang w:val="en-US"/>
+        </w:rPr>
+        <w:t>patterns_links</w:t>
+      </w:r>
+      <w:proofErr w:type="spellEnd"/>
+      <w:r>
+        <w:rPr>
+          <w:b/>
+          <w:lang w:val="en-US"/>
+        </w:rPr>
+        <w:t>)</w:t>
       </w:r>
       <w:r>
         <w:rPr>
@@ -17219,21 +17972,42 @@
           <w:lang w:val="en-US"/>
         </w:rPr>
       </w:pPr>
+      <w:proofErr w:type="spellStart"/>
       <w:r>
         <w:rPr>
           <w:b/>
           <w:bCs/>
           <w:lang w:val="en-US"/>
         </w:rPr>
-        <w:t>tree_chart</w:t>
-      </w:r>
+        <w:t>tree_</w:t>
+      </w:r>
+      <w:proofErr w:type="gramStart"/>
       <w:r>
         <w:rPr>
           <w:b/>
           <w:bCs/>
           <w:lang w:val="en-US"/>
         </w:rPr>
-        <w:t>(patterns_</w:t>
+        <w:t>chart</w:t>
+      </w:r>
+      <w:proofErr w:type="spellEnd"/>
+      <w:r>
+        <w:rPr>
+          <w:b/>
+          <w:bCs/>
+          <w:lang w:val="en-US"/>
+        </w:rPr>
+        <w:t>(</w:t>
+      </w:r>
+      <w:proofErr w:type="spellStart"/>
+      <w:proofErr w:type="gramEnd"/>
+      <w:r>
+        <w:rPr>
+          <w:b/>
+          <w:bCs/>
+          <w:lang w:val="en-US"/>
+        </w:rPr>
+        <w:t>patterns_</w:t>
       </w:r>
       <w:r>
         <w:rPr>
@@ -17242,6 +18016,7 @@
         </w:rPr>
         <w:t>characteristics</w:t>
       </w:r>
+      <w:proofErr w:type="spellEnd"/>
       <w:r>
         <w:rPr>
           <w:lang w:val="en-US"/>
@@ -17279,6 +18054,7 @@
         </w:rPr>
         <w:t xml:space="preserve">, </w:t>
       </w:r>
+      <w:proofErr w:type="spellStart"/>
       <w:r>
         <w:rPr>
           <w:b/>
@@ -17287,6 +18063,7 @@
         </w:rPr>
         <w:t>display_text</w:t>
       </w:r>
+      <w:proofErr w:type="spellEnd"/>
       <w:r>
         <w:rPr>
           <w:lang w:val="en-US"/>
@@ -17383,8 +18160,18 @@
         <w:rPr>
           <w:lang w:val="en-US"/>
         </w:rPr>
-        <w:t>: data.frame</w:t>
-      </w:r>
+        <w:t xml:space="preserve">: </w:t>
+      </w:r>
+      <w:proofErr w:type="spellStart"/>
+      <w:proofErr w:type="gramStart"/>
+      <w:r>
+        <w:rPr>
+          <w:lang w:val="en-US"/>
+        </w:rPr>
+        <w:t>data.frame</w:t>
+      </w:r>
+      <w:proofErr w:type="spellEnd"/>
+      <w:proofErr w:type="gramEnd"/>
     </w:p>
     <w:tbl>
       <w:tblPr>
@@ -17943,13 +18730,42 @@
           <w:lang w:val="en-US"/>
         </w:rPr>
       </w:pPr>
+      <w:proofErr w:type="spellStart"/>
       <w:r>
         <w:rPr>
           <w:b/>
           <w:bCs/>
           <w:lang w:val="en-US"/>
         </w:rPr>
-        <w:t>create_tree_chart(patterns_</w:t>
+        <w:t>create_tree_</w:t>
+      </w:r>
+      <w:proofErr w:type="gramStart"/>
+      <w:r>
+        <w:rPr>
+          <w:b/>
+          <w:bCs/>
+          <w:lang w:val="en-US"/>
+        </w:rPr>
+        <w:t>chart</w:t>
+      </w:r>
+      <w:proofErr w:type="spellEnd"/>
+      <w:r>
+        <w:rPr>
+          <w:b/>
+          <w:bCs/>
+          <w:lang w:val="en-US"/>
+        </w:rPr>
+        <w:t>(</w:t>
+      </w:r>
+      <w:proofErr w:type="spellStart"/>
+      <w:proofErr w:type="gramEnd"/>
+      <w:r>
+        <w:rPr>
+          <w:b/>
+          <w:bCs/>
+          <w:lang w:val="en-US"/>
+        </w:rPr>
+        <w:t>patterns_</w:t>
       </w:r>
       <w:r>
         <w:rPr>
@@ -17958,6 +18774,7 @@
         </w:rPr>
         <w:t>characteristics</w:t>
       </w:r>
+      <w:proofErr w:type="spellEnd"/>
       <w:r>
         <w:rPr>
           <w:lang w:val="en-US"/>
@@ -18003,6 +18820,7 @@
           <w:lang w:val="en-US"/>
         </w:rPr>
       </w:pPr>
+      <w:proofErr w:type="spellStart"/>
       <w:r>
         <w:rPr>
           <w:b/>
@@ -18011,6 +18829,7 @@
         </w:rPr>
         <w:t>items_category</w:t>
       </w:r>
+      <w:proofErr w:type="spellEnd"/>
       <w:r>
         <w:rPr>
           <w:b/>
@@ -18035,7 +18854,23 @@
         <w:rPr>
           <w:lang w:val="en-US"/>
         </w:rPr>
-        <w:t xml:space="preserve"> data.frame </w:t>
+        <w:t xml:space="preserve"> </w:t>
+      </w:r>
+      <w:proofErr w:type="spellStart"/>
+      <w:proofErr w:type="gramStart"/>
+      <w:r>
+        <w:rPr>
+          <w:lang w:val="en-US"/>
+        </w:rPr>
+        <w:t>data.frame</w:t>
+      </w:r>
+      <w:proofErr w:type="spellEnd"/>
+      <w:proofErr w:type="gramEnd"/>
+      <w:r>
+        <w:rPr>
+          <w:lang w:val="en-US"/>
+        </w:rPr>
+        <w:t xml:space="preserve"> </w:t>
       </w:r>
       <w:r>
         <w:rPr>
@@ -18077,13 +18912,23 @@
         </w:rPr>
         <w:t xml:space="preserve"> numeric, </w:t>
       </w:r>
+      <w:proofErr w:type="spellStart"/>
       <w:r>
         <w:rPr>
           <w:b/>
           <w:bCs/>
           <w:lang w:val="en-US"/>
         </w:rPr>
-        <w:t>display_text:</w:t>
+        <w:t>display_text</w:t>
+      </w:r>
+      <w:proofErr w:type="spellEnd"/>
+      <w:r>
+        <w:rPr>
+          <w:b/>
+          <w:bCs/>
+          <w:lang w:val="en-US"/>
+        </w:rPr>
+        <w:t>:</w:t>
       </w:r>
       <w:r>
         <w:rPr>
@@ -18297,12 +19142,37 @@
           <w:lang w:val="en-US"/>
         </w:rPr>
       </w:pPr>
-      <w:r>
-        <w:rPr>
-          <w:b/>
-          <w:lang w:val="en-US"/>
-        </w:rPr>
-        <w:t>save_characteristics(entities</w:t>
+      <w:proofErr w:type="spellStart"/>
+      <w:r>
+        <w:rPr>
+          <w:b/>
+          <w:lang w:val="en-US"/>
+        </w:rPr>
+        <w:t>save_</w:t>
+      </w:r>
+      <w:proofErr w:type="gramStart"/>
+      <w:r>
+        <w:rPr>
+          <w:b/>
+          <w:lang w:val="en-US"/>
+        </w:rPr>
+        <w:t>characteristics</w:t>
+      </w:r>
+      <w:proofErr w:type="spellEnd"/>
+      <w:r>
+        <w:rPr>
+          <w:b/>
+          <w:lang w:val="en-US"/>
+        </w:rPr>
+        <w:t>(</w:t>
+      </w:r>
+      <w:proofErr w:type="gramEnd"/>
+      <w:r>
+        <w:rPr>
+          <w:b/>
+          <w:lang w:val="en-US"/>
+        </w:rPr>
+        <w:t>entities</w:t>
       </w:r>
       <w:r>
         <w:rPr>
@@ -18403,6 +19273,7 @@
     <w:p>
       <w:pPr>
         <w:rPr>
+          <w:b/>
           <w:lang w:val="en-US"/>
         </w:rPr>
       </w:pPr>
@@ -18413,6 +19284,619 @@
           <w:lang w:val="en-US"/>
         </w:rPr>
       </w:pPr>
+      <w:proofErr w:type="spellStart"/>
+      <w:r>
+        <w:rPr>
+          <w:b/>
+          <w:lang w:val="en-US"/>
+        </w:rPr>
+        <w:t>extract_nodes_from_</w:t>
+      </w:r>
+      <w:proofErr w:type="gramStart"/>
+      <w:r>
+        <w:rPr>
+          <w:b/>
+          <w:lang w:val="en-US"/>
+        </w:rPr>
+        <w:t>items</w:t>
+      </w:r>
+      <w:proofErr w:type="spellEnd"/>
+      <w:r>
+        <w:rPr>
+          <w:b/>
+          <w:lang w:val="en-US"/>
+        </w:rPr>
+        <w:t>(</w:t>
+      </w:r>
+      <w:proofErr w:type="spellStart"/>
+      <w:proofErr w:type="gramEnd"/>
+      <w:r>
+        <w:rPr>
+          <w:b/>
+          <w:lang w:val="en-US"/>
+        </w:rPr>
+        <w:t>nodes_characteristics</w:t>
+      </w:r>
+      <w:proofErr w:type="spellEnd"/>
+      <w:r>
+        <w:rPr>
+          <w:lang w:val="en-US"/>
+        </w:rPr>
+        <w:t xml:space="preserve">: </w:t>
+      </w:r>
+      <w:r>
+        <w:rPr>
+          <w:lang w:val="en-US"/>
+        </w:rPr>
+        <w:t>see</w:t>
+      </w:r>
+      <w:r>
+        <w:rPr>
+          <w:lang w:val="en-US"/>
+        </w:rPr>
+        <w:t xml:space="preserve"> attribut</w:t>
+      </w:r>
+      <w:r>
+        <w:rPr>
+          <w:lang w:val="en-US"/>
+        </w:rPr>
+        <w:t>e</w:t>
+      </w:r>
+      <w:r>
+        <w:rPr>
+          <w:lang w:val="en-US"/>
+        </w:rPr>
+        <w:t xml:space="preserve"> </w:t>
+      </w:r>
+      <w:r>
+        <w:rPr>
+          <w:b/>
+          <w:lang w:val="en-US"/>
+        </w:rPr>
+        <w:t>nodes</w:t>
+      </w:r>
+      <w:r>
+        <w:rPr>
+          <w:lang w:val="en-US"/>
+        </w:rPr>
+        <w:t xml:space="preserve">, </w:t>
+      </w:r>
+      <w:r>
+        <w:rPr>
+          <w:b/>
+          <w:lang w:val="en-US"/>
+        </w:rPr>
+        <w:t>items</w:t>
+      </w:r>
+      <w:r>
+        <w:rPr>
+          <w:lang w:val="en-US"/>
+        </w:rPr>
+        <w:t>: vector(numeric),</w:t>
+      </w:r>
+    </w:p>
+    <w:p>
+      <w:pPr>
+        <w:ind w:left="1416" w:firstLine="708"/>
+        <w:rPr>
+          <w:b/>
+          <w:lang w:val="en-US"/>
+        </w:rPr>
+      </w:pPr>
+      <w:r>
+        <w:rPr>
+          <w:b/>
+          <w:lang w:val="en-US"/>
+        </w:rPr>
+        <w:t xml:space="preserve">         target</w:t>
+      </w:r>
+      <w:r>
+        <w:rPr>
+          <w:lang w:val="en-US"/>
+        </w:rPr>
+        <w:t>: character</w:t>
+      </w:r>
+      <w:r>
+        <w:rPr>
+          <w:b/>
+          <w:lang w:val="en-US"/>
+        </w:rPr>
+        <w:t>)</w:t>
+      </w:r>
+      <w:r>
+        <w:rPr>
+          <w:lang w:val="en-US"/>
+        </w:rPr>
+        <w:t xml:space="preserve">: </w:t>
+      </w:r>
+      <w:r>
+        <w:rPr>
+          <w:lang w:val="en-US"/>
+        </w:rPr>
+        <w:t>see</w:t>
+      </w:r>
+      <w:r>
+        <w:rPr>
+          <w:lang w:val="en-US"/>
+        </w:rPr>
+        <w:t xml:space="preserve"> attribut</w:t>
+      </w:r>
+      <w:r>
+        <w:rPr>
+          <w:lang w:val="en-US"/>
+        </w:rPr>
+        <w:t>e</w:t>
+      </w:r>
+      <w:r>
+        <w:rPr>
+          <w:lang w:val="en-US"/>
+        </w:rPr>
+        <w:t xml:space="preserve"> </w:t>
+      </w:r>
+      <w:r>
+        <w:rPr>
+          <w:b/>
+          <w:lang w:val="en-US"/>
+        </w:rPr>
+        <w:t>nodes</w:t>
+      </w:r>
+    </w:p>
+    <w:p>
+      <w:pPr>
+        <w:rPr>
+          <w:lang w:val="en-US"/>
+        </w:rPr>
+      </w:pPr>
+      <w:proofErr w:type="spellStart"/>
+      <w:r>
+        <w:rPr>
+          <w:b/>
+          <w:lang w:val="en-US"/>
+        </w:rPr>
+        <w:t>extract_nodes_from_</w:t>
+      </w:r>
+      <w:proofErr w:type="gramStart"/>
+      <w:r>
+        <w:rPr>
+          <w:b/>
+          <w:lang w:val="en-US"/>
+        </w:rPr>
+        <w:t>characteristic</w:t>
+      </w:r>
+      <w:proofErr w:type="spellEnd"/>
+      <w:r>
+        <w:rPr>
+          <w:b/>
+          <w:lang w:val="en-US"/>
+        </w:rPr>
+        <w:t>(</w:t>
+      </w:r>
+      <w:proofErr w:type="spellStart"/>
+      <w:proofErr w:type="gramEnd"/>
+      <w:r>
+        <w:rPr>
+          <w:b/>
+          <w:lang w:val="en-US"/>
+        </w:rPr>
+        <w:t>nodes_characteristics</w:t>
+      </w:r>
+      <w:proofErr w:type="spellEnd"/>
+      <w:r>
+        <w:rPr>
+          <w:lang w:val="en-US"/>
+        </w:rPr>
+        <w:t xml:space="preserve">: </w:t>
+      </w:r>
+      <w:r>
+        <w:rPr>
+          <w:lang w:val="en-US"/>
+        </w:rPr>
+        <w:t>see</w:t>
+      </w:r>
+      <w:r>
+        <w:rPr>
+          <w:lang w:val="en-US"/>
+        </w:rPr>
+        <w:t xml:space="preserve"> attribut</w:t>
+      </w:r>
+      <w:r>
+        <w:rPr>
+          <w:lang w:val="en-US"/>
+        </w:rPr>
+        <w:t>e</w:t>
+      </w:r>
+      <w:r>
+        <w:rPr>
+          <w:lang w:val="en-US"/>
+        </w:rPr>
+        <w:t xml:space="preserve"> </w:t>
+      </w:r>
+      <w:r>
+        <w:rPr>
+          <w:b/>
+          <w:lang w:val="en-US"/>
+        </w:rPr>
+        <w:t>nodes</w:t>
+      </w:r>
+      <w:r>
+        <w:rPr>
+          <w:lang w:val="en-US"/>
+        </w:rPr>
+        <w:t>,</w:t>
+      </w:r>
+    </w:p>
+    <w:p>
+      <w:pPr>
+        <w:ind w:left="2832"/>
+        <w:rPr>
+          <w:lang w:val="en-US"/>
+        </w:rPr>
+      </w:pPr>
+      <w:r>
+        <w:rPr>
+          <w:b/>
+          <w:lang w:val="en-US"/>
+        </w:rPr>
+        <w:t xml:space="preserve">           characteristic</w:t>
+      </w:r>
+      <w:r>
+        <w:rPr>
+          <w:lang w:val="en-US"/>
+        </w:rPr>
+        <w:t xml:space="preserve">: character, </w:t>
+      </w:r>
+      <w:r>
+        <w:rPr>
+          <w:b/>
+          <w:lang w:val="en-US"/>
+        </w:rPr>
+        <w:t>value</w:t>
+      </w:r>
+      <w:r>
+        <w:rPr>
+          <w:lang w:val="en-US"/>
+        </w:rPr>
+        <w:t>: numeric,</w:t>
+      </w:r>
+    </w:p>
+    <w:p>
+      <w:pPr>
+        <w:ind w:left="2832"/>
+        <w:rPr>
+          <w:lang w:val="en-US"/>
+        </w:rPr>
+      </w:pPr>
+      <w:r>
+        <w:rPr>
+          <w:b/>
+          <w:lang w:val="en-US"/>
+        </w:rPr>
+        <w:t xml:space="preserve">           condition</w:t>
+      </w:r>
+      <w:r>
+        <w:rPr>
+          <w:lang w:val="en-US"/>
+        </w:rPr>
+        <w:t>: character</w:t>
+      </w:r>
+      <w:r>
+        <w:rPr>
+          <w:b/>
+          <w:lang w:val="en-US"/>
+        </w:rPr>
+        <w:t>)</w:t>
+      </w:r>
+      <w:r>
+        <w:rPr>
+          <w:lang w:val="en-US"/>
+        </w:rPr>
+        <w:t xml:space="preserve">: </w:t>
+      </w:r>
+      <w:r>
+        <w:rPr>
+          <w:lang w:val="en-US"/>
+        </w:rPr>
+        <w:t>see</w:t>
+      </w:r>
+      <w:r>
+        <w:rPr>
+          <w:lang w:val="en-US"/>
+        </w:rPr>
+        <w:t xml:space="preserve"> attribut</w:t>
+      </w:r>
+      <w:r>
+        <w:rPr>
+          <w:lang w:val="en-US"/>
+        </w:rPr>
+        <w:t>e</w:t>
+      </w:r>
+      <w:r>
+        <w:rPr>
+          <w:lang w:val="en-US"/>
+        </w:rPr>
+        <w:t xml:space="preserve"> </w:t>
+      </w:r>
+      <w:r>
+        <w:rPr>
+          <w:b/>
+          <w:lang w:val="en-US"/>
+        </w:rPr>
+        <w:t>nodes</w:t>
+      </w:r>
+    </w:p>
+    <w:p>
+      <w:pPr>
+        <w:rPr>
+          <w:b/>
+          <w:lang w:val="en-US"/>
+        </w:rPr>
+      </w:pPr>
+      <w:proofErr w:type="spellStart"/>
+      <w:r>
+        <w:rPr>
+          <w:b/>
+          <w:lang w:val="en-US"/>
+        </w:rPr>
+        <w:t>extract_nodes_from_</w:t>
+      </w:r>
+      <w:proofErr w:type="gramStart"/>
+      <w:r>
+        <w:rPr>
+          <w:b/>
+          <w:lang w:val="en-US"/>
+        </w:rPr>
+        <w:t>category</w:t>
+      </w:r>
+      <w:proofErr w:type="spellEnd"/>
+      <w:r>
+        <w:rPr>
+          <w:b/>
+          <w:lang w:val="en-US"/>
+        </w:rPr>
+        <w:t>(</w:t>
+      </w:r>
+      <w:proofErr w:type="spellStart"/>
+      <w:proofErr w:type="gramEnd"/>
+      <w:r>
+        <w:rPr>
+          <w:b/>
+          <w:lang w:val="en-US"/>
+        </w:rPr>
+        <w:t>nodes_characteristics</w:t>
+      </w:r>
+      <w:proofErr w:type="spellEnd"/>
+      <w:r>
+        <w:rPr>
+          <w:lang w:val="en-US"/>
+        </w:rPr>
+        <w:t xml:space="preserve">: </w:t>
+      </w:r>
+      <w:r>
+        <w:rPr>
+          <w:lang w:val="en-US"/>
+        </w:rPr>
+        <w:t>see</w:t>
+      </w:r>
+      <w:r>
+        <w:rPr>
+          <w:lang w:val="en-US"/>
+        </w:rPr>
+        <w:t xml:space="preserve"> attribut</w:t>
+      </w:r>
+      <w:r>
+        <w:rPr>
+          <w:lang w:val="en-US"/>
+        </w:rPr>
+        <w:t>e</w:t>
+      </w:r>
+      <w:r>
+        <w:rPr>
+          <w:lang w:val="en-US"/>
+        </w:rPr>
+        <w:t xml:space="preserve"> </w:t>
+      </w:r>
+      <w:r>
+        <w:rPr>
+          <w:b/>
+          <w:lang w:val="en-US"/>
+        </w:rPr>
+        <w:t>nodes</w:t>
+      </w:r>
+      <w:r>
+        <w:rPr>
+          <w:bCs/>
+          <w:lang w:val="en-US"/>
+        </w:rPr>
+        <w:t>,</w:t>
+      </w:r>
+    </w:p>
+    <w:p>
+      <w:pPr>
+        <w:ind w:left="2832"/>
+        <w:rPr>
+          <w:lang w:val="en-US"/>
+        </w:rPr>
+      </w:pPr>
+      <w:r>
+        <w:rPr>
+          <w:b/>
+          <w:lang w:val="en-US"/>
+        </w:rPr>
+        <w:t>category</w:t>
+      </w:r>
+      <w:r>
+        <w:rPr>
+          <w:lang w:val="en-US"/>
+        </w:rPr>
+        <w:t xml:space="preserve">: character | numeric, </w:t>
+      </w:r>
+      <w:r>
+        <w:rPr>
+          <w:b/>
+          <w:lang w:val="en-US"/>
+        </w:rPr>
+        <w:t>value</w:t>
+      </w:r>
+      <w:r>
+        <w:rPr>
+          <w:lang w:val="en-US"/>
+        </w:rPr>
+        <w:t>: character,</w:t>
+      </w:r>
+    </w:p>
+    <w:p>
+      <w:pPr>
+        <w:ind w:left="2832"/>
+        <w:rPr>
+          <w:b/>
+          <w:lang w:val="en-US"/>
+        </w:rPr>
+      </w:pPr>
+      <w:r>
+        <w:rPr>
+          <w:b/>
+          <w:lang w:val="en-US"/>
+        </w:rPr>
+        <w:t>target</w:t>
+      </w:r>
+      <w:r>
+        <w:rPr>
+          <w:lang w:val="en-US"/>
+        </w:rPr>
+        <w:t>: character</w:t>
+      </w:r>
+      <w:r>
+        <w:rPr>
+          <w:b/>
+          <w:lang w:val="en-US"/>
+        </w:rPr>
+        <w:t>)</w:t>
+      </w:r>
+      <w:r>
+        <w:rPr>
+          <w:lang w:val="en-US"/>
+        </w:rPr>
+        <w:t xml:space="preserve">: </w:t>
+      </w:r>
+      <w:r>
+        <w:rPr>
+          <w:lang w:val="en-US"/>
+        </w:rPr>
+        <w:t>see</w:t>
+      </w:r>
+      <w:r>
+        <w:rPr>
+          <w:lang w:val="en-US"/>
+        </w:rPr>
+        <w:t xml:space="preserve"> attribut</w:t>
+      </w:r>
+      <w:r>
+        <w:rPr>
+          <w:lang w:val="en-US"/>
+        </w:rPr>
+        <w:t>e</w:t>
+      </w:r>
+      <w:r>
+        <w:rPr>
+          <w:lang w:val="en-US"/>
+        </w:rPr>
+        <w:t xml:space="preserve"> </w:t>
+      </w:r>
+      <w:r>
+        <w:rPr>
+          <w:b/>
+          <w:lang w:val="en-US"/>
+        </w:rPr>
+        <w:t>nodes</w:t>
+      </w:r>
+    </w:p>
+    <w:p>
+      <w:pPr>
+        <w:rPr>
+          <w:lang w:val="en-US"/>
+        </w:rPr>
+      </w:pPr>
+    </w:p>
+    <w:p>
+      <w:pPr>
+        <w:rPr>
+          <w:b/>
+          <w:lang w:val="en-US"/>
+        </w:rPr>
+      </w:pPr>
+      <w:proofErr w:type="spellStart"/>
+      <w:r>
+        <w:rPr>
+          <w:b/>
+          <w:lang w:val="en-US"/>
+        </w:rPr>
+        <w:t>check_access_for_</w:t>
+      </w:r>
+      <w:proofErr w:type="gramStart"/>
+      <w:r>
+        <w:rPr>
+          <w:b/>
+          <w:lang w:val="en-US"/>
+        </w:rPr>
+        <w:t>category</w:t>
+      </w:r>
+      <w:proofErr w:type="spellEnd"/>
+      <w:r>
+        <w:rPr>
+          <w:b/>
+          <w:lang w:val="en-US"/>
+        </w:rPr>
+        <w:t>(</w:t>
+      </w:r>
+      <w:proofErr w:type="gramEnd"/>
+      <w:r>
+        <w:rPr>
+          <w:b/>
+          <w:lang w:val="en-US"/>
+        </w:rPr>
+        <w:t>category</w:t>
+      </w:r>
+      <w:r>
+        <w:rPr>
+          <w:lang w:val="en-US"/>
+        </w:rPr>
+        <w:t xml:space="preserve">: character | numeric, </w:t>
+      </w:r>
+      <w:r>
+        <w:rPr>
+          <w:b/>
+          <w:lang w:val="en-US"/>
+        </w:rPr>
+        <w:t>value</w:t>
+      </w:r>
+      <w:r>
+        <w:rPr>
+          <w:lang w:val="en-US"/>
+        </w:rPr>
+        <w:t>: character</w:t>
+      </w:r>
+      <w:r>
+        <w:rPr>
+          <w:b/>
+          <w:lang w:val="en-US"/>
+        </w:rPr>
+        <w:t>)</w:t>
+      </w:r>
+    </w:p>
+    <w:p>
+      <w:pPr>
+        <w:rPr>
+          <w:lang w:val="en-US"/>
+        </w:rPr>
+      </w:pPr>
+    </w:p>
+    <w:p>
+      <w:pPr>
+        <w:rPr>
+          <w:lang w:val="en-US"/>
+        </w:rPr>
+      </w:pPr>
+      <w:proofErr w:type="spellStart"/>
       <w:r>
         <w:rPr>
           <w:b/>
@@ -18432,8 +19916,17 @@
           <w:b/>
           <w:lang w:val="en-US"/>
         </w:rPr>
-        <w:t>_from_items</w:t>
-      </w:r>
+        <w:t>_from_</w:t>
+      </w:r>
+      <w:proofErr w:type="gramStart"/>
+      <w:r>
+        <w:rPr>
+          <w:b/>
+          <w:lang w:val="en-US"/>
+        </w:rPr>
+        <w:t>items</w:t>
+      </w:r>
+      <w:proofErr w:type="spellEnd"/>
       <w:r>
         <w:rPr>
           <w:b/>
@@ -18441,6 +19934,8 @@
         </w:rPr>
         <w:t>(</w:t>
       </w:r>
+      <w:proofErr w:type="spellStart"/>
+      <w:proofErr w:type="gramEnd"/>
       <w:r>
         <w:rPr>
           <w:b/>
@@ -18448,6 +19943,7 @@
         </w:rPr>
         <w:t>patterns_characteristics</w:t>
       </w:r>
+      <w:proofErr w:type="spellEnd"/>
       <w:r>
         <w:rPr>
           <w:lang w:val="en-US"/>
@@ -18583,13 +20079,40 @@
           <w:lang w:val="en-US"/>
         </w:rPr>
       </w:pPr>
-      <w:r>
-        <w:rPr>
-          <w:b/>
-          <w:lang w:val="en-US"/>
-        </w:rPr>
-        <w:t>extract_patterns_from_characteristic(patterns_characteristics</w:t>
-      </w:r>
+      <w:proofErr w:type="spellStart"/>
+      <w:r>
+        <w:rPr>
+          <w:b/>
+          <w:lang w:val="en-US"/>
+        </w:rPr>
+        <w:t>extract_patterns_from_</w:t>
+      </w:r>
+      <w:proofErr w:type="gramStart"/>
+      <w:r>
+        <w:rPr>
+          <w:b/>
+          <w:lang w:val="en-US"/>
+        </w:rPr>
+        <w:t>characteristic</w:t>
+      </w:r>
+      <w:proofErr w:type="spellEnd"/>
+      <w:r>
+        <w:rPr>
+          <w:b/>
+          <w:lang w:val="en-US"/>
+        </w:rPr>
+        <w:t>(</w:t>
+      </w:r>
+      <w:proofErr w:type="spellStart"/>
+      <w:proofErr w:type="gramEnd"/>
+      <w:r>
+        <w:rPr>
+          <w:b/>
+          <w:lang w:val="en-US"/>
+        </w:rPr>
+        <w:t>patterns_characteristics</w:t>
+      </w:r>
+      <w:proofErr w:type="spellEnd"/>
       <w:r>
         <w:rPr>
           <w:lang w:val="en-US"/>
@@ -18739,13 +20262,41 @@
           <w:lang w:val="en-US"/>
         </w:rPr>
       </w:pPr>
-      <w:r>
-        <w:rPr>
-          <w:b/>
-          <w:lang w:val="en-US"/>
-        </w:rPr>
-        <w:t>extract_patterns_from_status(patterns_characteristics</w:t>
-      </w:r>
+      <w:proofErr w:type="spellStart"/>
+      <w:r>
+        <w:rPr>
+          <w:b/>
+          <w:lang w:val="en-US"/>
+        </w:rPr>
+        <w:lastRenderedPageBreak/>
+        <w:t>extract_patterns_from_</w:t>
+      </w:r>
+      <w:proofErr w:type="gramStart"/>
+      <w:r>
+        <w:rPr>
+          <w:b/>
+          <w:lang w:val="en-US"/>
+        </w:rPr>
+        <w:t>status</w:t>
+      </w:r>
+      <w:proofErr w:type="spellEnd"/>
+      <w:r>
+        <w:rPr>
+          <w:b/>
+          <w:lang w:val="en-US"/>
+        </w:rPr>
+        <w:t>(</w:t>
+      </w:r>
+      <w:proofErr w:type="spellStart"/>
+      <w:proofErr w:type="gramEnd"/>
+      <w:r>
+        <w:rPr>
+          <w:b/>
+          <w:lang w:val="en-US"/>
+        </w:rPr>
+        <w:t>patterns_characteristics</w:t>
+      </w:r>
+      <w:proofErr w:type="spellEnd"/>
       <w:r>
         <w:rPr>
           <w:lang w:val="en-US"/>
@@ -18875,20 +20426,40 @@
           <w:lang w:val="en-US"/>
         </w:rPr>
       </w:pPr>
-    </w:p>
-    <w:p>
-      <w:pPr>
-        <w:rPr>
-          <w:lang w:val="en-US"/>
-        </w:rPr>
-      </w:pPr>
-      <w:r>
-        <w:rPr>
-          <w:b/>
-          <w:lang w:val="en-US"/>
-        </w:rPr>
-        <w:t>extract_nodes_from_items(nodes_characteristics</w:t>
-      </w:r>
+      <w:proofErr w:type="spellStart"/>
+      <w:r>
+        <w:rPr>
+          <w:b/>
+          <w:lang w:val="en-US"/>
+        </w:rPr>
+        <w:t>extract_patterns_from_</w:t>
+      </w:r>
+      <w:proofErr w:type="gramStart"/>
+      <w:r>
+        <w:rPr>
+          <w:b/>
+          <w:lang w:val="en-US"/>
+        </w:rPr>
+        <w:t>category</w:t>
+      </w:r>
+      <w:proofErr w:type="spellEnd"/>
+      <w:r>
+        <w:rPr>
+          <w:b/>
+          <w:lang w:val="en-US"/>
+        </w:rPr>
+        <w:t>(</w:t>
+      </w:r>
+      <w:proofErr w:type="spellStart"/>
+      <w:proofErr w:type="gramEnd"/>
+      <w:r>
+        <w:rPr>
+          <w:b/>
+          <w:lang w:val="en-US"/>
+        </w:rPr>
+        <w:t>patterns_characteristics</w:t>
+      </w:r>
+      <w:proofErr w:type="spellEnd"/>
       <w:r>
         <w:rPr>
           <w:lang w:val="en-US"/>
@@ -18924,142 +20495,7 @@
           <w:b/>
           <w:lang w:val="en-US"/>
         </w:rPr>
-        <w:t>nodes</w:t>
-      </w:r>
-      <w:r>
-        <w:rPr>
-          <w:lang w:val="en-US"/>
-        </w:rPr>
-        <w:t xml:space="preserve">, </w:t>
-      </w:r>
-      <w:r>
-        <w:rPr>
-          <w:b/>
-          <w:lang w:val="en-US"/>
-        </w:rPr>
-        <w:t>items</w:t>
-      </w:r>
-      <w:r>
-        <w:rPr>
-          <w:lang w:val="en-US"/>
-        </w:rPr>
-        <w:t>: vector(numeric),</w:t>
-      </w:r>
-    </w:p>
-    <w:p>
-      <w:pPr>
-        <w:ind w:left="1416" w:firstLine="708"/>
-        <w:rPr>
-          <w:lang w:val="en-US"/>
-        </w:rPr>
-      </w:pPr>
-      <w:r>
-        <w:rPr>
-          <w:b/>
-          <w:lang w:val="en-US"/>
-        </w:rPr>
-        <w:t xml:space="preserve">         target</w:t>
-      </w:r>
-      <w:r>
-        <w:rPr>
-          <w:lang w:val="en-US"/>
-        </w:rPr>
-        <w:t>: character</w:t>
-      </w:r>
-      <w:r>
-        <w:rPr>
-          <w:b/>
-          <w:lang w:val="en-US"/>
-        </w:rPr>
-        <w:t>)</w:t>
-      </w:r>
-      <w:r>
-        <w:rPr>
-          <w:lang w:val="en-US"/>
-        </w:rPr>
-        <w:t xml:space="preserve">: </w:t>
-      </w:r>
-      <w:r>
-        <w:rPr>
-          <w:lang w:val="en-US"/>
-        </w:rPr>
-        <w:t>see</w:t>
-      </w:r>
-      <w:r>
-        <w:rPr>
-          <w:lang w:val="en-US"/>
-        </w:rPr>
-        <w:t xml:space="preserve"> attribut</w:t>
-      </w:r>
-      <w:r>
-        <w:rPr>
-          <w:lang w:val="en-US"/>
-        </w:rPr>
-        <w:t>e</w:t>
-      </w:r>
-      <w:r>
-        <w:rPr>
-          <w:lang w:val="en-US"/>
-        </w:rPr>
-        <w:t xml:space="preserve"> </w:t>
-      </w:r>
-      <w:r>
-        <w:rPr>
-          <w:b/>
-          <w:lang w:val="en-US"/>
-        </w:rPr>
-        <w:t>nodes</w:t>
-      </w:r>
-    </w:p>
-    <w:p>
-      <w:pPr>
-        <w:rPr>
-          <w:lang w:val="en-US"/>
-        </w:rPr>
-      </w:pPr>
-      <w:r>
-        <w:rPr>
-          <w:b/>
-          <w:lang w:val="en-US"/>
-        </w:rPr>
-        <w:t>extract_nodes_from_characteristic(nodes_characteristics</w:t>
-      </w:r>
-      <w:r>
-        <w:rPr>
-          <w:lang w:val="en-US"/>
-        </w:rPr>
-        <w:t xml:space="preserve">: </w:t>
-      </w:r>
-      <w:r>
-        <w:rPr>
-          <w:lang w:val="en-US"/>
-        </w:rPr>
-        <w:t>see</w:t>
-      </w:r>
-      <w:r>
-        <w:rPr>
-          <w:lang w:val="en-US"/>
-        </w:rPr>
-        <w:t xml:space="preserve"> attribut</w:t>
-      </w:r>
-      <w:r>
-        <w:rPr>
-          <w:lang w:val="en-US"/>
-        </w:rPr>
-        <w:t>e</w:t>
-      </w:r>
-      <w:r>
-        <w:rPr>
-          <w:lang w:val="en-US"/>
-        </w:rPr>
-        <w:t xml:space="preserve"> </w:t>
-      </w:r>
-      <w:r>
-        <w:rPr>
-          <w:b/>
-          <w:lang w:val="en-US"/>
-        </w:rPr>
-        <w:t>nodes</w:t>
+        <w:t>patterns</w:t>
       </w:r>
       <w:r>
         <w:rPr>
@@ -19077,16 +20513,22 @@
       </w:pPr>
       <w:r>
         <w:rPr>
-          <w:b/>
-          <w:lang w:val="en-US"/>
-        </w:rPr>
-        <w:t xml:space="preserve">           characteristic</w:t>
-      </w:r>
-      <w:r>
-        <w:rPr>
-          <w:lang w:val="en-US"/>
-        </w:rPr>
-        <w:t xml:space="preserve">: character, </w:t>
+          <w:lang w:val="en-US"/>
+        </w:rPr>
+        <w:t xml:space="preserve">    </w:t>
+      </w:r>
+      <w:r>
+        <w:rPr>
+          <w:b/>
+          <w:lang w:val="en-US"/>
+        </w:rPr>
+        <w:t>category</w:t>
+      </w:r>
+      <w:r>
+        <w:rPr>
+          <w:lang w:val="en-US"/>
+        </w:rPr>
+        <w:t xml:space="preserve">: character | numeric, </w:t>
       </w:r>
       <w:r>
         <w:rPr>
@@ -19099,22 +20541,29 @@
         <w:rPr>
           <w:lang w:val="en-US"/>
         </w:rPr>
-        <w:t>: numeric,</w:t>
+        <w:t>: character,</w:t>
       </w:r>
     </w:p>
     <w:p>
       <w:pPr>
         <w:ind w:left="2832"/>
         <w:rPr>
+          <w:b/>
           <w:lang w:val="en-US"/>
         </w:rPr>
       </w:pPr>
       <w:r>
         <w:rPr>
-          <w:b/>
-          <w:lang w:val="en-US"/>
-        </w:rPr>
-        <w:t xml:space="preserve">           condition</w:t>
+          <w:lang w:val="en-US"/>
+        </w:rPr>
+        <w:t xml:space="preserve">    </w:t>
+      </w:r>
+      <w:r>
+        <w:rPr>
+          <w:b/>
+          <w:lang w:val="en-US"/>
+        </w:rPr>
+        <w:t>target</w:t>
       </w:r>
       <w:r>
         <w:rPr>
@@ -19164,12 +20613,13 @@
           <w:b/>
           <w:lang w:val="en-US"/>
         </w:rPr>
-        <w:t>nodes</w:t>
+        <w:t>patterns</w:t>
       </w:r>
     </w:p>
     <w:p>
       <w:pPr>
         <w:rPr>
+          <w:b/>
           <w:lang w:val="en-US"/>
         </w:rPr>
       </w:pPr>
@@ -19177,422 +20627,35 @@
     <w:p>
       <w:pPr>
         <w:rPr>
+          <w:bCs/>
           <w:lang w:val="en-US"/>
         </w:rPr>
       </w:pPr>
-    </w:p>
-    <w:p>
-      <w:pPr>
-        <w:rPr>
-          <w:lang w:val="en-US"/>
-        </w:rPr>
-      </w:pPr>
-    </w:p>
-    <w:p>
-      <w:pPr>
-        <w:rPr>
-          <w:b/>
-          <w:lang w:val="en-US"/>
-        </w:rPr>
-      </w:pPr>
-      <w:r>
-        <w:rPr>
-          <w:b/>
-          <w:lang w:val="en-US"/>
-        </w:rPr>
-        <w:lastRenderedPageBreak/>
-        <w:t>check_access_for_category(category</w:t>
-      </w:r>
-      <w:r>
-        <w:rPr>
-          <w:lang w:val="en-US"/>
-        </w:rPr>
-        <w:t xml:space="preserve">: character | numeric, </w:t>
-      </w:r>
-      <w:r>
-        <w:rPr>
-          <w:b/>
-          <w:lang w:val="en-US"/>
-        </w:rPr>
-        <w:t>value</w:t>
-      </w:r>
-      <w:r>
-        <w:rPr>
-          <w:lang w:val="en-US"/>
-        </w:rPr>
-        <w:t>: character</w:t>
-      </w:r>
-      <w:r>
-        <w:rPr>
-          <w:b/>
-          <w:lang w:val="en-US"/>
-        </w:rPr>
-        <w:t>)</w:t>
-      </w:r>
-    </w:p>
-    <w:p>
-      <w:pPr>
-        <w:rPr>
-          <w:lang w:val="en-US"/>
-        </w:rPr>
-      </w:pPr>
-      <w:r>
-        <w:rPr>
-          <w:b/>
-          <w:lang w:val="en-US"/>
-        </w:rPr>
-        <w:t>extract_patterns_from_category(</w:t>
-      </w:r>
-      <w:r>
-        <w:rPr>
-          <w:b/>
-          <w:lang w:val="en-US"/>
-        </w:rPr>
-        <w:t>patterns_characteristics</w:t>
-      </w:r>
-      <w:r>
-        <w:rPr>
-          <w:lang w:val="en-US"/>
-        </w:rPr>
-        <w:t xml:space="preserve">: </w:t>
-      </w:r>
-      <w:r>
-        <w:rPr>
-          <w:lang w:val="en-US"/>
-        </w:rPr>
-        <w:t>see</w:t>
-      </w:r>
-      <w:r>
-        <w:rPr>
-          <w:lang w:val="en-US"/>
-        </w:rPr>
-        <w:t xml:space="preserve"> attribut</w:t>
-      </w:r>
-      <w:r>
-        <w:rPr>
-          <w:lang w:val="en-US"/>
-        </w:rPr>
-        <w:t>e</w:t>
-      </w:r>
-      <w:r>
-        <w:rPr>
-          <w:lang w:val="en-US"/>
-        </w:rPr>
-        <w:t xml:space="preserve"> </w:t>
-      </w:r>
-      <w:r>
-        <w:rPr>
-          <w:b/>
-          <w:lang w:val="en-US"/>
-        </w:rPr>
-        <w:t>patterns</w:t>
-      </w:r>
-      <w:r>
-        <w:rPr>
-          <w:lang w:val="en-US"/>
-        </w:rPr>
-        <w:t>,</w:t>
-      </w:r>
-    </w:p>
-    <w:p>
-      <w:pPr>
-        <w:ind w:left="2832"/>
-        <w:rPr>
-          <w:lang w:val="en-US"/>
-        </w:rPr>
-      </w:pPr>
-      <w:r>
-        <w:rPr>
-          <w:lang w:val="en-US"/>
-        </w:rPr>
-        <w:t xml:space="preserve">    </w:t>
-      </w:r>
-      <w:r>
-        <w:rPr>
-          <w:b/>
-          <w:lang w:val="en-US"/>
-        </w:rPr>
-        <w:t>category</w:t>
-      </w:r>
-      <w:r>
-        <w:rPr>
-          <w:lang w:val="en-US"/>
-        </w:rPr>
-        <w:t xml:space="preserve">: character | numeric, </w:t>
-      </w:r>
-      <w:r>
-        <w:rPr>
-          <w:b/>
-          <w:lang w:val="en-US"/>
-        </w:rPr>
-        <w:t>value</w:t>
-      </w:r>
-      <w:r>
-        <w:rPr>
-          <w:lang w:val="en-US"/>
-        </w:rPr>
-        <w:t>: character,</w:t>
-      </w:r>
-    </w:p>
-    <w:p>
-      <w:pPr>
-        <w:ind w:left="2832"/>
-        <w:rPr>
-          <w:lang w:val="en-US"/>
-        </w:rPr>
-      </w:pPr>
-      <w:r>
-        <w:rPr>
-          <w:lang w:val="en-US"/>
-        </w:rPr>
-        <w:t xml:space="preserve">    </w:t>
-      </w:r>
-      <w:r>
-        <w:rPr>
-          <w:b/>
-          <w:lang w:val="en-US"/>
-        </w:rPr>
-        <w:t>target</w:t>
-      </w:r>
-      <w:r>
-        <w:rPr>
-          <w:lang w:val="en-US"/>
-        </w:rPr>
-        <w:t>: character</w:t>
-      </w:r>
-      <w:r>
-        <w:rPr>
-          <w:b/>
-          <w:lang w:val="en-US"/>
-        </w:rPr>
-        <w:t>)</w:t>
-      </w:r>
-      <w:r>
-        <w:rPr>
-          <w:lang w:val="en-US"/>
-        </w:rPr>
-        <w:t xml:space="preserve">: </w:t>
-      </w:r>
-      <w:r>
-        <w:rPr>
-          <w:lang w:val="en-US"/>
-        </w:rPr>
-        <w:t>see</w:t>
-      </w:r>
-      <w:r>
-        <w:rPr>
-          <w:lang w:val="en-US"/>
-        </w:rPr>
-        <w:t xml:space="preserve"> attribut</w:t>
-      </w:r>
-      <w:r>
-        <w:rPr>
-          <w:lang w:val="en-US"/>
-        </w:rPr>
-        <w:t>e</w:t>
-      </w:r>
-      <w:r>
-        <w:rPr>
-          <w:lang w:val="en-US"/>
-        </w:rPr>
-        <w:t xml:space="preserve"> </w:t>
-      </w:r>
-      <w:r>
-        <w:rPr>
-          <w:b/>
-          <w:lang w:val="en-US"/>
-        </w:rPr>
-        <w:t>patterns</w:t>
-      </w:r>
-    </w:p>
-    <w:p>
-      <w:pPr>
-        <w:rPr>
-          <w:b/>
-          <w:lang w:val="en-US"/>
-        </w:rPr>
-      </w:pPr>
-      <w:r>
-        <w:rPr>
-          <w:b/>
-          <w:lang w:val="en-US"/>
-        </w:rPr>
-        <w:t>extract_nodes_from_category(</w:t>
-      </w:r>
-      <w:r>
-        <w:rPr>
-          <w:b/>
-          <w:lang w:val="en-US"/>
-        </w:rPr>
-        <w:t>nodes_characteristics</w:t>
-      </w:r>
-      <w:r>
-        <w:rPr>
-          <w:lang w:val="en-US"/>
-        </w:rPr>
-        <w:t xml:space="preserve">: </w:t>
-      </w:r>
-      <w:r>
-        <w:rPr>
-          <w:lang w:val="en-US"/>
-        </w:rPr>
-        <w:t>see</w:t>
-      </w:r>
-      <w:r>
-        <w:rPr>
-          <w:lang w:val="en-US"/>
-        </w:rPr>
-        <w:t xml:space="preserve"> attribut</w:t>
-      </w:r>
-      <w:r>
-        <w:rPr>
-          <w:lang w:val="en-US"/>
-        </w:rPr>
-        <w:t>e</w:t>
-      </w:r>
-      <w:r>
-        <w:rPr>
-          <w:lang w:val="en-US"/>
-        </w:rPr>
-        <w:t xml:space="preserve"> </w:t>
-      </w:r>
-      <w:r>
-        <w:rPr>
-          <w:b/>
-          <w:lang w:val="en-US"/>
-        </w:rPr>
-        <w:t>nodes</w:t>
-      </w:r>
-      <w:r>
-        <w:rPr>
-          <w:bCs/>
-          <w:lang w:val="en-US"/>
-        </w:rPr>
-        <w:t>,</w:t>
-      </w:r>
-    </w:p>
-    <w:p>
-      <w:pPr>
-        <w:ind w:left="2832"/>
-        <w:rPr>
-          <w:lang w:val="en-US"/>
-        </w:rPr>
-      </w:pPr>
-      <w:r>
-        <w:rPr>
-          <w:b/>
-          <w:lang w:val="en-US"/>
-        </w:rPr>
-        <w:t>category</w:t>
-      </w:r>
-      <w:r>
-        <w:rPr>
-          <w:lang w:val="en-US"/>
-        </w:rPr>
-        <w:t xml:space="preserve">: character | numeric, </w:t>
-      </w:r>
-      <w:r>
-        <w:rPr>
-          <w:b/>
-          <w:lang w:val="en-US"/>
-        </w:rPr>
-        <w:t>value</w:t>
-      </w:r>
-      <w:r>
-        <w:rPr>
-          <w:lang w:val="en-US"/>
-        </w:rPr>
-        <w:t>: character,</w:t>
-      </w:r>
-    </w:p>
-    <w:p>
-      <w:pPr>
-        <w:ind w:left="2832"/>
-        <w:rPr>
-          <w:b/>
-          <w:lang w:val="en-US"/>
-        </w:rPr>
-      </w:pPr>
-      <w:r>
-        <w:rPr>
-          <w:b/>
-          <w:lang w:val="en-US"/>
-        </w:rPr>
-        <w:t>target</w:t>
-      </w:r>
-      <w:r>
-        <w:rPr>
-          <w:lang w:val="en-US"/>
-        </w:rPr>
-        <w:t>: character</w:t>
-      </w:r>
-      <w:r>
-        <w:rPr>
-          <w:b/>
-          <w:lang w:val="en-US"/>
-        </w:rPr>
-        <w:t>)</w:t>
-      </w:r>
-      <w:r>
-        <w:rPr>
-          <w:lang w:val="en-US"/>
-        </w:rPr>
-        <w:t xml:space="preserve">: </w:t>
-      </w:r>
-      <w:r>
-        <w:rPr>
-          <w:lang w:val="en-US"/>
-        </w:rPr>
-        <w:t>see</w:t>
-      </w:r>
-      <w:r>
-        <w:rPr>
-          <w:lang w:val="en-US"/>
-        </w:rPr>
-        <w:t xml:space="preserve"> attribut</w:t>
-      </w:r>
-      <w:r>
-        <w:rPr>
-          <w:lang w:val="en-US"/>
-        </w:rPr>
-        <w:t>e</w:t>
-      </w:r>
-      <w:r>
-        <w:rPr>
-          <w:lang w:val="en-US"/>
-        </w:rPr>
-        <w:t xml:space="preserve"> </w:t>
-      </w:r>
-      <w:r>
-        <w:rPr>
-          <w:b/>
-          <w:lang w:val="en-US"/>
-        </w:rPr>
-        <w:t>nodes</w:t>
-      </w:r>
-    </w:p>
-    <w:p>
-      <w:pPr>
-        <w:rPr>
-          <w:b/>
-          <w:lang w:val="en-US"/>
-        </w:rPr>
-      </w:pPr>
-    </w:p>
-    <w:p>
-      <w:pPr>
-        <w:rPr>
-          <w:bCs/>
-          <w:lang w:val="en-US"/>
-        </w:rPr>
-      </w:pPr>
-      <w:r>
-        <w:rPr>
-          <w:b/>
-          <w:lang w:val="en-US"/>
-        </w:rPr>
-        <w:t>extract_links(</w:t>
-      </w:r>
+      <w:proofErr w:type="spellStart"/>
+      <w:r>
+        <w:rPr>
+          <w:b/>
+          <w:lang w:val="en-US"/>
+        </w:rPr>
+        <w:t>extract_</w:t>
+      </w:r>
+      <w:proofErr w:type="gramStart"/>
+      <w:r>
+        <w:rPr>
+          <w:b/>
+          <w:lang w:val="en-US"/>
+        </w:rPr>
+        <w:t>links</w:t>
+      </w:r>
+      <w:proofErr w:type="spellEnd"/>
+      <w:r>
+        <w:rPr>
+          <w:b/>
+          <w:lang w:val="en-US"/>
+        </w:rPr>
+        <w:t>(</w:t>
+      </w:r>
+      <w:proofErr w:type="gramEnd"/>
       <w:r>
         <w:rPr>
           <w:b/>
@@ -19687,6 +20750,7 @@
         </w:rPr>
         <w:t xml:space="preserve">           </w:t>
       </w:r>
+      <w:proofErr w:type="spellStart"/>
       <w:r>
         <w:rPr>
           <w:b/>
@@ -19694,6 +20758,7 @@
         </w:rPr>
         <w:t>nodes_links</w:t>
       </w:r>
+      <w:proofErr w:type="spellEnd"/>
       <w:r>
         <w:rPr>
           <w:bCs/>
@@ -19701,6 +20766,7 @@
         </w:rPr>
         <w:t xml:space="preserve"> or </w:t>
       </w:r>
+      <w:proofErr w:type="spellStart"/>
       <w:r>
         <w:rPr>
           <w:b/>
@@ -19715,6 +20781,7 @@
         </w:rPr>
         <w:t>links</w:t>
       </w:r>
+      <w:proofErr w:type="spellEnd"/>
     </w:p>
     <w:p>
       <w:pPr>
@@ -19841,7 +20908,7 @@
         </mc:Choice>
         <mc:Fallback>
           <w:pict>
-            <v:rect w14:anchorId="4B8F9CDA" id="Rectangle 38" o:spid="_x0000_s1026" style="position:absolute;margin-left:1.15pt;margin-top:-7.8pt;width:466.5pt;height:1.45pt;z-index:251660288;visibility:visible;mso-wrap-style:square;mso-wrap-distance-left:9pt;mso-wrap-distance-top:0;mso-wrap-distance-right:9pt;mso-wrap-distance-bottom:0;mso-position-horizontal:absolute;mso-position-horizontal-relative:text;mso-position-vertical:absolute;mso-position-vertical-relative:text;v-text-anchor:middle" o:gfxdata="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" fillcolor="black [3213]" stroked="f" strokeweight="1pt">
+            <v:rect w14:anchorId="0159194E" id="Rectangle 38" o:spid="_x0000_s1026" style="position:absolute;margin-left:1.15pt;margin-top:-7.8pt;width:466.5pt;height:1.45pt;z-index:251660288;visibility:visible;mso-wrap-style:square;mso-wrap-distance-left:9pt;mso-wrap-distance-top:0;mso-wrap-distance-right:9pt;mso-wrap-distance-bottom:0;mso-position-horizontal:absolute;mso-position-horizontal-relative:text;mso-position-vertical:absolute;mso-position-vertical-relative:text;v-text-anchor:middle" o:gfxdata="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" fillcolor="black [3213]" stroked="f" strokeweight="1pt">
               <w10:wrap type="square"/>
             </v:rect>
           </w:pict>

</xml_diff>